<commit_message>
Remove use case logout
</commit_message>
<xml_diff>
--- a/Document/Reports/Temp/Update Use Cases_PhucNH.docx
+++ b/Document/Reports/Temp/Update Use Cases_PhucNH.docx
@@ -6,1031 +6,8 @@
       <w:pPr>
         <w:pStyle w:val="Heading1"/>
       </w:pPr>
-      <w:r>
-        <w:t>&lt;Customer&gt; Logout</w:t>
-      </w:r>
-    </w:p>
-    <w:p/>
-    <w:tbl>
-      <w:tblPr>
-        <w:tblStyle w:val="LightShading"/>
-        <w:tblW w:w="9738" w:type="dxa"/>
-        <w:tblBorders>
-          <w:left w:val="single" w:sz="8" w:space="0" w:color="000000" w:themeColor="text1"/>
-          <w:right w:val="single" w:sz="8" w:space="0" w:color="000000" w:themeColor="text1"/>
-          <w:insideH w:val="single" w:sz="8" w:space="0" w:color="000000" w:themeColor="text1"/>
-          <w:insideV w:val="single" w:sz="8" w:space="0" w:color="000000" w:themeColor="text1"/>
-        </w:tblBorders>
-        <w:tblLook w:val="04A0" w:firstRow="1" w:lastRow="0" w:firstColumn="1" w:lastColumn="0" w:noHBand="0" w:noVBand="1"/>
-      </w:tblPr>
-      <w:tblGrid>
-        <w:gridCol w:w="2322"/>
-        <w:gridCol w:w="1898"/>
-        <w:gridCol w:w="2520"/>
-        <w:gridCol w:w="2998"/>
-      </w:tblGrid>
-      <w:tr>
-        <w:trPr>
-          <w:cnfStyle w:val="100000000000" w:firstRow="1" w:lastRow="0" w:firstColumn="0" w:lastColumn="0" w:oddVBand="0" w:evenVBand="0" w:oddHBand="0" w:evenHBand="0" w:firstRowFirstColumn="0" w:firstRowLastColumn="0" w:lastRowFirstColumn="0" w:lastRowLastColumn="0"/>
-        </w:trPr>
-        <w:tc>
-          <w:tcPr>
-            <w:cnfStyle w:val="001000000000" w:firstRow="0" w:lastRow="0" w:firstColumn="1" w:lastColumn="0" w:oddVBand="0" w:evenVBand="0" w:oddHBand="0" w:evenHBand="0" w:firstRowFirstColumn="0" w:firstRowLastColumn="0" w:lastRowFirstColumn="0" w:lastRowLastColumn="0"/>
-            <w:tcW w:w="9738" w:type="dxa"/>
-            <w:gridSpan w:val="4"/>
-            <w:tcBorders>
-              <w:top w:val="none" w:sz="0" w:space="0" w:color="auto"/>
-              <w:left w:val="none" w:sz="0" w:space="0" w:color="auto"/>
-              <w:bottom w:val="none" w:sz="0" w:space="0" w:color="auto"/>
-              <w:right w:val="none" w:sz="0" w:space="0" w:color="auto"/>
-            </w:tcBorders>
-            <w:shd w:val="clear" w:color="auto" w:fill="D9D9D9" w:themeFill="background1" w:themeFillShade="D9"/>
-          </w:tcPr>
-          <w:p>
-            <w:pPr>
-              <w:rPr>
-                <w:rFonts w:asciiTheme="minorHAnsi" w:hAnsiTheme="minorHAnsi"/>
-                <w:szCs w:val="24"/>
-              </w:rPr>
-            </w:pPr>
-            <w:r>
-              <w:rPr>
-                <w:rFonts w:asciiTheme="minorHAnsi" w:hAnsiTheme="minorHAnsi"/>
-                <w:szCs w:val="24"/>
-              </w:rPr>
-              <w:t xml:space="preserve">USE CASE – </w:t>
-            </w:r>
-            <w:r>
-              <w:rPr>
-                <w:rFonts w:asciiTheme="minorHAnsi" w:hAnsiTheme="minorHAnsi"/>
-                <w:szCs w:val="24"/>
-              </w:rPr>
-              <w:t>WC01</w:t>
-            </w:r>
-          </w:p>
-        </w:tc>
-      </w:tr>
-      <w:tr>
-        <w:trPr>
-          <w:cnfStyle w:val="000000100000" w:firstRow="0" w:lastRow="0" w:firstColumn="0" w:lastColumn="0" w:oddVBand="0" w:evenVBand="0" w:oddHBand="1" w:evenHBand="0" w:firstRowFirstColumn="0" w:firstRowLastColumn="0" w:lastRowFirstColumn="0" w:lastRowLastColumn="0"/>
-        </w:trPr>
-        <w:tc>
-          <w:tcPr>
-            <w:cnfStyle w:val="001000000000" w:firstRow="0" w:lastRow="0" w:firstColumn="1" w:lastColumn="0" w:oddVBand="0" w:evenVBand="0" w:oddHBand="0" w:evenHBand="0" w:firstRowFirstColumn="0" w:firstRowLastColumn="0" w:lastRowFirstColumn="0" w:lastRowLastColumn="0"/>
-            <w:tcW w:w="2322" w:type="dxa"/>
-            <w:tcBorders>
-              <w:top w:val="single" w:sz="4" w:space="0" w:color="auto"/>
-              <w:left w:val="single" w:sz="4" w:space="0" w:color="auto"/>
-              <w:bottom w:val="single" w:sz="4" w:space="0" w:color="auto"/>
-              <w:right w:val="single" w:sz="4" w:space="0" w:color="auto"/>
-            </w:tcBorders>
-            <w:shd w:val="clear" w:color="auto" w:fill="D9D9D9" w:themeFill="background1" w:themeFillShade="D9"/>
-          </w:tcPr>
-          <w:p>
-            <w:pPr>
-              <w:rPr>
-                <w:rFonts w:asciiTheme="minorHAnsi" w:hAnsiTheme="minorHAnsi"/>
-                <w:szCs w:val="24"/>
-              </w:rPr>
-            </w:pPr>
-            <w:r>
-              <w:rPr>
-                <w:rFonts w:asciiTheme="minorHAnsi" w:hAnsiTheme="minorHAnsi"/>
-                <w:szCs w:val="24"/>
-              </w:rPr>
-              <w:t>Use Case No.</w:t>
-            </w:r>
-          </w:p>
-        </w:tc>
-        <w:tc>
-          <w:tcPr>
-            <w:tcW w:w="1898" w:type="dxa"/>
-            <w:tcBorders>
-              <w:left w:val="single" w:sz="4" w:space="0" w:color="auto"/>
-            </w:tcBorders>
-            <w:shd w:val="clear" w:color="auto" w:fill="FFFFFF" w:themeFill="background1"/>
-          </w:tcPr>
-          <w:p>
-            <w:pPr>
-              <w:cnfStyle w:val="000000100000" w:firstRow="0" w:lastRow="0" w:firstColumn="0" w:lastColumn="0" w:oddVBand="0" w:evenVBand="0" w:oddHBand="1" w:evenHBand="0" w:firstRowFirstColumn="0" w:firstRowLastColumn="0" w:lastRowFirstColumn="0" w:lastRowLastColumn="0"/>
-              <w:rPr>
-                <w:rFonts w:asciiTheme="minorHAnsi" w:hAnsiTheme="minorHAnsi"/>
-                <w:szCs w:val="24"/>
-              </w:rPr>
-            </w:pPr>
-            <w:r>
-              <w:rPr>
-                <w:rFonts w:asciiTheme="minorHAnsi" w:hAnsiTheme="minorHAnsi"/>
-                <w:szCs w:val="24"/>
-              </w:rPr>
-              <w:t>WC01</w:t>
-            </w:r>
-          </w:p>
-        </w:tc>
-        <w:tc>
-          <w:tcPr>
-            <w:tcW w:w="2520" w:type="dxa"/>
-            <w:tcBorders>
-              <w:right w:val="single" w:sz="4" w:space="0" w:color="auto"/>
-            </w:tcBorders>
-            <w:shd w:val="clear" w:color="auto" w:fill="D9D9D9" w:themeFill="background1" w:themeFillShade="D9"/>
-          </w:tcPr>
-          <w:p>
-            <w:pPr>
-              <w:cnfStyle w:val="000000100000" w:firstRow="0" w:lastRow="0" w:firstColumn="0" w:lastColumn="0" w:oddVBand="0" w:evenVBand="0" w:oddHBand="1" w:evenHBand="0" w:firstRowFirstColumn="0" w:firstRowLastColumn="0" w:lastRowFirstColumn="0" w:lastRowLastColumn="0"/>
-              <w:rPr>
-                <w:rFonts w:asciiTheme="minorHAnsi" w:hAnsiTheme="minorHAnsi"/>
-                <w:b/>
-                <w:szCs w:val="24"/>
-              </w:rPr>
-            </w:pPr>
-            <w:r>
-              <w:rPr>
-                <w:rFonts w:asciiTheme="minorHAnsi" w:hAnsiTheme="minorHAnsi"/>
-                <w:b/>
-                <w:szCs w:val="24"/>
-              </w:rPr>
-              <w:t>Use Case Version</w:t>
-            </w:r>
-          </w:p>
-        </w:tc>
-        <w:tc>
-          <w:tcPr>
-            <w:tcW w:w="2998" w:type="dxa"/>
-            <w:tcBorders>
-              <w:top w:val="single" w:sz="4" w:space="0" w:color="auto"/>
-              <w:left w:val="single" w:sz="4" w:space="0" w:color="auto"/>
-              <w:bottom w:val="single" w:sz="4" w:space="0" w:color="auto"/>
-              <w:right w:val="single" w:sz="4" w:space="0" w:color="auto"/>
-            </w:tcBorders>
-            <w:shd w:val="clear" w:color="auto" w:fill="FFFFFF" w:themeFill="background1"/>
-          </w:tcPr>
-          <w:p>
-            <w:pPr>
-              <w:cnfStyle w:val="000000100000" w:firstRow="0" w:lastRow="0" w:firstColumn="0" w:lastColumn="0" w:oddVBand="0" w:evenVBand="0" w:oddHBand="1" w:evenHBand="0" w:firstRowFirstColumn="0" w:firstRowLastColumn="0" w:lastRowFirstColumn="0" w:lastRowLastColumn="0"/>
-              <w:rPr>
-                <w:rFonts w:asciiTheme="minorHAnsi" w:hAnsiTheme="minorHAnsi"/>
-                <w:szCs w:val="24"/>
-              </w:rPr>
-            </w:pPr>
-            <w:r>
-              <w:rPr>
-                <w:rFonts w:asciiTheme="minorHAnsi" w:hAnsiTheme="minorHAnsi"/>
-                <w:szCs w:val="24"/>
-              </w:rPr>
-              <w:t>2.0</w:t>
-            </w:r>
-          </w:p>
-        </w:tc>
-      </w:tr>
-      <w:tr>
-        <w:tc>
-          <w:tcPr>
-            <w:cnfStyle w:val="001000000000" w:firstRow="0" w:lastRow="0" w:firstColumn="1" w:lastColumn="0" w:oddVBand="0" w:evenVBand="0" w:oddHBand="0" w:evenHBand="0" w:firstRowFirstColumn="0" w:firstRowLastColumn="0" w:lastRowFirstColumn="0" w:lastRowLastColumn="0"/>
-            <w:tcW w:w="2322" w:type="dxa"/>
-            <w:tcBorders>
-              <w:top w:val="single" w:sz="4" w:space="0" w:color="auto"/>
-              <w:bottom w:val="single" w:sz="4" w:space="0" w:color="auto"/>
-            </w:tcBorders>
-            <w:shd w:val="clear" w:color="auto" w:fill="D9D9D9" w:themeFill="background1" w:themeFillShade="D9"/>
-          </w:tcPr>
-          <w:p>
-            <w:pPr>
-              <w:rPr>
-                <w:rFonts w:asciiTheme="minorHAnsi" w:hAnsiTheme="minorHAnsi"/>
-                <w:szCs w:val="24"/>
-              </w:rPr>
-            </w:pPr>
-            <w:r>
-              <w:rPr>
-                <w:rFonts w:asciiTheme="minorHAnsi" w:hAnsiTheme="minorHAnsi"/>
-                <w:szCs w:val="24"/>
-              </w:rPr>
-              <w:t>Use Case Name</w:t>
-            </w:r>
-          </w:p>
-        </w:tc>
-        <w:tc>
-          <w:tcPr>
-            <w:tcW w:w="7416" w:type="dxa"/>
-            <w:gridSpan w:val="3"/>
-            <w:tcBorders>
-              <w:bottom w:val="single" w:sz="4" w:space="0" w:color="auto"/>
-            </w:tcBorders>
-          </w:tcPr>
-          <w:p>
-            <w:pPr>
-              <w:cnfStyle w:val="000000000000" w:firstRow="0" w:lastRow="0" w:firstColumn="0" w:lastColumn="0" w:oddVBand="0" w:evenVBand="0" w:oddHBand="0" w:evenHBand="0" w:firstRowFirstColumn="0" w:firstRowLastColumn="0" w:lastRowFirstColumn="0" w:lastRowLastColumn="0"/>
-              <w:rPr>
-                <w:rFonts w:asciiTheme="minorHAnsi" w:hAnsiTheme="minorHAnsi"/>
-                <w:szCs w:val="24"/>
-              </w:rPr>
-            </w:pPr>
-            <w:r>
-              <w:rPr>
-                <w:rFonts w:asciiTheme="minorHAnsi" w:hAnsiTheme="minorHAnsi"/>
-                <w:szCs w:val="24"/>
-              </w:rPr>
-              <w:t>Logout</w:t>
-            </w:r>
-          </w:p>
-        </w:tc>
-      </w:tr>
-      <w:tr>
-        <w:trPr>
-          <w:cnfStyle w:val="000000100000" w:firstRow="0" w:lastRow="0" w:firstColumn="0" w:lastColumn="0" w:oddVBand="0" w:evenVBand="0" w:oddHBand="1" w:evenHBand="0" w:firstRowFirstColumn="0" w:firstRowLastColumn="0" w:lastRowFirstColumn="0" w:lastRowLastColumn="0"/>
-        </w:trPr>
-        <w:tc>
-          <w:tcPr>
-            <w:cnfStyle w:val="001000000000" w:firstRow="0" w:lastRow="0" w:firstColumn="1" w:lastColumn="0" w:oddVBand="0" w:evenVBand="0" w:oddHBand="0" w:evenHBand="0" w:firstRowFirstColumn="0" w:firstRowLastColumn="0" w:lastRowFirstColumn="0" w:lastRowLastColumn="0"/>
-            <w:tcW w:w="2322" w:type="dxa"/>
-            <w:tcBorders>
-              <w:top w:val="single" w:sz="4" w:space="0" w:color="auto"/>
-              <w:left w:val="single" w:sz="4" w:space="0" w:color="auto"/>
-              <w:bottom w:val="single" w:sz="4" w:space="0" w:color="auto"/>
-              <w:right w:val="single" w:sz="4" w:space="0" w:color="auto"/>
-            </w:tcBorders>
-            <w:shd w:val="clear" w:color="auto" w:fill="D9D9D9" w:themeFill="background1" w:themeFillShade="D9"/>
-          </w:tcPr>
-          <w:p>
-            <w:pPr>
-              <w:rPr>
-                <w:rFonts w:asciiTheme="minorHAnsi" w:hAnsiTheme="minorHAnsi"/>
-                <w:szCs w:val="24"/>
-              </w:rPr>
-            </w:pPr>
-            <w:r>
-              <w:rPr>
-                <w:rFonts w:asciiTheme="minorHAnsi" w:hAnsiTheme="minorHAnsi"/>
-                <w:szCs w:val="24"/>
-              </w:rPr>
-              <w:t>Author</w:t>
-            </w:r>
-          </w:p>
-        </w:tc>
-        <w:tc>
-          <w:tcPr>
-            <w:tcW w:w="7416" w:type="dxa"/>
-            <w:gridSpan w:val="3"/>
-            <w:tcBorders>
-              <w:top w:val="single" w:sz="4" w:space="0" w:color="auto"/>
-              <w:left w:val="single" w:sz="4" w:space="0" w:color="auto"/>
-              <w:bottom w:val="single" w:sz="4" w:space="0" w:color="auto"/>
-              <w:right w:val="single" w:sz="4" w:space="0" w:color="auto"/>
-            </w:tcBorders>
-            <w:shd w:val="clear" w:color="auto" w:fill="FFFFFF" w:themeFill="background1"/>
-          </w:tcPr>
-          <w:p>
-            <w:pPr>
-              <w:cnfStyle w:val="000000100000" w:firstRow="0" w:lastRow="0" w:firstColumn="0" w:lastColumn="0" w:oddVBand="0" w:evenVBand="0" w:oddHBand="1" w:evenHBand="0" w:firstRowFirstColumn="0" w:firstRowLastColumn="0" w:lastRowFirstColumn="0" w:lastRowLastColumn="0"/>
-              <w:rPr>
-                <w:rFonts w:asciiTheme="minorHAnsi" w:hAnsiTheme="minorHAnsi"/>
-                <w:szCs w:val="24"/>
-              </w:rPr>
-            </w:pPr>
-            <w:proofErr w:type="spellStart"/>
-            <w:r>
-              <w:rPr>
-                <w:rFonts w:asciiTheme="minorHAnsi" w:hAnsiTheme="minorHAnsi"/>
-                <w:szCs w:val="24"/>
-              </w:rPr>
-              <w:t>TriPQM</w:t>
-            </w:r>
-            <w:proofErr w:type="spellEnd"/>
-          </w:p>
-        </w:tc>
-      </w:tr>
-      <w:tr>
-        <w:tc>
-          <w:tcPr>
-            <w:cnfStyle w:val="001000000000" w:firstRow="0" w:lastRow="0" w:firstColumn="1" w:lastColumn="0" w:oddVBand="0" w:evenVBand="0" w:oddHBand="0" w:evenHBand="0" w:firstRowFirstColumn="0" w:firstRowLastColumn="0" w:lastRowFirstColumn="0" w:lastRowLastColumn="0"/>
-            <w:tcW w:w="2322" w:type="dxa"/>
-            <w:tcBorders>
-              <w:top w:val="single" w:sz="4" w:space="0" w:color="auto"/>
-              <w:bottom w:val="single" w:sz="4" w:space="0" w:color="auto"/>
-            </w:tcBorders>
-            <w:shd w:val="clear" w:color="auto" w:fill="D9D9D9" w:themeFill="background1" w:themeFillShade="D9"/>
-          </w:tcPr>
-          <w:p>
-            <w:pPr>
-              <w:rPr>
-                <w:rFonts w:asciiTheme="minorHAnsi" w:hAnsiTheme="minorHAnsi"/>
-                <w:szCs w:val="24"/>
-              </w:rPr>
-            </w:pPr>
-            <w:r>
-              <w:rPr>
-                <w:rFonts w:asciiTheme="minorHAnsi" w:hAnsiTheme="minorHAnsi"/>
-                <w:szCs w:val="24"/>
-              </w:rPr>
-              <w:t>Date</w:t>
-            </w:r>
-          </w:p>
-        </w:tc>
-        <w:tc>
-          <w:tcPr>
-            <w:tcW w:w="1898" w:type="dxa"/>
-            <w:tcBorders>
-              <w:top w:val="single" w:sz="4" w:space="0" w:color="auto"/>
-              <w:bottom w:val="single" w:sz="4" w:space="0" w:color="auto"/>
-            </w:tcBorders>
-            <w:shd w:val="clear" w:color="auto" w:fill="FFFFFF" w:themeFill="background1"/>
-          </w:tcPr>
-          <w:p>
-            <w:pPr>
-              <w:cnfStyle w:val="000000000000" w:firstRow="0" w:lastRow="0" w:firstColumn="0" w:lastColumn="0" w:oddVBand="0" w:evenVBand="0" w:oddHBand="0" w:evenHBand="0" w:firstRowFirstColumn="0" w:firstRowLastColumn="0" w:lastRowFirstColumn="0" w:lastRowLastColumn="0"/>
-              <w:rPr>
-                <w:rFonts w:asciiTheme="minorHAnsi" w:hAnsiTheme="minorHAnsi"/>
-                <w:szCs w:val="24"/>
-              </w:rPr>
-            </w:pPr>
-            <w:r>
-              <w:rPr>
-                <w:rFonts w:asciiTheme="minorHAnsi" w:hAnsiTheme="minorHAnsi"/>
-                <w:szCs w:val="24"/>
-              </w:rPr>
-              <w:t>27/05/2015</w:t>
-            </w:r>
-          </w:p>
-        </w:tc>
-        <w:tc>
-          <w:tcPr>
-            <w:tcW w:w="2520" w:type="dxa"/>
-            <w:tcBorders>
-              <w:top w:val="single" w:sz="4" w:space="0" w:color="auto"/>
-              <w:bottom w:val="single" w:sz="4" w:space="0" w:color="auto"/>
-            </w:tcBorders>
-            <w:shd w:val="clear" w:color="auto" w:fill="D9D9D9" w:themeFill="background1" w:themeFillShade="D9"/>
-          </w:tcPr>
-          <w:p>
-            <w:pPr>
-              <w:cnfStyle w:val="000000000000" w:firstRow="0" w:lastRow="0" w:firstColumn="0" w:lastColumn="0" w:oddVBand="0" w:evenVBand="0" w:oddHBand="0" w:evenHBand="0" w:firstRowFirstColumn="0" w:firstRowLastColumn="0" w:lastRowFirstColumn="0" w:lastRowLastColumn="0"/>
-              <w:rPr>
-                <w:rFonts w:asciiTheme="minorHAnsi" w:hAnsiTheme="minorHAnsi"/>
-                <w:b/>
-                <w:szCs w:val="24"/>
-              </w:rPr>
-            </w:pPr>
-            <w:r>
-              <w:rPr>
-                <w:rFonts w:asciiTheme="minorHAnsi" w:hAnsiTheme="minorHAnsi"/>
-                <w:b/>
-                <w:szCs w:val="24"/>
-              </w:rPr>
-              <w:t>Priority</w:t>
-            </w:r>
-          </w:p>
-        </w:tc>
-        <w:tc>
-          <w:tcPr>
-            <w:tcW w:w="2998" w:type="dxa"/>
-            <w:tcBorders>
-              <w:top w:val="single" w:sz="4" w:space="0" w:color="auto"/>
-              <w:bottom w:val="single" w:sz="4" w:space="0" w:color="auto"/>
-            </w:tcBorders>
-            <w:shd w:val="clear" w:color="auto" w:fill="FFFFFF" w:themeFill="background1"/>
-          </w:tcPr>
-          <w:p>
-            <w:pPr>
-              <w:cnfStyle w:val="000000000000" w:firstRow="0" w:lastRow="0" w:firstColumn="0" w:lastColumn="0" w:oddVBand="0" w:evenVBand="0" w:oddHBand="0" w:evenHBand="0" w:firstRowFirstColumn="0" w:firstRowLastColumn="0" w:lastRowFirstColumn="0" w:lastRowLastColumn="0"/>
-              <w:rPr>
-                <w:rFonts w:asciiTheme="minorHAnsi" w:hAnsiTheme="minorHAnsi"/>
-                <w:szCs w:val="24"/>
-              </w:rPr>
-            </w:pPr>
-            <w:r>
-              <w:rPr>
-                <w:rFonts w:asciiTheme="minorHAnsi" w:hAnsiTheme="minorHAnsi"/>
-                <w:szCs w:val="24"/>
-              </w:rPr>
-              <w:t>Medium</w:t>
-            </w:r>
-          </w:p>
-        </w:tc>
-      </w:tr>
-      <w:tr>
-        <w:trPr>
-          <w:cnfStyle w:val="000000100000" w:firstRow="0" w:lastRow="0" w:firstColumn="0" w:lastColumn="0" w:oddVBand="0" w:evenVBand="0" w:oddHBand="1" w:evenHBand="0" w:firstRowFirstColumn="0" w:firstRowLastColumn="0" w:lastRowFirstColumn="0" w:lastRowLastColumn="0"/>
-        </w:trPr>
-        <w:tc>
-          <w:tcPr>
-            <w:cnfStyle w:val="001000000000" w:firstRow="0" w:lastRow="0" w:firstColumn="1" w:lastColumn="0" w:oddVBand="0" w:evenVBand="0" w:oddHBand="0" w:evenHBand="0" w:firstRowFirstColumn="0" w:firstRowLastColumn="0" w:lastRowFirstColumn="0" w:lastRowLastColumn="0"/>
-            <w:tcW w:w="9738" w:type="dxa"/>
-            <w:gridSpan w:val="4"/>
-            <w:tcBorders>
-              <w:top w:val="single" w:sz="4" w:space="0" w:color="auto"/>
-              <w:left w:val="single" w:sz="4" w:space="0" w:color="auto"/>
-              <w:bottom w:val="single" w:sz="4" w:space="0" w:color="auto"/>
-              <w:right w:val="single" w:sz="4" w:space="0" w:color="auto"/>
-            </w:tcBorders>
-            <w:shd w:val="clear" w:color="auto" w:fill="FFFFFF" w:themeFill="background1"/>
-          </w:tcPr>
-          <w:p>
-            <w:pPr>
-              <w:rPr>
-                <w:rFonts w:asciiTheme="minorHAnsi" w:hAnsiTheme="minorHAnsi"/>
-                <w:b w:val="0"/>
-                <w:szCs w:val="24"/>
-              </w:rPr>
-            </w:pPr>
-            <w:r>
-              <w:rPr>
-                <w:rFonts w:asciiTheme="minorHAnsi" w:hAnsiTheme="minorHAnsi"/>
-                <w:szCs w:val="24"/>
-              </w:rPr>
-              <w:t>Actor:</w:t>
-            </w:r>
-          </w:p>
-          <w:p>
-            <w:pPr>
-              <w:numPr>
-                <w:ilvl w:val="0"/>
-                <w:numId w:val="9"/>
-              </w:numPr>
-              <w:rPr>
-                <w:rFonts w:asciiTheme="minorHAnsi" w:hAnsiTheme="minorHAnsi"/>
-                <w:b w:val="0"/>
-                <w:szCs w:val="24"/>
-              </w:rPr>
-            </w:pPr>
-            <w:r>
-              <w:rPr>
-                <w:rFonts w:asciiTheme="minorHAnsi" w:hAnsiTheme="minorHAnsi"/>
-                <w:b w:val="0"/>
-                <w:szCs w:val="24"/>
-              </w:rPr>
-              <w:t>Customer</w:t>
-            </w:r>
-            <w:r>
-              <w:rPr>
-                <w:rFonts w:asciiTheme="minorHAnsi" w:hAnsiTheme="minorHAnsi"/>
-                <w:b w:val="0"/>
-                <w:szCs w:val="24"/>
-              </w:rPr>
-              <w:t>, staff.</w:t>
-            </w:r>
-          </w:p>
-          <w:p>
-            <w:pPr>
-              <w:rPr>
-                <w:rFonts w:asciiTheme="minorHAnsi" w:hAnsiTheme="minorHAnsi"/>
-                <w:b w:val="0"/>
-                <w:szCs w:val="24"/>
-              </w:rPr>
-            </w:pPr>
-            <w:r>
-              <w:rPr>
-                <w:rFonts w:asciiTheme="minorHAnsi" w:hAnsiTheme="minorHAnsi"/>
-                <w:szCs w:val="24"/>
-              </w:rPr>
-              <w:t>Summary:</w:t>
-            </w:r>
-          </w:p>
-          <w:p>
-            <w:pPr>
-              <w:numPr>
-                <w:ilvl w:val="0"/>
-                <w:numId w:val="9"/>
-              </w:numPr>
-              <w:rPr>
-                <w:rFonts w:asciiTheme="minorHAnsi" w:hAnsiTheme="minorHAnsi"/>
-                <w:b w:val="0"/>
-                <w:szCs w:val="24"/>
-              </w:rPr>
-            </w:pPr>
-            <w:r>
-              <w:rPr>
-                <w:rFonts w:asciiTheme="minorHAnsi" w:hAnsiTheme="minorHAnsi"/>
-                <w:b w:val="0"/>
-                <w:szCs w:val="24"/>
-              </w:rPr>
-              <w:t>This use case allows user to log out the system.</w:t>
-            </w:r>
-          </w:p>
-          <w:p>
-            <w:pPr>
-              <w:rPr>
-                <w:rFonts w:asciiTheme="minorHAnsi" w:hAnsiTheme="minorHAnsi"/>
-                <w:b w:val="0"/>
-                <w:szCs w:val="24"/>
-              </w:rPr>
-            </w:pPr>
-            <w:r>
-              <w:rPr>
-                <w:rFonts w:asciiTheme="minorHAnsi" w:hAnsiTheme="minorHAnsi"/>
-                <w:szCs w:val="24"/>
-              </w:rPr>
-              <w:t>Goal:</w:t>
-            </w:r>
-          </w:p>
-          <w:p>
-            <w:pPr>
-              <w:numPr>
-                <w:ilvl w:val="0"/>
-                <w:numId w:val="9"/>
-              </w:numPr>
-              <w:rPr>
-                <w:rFonts w:asciiTheme="minorHAnsi" w:hAnsiTheme="minorHAnsi"/>
-                <w:b w:val="0"/>
-                <w:szCs w:val="24"/>
-              </w:rPr>
-            </w:pPr>
-            <w:r>
-              <w:rPr>
-                <w:rFonts w:asciiTheme="minorHAnsi" w:hAnsiTheme="minorHAnsi"/>
-                <w:b w:val="0"/>
-                <w:szCs w:val="24"/>
-              </w:rPr>
-              <w:t>User can log out the system.</w:t>
-            </w:r>
-          </w:p>
-          <w:p>
-            <w:pPr>
-              <w:rPr>
-                <w:rFonts w:asciiTheme="minorHAnsi" w:hAnsiTheme="minorHAnsi"/>
-                <w:b w:val="0"/>
-                <w:szCs w:val="24"/>
-              </w:rPr>
-            </w:pPr>
-            <w:r>
-              <w:rPr>
-                <w:rFonts w:asciiTheme="minorHAnsi" w:hAnsiTheme="minorHAnsi"/>
-                <w:szCs w:val="24"/>
-              </w:rPr>
-              <w:t>Triggers:</w:t>
-            </w:r>
-          </w:p>
-          <w:p>
-            <w:pPr>
-              <w:numPr>
-                <w:ilvl w:val="0"/>
-                <w:numId w:val="9"/>
-              </w:numPr>
-              <w:rPr>
-                <w:rFonts w:asciiTheme="minorHAnsi" w:hAnsiTheme="minorHAnsi"/>
-                <w:b w:val="0"/>
-                <w:szCs w:val="24"/>
-              </w:rPr>
-            </w:pPr>
-            <w:r>
-              <w:rPr>
-                <w:rFonts w:asciiTheme="minorHAnsi" w:hAnsiTheme="minorHAnsi"/>
-                <w:b w:val="0"/>
-                <w:szCs w:val="24"/>
-              </w:rPr>
-              <w:t>User sends the logout command.</w:t>
-            </w:r>
-          </w:p>
-          <w:p>
-            <w:pPr>
-              <w:rPr>
-                <w:rFonts w:asciiTheme="minorHAnsi" w:hAnsiTheme="minorHAnsi"/>
-                <w:b w:val="0"/>
-                <w:szCs w:val="24"/>
-              </w:rPr>
-            </w:pPr>
-            <w:r>
-              <w:rPr>
-                <w:rFonts w:asciiTheme="minorHAnsi" w:hAnsiTheme="minorHAnsi"/>
-                <w:szCs w:val="24"/>
-              </w:rPr>
-              <w:t>Preconditions:</w:t>
-            </w:r>
-          </w:p>
-          <w:p>
-            <w:pPr>
-              <w:numPr>
-                <w:ilvl w:val="0"/>
-                <w:numId w:val="9"/>
-              </w:numPr>
-              <w:rPr>
-                <w:rFonts w:asciiTheme="minorHAnsi" w:hAnsiTheme="minorHAnsi"/>
-                <w:b w:val="0"/>
-                <w:szCs w:val="24"/>
-              </w:rPr>
-            </w:pPr>
-            <w:r>
-              <w:rPr>
-                <w:rFonts w:asciiTheme="minorHAnsi" w:hAnsiTheme="minorHAnsi"/>
-                <w:b w:val="0"/>
-                <w:szCs w:val="24"/>
-              </w:rPr>
-              <w:t>User logged in the system.</w:t>
-            </w:r>
-          </w:p>
-          <w:p>
-            <w:pPr>
-              <w:rPr>
-                <w:rFonts w:asciiTheme="minorHAnsi" w:hAnsiTheme="minorHAnsi"/>
-                <w:b w:val="0"/>
-                <w:szCs w:val="24"/>
-              </w:rPr>
-            </w:pPr>
-            <w:r>
-              <w:rPr>
-                <w:rFonts w:asciiTheme="minorHAnsi" w:hAnsiTheme="minorHAnsi"/>
-                <w:szCs w:val="24"/>
-              </w:rPr>
-              <w:t>Post Conditions:</w:t>
-            </w:r>
-          </w:p>
-          <w:p>
-            <w:pPr>
-              <w:numPr>
-                <w:ilvl w:val="0"/>
-                <w:numId w:val="9"/>
-              </w:numPr>
-              <w:rPr>
-                <w:rFonts w:asciiTheme="minorHAnsi" w:hAnsiTheme="minorHAnsi"/>
-                <w:b w:val="0"/>
-                <w:szCs w:val="24"/>
-              </w:rPr>
-            </w:pPr>
-            <w:r>
-              <w:rPr>
-                <w:rFonts w:asciiTheme="minorHAnsi" w:hAnsiTheme="minorHAnsi"/>
-                <w:szCs w:val="24"/>
-              </w:rPr>
-              <w:t>Success</w:t>
-            </w:r>
-            <w:r>
-              <w:rPr>
-                <w:rFonts w:asciiTheme="minorHAnsi" w:hAnsiTheme="minorHAnsi"/>
-                <w:b w:val="0"/>
-                <w:szCs w:val="24"/>
-              </w:rPr>
-              <w:t>: User logs ou</w:t>
-            </w:r>
-            <w:bookmarkStart w:id="0" w:name="_GoBack"/>
-            <w:bookmarkEnd w:id="0"/>
-            <w:r>
-              <w:rPr>
-                <w:rFonts w:asciiTheme="minorHAnsi" w:hAnsiTheme="minorHAnsi"/>
-                <w:b w:val="0"/>
-                <w:szCs w:val="24"/>
-              </w:rPr>
-              <w:t>t the system.</w:t>
-            </w:r>
-          </w:p>
-          <w:p>
-            <w:pPr>
-              <w:numPr>
-                <w:ilvl w:val="0"/>
-                <w:numId w:val="9"/>
-              </w:numPr>
-              <w:rPr>
-                <w:rFonts w:asciiTheme="minorHAnsi" w:hAnsiTheme="minorHAnsi"/>
-                <w:b w:val="0"/>
-                <w:szCs w:val="24"/>
-              </w:rPr>
-            </w:pPr>
-            <w:r>
-              <w:rPr>
-                <w:rFonts w:asciiTheme="minorHAnsi" w:hAnsiTheme="minorHAnsi"/>
-                <w:szCs w:val="24"/>
-              </w:rPr>
-              <w:t>Fail</w:t>
-            </w:r>
-            <w:r>
-              <w:rPr>
-                <w:rFonts w:asciiTheme="minorHAnsi" w:hAnsiTheme="minorHAnsi"/>
-                <w:b w:val="0"/>
-                <w:szCs w:val="24"/>
-              </w:rPr>
-              <w:t>: Show error message.</w:t>
-            </w:r>
-          </w:p>
-          <w:p>
-            <w:pPr>
-              <w:spacing w:before="120" w:after="120"/>
-              <w:rPr>
-                <w:rFonts w:asciiTheme="minorHAnsi" w:hAnsiTheme="minorHAnsi"/>
-                <w:szCs w:val="24"/>
-              </w:rPr>
-            </w:pPr>
-            <w:r>
-              <w:rPr>
-                <w:rFonts w:asciiTheme="minorHAnsi" w:hAnsiTheme="minorHAnsi"/>
-                <w:szCs w:val="24"/>
-              </w:rPr>
-              <w:t>Main Success Scenario:</w:t>
-            </w:r>
-          </w:p>
-          <w:tbl>
-            <w:tblPr>
-              <w:tblStyle w:val="TableGrid"/>
-              <w:tblW w:w="0" w:type="auto"/>
-              <w:tblLook w:val="04A0" w:firstRow="1" w:lastRow="0" w:firstColumn="1" w:lastColumn="0" w:noHBand="0" w:noVBand="1"/>
-            </w:tblPr>
-            <w:tblGrid>
-              <w:gridCol w:w="1340"/>
-              <w:gridCol w:w="3392"/>
-              <w:gridCol w:w="4770"/>
-            </w:tblGrid>
-            <w:tr>
-              <w:tc>
-                <w:tcPr>
-                  <w:tcW w:w="1340" w:type="dxa"/>
-                  <w:shd w:val="clear" w:color="auto" w:fill="D9D9D9" w:themeFill="background1" w:themeFillShade="D9"/>
-                </w:tcPr>
-                <w:p>
-                  <w:pPr>
-                    <w:jc w:val="center"/>
-                    <w:rPr>
-                      <w:szCs w:val="24"/>
-                    </w:rPr>
-                  </w:pPr>
-                  <w:r>
-                    <w:rPr>
-                      <w:szCs w:val="24"/>
-                    </w:rPr>
-                    <w:t>Step</w:t>
-                  </w:r>
-                </w:p>
-              </w:tc>
-              <w:tc>
-                <w:tcPr>
-                  <w:tcW w:w="3392" w:type="dxa"/>
-                  <w:shd w:val="clear" w:color="auto" w:fill="D9D9D9" w:themeFill="background1" w:themeFillShade="D9"/>
-                </w:tcPr>
-                <w:p>
-                  <w:pPr>
-                    <w:jc w:val="center"/>
-                    <w:rPr>
-                      <w:szCs w:val="24"/>
-                    </w:rPr>
-                  </w:pPr>
-                  <w:r>
-                    <w:rPr>
-                      <w:szCs w:val="24"/>
-                    </w:rPr>
-                    <w:t>Actor Action</w:t>
-                  </w:r>
-                </w:p>
-              </w:tc>
-              <w:tc>
-                <w:tcPr>
-                  <w:tcW w:w="4770" w:type="dxa"/>
-                  <w:shd w:val="clear" w:color="auto" w:fill="D9D9D9" w:themeFill="background1" w:themeFillShade="D9"/>
-                </w:tcPr>
-                <w:p>
-                  <w:pPr>
-                    <w:jc w:val="center"/>
-                    <w:rPr>
-                      <w:szCs w:val="24"/>
-                    </w:rPr>
-                  </w:pPr>
-                  <w:r>
-                    <w:rPr>
-                      <w:szCs w:val="24"/>
-                    </w:rPr>
-                    <w:t>System Response</w:t>
-                  </w:r>
-                </w:p>
-              </w:tc>
-            </w:tr>
-            <w:tr>
-              <w:tc>
-                <w:tcPr>
-                  <w:tcW w:w="1340" w:type="dxa"/>
-                </w:tcPr>
-                <w:p>
-                  <w:pPr>
-                    <w:jc w:val="center"/>
-                    <w:rPr>
-                      <w:szCs w:val="24"/>
-                    </w:rPr>
-                  </w:pPr>
-                  <w:r>
-                    <w:rPr>
-                      <w:szCs w:val="24"/>
-                    </w:rPr>
-                    <w:t>1</w:t>
-                  </w:r>
-                </w:p>
-              </w:tc>
-              <w:tc>
-                <w:tcPr>
-                  <w:tcW w:w="3392" w:type="dxa"/>
-                </w:tcPr>
-                <w:p>
-                  <w:pPr>
-                    <w:rPr>
-                      <w:szCs w:val="24"/>
-                    </w:rPr>
-                  </w:pPr>
-                  <w:r>
-                    <w:rPr>
-                      <w:szCs w:val="24"/>
-                    </w:rPr>
-                    <w:t>User sends logout command.</w:t>
-                  </w:r>
-                </w:p>
-              </w:tc>
-              <w:tc>
-                <w:tcPr>
-                  <w:tcW w:w="4770" w:type="dxa"/>
-                </w:tcPr>
-                <w:p>
-                  <w:pPr>
-                    <w:jc w:val="left"/>
-                    <w:rPr>
-                      <w:color w:val="000000" w:themeColor="text1" w:themeShade="BF"/>
-                      <w:szCs w:val="24"/>
-                    </w:rPr>
-                  </w:pPr>
-                  <w:r>
-                    <w:rPr>
-                      <w:color w:val="000000" w:themeColor="text1" w:themeShade="BF"/>
-                      <w:szCs w:val="24"/>
-                    </w:rPr>
-                    <w:t xml:space="preserve">User exits from the system. </w:t>
-                  </w:r>
-                </w:p>
-              </w:tc>
-            </w:tr>
-          </w:tbl>
-          <w:p>
-            <w:pPr>
-              <w:spacing w:before="120" w:after="120"/>
-              <w:rPr>
-                <w:rFonts w:asciiTheme="minorHAnsi" w:hAnsiTheme="minorHAnsi"/>
-                <w:b w:val="0"/>
-                <w:szCs w:val="24"/>
-              </w:rPr>
-            </w:pPr>
-            <w:r>
-              <w:rPr>
-                <w:rFonts w:asciiTheme="minorHAnsi" w:hAnsiTheme="minorHAnsi"/>
-                <w:szCs w:val="24"/>
-              </w:rPr>
-              <w:t>Alternative Scenario:</w:t>
-            </w:r>
-            <w:r>
-              <w:rPr>
-                <w:rFonts w:asciiTheme="minorHAnsi" w:hAnsiTheme="minorHAnsi"/>
-                <w:szCs w:val="24"/>
-              </w:rPr>
-              <w:t xml:space="preserve"> </w:t>
-            </w:r>
-            <w:r>
-              <w:rPr>
-                <w:rFonts w:asciiTheme="minorHAnsi" w:hAnsiTheme="minorHAnsi"/>
-                <w:b w:val="0"/>
-                <w:szCs w:val="24"/>
-              </w:rPr>
-              <w:t>N/A</w:t>
-            </w:r>
-          </w:p>
-          <w:p>
-            <w:pPr>
-              <w:spacing w:before="120" w:after="120"/>
-              <w:rPr>
-                <w:rFonts w:asciiTheme="minorHAnsi" w:hAnsiTheme="minorHAnsi"/>
-                <w:b w:val="0"/>
-                <w:szCs w:val="24"/>
-              </w:rPr>
-            </w:pPr>
-            <w:r>
-              <w:rPr>
-                <w:rFonts w:asciiTheme="minorHAnsi" w:hAnsiTheme="minorHAnsi"/>
-                <w:szCs w:val="24"/>
-              </w:rPr>
-              <w:t>Exceptions:</w:t>
-            </w:r>
-            <w:r>
-              <w:rPr>
-                <w:rFonts w:asciiTheme="minorHAnsi" w:hAnsiTheme="minorHAnsi"/>
-                <w:szCs w:val="24"/>
-              </w:rPr>
-              <w:t xml:space="preserve"> </w:t>
-            </w:r>
-            <w:r>
-              <w:rPr>
-                <w:rFonts w:asciiTheme="minorHAnsi" w:hAnsiTheme="minorHAnsi"/>
-                <w:b w:val="0"/>
-                <w:szCs w:val="24"/>
-              </w:rPr>
-              <w:t>N/A</w:t>
-            </w:r>
-          </w:p>
-          <w:p>
-            <w:pPr>
-              <w:spacing w:before="120" w:after="120"/>
-              <w:rPr>
-                <w:rFonts w:asciiTheme="minorHAnsi" w:hAnsiTheme="minorHAnsi"/>
-                <w:b w:val="0"/>
-                <w:szCs w:val="24"/>
-              </w:rPr>
-            </w:pPr>
-            <w:r>
-              <w:rPr>
-                <w:rFonts w:asciiTheme="minorHAnsi" w:hAnsiTheme="minorHAnsi"/>
-                <w:szCs w:val="24"/>
-              </w:rPr>
-              <w:t>Relationships:</w:t>
-            </w:r>
-            <w:r>
-              <w:rPr>
-                <w:rFonts w:asciiTheme="minorHAnsi" w:hAnsiTheme="minorHAnsi"/>
-                <w:b w:val="0"/>
-                <w:szCs w:val="24"/>
-              </w:rPr>
-              <w:t xml:space="preserve"> </w:t>
-            </w:r>
-            <w:r>
-              <w:rPr>
-                <w:rFonts w:asciiTheme="minorHAnsi" w:hAnsiTheme="minorHAnsi"/>
-                <w:b w:val="0"/>
-                <w:szCs w:val="24"/>
-              </w:rPr>
-              <w:t>N/A</w:t>
-            </w:r>
-          </w:p>
-          <w:p>
-            <w:pPr>
-              <w:spacing w:before="120" w:after="120"/>
-              <w:rPr>
-                <w:rFonts w:asciiTheme="minorHAnsi" w:hAnsiTheme="minorHAnsi"/>
-                <w:b w:val="0"/>
-                <w:szCs w:val="24"/>
-              </w:rPr>
-            </w:pPr>
-            <w:r>
-              <w:rPr>
-                <w:rFonts w:asciiTheme="minorHAnsi" w:hAnsiTheme="minorHAnsi"/>
-                <w:szCs w:val="24"/>
-              </w:rPr>
-              <w:t>Business Rules:</w:t>
-            </w:r>
-            <w:r>
-              <w:rPr>
-                <w:rFonts w:asciiTheme="minorHAnsi" w:hAnsiTheme="minorHAnsi"/>
-                <w:b w:val="0"/>
-                <w:szCs w:val="24"/>
-              </w:rPr>
-              <w:t xml:space="preserve"> </w:t>
-            </w:r>
-          </w:p>
-          <w:p>
-            <w:pPr>
-              <w:pStyle w:val="ListParagraph"/>
-              <w:keepNext/>
-              <w:numPr>
-                <w:ilvl w:val="0"/>
-                <w:numId w:val="9"/>
-              </w:numPr>
-              <w:rPr>
-                <w:rFonts w:asciiTheme="minorHAnsi" w:hAnsiTheme="minorHAnsi"/>
-                <w:b w:val="0"/>
-                <w:szCs w:val="24"/>
-              </w:rPr>
-            </w:pPr>
-            <w:r>
-              <w:rPr>
-                <w:rFonts w:asciiTheme="minorHAnsi" w:hAnsiTheme="minorHAnsi"/>
-                <w:b w:val="0"/>
-                <w:szCs w:val="24"/>
-              </w:rPr>
-              <w:t>After</w:t>
-            </w:r>
-            <w:r>
-              <w:rPr>
-                <w:rFonts w:asciiTheme="minorHAnsi" w:hAnsiTheme="minorHAnsi"/>
-                <w:b w:val="0"/>
-                <w:szCs w:val="24"/>
-              </w:rPr>
-              <w:t xml:space="preserve"> user logged out, r</w:t>
-            </w:r>
-            <w:r>
-              <w:rPr>
-                <w:rFonts w:asciiTheme="minorHAnsi" w:hAnsiTheme="minorHAnsi"/>
-                <w:b w:val="0"/>
-                <w:szCs w:val="24"/>
-              </w:rPr>
-              <w:t>eturn to the home</w:t>
-            </w:r>
-            <w:r>
-              <w:rPr>
-                <w:rFonts w:asciiTheme="minorHAnsi" w:hAnsiTheme="minorHAnsi"/>
-                <w:b w:val="0"/>
-                <w:szCs w:val="24"/>
-              </w:rPr>
-              <w:t>.</w:t>
-            </w:r>
-          </w:p>
-        </w:tc>
-      </w:tr>
-    </w:tbl>
-    <w:p>
-      <w:pPr>
-        <w:spacing w:after="0" w:line="240" w:lineRule="auto"/>
-      </w:pPr>
-    </w:p>
-    <w:p>
-      <w:pPr>
-        <w:pStyle w:val="Heading1"/>
-      </w:pPr>
+      <w:bookmarkStart w:id="0" w:name="_GoBack"/>
+      <w:bookmarkEnd w:id="0"/>
       <w:r>
         <w:t>&lt;Customer&gt; Renew contract</w:t>
       </w:r>
@@ -1579,7 +556,6 @@
                 <w:b w:val="0"/>
                 <w:szCs w:val="24"/>
               </w:rPr>
-              <w:lastRenderedPageBreak/>
               <w:t>User can renew their insurance contract.</w:t>
             </w:r>
           </w:p>
@@ -2471,6 +1447,7 @@
                 <w:rFonts w:asciiTheme="minorHAnsi" w:hAnsiTheme="minorHAnsi"/>
                 <w:szCs w:val="24"/>
               </w:rPr>
+              <w:lastRenderedPageBreak/>
               <w:t>Alternative Scenario:</w:t>
             </w:r>
           </w:p>
@@ -2873,7 +1850,6 @@
                 <w:rFonts w:asciiTheme="minorHAnsi" w:hAnsiTheme="minorHAnsi"/>
                 <w:szCs w:val="24"/>
               </w:rPr>
-              <w:lastRenderedPageBreak/>
               <w:t>Business Rules:</w:t>
             </w:r>
             <w:r>
@@ -3923,6 +2899,7 @@
                 <w:rFonts w:asciiTheme="minorHAnsi" w:hAnsiTheme="minorHAnsi"/>
                 <w:szCs w:val="24"/>
               </w:rPr>
+              <w:lastRenderedPageBreak/>
               <w:t>Main Success Scenario:</w:t>
             </w:r>
           </w:p>
@@ -4566,7 +3543,6 @@
                     <w:rPr>
                       <w:szCs w:val="24"/>
                     </w:rPr>
-                    <w:lastRenderedPageBreak/>
                     <w:t>[Exception 1]</w:t>
                   </w:r>
                 </w:p>
@@ -4586,7 +3562,6 @@
                 <w:rFonts w:asciiTheme="minorHAnsi" w:hAnsiTheme="minorHAnsi"/>
                 <w:szCs w:val="24"/>
               </w:rPr>
-              <w:lastRenderedPageBreak/>
               <w:t>Alternative Scenario:</w:t>
             </w:r>
             <w:r>
@@ -5630,6 +4605,7 @@
                 <w:rFonts w:asciiTheme="minorHAnsi" w:hAnsiTheme="minorHAnsi"/>
                 <w:szCs w:val="24"/>
               </w:rPr>
+              <w:lastRenderedPageBreak/>
               <w:t>Preconditions:</w:t>
             </w:r>
           </w:p>
@@ -6031,7 +5007,6 @@
                     <w:rPr>
                       <w:szCs w:val="24"/>
                     </w:rPr>
-                    <w:lastRenderedPageBreak/>
                     <w:t xml:space="preserve">Amount: </w:t>
                   </w:r>
                   <w:r>
@@ -6108,7 +5083,6 @@
                 <w:rFonts w:asciiTheme="minorHAnsi" w:hAnsiTheme="minorHAnsi"/>
                 <w:szCs w:val="24"/>
               </w:rPr>
-              <w:lastRenderedPageBreak/>
               <w:t>Alternative Scenario:</w:t>
             </w:r>
           </w:p>
@@ -7154,6 +6128,7 @@
                 <w:rFonts w:asciiTheme="minorHAnsi" w:hAnsiTheme="minorHAnsi"/>
                 <w:szCs w:val="24"/>
               </w:rPr>
+              <w:lastRenderedPageBreak/>
               <w:t>Triggers:</w:t>
             </w:r>
           </w:p>
@@ -7557,7 +6532,6 @@
                     <w:rPr>
                       <w:szCs w:val="24"/>
                     </w:rPr>
-                    <w:lastRenderedPageBreak/>
                     <w:t>Title: text</w:t>
                   </w:r>
                 </w:p>
@@ -7609,7 +6583,6 @@
                 <w:rFonts w:asciiTheme="minorHAnsi" w:hAnsiTheme="minorHAnsi"/>
                 <w:szCs w:val="24"/>
               </w:rPr>
-              <w:lastRenderedPageBreak/>
               <w:t>Alternative Scenario:</w:t>
             </w:r>
           </w:p>
@@ -8649,6 +7622,7 @@
                 <w:b w:val="0"/>
                 <w:szCs w:val="24"/>
               </w:rPr>
+              <w:lastRenderedPageBreak/>
               <w:t>User sends view punishment history command.</w:t>
             </w:r>
           </w:p>
@@ -9021,7 +7995,6 @@
                     <w:rPr>
                       <w:szCs w:val="24"/>
                     </w:rPr>
-                    <w:lastRenderedPageBreak/>
                     <w:t>Attachment file</w:t>
                   </w:r>
                   <w:r>
@@ -9066,7 +8039,6 @@
                 <w:rFonts w:asciiTheme="minorHAnsi" w:hAnsiTheme="minorHAnsi"/>
                 <w:szCs w:val="24"/>
               </w:rPr>
-              <w:lastRenderedPageBreak/>
               <w:t>Alternative Scenario:</w:t>
             </w:r>
           </w:p>
@@ -10113,6 +9085,7 @@
                 <w:rFonts w:asciiTheme="minorHAnsi" w:hAnsiTheme="minorHAnsi"/>
                 <w:szCs w:val="24"/>
               </w:rPr>
+              <w:lastRenderedPageBreak/>
               <w:t>Preconditions:</w:t>
             </w:r>
           </w:p>
@@ -10540,7 +9513,6 @@
                       <w:rFonts w:asciiTheme="minorHAnsi" w:hAnsiTheme="minorHAnsi"/>
                       <w:szCs w:val="24"/>
                     </w:rPr>
-                    <w:lastRenderedPageBreak/>
                     <w:t xml:space="preserve">License number: </w:t>
                   </w:r>
                   <w:r>
@@ -11243,7 +10215,6 @@
                       <w:b w:val="0"/>
                       <w:szCs w:val="24"/>
                     </w:rPr>
-                    <w:lastRenderedPageBreak/>
                     <w:t>2</w:t>
                   </w:r>
                 </w:p>
@@ -11452,6 +10423,7 @@
                 <w:rFonts w:asciiTheme="minorHAnsi" w:hAnsiTheme="minorHAnsi"/>
                 <w:szCs w:val="24"/>
               </w:rPr>
+              <w:lastRenderedPageBreak/>
               <w:t>Alternative Scenario:</w:t>
             </w:r>
             <w:r>
@@ -11902,7 +10874,6 @@
                 <w:b w:val="0"/>
                 <w:szCs w:val="24"/>
               </w:rPr>
-              <w:lastRenderedPageBreak/>
               <w:t>Only permit user chooses the accident date before or at the request date.</w:t>
             </w:r>
           </w:p>
@@ -13059,6 +12030,7 @@
                     <w:rPr>
                       <w:szCs w:val="24"/>
                     </w:rPr>
+                    <w:lastRenderedPageBreak/>
                     <w:t>Contract code: text.</w:t>
                   </w:r>
                 </w:p>
@@ -13161,6 +12133,7 @@
                     <w:rPr>
                       <w:szCs w:val="24"/>
                     </w:rPr>
+                    <w:lastRenderedPageBreak/>
                     <w:t>2</w:t>
                   </w:r>
                 </w:p>
@@ -13402,7 +12375,6 @@
                     <w:rPr>
                       <w:szCs w:val="24"/>
                     </w:rPr>
-                    <w:lastRenderedPageBreak/>
                     <w:t>Plate number of accident motor: text</w:t>
                   </w:r>
                   <w:r>
@@ -13796,7 +12768,6 @@
                 <w:rFonts w:asciiTheme="minorHAnsi" w:hAnsiTheme="minorHAnsi"/>
                 <w:szCs w:val="24"/>
               </w:rPr>
-              <w:lastRenderedPageBreak/>
               <w:t>Alternative Scenario:</w:t>
             </w:r>
           </w:p>
@@ -14317,6 +13288,7 @@
                 <w:rFonts w:asciiTheme="minorHAnsi" w:hAnsiTheme="minorHAnsi"/>
                 <w:szCs w:val="24"/>
               </w:rPr>
+              <w:lastRenderedPageBreak/>
               <w:t>Use Case No.</w:t>
             </w:r>
           </w:p>
@@ -14805,7 +13777,6 @@
                 <w:b w:val="0"/>
                 <w:szCs w:val="24"/>
               </w:rPr>
-              <w:lastRenderedPageBreak/>
               <w:t>User sends new card request command.</w:t>
             </w:r>
           </w:p>
@@ -15999,6 +14970,7 @@
                       <w:b w:val="0"/>
                       <w:szCs w:val="24"/>
                     </w:rPr>
+                    <w:lastRenderedPageBreak/>
                     <w:t>2</w:t>
                   </w:r>
                 </w:p>
@@ -16373,7 +15345,6 @@
                 <w:b w:val="0"/>
                 <w:szCs w:val="24"/>
               </w:rPr>
-              <w:lastRenderedPageBreak/>
               <w:t>At a time, user can only has one new card request for each contract.</w:t>
             </w:r>
           </w:p>
@@ -16467,6 +15438,7 @@
         <w:docPartUnique/>
       </w:docPartObj>
     </w:sdtPr>
+    <w:sdtEndPr/>
     <w:sdtContent>
       <w:sdt>
         <w:sdtPr>
@@ -16476,6 +15448,7 @@
             <w:docPartUnique/>
           </w:docPartObj>
         </w:sdtPr>
+        <w:sdtEndPr/>
         <w:sdtContent>
           <w:p>
             <w:pPr>
@@ -16556,7 +15529,7 @@
                 <w:bCs/>
                 <w:noProof/>
               </w:rPr>
-              <w:t>12</w:t>
+              <w:t>11</w:t>
             </w:r>
             <w:r>
               <w:rPr>
@@ -26594,7 +25567,7 @@
 </file>
 
 <file path=customXml/itemProps1.xml><?xml version="1.0" encoding="utf-8"?>
-<ds:datastoreItem xmlns:ds="http://schemas.openxmlformats.org/officeDocument/2006/customXml" ds:itemID="{4D2F8786-4D1A-499C-B9F8-55D3FF5236AC}">
+<ds:datastoreItem xmlns:ds="http://schemas.openxmlformats.org/officeDocument/2006/customXml" ds:itemID="{D129B32A-220B-43C9-A30D-2292001ACB08}">
   <ds:schemaRefs>
     <ds:schemaRef ds:uri="http://schemas.openxmlformats.org/officeDocument/2006/bibliography"/>
   </ds:schemaRefs>

</xml_diff>

<commit_message>
Remove use case send new card request
</commit_message>
<xml_diff>
--- a/Document/Reports/Temp/Update Use Cases_PhucNH.docx
+++ b/Document/Reports/Temp/Update Use Cases_PhucNH.docx
@@ -6,8 +6,6 @@
       <w:pPr>
         <w:pStyle w:val="Heading1"/>
       </w:pPr>
-      <w:bookmarkStart w:id="0" w:name="_GoBack"/>
-      <w:bookmarkEnd w:id="0"/>
       <w:r>
         <w:t>&lt;Customer&gt; Renew contract</w:t>
       </w:r>
@@ -13186,2212 +13184,9 @@
         <w:pStyle w:val="Caption"/>
         <w:jc w:val="both"/>
       </w:pPr>
+      <w:bookmarkStart w:id="0" w:name="_GoBack"/>
+      <w:bookmarkEnd w:id="0"/>
     </w:p>
-    <w:p>
-      <w:pPr>
-        <w:pStyle w:val="Heading1"/>
-      </w:pPr>
-      <w:r>
-        <w:t>&lt;Customer&gt; New card request</w:t>
-      </w:r>
-    </w:p>
-    <w:p>
-      <w:pPr>
-        <w:pStyle w:val="Caption"/>
-        <w:jc w:val="both"/>
-      </w:pPr>
-    </w:p>
-    <w:tbl>
-      <w:tblPr>
-        <w:tblStyle w:val="LightShading"/>
-        <w:tblW w:w="9738" w:type="dxa"/>
-        <w:tblBorders>
-          <w:left w:val="single" w:sz="8" w:space="0" w:color="000000" w:themeColor="text1"/>
-          <w:right w:val="single" w:sz="8" w:space="0" w:color="000000" w:themeColor="text1"/>
-          <w:insideH w:val="single" w:sz="8" w:space="0" w:color="000000" w:themeColor="text1"/>
-          <w:insideV w:val="single" w:sz="8" w:space="0" w:color="000000" w:themeColor="text1"/>
-        </w:tblBorders>
-        <w:tblLook w:val="04A0" w:firstRow="1" w:lastRow="0" w:firstColumn="1" w:lastColumn="0" w:noHBand="0" w:noVBand="1"/>
-      </w:tblPr>
-      <w:tblGrid>
-        <w:gridCol w:w="2322"/>
-        <w:gridCol w:w="1898"/>
-        <w:gridCol w:w="2520"/>
-        <w:gridCol w:w="2998"/>
-      </w:tblGrid>
-      <w:tr>
-        <w:trPr>
-          <w:cnfStyle w:val="100000000000" w:firstRow="1" w:lastRow="0" w:firstColumn="0" w:lastColumn="0" w:oddVBand="0" w:evenVBand="0" w:oddHBand="0" w:evenHBand="0" w:firstRowFirstColumn="0" w:firstRowLastColumn="0" w:lastRowFirstColumn="0" w:lastRowLastColumn="0"/>
-        </w:trPr>
-        <w:tc>
-          <w:tcPr>
-            <w:cnfStyle w:val="001000000000" w:firstRow="0" w:lastRow="0" w:firstColumn="1" w:lastColumn="0" w:oddVBand="0" w:evenVBand="0" w:oddHBand="0" w:evenHBand="0" w:firstRowFirstColumn="0" w:firstRowLastColumn="0" w:lastRowFirstColumn="0" w:lastRowLastColumn="0"/>
-            <w:tcW w:w="9738" w:type="dxa"/>
-            <w:gridSpan w:val="4"/>
-            <w:tcBorders>
-              <w:top w:val="none" w:sz="0" w:space="0" w:color="auto"/>
-              <w:left w:val="none" w:sz="0" w:space="0" w:color="auto"/>
-              <w:bottom w:val="none" w:sz="0" w:space="0" w:color="auto"/>
-              <w:right w:val="none" w:sz="0" w:space="0" w:color="auto"/>
-            </w:tcBorders>
-            <w:shd w:val="clear" w:color="auto" w:fill="D9D9D9" w:themeFill="background1" w:themeFillShade="D9"/>
-          </w:tcPr>
-          <w:p>
-            <w:pPr>
-              <w:rPr>
-                <w:rFonts w:asciiTheme="minorHAnsi" w:hAnsiTheme="minorHAnsi"/>
-                <w:szCs w:val="24"/>
-              </w:rPr>
-            </w:pPr>
-            <w:r>
-              <w:rPr>
-                <w:rFonts w:asciiTheme="minorHAnsi" w:hAnsiTheme="minorHAnsi"/>
-                <w:szCs w:val="24"/>
-              </w:rPr>
-              <w:t xml:space="preserve">USE CASE – </w:t>
-            </w:r>
-            <w:r>
-              <w:rPr>
-                <w:rFonts w:asciiTheme="minorHAnsi" w:hAnsiTheme="minorHAnsi"/>
-                <w:szCs w:val="24"/>
-              </w:rPr>
-              <w:t>WC09</w:t>
-            </w:r>
-          </w:p>
-        </w:tc>
-      </w:tr>
-      <w:tr>
-        <w:trPr>
-          <w:cnfStyle w:val="000000100000" w:firstRow="0" w:lastRow="0" w:firstColumn="0" w:lastColumn="0" w:oddVBand="0" w:evenVBand="0" w:oddHBand="1" w:evenHBand="0" w:firstRowFirstColumn="0" w:firstRowLastColumn="0" w:lastRowFirstColumn="0" w:lastRowLastColumn="0"/>
-        </w:trPr>
-        <w:tc>
-          <w:tcPr>
-            <w:cnfStyle w:val="001000000000" w:firstRow="0" w:lastRow="0" w:firstColumn="1" w:lastColumn="0" w:oddVBand="0" w:evenVBand="0" w:oddHBand="0" w:evenHBand="0" w:firstRowFirstColumn="0" w:firstRowLastColumn="0" w:lastRowFirstColumn="0" w:lastRowLastColumn="0"/>
-            <w:tcW w:w="2322" w:type="dxa"/>
-            <w:tcBorders>
-              <w:top w:val="single" w:sz="4" w:space="0" w:color="auto"/>
-              <w:left w:val="single" w:sz="4" w:space="0" w:color="auto"/>
-              <w:bottom w:val="single" w:sz="4" w:space="0" w:color="auto"/>
-              <w:right w:val="single" w:sz="4" w:space="0" w:color="auto"/>
-            </w:tcBorders>
-            <w:shd w:val="clear" w:color="auto" w:fill="D9D9D9" w:themeFill="background1" w:themeFillShade="D9"/>
-          </w:tcPr>
-          <w:p>
-            <w:pPr>
-              <w:rPr>
-                <w:rFonts w:asciiTheme="minorHAnsi" w:hAnsiTheme="minorHAnsi"/>
-                <w:szCs w:val="24"/>
-              </w:rPr>
-            </w:pPr>
-            <w:r>
-              <w:rPr>
-                <w:rFonts w:asciiTheme="minorHAnsi" w:hAnsiTheme="minorHAnsi"/>
-                <w:szCs w:val="24"/>
-              </w:rPr>
-              <w:lastRenderedPageBreak/>
-              <w:t>Use Case No.</w:t>
-            </w:r>
-          </w:p>
-        </w:tc>
-        <w:tc>
-          <w:tcPr>
-            <w:tcW w:w="1898" w:type="dxa"/>
-            <w:tcBorders>
-              <w:left w:val="single" w:sz="4" w:space="0" w:color="auto"/>
-            </w:tcBorders>
-            <w:shd w:val="clear" w:color="auto" w:fill="FFFFFF" w:themeFill="background1"/>
-          </w:tcPr>
-          <w:p>
-            <w:pPr>
-              <w:cnfStyle w:val="000000100000" w:firstRow="0" w:lastRow="0" w:firstColumn="0" w:lastColumn="0" w:oddVBand="0" w:evenVBand="0" w:oddHBand="1" w:evenHBand="0" w:firstRowFirstColumn="0" w:firstRowLastColumn="0" w:lastRowFirstColumn="0" w:lastRowLastColumn="0"/>
-              <w:rPr>
-                <w:rFonts w:asciiTheme="minorHAnsi" w:hAnsiTheme="minorHAnsi"/>
-                <w:szCs w:val="24"/>
-              </w:rPr>
-            </w:pPr>
-            <w:r>
-              <w:rPr>
-                <w:rFonts w:asciiTheme="minorHAnsi" w:hAnsiTheme="minorHAnsi"/>
-                <w:szCs w:val="24"/>
-              </w:rPr>
-              <w:t>WC09</w:t>
-            </w:r>
-          </w:p>
-        </w:tc>
-        <w:tc>
-          <w:tcPr>
-            <w:tcW w:w="2520" w:type="dxa"/>
-            <w:tcBorders>
-              <w:right w:val="single" w:sz="4" w:space="0" w:color="auto"/>
-            </w:tcBorders>
-            <w:shd w:val="clear" w:color="auto" w:fill="D9D9D9" w:themeFill="background1" w:themeFillShade="D9"/>
-          </w:tcPr>
-          <w:p>
-            <w:pPr>
-              <w:cnfStyle w:val="000000100000" w:firstRow="0" w:lastRow="0" w:firstColumn="0" w:lastColumn="0" w:oddVBand="0" w:evenVBand="0" w:oddHBand="1" w:evenHBand="0" w:firstRowFirstColumn="0" w:firstRowLastColumn="0" w:lastRowFirstColumn="0" w:lastRowLastColumn="0"/>
-              <w:rPr>
-                <w:rFonts w:asciiTheme="minorHAnsi" w:hAnsiTheme="minorHAnsi"/>
-                <w:b/>
-                <w:szCs w:val="24"/>
-              </w:rPr>
-            </w:pPr>
-            <w:r>
-              <w:rPr>
-                <w:rFonts w:asciiTheme="minorHAnsi" w:hAnsiTheme="minorHAnsi"/>
-                <w:b/>
-                <w:szCs w:val="24"/>
-              </w:rPr>
-              <w:t>Use Case Version</w:t>
-            </w:r>
-          </w:p>
-        </w:tc>
-        <w:tc>
-          <w:tcPr>
-            <w:tcW w:w="2998" w:type="dxa"/>
-            <w:tcBorders>
-              <w:top w:val="single" w:sz="4" w:space="0" w:color="auto"/>
-              <w:left w:val="single" w:sz="4" w:space="0" w:color="auto"/>
-              <w:bottom w:val="single" w:sz="4" w:space="0" w:color="auto"/>
-              <w:right w:val="single" w:sz="4" w:space="0" w:color="auto"/>
-            </w:tcBorders>
-            <w:shd w:val="clear" w:color="auto" w:fill="FFFFFF" w:themeFill="background1"/>
-          </w:tcPr>
-          <w:p>
-            <w:pPr>
-              <w:cnfStyle w:val="000000100000" w:firstRow="0" w:lastRow="0" w:firstColumn="0" w:lastColumn="0" w:oddVBand="0" w:evenVBand="0" w:oddHBand="1" w:evenHBand="0" w:firstRowFirstColumn="0" w:firstRowLastColumn="0" w:lastRowFirstColumn="0" w:lastRowLastColumn="0"/>
-              <w:rPr>
-                <w:rFonts w:asciiTheme="minorHAnsi" w:hAnsiTheme="minorHAnsi"/>
-                <w:szCs w:val="24"/>
-              </w:rPr>
-            </w:pPr>
-            <w:r>
-              <w:rPr>
-                <w:rFonts w:asciiTheme="minorHAnsi" w:hAnsiTheme="minorHAnsi"/>
-                <w:szCs w:val="24"/>
-              </w:rPr>
-              <w:t>2.0</w:t>
-            </w:r>
-          </w:p>
-        </w:tc>
-      </w:tr>
-      <w:tr>
-        <w:tc>
-          <w:tcPr>
-            <w:cnfStyle w:val="001000000000" w:firstRow="0" w:lastRow="0" w:firstColumn="1" w:lastColumn="0" w:oddVBand="0" w:evenVBand="0" w:oddHBand="0" w:evenHBand="0" w:firstRowFirstColumn="0" w:firstRowLastColumn="0" w:lastRowFirstColumn="0" w:lastRowLastColumn="0"/>
-            <w:tcW w:w="2322" w:type="dxa"/>
-            <w:tcBorders>
-              <w:top w:val="single" w:sz="4" w:space="0" w:color="auto"/>
-              <w:bottom w:val="single" w:sz="4" w:space="0" w:color="auto"/>
-            </w:tcBorders>
-            <w:shd w:val="clear" w:color="auto" w:fill="D9D9D9" w:themeFill="background1" w:themeFillShade="D9"/>
-          </w:tcPr>
-          <w:p>
-            <w:pPr>
-              <w:rPr>
-                <w:rFonts w:asciiTheme="minorHAnsi" w:hAnsiTheme="minorHAnsi"/>
-                <w:szCs w:val="24"/>
-              </w:rPr>
-            </w:pPr>
-            <w:r>
-              <w:rPr>
-                <w:rFonts w:asciiTheme="minorHAnsi" w:hAnsiTheme="minorHAnsi"/>
-                <w:szCs w:val="24"/>
-              </w:rPr>
-              <w:t>Use Case Name</w:t>
-            </w:r>
-          </w:p>
-        </w:tc>
-        <w:tc>
-          <w:tcPr>
-            <w:tcW w:w="7416" w:type="dxa"/>
-            <w:gridSpan w:val="3"/>
-            <w:tcBorders>
-              <w:bottom w:val="single" w:sz="4" w:space="0" w:color="auto"/>
-            </w:tcBorders>
-          </w:tcPr>
-          <w:p>
-            <w:pPr>
-              <w:cnfStyle w:val="000000000000" w:firstRow="0" w:lastRow="0" w:firstColumn="0" w:lastColumn="0" w:oddVBand="0" w:evenVBand="0" w:oddHBand="0" w:evenHBand="0" w:firstRowFirstColumn="0" w:firstRowLastColumn="0" w:lastRowFirstColumn="0" w:lastRowLastColumn="0"/>
-              <w:rPr>
-                <w:rFonts w:asciiTheme="minorHAnsi" w:hAnsiTheme="minorHAnsi"/>
-                <w:szCs w:val="24"/>
-              </w:rPr>
-            </w:pPr>
-            <w:r>
-              <w:rPr>
-                <w:rFonts w:asciiTheme="minorHAnsi" w:hAnsiTheme="minorHAnsi"/>
-                <w:szCs w:val="24"/>
-              </w:rPr>
-              <w:t>New card request</w:t>
-            </w:r>
-          </w:p>
-        </w:tc>
-      </w:tr>
-      <w:tr>
-        <w:trPr>
-          <w:cnfStyle w:val="000000100000" w:firstRow="0" w:lastRow="0" w:firstColumn="0" w:lastColumn="0" w:oddVBand="0" w:evenVBand="0" w:oddHBand="1" w:evenHBand="0" w:firstRowFirstColumn="0" w:firstRowLastColumn="0" w:lastRowFirstColumn="0" w:lastRowLastColumn="0"/>
-        </w:trPr>
-        <w:tc>
-          <w:tcPr>
-            <w:cnfStyle w:val="001000000000" w:firstRow="0" w:lastRow="0" w:firstColumn="1" w:lastColumn="0" w:oddVBand="0" w:evenVBand="0" w:oddHBand="0" w:evenHBand="0" w:firstRowFirstColumn="0" w:firstRowLastColumn="0" w:lastRowFirstColumn="0" w:lastRowLastColumn="0"/>
-            <w:tcW w:w="2322" w:type="dxa"/>
-            <w:tcBorders>
-              <w:top w:val="single" w:sz="4" w:space="0" w:color="auto"/>
-              <w:left w:val="single" w:sz="4" w:space="0" w:color="auto"/>
-              <w:bottom w:val="single" w:sz="4" w:space="0" w:color="auto"/>
-              <w:right w:val="single" w:sz="4" w:space="0" w:color="auto"/>
-            </w:tcBorders>
-            <w:shd w:val="clear" w:color="auto" w:fill="D9D9D9" w:themeFill="background1" w:themeFillShade="D9"/>
-          </w:tcPr>
-          <w:p>
-            <w:pPr>
-              <w:rPr>
-                <w:rFonts w:asciiTheme="minorHAnsi" w:hAnsiTheme="minorHAnsi"/>
-                <w:szCs w:val="24"/>
-              </w:rPr>
-            </w:pPr>
-            <w:r>
-              <w:rPr>
-                <w:rFonts w:asciiTheme="minorHAnsi" w:hAnsiTheme="minorHAnsi"/>
-                <w:szCs w:val="24"/>
-              </w:rPr>
-              <w:t>Author</w:t>
-            </w:r>
-          </w:p>
-        </w:tc>
-        <w:tc>
-          <w:tcPr>
-            <w:tcW w:w="7416" w:type="dxa"/>
-            <w:gridSpan w:val="3"/>
-            <w:tcBorders>
-              <w:top w:val="single" w:sz="4" w:space="0" w:color="auto"/>
-              <w:left w:val="single" w:sz="4" w:space="0" w:color="auto"/>
-              <w:bottom w:val="single" w:sz="4" w:space="0" w:color="auto"/>
-              <w:right w:val="single" w:sz="4" w:space="0" w:color="auto"/>
-            </w:tcBorders>
-            <w:shd w:val="clear" w:color="auto" w:fill="FFFFFF" w:themeFill="background1"/>
-          </w:tcPr>
-          <w:p>
-            <w:pPr>
-              <w:cnfStyle w:val="000000100000" w:firstRow="0" w:lastRow="0" w:firstColumn="0" w:lastColumn="0" w:oddVBand="0" w:evenVBand="0" w:oddHBand="1" w:evenHBand="0" w:firstRowFirstColumn="0" w:firstRowLastColumn="0" w:lastRowFirstColumn="0" w:lastRowLastColumn="0"/>
-              <w:rPr>
-                <w:rFonts w:asciiTheme="minorHAnsi" w:hAnsiTheme="minorHAnsi"/>
-                <w:szCs w:val="24"/>
-              </w:rPr>
-            </w:pPr>
-            <w:proofErr w:type="spellStart"/>
-            <w:r>
-              <w:rPr>
-                <w:rFonts w:asciiTheme="minorHAnsi" w:hAnsiTheme="minorHAnsi"/>
-                <w:szCs w:val="24"/>
-              </w:rPr>
-              <w:t>TriPQM</w:t>
-            </w:r>
-            <w:proofErr w:type="spellEnd"/>
-          </w:p>
-        </w:tc>
-      </w:tr>
-      <w:tr>
-        <w:tc>
-          <w:tcPr>
-            <w:cnfStyle w:val="001000000000" w:firstRow="0" w:lastRow="0" w:firstColumn="1" w:lastColumn="0" w:oddVBand="0" w:evenVBand="0" w:oddHBand="0" w:evenHBand="0" w:firstRowFirstColumn="0" w:firstRowLastColumn="0" w:lastRowFirstColumn="0" w:lastRowLastColumn="0"/>
-            <w:tcW w:w="2322" w:type="dxa"/>
-            <w:tcBorders>
-              <w:top w:val="single" w:sz="4" w:space="0" w:color="auto"/>
-              <w:bottom w:val="single" w:sz="4" w:space="0" w:color="auto"/>
-            </w:tcBorders>
-            <w:shd w:val="clear" w:color="auto" w:fill="D9D9D9" w:themeFill="background1" w:themeFillShade="D9"/>
-          </w:tcPr>
-          <w:p>
-            <w:pPr>
-              <w:rPr>
-                <w:rFonts w:asciiTheme="minorHAnsi" w:hAnsiTheme="minorHAnsi"/>
-                <w:szCs w:val="24"/>
-              </w:rPr>
-            </w:pPr>
-            <w:r>
-              <w:rPr>
-                <w:rFonts w:asciiTheme="minorHAnsi" w:hAnsiTheme="minorHAnsi"/>
-                <w:szCs w:val="24"/>
-              </w:rPr>
-              <w:t>Date</w:t>
-            </w:r>
-          </w:p>
-        </w:tc>
-        <w:tc>
-          <w:tcPr>
-            <w:tcW w:w="1898" w:type="dxa"/>
-            <w:tcBorders>
-              <w:top w:val="single" w:sz="4" w:space="0" w:color="auto"/>
-              <w:bottom w:val="single" w:sz="4" w:space="0" w:color="auto"/>
-            </w:tcBorders>
-            <w:shd w:val="clear" w:color="auto" w:fill="FFFFFF" w:themeFill="background1"/>
-          </w:tcPr>
-          <w:p>
-            <w:pPr>
-              <w:cnfStyle w:val="000000000000" w:firstRow="0" w:lastRow="0" w:firstColumn="0" w:lastColumn="0" w:oddVBand="0" w:evenVBand="0" w:oddHBand="0" w:evenHBand="0" w:firstRowFirstColumn="0" w:firstRowLastColumn="0" w:lastRowFirstColumn="0" w:lastRowLastColumn="0"/>
-              <w:rPr>
-                <w:rFonts w:asciiTheme="minorHAnsi" w:hAnsiTheme="minorHAnsi"/>
-                <w:szCs w:val="24"/>
-              </w:rPr>
-            </w:pPr>
-            <w:r>
-              <w:rPr>
-                <w:rFonts w:asciiTheme="minorHAnsi" w:hAnsiTheme="minorHAnsi"/>
-                <w:szCs w:val="24"/>
-              </w:rPr>
-              <w:t>27/05/2015</w:t>
-            </w:r>
-          </w:p>
-        </w:tc>
-        <w:tc>
-          <w:tcPr>
-            <w:tcW w:w="2520" w:type="dxa"/>
-            <w:tcBorders>
-              <w:top w:val="single" w:sz="4" w:space="0" w:color="auto"/>
-              <w:bottom w:val="single" w:sz="4" w:space="0" w:color="auto"/>
-            </w:tcBorders>
-            <w:shd w:val="clear" w:color="auto" w:fill="D9D9D9" w:themeFill="background1" w:themeFillShade="D9"/>
-          </w:tcPr>
-          <w:p>
-            <w:pPr>
-              <w:cnfStyle w:val="000000000000" w:firstRow="0" w:lastRow="0" w:firstColumn="0" w:lastColumn="0" w:oddVBand="0" w:evenVBand="0" w:oddHBand="0" w:evenHBand="0" w:firstRowFirstColumn="0" w:firstRowLastColumn="0" w:lastRowFirstColumn="0" w:lastRowLastColumn="0"/>
-              <w:rPr>
-                <w:rFonts w:asciiTheme="minorHAnsi" w:hAnsiTheme="minorHAnsi"/>
-                <w:b/>
-                <w:szCs w:val="24"/>
-              </w:rPr>
-            </w:pPr>
-            <w:r>
-              <w:rPr>
-                <w:rFonts w:asciiTheme="minorHAnsi" w:hAnsiTheme="minorHAnsi"/>
-                <w:b/>
-                <w:szCs w:val="24"/>
-              </w:rPr>
-              <w:t>Priority</w:t>
-            </w:r>
-          </w:p>
-        </w:tc>
-        <w:tc>
-          <w:tcPr>
-            <w:tcW w:w="2998" w:type="dxa"/>
-            <w:tcBorders>
-              <w:top w:val="single" w:sz="4" w:space="0" w:color="auto"/>
-              <w:bottom w:val="single" w:sz="4" w:space="0" w:color="auto"/>
-            </w:tcBorders>
-            <w:shd w:val="clear" w:color="auto" w:fill="FFFFFF" w:themeFill="background1"/>
-          </w:tcPr>
-          <w:p>
-            <w:pPr>
-              <w:cnfStyle w:val="000000000000" w:firstRow="0" w:lastRow="0" w:firstColumn="0" w:lastColumn="0" w:oddVBand="0" w:evenVBand="0" w:oddHBand="0" w:evenHBand="0" w:firstRowFirstColumn="0" w:firstRowLastColumn="0" w:lastRowFirstColumn="0" w:lastRowLastColumn="0"/>
-              <w:rPr>
-                <w:rFonts w:asciiTheme="minorHAnsi" w:hAnsiTheme="minorHAnsi"/>
-                <w:szCs w:val="24"/>
-              </w:rPr>
-            </w:pPr>
-            <w:r>
-              <w:rPr>
-                <w:rFonts w:asciiTheme="minorHAnsi" w:hAnsiTheme="minorHAnsi"/>
-                <w:szCs w:val="24"/>
-              </w:rPr>
-              <w:t>High</w:t>
-            </w:r>
-          </w:p>
-        </w:tc>
-      </w:tr>
-      <w:tr>
-        <w:trPr>
-          <w:cnfStyle w:val="000000100000" w:firstRow="0" w:lastRow="0" w:firstColumn="0" w:lastColumn="0" w:oddVBand="0" w:evenVBand="0" w:oddHBand="1" w:evenHBand="0" w:firstRowFirstColumn="0" w:firstRowLastColumn="0" w:lastRowFirstColumn="0" w:lastRowLastColumn="0"/>
-        </w:trPr>
-        <w:tc>
-          <w:tcPr>
-            <w:cnfStyle w:val="001000000000" w:firstRow="0" w:lastRow="0" w:firstColumn="1" w:lastColumn="0" w:oddVBand="0" w:evenVBand="0" w:oddHBand="0" w:evenHBand="0" w:firstRowFirstColumn="0" w:firstRowLastColumn="0" w:lastRowFirstColumn="0" w:lastRowLastColumn="0"/>
-            <w:tcW w:w="9738" w:type="dxa"/>
-            <w:gridSpan w:val="4"/>
-            <w:tcBorders>
-              <w:top w:val="single" w:sz="4" w:space="0" w:color="auto"/>
-              <w:left w:val="single" w:sz="4" w:space="0" w:color="auto"/>
-              <w:bottom w:val="single" w:sz="4" w:space="0" w:color="auto"/>
-              <w:right w:val="single" w:sz="4" w:space="0" w:color="auto"/>
-            </w:tcBorders>
-            <w:shd w:val="clear" w:color="auto" w:fill="FFFFFF" w:themeFill="background1"/>
-          </w:tcPr>
-          <w:p>
-            <w:pPr>
-              <w:rPr>
-                <w:rFonts w:asciiTheme="minorHAnsi" w:hAnsiTheme="minorHAnsi"/>
-                <w:b w:val="0"/>
-                <w:szCs w:val="24"/>
-              </w:rPr>
-            </w:pPr>
-            <w:r>
-              <w:rPr>
-                <w:rFonts w:asciiTheme="minorHAnsi" w:hAnsiTheme="minorHAnsi"/>
-                <w:szCs w:val="24"/>
-              </w:rPr>
-              <w:t>Actor:</w:t>
-            </w:r>
-          </w:p>
-          <w:p>
-            <w:pPr>
-              <w:numPr>
-                <w:ilvl w:val="0"/>
-                <w:numId w:val="9"/>
-              </w:numPr>
-              <w:rPr>
-                <w:rFonts w:asciiTheme="minorHAnsi" w:hAnsiTheme="minorHAnsi"/>
-                <w:b w:val="0"/>
-                <w:szCs w:val="24"/>
-              </w:rPr>
-            </w:pPr>
-            <w:r>
-              <w:rPr>
-                <w:rFonts w:asciiTheme="minorHAnsi" w:hAnsiTheme="minorHAnsi"/>
-                <w:b w:val="0"/>
-                <w:szCs w:val="24"/>
-              </w:rPr>
-              <w:t>Customer.</w:t>
-            </w:r>
-          </w:p>
-          <w:p>
-            <w:pPr>
-              <w:rPr>
-                <w:rFonts w:asciiTheme="minorHAnsi" w:hAnsiTheme="minorHAnsi"/>
-                <w:b w:val="0"/>
-                <w:szCs w:val="24"/>
-              </w:rPr>
-            </w:pPr>
-            <w:r>
-              <w:rPr>
-                <w:rFonts w:asciiTheme="minorHAnsi" w:hAnsiTheme="minorHAnsi"/>
-                <w:szCs w:val="24"/>
-              </w:rPr>
-              <w:t>Summary:</w:t>
-            </w:r>
-          </w:p>
-          <w:p>
-            <w:pPr>
-              <w:numPr>
-                <w:ilvl w:val="0"/>
-                <w:numId w:val="9"/>
-              </w:numPr>
-              <w:rPr>
-                <w:rFonts w:asciiTheme="minorHAnsi" w:hAnsiTheme="minorHAnsi"/>
-                <w:b w:val="0"/>
-                <w:szCs w:val="24"/>
-              </w:rPr>
-            </w:pPr>
-            <w:r>
-              <w:rPr>
-                <w:rFonts w:asciiTheme="minorHAnsi" w:hAnsiTheme="minorHAnsi"/>
-                <w:b w:val="0"/>
-                <w:szCs w:val="24"/>
-              </w:rPr>
-              <w:t xml:space="preserve">This use </w:t>
-            </w:r>
-            <w:r>
-              <w:rPr>
-                <w:rFonts w:asciiTheme="minorHAnsi" w:hAnsiTheme="minorHAnsi"/>
-                <w:b w:val="0"/>
-                <w:szCs w:val="24"/>
-              </w:rPr>
-              <w:t>case helps</w:t>
-            </w:r>
-            <w:r>
-              <w:rPr>
-                <w:rFonts w:asciiTheme="minorHAnsi" w:hAnsiTheme="minorHAnsi"/>
-                <w:b w:val="0"/>
-                <w:szCs w:val="24"/>
-              </w:rPr>
-              <w:t xml:space="preserve"> user to request a new card.</w:t>
-            </w:r>
-          </w:p>
-          <w:p>
-            <w:pPr>
-              <w:rPr>
-                <w:rFonts w:asciiTheme="minorHAnsi" w:hAnsiTheme="minorHAnsi"/>
-                <w:b w:val="0"/>
-                <w:szCs w:val="24"/>
-              </w:rPr>
-            </w:pPr>
-            <w:r>
-              <w:rPr>
-                <w:rFonts w:asciiTheme="minorHAnsi" w:hAnsiTheme="minorHAnsi"/>
-                <w:szCs w:val="24"/>
-              </w:rPr>
-              <w:t>Goal:</w:t>
-            </w:r>
-          </w:p>
-          <w:p>
-            <w:pPr>
-              <w:numPr>
-                <w:ilvl w:val="0"/>
-                <w:numId w:val="9"/>
-              </w:numPr>
-              <w:rPr>
-                <w:rFonts w:asciiTheme="minorHAnsi" w:hAnsiTheme="minorHAnsi"/>
-                <w:b w:val="0"/>
-                <w:szCs w:val="24"/>
-              </w:rPr>
-            </w:pPr>
-            <w:r>
-              <w:rPr>
-                <w:rFonts w:asciiTheme="minorHAnsi" w:hAnsiTheme="minorHAnsi"/>
-                <w:b w:val="0"/>
-                <w:szCs w:val="24"/>
-              </w:rPr>
-              <w:t>User can request a new card.</w:t>
-            </w:r>
-          </w:p>
-          <w:p>
-            <w:pPr>
-              <w:rPr>
-                <w:rFonts w:asciiTheme="minorHAnsi" w:hAnsiTheme="minorHAnsi"/>
-                <w:b w:val="0"/>
-                <w:szCs w:val="24"/>
-              </w:rPr>
-            </w:pPr>
-            <w:r>
-              <w:rPr>
-                <w:rFonts w:asciiTheme="minorHAnsi" w:hAnsiTheme="minorHAnsi"/>
-                <w:szCs w:val="24"/>
-              </w:rPr>
-              <w:t>Triggers:</w:t>
-            </w:r>
-          </w:p>
-          <w:p>
-            <w:pPr>
-              <w:pStyle w:val="ListParagraph"/>
-              <w:numPr>
-                <w:ilvl w:val="0"/>
-                <w:numId w:val="9"/>
-              </w:numPr>
-              <w:rPr>
-                <w:rFonts w:asciiTheme="minorHAnsi" w:hAnsiTheme="minorHAnsi"/>
-                <w:szCs w:val="24"/>
-              </w:rPr>
-            </w:pPr>
-            <w:r>
-              <w:rPr>
-                <w:rFonts w:asciiTheme="minorHAnsi" w:hAnsiTheme="minorHAnsi"/>
-                <w:b w:val="0"/>
-                <w:szCs w:val="24"/>
-              </w:rPr>
-              <w:t>User sends new card request command.</w:t>
-            </w:r>
-          </w:p>
-          <w:p>
-            <w:pPr>
-              <w:rPr>
-                <w:rFonts w:asciiTheme="minorHAnsi" w:hAnsiTheme="minorHAnsi"/>
-                <w:b w:val="0"/>
-                <w:szCs w:val="24"/>
-              </w:rPr>
-            </w:pPr>
-            <w:r>
-              <w:rPr>
-                <w:rFonts w:asciiTheme="minorHAnsi" w:hAnsiTheme="minorHAnsi"/>
-                <w:szCs w:val="24"/>
-              </w:rPr>
-              <w:t>Preconditions:</w:t>
-            </w:r>
-          </w:p>
-          <w:p>
-            <w:pPr>
-              <w:numPr>
-                <w:ilvl w:val="0"/>
-                <w:numId w:val="9"/>
-              </w:numPr>
-              <w:rPr>
-                <w:rFonts w:asciiTheme="minorHAnsi" w:hAnsiTheme="minorHAnsi"/>
-                <w:b w:val="0"/>
-                <w:szCs w:val="24"/>
-              </w:rPr>
-            </w:pPr>
-            <w:r>
-              <w:rPr>
-                <w:rFonts w:asciiTheme="minorHAnsi" w:hAnsiTheme="minorHAnsi"/>
-                <w:b w:val="0"/>
-                <w:szCs w:val="24"/>
-              </w:rPr>
-              <w:t>User must login into the system with role Customer.</w:t>
-            </w:r>
-          </w:p>
-          <w:p>
-            <w:pPr>
-              <w:numPr>
-                <w:ilvl w:val="0"/>
-                <w:numId w:val="9"/>
-              </w:numPr>
-              <w:rPr>
-                <w:rFonts w:asciiTheme="minorHAnsi" w:hAnsiTheme="minorHAnsi"/>
-                <w:b w:val="0"/>
-                <w:szCs w:val="24"/>
-              </w:rPr>
-            </w:pPr>
-            <w:r>
-              <w:rPr>
-                <w:rFonts w:asciiTheme="minorHAnsi" w:hAnsiTheme="minorHAnsi"/>
-                <w:b w:val="0"/>
-                <w:szCs w:val="24"/>
-              </w:rPr>
-              <w:t xml:space="preserve">User’s contract </w:t>
-            </w:r>
-            <w:r>
-              <w:rPr>
-                <w:rFonts w:asciiTheme="minorHAnsi" w:hAnsiTheme="minorHAnsi"/>
-                <w:b w:val="0"/>
-                <w:szCs w:val="24"/>
-              </w:rPr>
-              <w:t>has not</w:t>
-            </w:r>
-            <w:r>
-              <w:rPr>
-                <w:rFonts w:asciiTheme="minorHAnsi" w:hAnsiTheme="minorHAnsi"/>
-                <w:b w:val="0"/>
-                <w:szCs w:val="24"/>
-              </w:rPr>
-              <w:t xml:space="preserve"> expired.</w:t>
-            </w:r>
-          </w:p>
-          <w:p>
-            <w:pPr>
-              <w:numPr>
-                <w:ilvl w:val="0"/>
-                <w:numId w:val="9"/>
-              </w:numPr>
-              <w:rPr>
-                <w:rFonts w:asciiTheme="minorHAnsi" w:hAnsiTheme="minorHAnsi"/>
-                <w:b w:val="0"/>
-                <w:szCs w:val="24"/>
-              </w:rPr>
-            </w:pPr>
-            <w:r>
-              <w:rPr>
-                <w:rFonts w:asciiTheme="minorHAnsi" w:hAnsiTheme="minorHAnsi"/>
-                <w:b w:val="0"/>
-                <w:szCs w:val="24"/>
-              </w:rPr>
-              <w:t>User must has a card in the system.</w:t>
-            </w:r>
-          </w:p>
-          <w:p>
-            <w:pPr>
-              <w:rPr>
-                <w:rFonts w:asciiTheme="minorHAnsi" w:hAnsiTheme="minorHAnsi"/>
-                <w:b w:val="0"/>
-                <w:szCs w:val="24"/>
-              </w:rPr>
-            </w:pPr>
-            <w:r>
-              <w:rPr>
-                <w:rFonts w:asciiTheme="minorHAnsi" w:hAnsiTheme="minorHAnsi"/>
-                <w:szCs w:val="24"/>
-              </w:rPr>
-              <w:t>Post Conditions:</w:t>
-            </w:r>
-          </w:p>
-          <w:p>
-            <w:pPr>
-              <w:numPr>
-                <w:ilvl w:val="0"/>
-                <w:numId w:val="9"/>
-              </w:numPr>
-              <w:rPr>
-                <w:rFonts w:asciiTheme="minorHAnsi" w:hAnsiTheme="minorHAnsi"/>
-                <w:b w:val="0"/>
-                <w:szCs w:val="24"/>
-              </w:rPr>
-            </w:pPr>
-            <w:r>
-              <w:rPr>
-                <w:rFonts w:asciiTheme="minorHAnsi" w:hAnsiTheme="minorHAnsi"/>
-                <w:szCs w:val="24"/>
-              </w:rPr>
-              <w:t>Success</w:t>
-            </w:r>
-            <w:r>
-              <w:rPr>
-                <w:rFonts w:asciiTheme="minorHAnsi" w:hAnsiTheme="minorHAnsi"/>
-                <w:b w:val="0"/>
-                <w:szCs w:val="24"/>
-              </w:rPr>
-              <w:t xml:space="preserve">: New card request </w:t>
-            </w:r>
-            <w:proofErr w:type="gramStart"/>
-            <w:r>
-              <w:rPr>
-                <w:rFonts w:asciiTheme="minorHAnsi" w:hAnsiTheme="minorHAnsi"/>
-                <w:b w:val="0"/>
-                <w:szCs w:val="24"/>
-              </w:rPr>
-              <w:t>will be</w:t>
-            </w:r>
-            <w:r>
-              <w:rPr>
-                <w:rFonts w:asciiTheme="minorHAnsi" w:hAnsiTheme="minorHAnsi"/>
-                <w:b w:val="0"/>
-                <w:szCs w:val="24"/>
-              </w:rPr>
-              <w:t xml:space="preserve"> </w:t>
-            </w:r>
-            <w:r>
-              <w:rPr>
-                <w:rFonts w:asciiTheme="minorHAnsi" w:hAnsiTheme="minorHAnsi"/>
-                <w:b w:val="0"/>
-                <w:szCs w:val="24"/>
-              </w:rPr>
-              <w:t>sent</w:t>
-            </w:r>
-            <w:proofErr w:type="gramEnd"/>
-            <w:r>
-              <w:rPr>
-                <w:rFonts w:asciiTheme="minorHAnsi" w:hAnsiTheme="minorHAnsi"/>
-                <w:b w:val="0"/>
-                <w:szCs w:val="24"/>
-              </w:rPr>
-              <w:t xml:space="preserve"> to</w:t>
-            </w:r>
-            <w:r>
-              <w:rPr>
-                <w:rFonts w:asciiTheme="minorHAnsi" w:hAnsiTheme="minorHAnsi"/>
-                <w:b w:val="0"/>
-                <w:szCs w:val="24"/>
-              </w:rPr>
-              <w:t xml:space="preserve"> the</w:t>
-            </w:r>
-            <w:r>
-              <w:rPr>
-                <w:rFonts w:asciiTheme="minorHAnsi" w:hAnsiTheme="minorHAnsi"/>
-                <w:b w:val="0"/>
-                <w:szCs w:val="24"/>
-              </w:rPr>
-              <w:t xml:space="preserve"> system.</w:t>
-            </w:r>
-          </w:p>
-          <w:p>
-            <w:pPr>
-              <w:numPr>
-                <w:ilvl w:val="0"/>
-                <w:numId w:val="9"/>
-              </w:numPr>
-              <w:rPr>
-                <w:rFonts w:asciiTheme="minorHAnsi" w:hAnsiTheme="minorHAnsi"/>
-                <w:b w:val="0"/>
-                <w:szCs w:val="24"/>
-              </w:rPr>
-            </w:pPr>
-            <w:r>
-              <w:rPr>
-                <w:rFonts w:asciiTheme="minorHAnsi" w:hAnsiTheme="minorHAnsi"/>
-                <w:szCs w:val="24"/>
-              </w:rPr>
-              <w:t>Fail</w:t>
-            </w:r>
-            <w:r>
-              <w:rPr>
-                <w:rFonts w:asciiTheme="minorHAnsi" w:hAnsiTheme="minorHAnsi"/>
-                <w:b w:val="0"/>
-                <w:szCs w:val="24"/>
-              </w:rPr>
-              <w:t>: Show error message.</w:t>
-            </w:r>
-          </w:p>
-          <w:p>
-            <w:pPr>
-              <w:spacing w:before="120" w:after="120"/>
-              <w:rPr>
-                <w:rFonts w:asciiTheme="minorHAnsi" w:hAnsiTheme="minorHAnsi"/>
-                <w:szCs w:val="24"/>
-              </w:rPr>
-            </w:pPr>
-            <w:r>
-              <w:rPr>
-                <w:rFonts w:asciiTheme="minorHAnsi" w:hAnsiTheme="minorHAnsi"/>
-                <w:szCs w:val="24"/>
-              </w:rPr>
-              <w:t>Main Success Scenario:</w:t>
-            </w:r>
-          </w:p>
-          <w:tbl>
-            <w:tblPr>
-              <w:tblStyle w:val="LightShading"/>
-              <w:tblW w:w="0" w:type="auto"/>
-              <w:tblBorders>
-                <w:left w:val="single" w:sz="8" w:space="0" w:color="000000" w:themeColor="text1"/>
-                <w:right w:val="single" w:sz="8" w:space="0" w:color="000000" w:themeColor="text1"/>
-                <w:insideH w:val="single" w:sz="8" w:space="0" w:color="000000" w:themeColor="text1"/>
-                <w:insideV w:val="single" w:sz="8" w:space="0" w:color="000000" w:themeColor="text1"/>
-              </w:tblBorders>
-              <w:shd w:val="clear" w:color="auto" w:fill="FFFFFF" w:themeFill="background1"/>
-              <w:tblLook w:val="04A0" w:firstRow="1" w:lastRow="0" w:firstColumn="1" w:lastColumn="0" w:noHBand="0" w:noVBand="1"/>
-            </w:tblPr>
-            <w:tblGrid>
-              <w:gridCol w:w="1340"/>
-              <w:gridCol w:w="3392"/>
-              <w:gridCol w:w="4770"/>
-            </w:tblGrid>
-            <w:tr>
-              <w:trPr>
-                <w:cnfStyle w:val="100000000000" w:firstRow="1" w:lastRow="0" w:firstColumn="0" w:lastColumn="0" w:oddVBand="0" w:evenVBand="0" w:oddHBand="0" w:evenHBand="0" w:firstRowFirstColumn="0" w:firstRowLastColumn="0" w:lastRowFirstColumn="0" w:lastRowLastColumn="0"/>
-              </w:trPr>
-              <w:tc>
-                <w:tcPr>
-                  <w:cnfStyle w:val="001000000000" w:firstRow="0" w:lastRow="0" w:firstColumn="1" w:lastColumn="0" w:oddVBand="0" w:evenVBand="0" w:oddHBand="0" w:evenHBand="0" w:firstRowFirstColumn="0" w:firstRowLastColumn="0" w:lastRowFirstColumn="0" w:lastRowLastColumn="0"/>
-                  <w:tcW w:w="1340" w:type="dxa"/>
-                  <w:tcBorders>
-                    <w:top w:val="none" w:sz="0" w:space="0" w:color="auto"/>
-                    <w:left w:val="none" w:sz="0" w:space="0" w:color="auto"/>
-                    <w:bottom w:val="none" w:sz="0" w:space="0" w:color="auto"/>
-                    <w:right w:val="none" w:sz="0" w:space="0" w:color="auto"/>
-                  </w:tcBorders>
-                  <w:shd w:val="clear" w:color="auto" w:fill="D9D9D9" w:themeFill="background1" w:themeFillShade="D9"/>
-                </w:tcPr>
-                <w:p>
-                  <w:pPr>
-                    <w:jc w:val="center"/>
-                    <w:rPr>
-                      <w:rFonts w:asciiTheme="minorHAnsi" w:hAnsiTheme="minorHAnsi"/>
-                      <w:b w:val="0"/>
-                      <w:szCs w:val="24"/>
-                    </w:rPr>
-                  </w:pPr>
-                  <w:r>
-                    <w:rPr>
-                      <w:rFonts w:asciiTheme="minorHAnsi" w:hAnsiTheme="minorHAnsi"/>
-                      <w:b w:val="0"/>
-                      <w:szCs w:val="24"/>
-                    </w:rPr>
-                    <w:t>Step</w:t>
-                  </w:r>
-                </w:p>
-              </w:tc>
-              <w:tc>
-                <w:tcPr>
-                  <w:tcW w:w="3392" w:type="dxa"/>
-                  <w:tcBorders>
-                    <w:top w:val="none" w:sz="0" w:space="0" w:color="auto"/>
-                    <w:left w:val="none" w:sz="0" w:space="0" w:color="auto"/>
-                    <w:bottom w:val="none" w:sz="0" w:space="0" w:color="auto"/>
-                    <w:right w:val="none" w:sz="0" w:space="0" w:color="auto"/>
-                  </w:tcBorders>
-                  <w:shd w:val="clear" w:color="auto" w:fill="D9D9D9" w:themeFill="background1" w:themeFillShade="D9"/>
-                </w:tcPr>
-                <w:p>
-                  <w:pPr>
-                    <w:jc w:val="center"/>
-                    <w:cnfStyle w:val="100000000000" w:firstRow="1" w:lastRow="0" w:firstColumn="0" w:lastColumn="0" w:oddVBand="0" w:evenVBand="0" w:oddHBand="0" w:evenHBand="0" w:firstRowFirstColumn="0" w:firstRowLastColumn="0" w:lastRowFirstColumn="0" w:lastRowLastColumn="0"/>
-                    <w:rPr>
-                      <w:rFonts w:asciiTheme="minorHAnsi" w:hAnsiTheme="minorHAnsi"/>
-                      <w:b w:val="0"/>
-                      <w:szCs w:val="24"/>
-                    </w:rPr>
-                  </w:pPr>
-                  <w:r>
-                    <w:rPr>
-                      <w:rFonts w:asciiTheme="minorHAnsi" w:hAnsiTheme="minorHAnsi"/>
-                      <w:b w:val="0"/>
-                      <w:szCs w:val="24"/>
-                    </w:rPr>
-                    <w:t>Actor Action</w:t>
-                  </w:r>
-                </w:p>
-              </w:tc>
-              <w:tc>
-                <w:tcPr>
-                  <w:tcW w:w="4770" w:type="dxa"/>
-                  <w:tcBorders>
-                    <w:top w:val="none" w:sz="0" w:space="0" w:color="auto"/>
-                    <w:left w:val="none" w:sz="0" w:space="0" w:color="auto"/>
-                    <w:bottom w:val="none" w:sz="0" w:space="0" w:color="auto"/>
-                    <w:right w:val="none" w:sz="0" w:space="0" w:color="auto"/>
-                  </w:tcBorders>
-                  <w:shd w:val="clear" w:color="auto" w:fill="D9D9D9" w:themeFill="background1" w:themeFillShade="D9"/>
-                </w:tcPr>
-                <w:p>
-                  <w:pPr>
-                    <w:jc w:val="center"/>
-                    <w:cnfStyle w:val="100000000000" w:firstRow="1" w:lastRow="0" w:firstColumn="0" w:lastColumn="0" w:oddVBand="0" w:evenVBand="0" w:oddHBand="0" w:evenHBand="0" w:firstRowFirstColumn="0" w:firstRowLastColumn="0" w:lastRowFirstColumn="0" w:lastRowLastColumn="0"/>
-                    <w:rPr>
-                      <w:rFonts w:asciiTheme="minorHAnsi" w:hAnsiTheme="minorHAnsi"/>
-                      <w:b w:val="0"/>
-                      <w:szCs w:val="24"/>
-                    </w:rPr>
-                  </w:pPr>
-                  <w:r>
-                    <w:rPr>
-                      <w:rFonts w:asciiTheme="minorHAnsi" w:hAnsiTheme="minorHAnsi"/>
-                      <w:b w:val="0"/>
-                      <w:szCs w:val="24"/>
-                    </w:rPr>
-                    <w:t>System Response</w:t>
-                  </w:r>
-                </w:p>
-              </w:tc>
-            </w:tr>
-            <w:tr>
-              <w:trPr>
-                <w:cnfStyle w:val="000000100000" w:firstRow="0" w:lastRow="0" w:firstColumn="0" w:lastColumn="0" w:oddVBand="0" w:evenVBand="0" w:oddHBand="1" w:evenHBand="0" w:firstRowFirstColumn="0" w:firstRowLastColumn="0" w:lastRowFirstColumn="0" w:lastRowLastColumn="0"/>
-              </w:trPr>
-              <w:tc>
-                <w:tcPr>
-                  <w:cnfStyle w:val="001000000000" w:firstRow="0" w:lastRow="0" w:firstColumn="1" w:lastColumn="0" w:oddVBand="0" w:evenVBand="0" w:oddHBand="0" w:evenHBand="0" w:firstRowFirstColumn="0" w:firstRowLastColumn="0" w:lastRowFirstColumn="0" w:lastRowLastColumn="0"/>
-                  <w:tcW w:w="1340" w:type="dxa"/>
-                  <w:tcBorders>
-                    <w:left w:val="none" w:sz="0" w:space="0" w:color="auto"/>
-                    <w:right w:val="none" w:sz="0" w:space="0" w:color="auto"/>
-                  </w:tcBorders>
-                  <w:shd w:val="clear" w:color="auto" w:fill="FFFFFF" w:themeFill="background1"/>
-                </w:tcPr>
-                <w:p>
-                  <w:pPr>
-                    <w:jc w:val="center"/>
-                    <w:rPr>
-                      <w:rFonts w:asciiTheme="minorHAnsi" w:hAnsiTheme="minorHAnsi"/>
-                      <w:b w:val="0"/>
-                      <w:szCs w:val="24"/>
-                    </w:rPr>
-                  </w:pPr>
-                  <w:r>
-                    <w:rPr>
-                      <w:rFonts w:asciiTheme="minorHAnsi" w:hAnsiTheme="minorHAnsi"/>
-                      <w:b w:val="0"/>
-                      <w:szCs w:val="24"/>
-                    </w:rPr>
-                    <w:t>1</w:t>
-                  </w:r>
-                </w:p>
-              </w:tc>
-              <w:tc>
-                <w:tcPr>
-                  <w:tcW w:w="3392" w:type="dxa"/>
-                  <w:tcBorders>
-                    <w:left w:val="none" w:sz="0" w:space="0" w:color="auto"/>
-                    <w:right w:val="none" w:sz="0" w:space="0" w:color="auto"/>
-                  </w:tcBorders>
-                  <w:shd w:val="clear" w:color="auto" w:fill="FFFFFF" w:themeFill="background1"/>
-                </w:tcPr>
-                <w:p>
-                  <w:pPr>
-                    <w:jc w:val="left"/>
-                    <w:cnfStyle w:val="000000100000" w:firstRow="0" w:lastRow="0" w:firstColumn="0" w:lastColumn="0" w:oddVBand="0" w:evenVBand="0" w:oddHBand="1" w:evenHBand="0" w:firstRowFirstColumn="0" w:firstRowLastColumn="0" w:lastRowFirstColumn="0" w:lastRowLastColumn="0"/>
-                    <w:rPr>
-                      <w:rFonts w:asciiTheme="minorHAnsi" w:hAnsiTheme="minorHAnsi"/>
-                      <w:bCs/>
-                      <w:szCs w:val="24"/>
-                    </w:rPr>
-                  </w:pPr>
-                  <w:r>
-                    <w:rPr>
-                      <w:rFonts w:asciiTheme="minorHAnsi" w:hAnsiTheme="minorHAnsi"/>
-                      <w:szCs w:val="24"/>
-                    </w:rPr>
-                    <w:t>User sends new card request command.</w:t>
-                  </w:r>
-                </w:p>
-                <w:p>
-                  <w:pPr>
-                    <w:jc w:val="left"/>
-                    <w:cnfStyle w:val="000000100000" w:firstRow="0" w:lastRow="0" w:firstColumn="0" w:lastColumn="0" w:oddVBand="0" w:evenVBand="0" w:oddHBand="1" w:evenHBand="0" w:firstRowFirstColumn="0" w:firstRowLastColumn="0" w:lastRowFirstColumn="0" w:lastRowLastColumn="0"/>
-                    <w:rPr>
-                      <w:rFonts w:asciiTheme="minorHAnsi" w:hAnsiTheme="minorHAnsi"/>
-                      <w:szCs w:val="24"/>
-                    </w:rPr>
-                  </w:pPr>
-                </w:p>
-              </w:tc>
-              <w:tc>
-                <w:tcPr>
-                  <w:tcW w:w="4770" w:type="dxa"/>
-                  <w:tcBorders>
-                    <w:left w:val="none" w:sz="0" w:space="0" w:color="auto"/>
-                    <w:right w:val="none" w:sz="0" w:space="0" w:color="auto"/>
-                  </w:tcBorders>
-                  <w:shd w:val="clear" w:color="auto" w:fill="FFFFFF" w:themeFill="background1"/>
-                </w:tcPr>
-                <w:p>
-                  <w:pPr>
-                    <w:jc w:val="left"/>
-                    <w:cnfStyle w:val="000000100000" w:firstRow="0" w:lastRow="0" w:firstColumn="0" w:lastColumn="0" w:oddVBand="0" w:evenVBand="0" w:oddHBand="1" w:evenHBand="0" w:firstRowFirstColumn="0" w:firstRowLastColumn="0" w:lastRowFirstColumn="0" w:lastRowLastColumn="0"/>
-                    <w:rPr>
-                      <w:rFonts w:asciiTheme="minorHAnsi" w:hAnsiTheme="minorHAnsi"/>
-                      <w:szCs w:val="24"/>
-                    </w:rPr>
-                  </w:pPr>
-                  <w:r>
-                    <w:rPr>
-                      <w:rFonts w:asciiTheme="minorHAnsi" w:hAnsiTheme="minorHAnsi"/>
-                      <w:szCs w:val="24"/>
-                    </w:rPr>
-                    <w:t xml:space="preserve">Display a </w:t>
-                  </w:r>
-                  <w:r>
-                    <w:rPr>
-                      <w:rFonts w:asciiTheme="minorHAnsi" w:hAnsiTheme="minorHAnsi"/>
-                      <w:szCs w:val="24"/>
-                    </w:rPr>
-                    <w:t>new view</w:t>
-                  </w:r>
-                  <w:r>
-                    <w:rPr>
-                      <w:rFonts w:asciiTheme="minorHAnsi" w:hAnsiTheme="minorHAnsi"/>
-                      <w:szCs w:val="24"/>
-                    </w:rPr>
-                    <w:t xml:space="preserve"> shows user:</w:t>
-                  </w:r>
-                </w:p>
-                <w:p>
-                  <w:pPr>
-                    <w:pStyle w:val="ListParagraph"/>
-                    <w:numPr>
-                      <w:ilvl w:val="0"/>
-                      <w:numId w:val="9"/>
-                    </w:numPr>
-                    <w:ind w:left="288" w:hanging="144"/>
-                    <w:jc w:val="left"/>
-                    <w:cnfStyle w:val="000000100000" w:firstRow="0" w:lastRow="0" w:firstColumn="0" w:lastColumn="0" w:oddVBand="0" w:evenVBand="0" w:oddHBand="1" w:evenHBand="0" w:firstRowFirstColumn="0" w:firstRowLastColumn="0" w:lastRowFirstColumn="0" w:lastRowLastColumn="0"/>
-                    <w:rPr>
-                      <w:rFonts w:asciiTheme="minorHAnsi" w:hAnsiTheme="minorHAnsi"/>
-                      <w:szCs w:val="24"/>
-                    </w:rPr>
-                  </w:pPr>
-                  <w:r>
-                    <w:rPr>
-                      <w:rFonts w:asciiTheme="minorHAnsi" w:hAnsiTheme="minorHAnsi"/>
-                      <w:szCs w:val="24"/>
-                    </w:rPr>
-                    <w:t xml:space="preserve">A text box to confirm by password: </w:t>
-                  </w:r>
-                  <w:r>
-                    <w:rPr>
-                      <w:rFonts w:asciiTheme="minorHAnsi" w:hAnsiTheme="minorHAnsi"/>
-                      <w:szCs w:val="24"/>
-                    </w:rPr>
-                    <w:t>free text</w:t>
-                  </w:r>
-                  <w:r>
-                    <w:rPr>
-                      <w:rFonts w:asciiTheme="minorHAnsi" w:hAnsiTheme="minorHAnsi"/>
-                      <w:szCs w:val="24"/>
-                    </w:rPr>
-                    <w:t xml:space="preserve"> input, required, length </w:t>
-                  </w:r>
-                  <w:r>
-                    <w:rPr>
-                      <w:rFonts w:asciiTheme="minorHAnsi" w:hAnsiTheme="minorHAnsi"/>
-                      <w:szCs w:val="24"/>
-                    </w:rPr>
-                    <w:t>6-32.</w:t>
-                  </w:r>
-                </w:p>
-                <w:p>
-                  <w:pPr>
-                    <w:pStyle w:val="ListParagraph"/>
-                    <w:numPr>
-                      <w:ilvl w:val="0"/>
-                      <w:numId w:val="9"/>
-                    </w:numPr>
-                    <w:ind w:left="288" w:hanging="144"/>
-                    <w:jc w:val="left"/>
-                    <w:cnfStyle w:val="000000100000" w:firstRow="0" w:lastRow="0" w:firstColumn="0" w:lastColumn="0" w:oddVBand="0" w:evenVBand="0" w:oddHBand="1" w:evenHBand="0" w:firstRowFirstColumn="0" w:firstRowLastColumn="0" w:lastRowFirstColumn="0" w:lastRowLastColumn="0"/>
-                    <w:rPr>
-                      <w:rFonts w:asciiTheme="minorHAnsi" w:hAnsiTheme="minorHAnsi"/>
-                      <w:szCs w:val="24"/>
-                    </w:rPr>
-                  </w:pPr>
-                  <w:r>
-                    <w:rPr>
-                      <w:rFonts w:asciiTheme="minorHAnsi" w:hAnsiTheme="minorHAnsi"/>
-                      <w:szCs w:val="24"/>
-                    </w:rPr>
-                    <w:t>Payment gateways:</w:t>
-                  </w:r>
-                  <w:r>
-                    <w:rPr>
-                      <w:rFonts w:asciiTheme="minorHAnsi" w:hAnsiTheme="minorHAnsi"/>
-                      <w:szCs w:val="24"/>
-                    </w:rPr>
-                    <w:t xml:space="preserve"> can be optional selected from these selections:</w:t>
-                  </w:r>
-                </w:p>
-                <w:p>
-                  <w:pPr>
-                    <w:pStyle w:val="ListParagraph"/>
-                    <w:numPr>
-                      <w:ilvl w:val="1"/>
-                      <w:numId w:val="9"/>
-                    </w:numPr>
-                    <w:ind w:left="576" w:hanging="288"/>
-                    <w:jc w:val="left"/>
-                    <w:cnfStyle w:val="000000100000" w:firstRow="0" w:lastRow="0" w:firstColumn="0" w:lastColumn="0" w:oddVBand="0" w:evenVBand="0" w:oddHBand="1" w:evenHBand="0" w:firstRowFirstColumn="0" w:firstRowLastColumn="0" w:lastRowFirstColumn="0" w:lastRowLastColumn="0"/>
-                    <w:rPr>
-                      <w:rFonts w:asciiTheme="minorHAnsi" w:hAnsiTheme="minorHAnsi"/>
-                      <w:szCs w:val="24"/>
-                    </w:rPr>
-                  </w:pPr>
-                  <w:r>
-                    <w:rPr>
-                      <w:rFonts w:asciiTheme="minorHAnsi" w:hAnsiTheme="minorHAnsi"/>
-                      <w:szCs w:val="24"/>
-                    </w:rPr>
-                    <w:t>PayPal payment gateway.</w:t>
-                  </w:r>
-                </w:p>
-                <w:p>
-                  <w:pPr>
-                    <w:pStyle w:val="ListParagraph"/>
-                    <w:numPr>
-                      <w:ilvl w:val="1"/>
-                      <w:numId w:val="9"/>
-                    </w:numPr>
-                    <w:ind w:left="576" w:hanging="288"/>
-                    <w:jc w:val="left"/>
-                    <w:cnfStyle w:val="000000100000" w:firstRow="0" w:lastRow="0" w:firstColumn="0" w:lastColumn="0" w:oddVBand="0" w:evenVBand="0" w:oddHBand="1" w:evenHBand="0" w:firstRowFirstColumn="0" w:firstRowLastColumn="0" w:lastRowFirstColumn="0" w:lastRowLastColumn="0"/>
-                    <w:rPr>
-                      <w:rFonts w:asciiTheme="minorHAnsi" w:hAnsiTheme="minorHAnsi"/>
-                      <w:szCs w:val="24"/>
-                    </w:rPr>
-                  </w:pPr>
-                  <w:r>
-                    <w:rPr>
-                      <w:rFonts w:asciiTheme="minorHAnsi" w:hAnsiTheme="minorHAnsi"/>
-                      <w:szCs w:val="24"/>
-                    </w:rPr>
-                    <w:t>Direct payment.</w:t>
-                  </w:r>
-                </w:p>
-                <w:p>
-                  <w:pPr>
-                    <w:pStyle w:val="ListParagraph"/>
-                    <w:numPr>
-                      <w:ilvl w:val="0"/>
-                      <w:numId w:val="9"/>
-                    </w:numPr>
-                    <w:ind w:left="288" w:hanging="144"/>
-                    <w:jc w:val="left"/>
-                    <w:cnfStyle w:val="000000100000" w:firstRow="0" w:lastRow="0" w:firstColumn="0" w:lastColumn="0" w:oddVBand="0" w:evenVBand="0" w:oddHBand="1" w:evenHBand="0" w:firstRowFirstColumn="0" w:firstRowLastColumn="0" w:lastRowFirstColumn="0" w:lastRowLastColumn="0"/>
-                    <w:rPr>
-                      <w:rFonts w:asciiTheme="minorHAnsi" w:hAnsiTheme="minorHAnsi"/>
-                      <w:szCs w:val="24"/>
-                    </w:rPr>
-                  </w:pPr>
-                  <w:r>
-                    <w:rPr>
-                      <w:rFonts w:asciiTheme="minorHAnsi" w:hAnsiTheme="minorHAnsi"/>
-                      <w:szCs w:val="24"/>
-                    </w:rPr>
-                    <w:t>The</w:t>
-                  </w:r>
-                  <w:r>
-                    <w:rPr>
-                      <w:rFonts w:asciiTheme="minorHAnsi" w:hAnsiTheme="minorHAnsi"/>
-                      <w:szCs w:val="24"/>
-                    </w:rPr>
-                    <w:t xml:space="preserve"> new card</w:t>
-                  </w:r>
-                  <w:r>
-                    <w:rPr>
-                      <w:rFonts w:asciiTheme="minorHAnsi" w:hAnsiTheme="minorHAnsi"/>
-                      <w:szCs w:val="24"/>
-                    </w:rPr>
-                    <w:t xml:space="preserve"> fee: </w:t>
-                  </w:r>
-                  <w:r>
-                    <w:rPr>
-                      <w:rFonts w:asciiTheme="minorHAnsi" w:hAnsiTheme="minorHAnsi"/>
-                      <w:szCs w:val="24"/>
-                    </w:rPr>
-                    <w:t>text</w:t>
-                  </w:r>
-                  <w:r>
-                    <w:rPr>
-                      <w:rFonts w:asciiTheme="minorHAnsi" w:hAnsiTheme="minorHAnsi"/>
-                      <w:szCs w:val="24"/>
-                    </w:rPr>
-                    <w:t>.</w:t>
-                  </w:r>
-                </w:p>
-              </w:tc>
-            </w:tr>
-            <w:tr>
-              <w:tc>
-                <w:tcPr>
-                  <w:cnfStyle w:val="001000000000" w:firstRow="0" w:lastRow="0" w:firstColumn="1" w:lastColumn="0" w:oddVBand="0" w:evenVBand="0" w:oddHBand="0" w:evenHBand="0" w:firstRowFirstColumn="0" w:firstRowLastColumn="0" w:lastRowFirstColumn="0" w:lastRowLastColumn="0"/>
-                  <w:tcW w:w="1340" w:type="dxa"/>
-                  <w:shd w:val="clear" w:color="auto" w:fill="FFFFFF" w:themeFill="background1"/>
-                </w:tcPr>
-                <w:p>
-                  <w:pPr>
-                    <w:jc w:val="center"/>
-                    <w:rPr>
-                      <w:rFonts w:asciiTheme="minorHAnsi" w:hAnsiTheme="minorHAnsi"/>
-                      <w:b w:val="0"/>
-                      <w:szCs w:val="24"/>
-                    </w:rPr>
-                  </w:pPr>
-                  <w:r>
-                    <w:rPr>
-                      <w:rFonts w:asciiTheme="minorHAnsi" w:hAnsiTheme="minorHAnsi"/>
-                      <w:b w:val="0"/>
-                      <w:szCs w:val="24"/>
-                    </w:rPr>
-                    <w:t>2</w:t>
-                  </w:r>
-                </w:p>
-              </w:tc>
-              <w:tc>
-                <w:tcPr>
-                  <w:tcW w:w="3392" w:type="dxa"/>
-                  <w:shd w:val="clear" w:color="auto" w:fill="FFFFFF" w:themeFill="background1"/>
-                </w:tcPr>
-                <w:p>
-                  <w:pPr>
-                    <w:jc w:val="left"/>
-                    <w:cnfStyle w:val="000000000000" w:firstRow="0" w:lastRow="0" w:firstColumn="0" w:lastColumn="0" w:oddVBand="0" w:evenVBand="0" w:oddHBand="0" w:evenHBand="0" w:firstRowFirstColumn="0" w:firstRowLastColumn="0" w:lastRowFirstColumn="0" w:lastRowLastColumn="0"/>
-                    <w:rPr>
-                      <w:rFonts w:asciiTheme="minorHAnsi" w:hAnsiTheme="minorHAnsi"/>
-                      <w:szCs w:val="24"/>
-                    </w:rPr>
-                  </w:pPr>
-                  <w:r>
-                    <w:rPr>
-                      <w:rFonts w:asciiTheme="minorHAnsi" w:hAnsiTheme="minorHAnsi"/>
-                      <w:szCs w:val="24"/>
-                    </w:rPr>
-                    <w:t xml:space="preserve">User enter password and choose the PayPal payment gateway. Then </w:t>
-                  </w:r>
-                  <w:r>
-                    <w:rPr>
-                      <w:rFonts w:asciiTheme="minorHAnsi" w:hAnsiTheme="minorHAnsi"/>
-                      <w:szCs w:val="24"/>
-                    </w:rPr>
-                    <w:t xml:space="preserve">sends </w:t>
-                  </w:r>
-                  <w:r>
-                    <w:rPr>
-                      <w:rFonts w:asciiTheme="minorHAnsi" w:hAnsiTheme="minorHAnsi"/>
-                      <w:szCs w:val="24"/>
-                    </w:rPr>
-                    <w:t>confirm command.</w:t>
-                  </w:r>
-                </w:p>
-                <w:p>
-                  <w:pPr>
-                    <w:cnfStyle w:val="000000000000" w:firstRow="0" w:lastRow="0" w:firstColumn="0" w:lastColumn="0" w:oddVBand="0" w:evenVBand="0" w:oddHBand="0" w:evenHBand="0" w:firstRowFirstColumn="0" w:firstRowLastColumn="0" w:lastRowFirstColumn="0" w:lastRowLastColumn="0"/>
-                    <w:rPr>
-                      <w:rFonts w:asciiTheme="minorHAnsi" w:hAnsiTheme="minorHAnsi"/>
-                      <w:szCs w:val="24"/>
-                    </w:rPr>
-                  </w:pPr>
-                  <w:r>
-                    <w:rPr>
-                      <w:rFonts w:asciiTheme="minorHAnsi" w:hAnsiTheme="minorHAnsi"/>
-                      <w:szCs w:val="24"/>
-                    </w:rPr>
-                    <w:t>[Alternative 1]</w:t>
-                  </w:r>
-                </w:p>
-                <w:p>
-                  <w:pPr>
-                    <w:cnfStyle w:val="000000000000" w:firstRow="0" w:lastRow="0" w:firstColumn="0" w:lastColumn="0" w:oddVBand="0" w:evenVBand="0" w:oddHBand="0" w:evenHBand="0" w:firstRowFirstColumn="0" w:firstRowLastColumn="0" w:lastRowFirstColumn="0" w:lastRowLastColumn="0"/>
-                    <w:rPr>
-                      <w:rFonts w:asciiTheme="minorHAnsi" w:hAnsiTheme="minorHAnsi"/>
-                      <w:szCs w:val="24"/>
-                    </w:rPr>
-                  </w:pPr>
-                </w:p>
-              </w:tc>
-              <w:tc>
-                <w:tcPr>
-                  <w:tcW w:w="4770" w:type="dxa"/>
-                  <w:shd w:val="clear" w:color="auto" w:fill="FFFFFF" w:themeFill="background1"/>
-                </w:tcPr>
-                <w:p>
-                  <w:pPr>
-                    <w:jc w:val="left"/>
-                    <w:cnfStyle w:val="000000000000" w:firstRow="0" w:lastRow="0" w:firstColumn="0" w:lastColumn="0" w:oddVBand="0" w:evenVBand="0" w:oddHBand="0" w:evenHBand="0" w:firstRowFirstColumn="0" w:firstRowLastColumn="0" w:lastRowFirstColumn="0" w:lastRowLastColumn="0"/>
-                    <w:rPr>
-                      <w:rFonts w:asciiTheme="minorHAnsi" w:hAnsiTheme="minorHAnsi"/>
-                      <w:szCs w:val="24"/>
-                    </w:rPr>
-                  </w:pPr>
-                  <w:r>
-                    <w:rPr>
-                      <w:rFonts w:asciiTheme="minorHAnsi" w:hAnsiTheme="minorHAnsi"/>
-                      <w:szCs w:val="24"/>
-                    </w:rPr>
-                    <w:t xml:space="preserve">Forward to PayPal payment process </w:t>
-                  </w:r>
-                  <w:r>
-                    <w:rPr>
-                      <w:rFonts w:asciiTheme="minorHAnsi" w:hAnsiTheme="minorHAnsi"/>
-                      <w:szCs w:val="24"/>
-                    </w:rPr>
-                    <w:t>view</w:t>
-                  </w:r>
-                  <w:r>
-                    <w:rPr>
-                      <w:rFonts w:asciiTheme="minorHAnsi" w:hAnsiTheme="minorHAnsi"/>
-                      <w:szCs w:val="24"/>
-                    </w:rPr>
-                    <w:t>.</w:t>
-                  </w:r>
-                </w:p>
-                <w:p>
-                  <w:pPr>
-                    <w:jc w:val="left"/>
-                    <w:cnfStyle w:val="000000000000" w:firstRow="0" w:lastRow="0" w:firstColumn="0" w:lastColumn="0" w:oddVBand="0" w:evenVBand="0" w:oddHBand="0" w:evenHBand="0" w:firstRowFirstColumn="0" w:firstRowLastColumn="0" w:lastRowFirstColumn="0" w:lastRowLastColumn="0"/>
-                    <w:rPr>
-                      <w:rFonts w:asciiTheme="minorHAnsi" w:hAnsiTheme="minorHAnsi"/>
-                      <w:szCs w:val="24"/>
-                    </w:rPr>
-                  </w:pPr>
-                  <w:r>
-                    <w:rPr>
-                      <w:rFonts w:asciiTheme="minorHAnsi" w:hAnsiTheme="minorHAnsi"/>
-                      <w:szCs w:val="24"/>
-                    </w:rPr>
-                    <w:t>[Alternative 2]</w:t>
-                  </w:r>
-                </w:p>
-              </w:tc>
-            </w:tr>
-            <w:tr>
-              <w:trPr>
-                <w:cnfStyle w:val="000000100000" w:firstRow="0" w:lastRow="0" w:firstColumn="0" w:lastColumn="0" w:oddVBand="0" w:evenVBand="0" w:oddHBand="1" w:evenHBand="0" w:firstRowFirstColumn="0" w:firstRowLastColumn="0" w:lastRowFirstColumn="0" w:lastRowLastColumn="0"/>
-              </w:trPr>
-              <w:tc>
-                <w:tcPr>
-                  <w:cnfStyle w:val="001000000000" w:firstRow="0" w:lastRow="0" w:firstColumn="1" w:lastColumn="0" w:oddVBand="0" w:evenVBand="0" w:oddHBand="0" w:evenHBand="0" w:firstRowFirstColumn="0" w:firstRowLastColumn="0" w:lastRowFirstColumn="0" w:lastRowLastColumn="0"/>
-                  <w:tcW w:w="1340" w:type="dxa"/>
-                  <w:tcBorders>
-                    <w:left w:val="none" w:sz="0" w:space="0" w:color="auto"/>
-                    <w:right w:val="none" w:sz="0" w:space="0" w:color="auto"/>
-                  </w:tcBorders>
-                  <w:shd w:val="clear" w:color="auto" w:fill="FFFFFF" w:themeFill="background1"/>
-                </w:tcPr>
-                <w:p>
-                  <w:pPr>
-                    <w:jc w:val="center"/>
-                    <w:rPr>
-                      <w:rFonts w:asciiTheme="minorHAnsi" w:hAnsiTheme="minorHAnsi"/>
-                      <w:b w:val="0"/>
-                      <w:szCs w:val="24"/>
-                    </w:rPr>
-                  </w:pPr>
-                  <w:r>
-                    <w:rPr>
-                      <w:rFonts w:asciiTheme="minorHAnsi" w:hAnsiTheme="minorHAnsi"/>
-                      <w:b w:val="0"/>
-                      <w:szCs w:val="24"/>
-                    </w:rPr>
-                    <w:t>3</w:t>
-                  </w:r>
-                </w:p>
-              </w:tc>
-              <w:tc>
-                <w:tcPr>
-                  <w:tcW w:w="3392" w:type="dxa"/>
-                  <w:tcBorders>
-                    <w:left w:val="none" w:sz="0" w:space="0" w:color="auto"/>
-                    <w:right w:val="none" w:sz="0" w:space="0" w:color="auto"/>
-                  </w:tcBorders>
-                  <w:shd w:val="clear" w:color="auto" w:fill="FFFFFF" w:themeFill="background1"/>
-                </w:tcPr>
-                <w:p>
-                  <w:pPr>
-                    <w:jc w:val="left"/>
-                    <w:cnfStyle w:val="000000100000" w:firstRow="0" w:lastRow="0" w:firstColumn="0" w:lastColumn="0" w:oddVBand="0" w:evenVBand="0" w:oddHBand="1" w:evenHBand="0" w:firstRowFirstColumn="0" w:firstRowLastColumn="0" w:lastRowFirstColumn="0" w:lastRowLastColumn="0"/>
-                    <w:rPr>
-                      <w:rFonts w:asciiTheme="minorHAnsi" w:hAnsiTheme="minorHAnsi"/>
-                      <w:szCs w:val="24"/>
-                    </w:rPr>
-                  </w:pPr>
-                  <w:r>
-                    <w:rPr>
-                      <w:rFonts w:asciiTheme="minorHAnsi" w:hAnsiTheme="minorHAnsi"/>
-                      <w:szCs w:val="24"/>
-                    </w:rPr>
-                    <w:t>User process the PayPal payment.</w:t>
-                  </w:r>
-                </w:p>
-              </w:tc>
-              <w:tc>
-                <w:tcPr>
-                  <w:tcW w:w="4770" w:type="dxa"/>
-                  <w:tcBorders>
-                    <w:left w:val="none" w:sz="0" w:space="0" w:color="auto"/>
-                    <w:right w:val="none" w:sz="0" w:space="0" w:color="auto"/>
-                  </w:tcBorders>
-                  <w:shd w:val="clear" w:color="auto" w:fill="FFFFFF" w:themeFill="background1"/>
-                </w:tcPr>
-                <w:p>
-                  <w:pPr>
-                    <w:jc w:val="left"/>
-                    <w:cnfStyle w:val="000000100000" w:firstRow="0" w:lastRow="0" w:firstColumn="0" w:lastColumn="0" w:oddVBand="0" w:evenVBand="0" w:oddHBand="1" w:evenHBand="0" w:firstRowFirstColumn="0" w:firstRowLastColumn="0" w:lastRowFirstColumn="0" w:lastRowLastColumn="0"/>
-                    <w:rPr>
-                      <w:rFonts w:asciiTheme="minorHAnsi" w:hAnsiTheme="minorHAnsi"/>
-                      <w:szCs w:val="24"/>
-                    </w:rPr>
-                  </w:pPr>
-                  <w:r>
-                    <w:rPr>
-                      <w:rFonts w:asciiTheme="minorHAnsi" w:hAnsiTheme="minorHAnsi"/>
-                      <w:szCs w:val="24"/>
-                    </w:rPr>
-                    <w:t>If payment succeed,</w:t>
-                  </w:r>
-                </w:p>
-                <w:p>
-                  <w:pPr>
-                    <w:jc w:val="left"/>
-                    <w:cnfStyle w:val="000000100000" w:firstRow="0" w:lastRow="0" w:firstColumn="0" w:lastColumn="0" w:oddVBand="0" w:evenVBand="0" w:oddHBand="1" w:evenHBand="0" w:firstRowFirstColumn="0" w:firstRowLastColumn="0" w:lastRowFirstColumn="0" w:lastRowLastColumn="0"/>
-                    <w:rPr>
-                      <w:rFonts w:asciiTheme="minorHAnsi" w:hAnsiTheme="minorHAnsi"/>
-                      <w:szCs w:val="24"/>
-                    </w:rPr>
-                  </w:pPr>
-                  <w:r>
-                    <w:rPr>
-                      <w:rFonts w:asciiTheme="minorHAnsi" w:hAnsiTheme="minorHAnsi"/>
-                      <w:szCs w:val="24"/>
-                    </w:rPr>
-                    <w:t xml:space="preserve">Show message to notify that the payment is succeed and the card </w:t>
-                  </w:r>
-                  <w:proofErr w:type="gramStart"/>
-                  <w:r>
-                    <w:rPr>
-                      <w:rFonts w:asciiTheme="minorHAnsi" w:hAnsiTheme="minorHAnsi"/>
-                      <w:szCs w:val="24"/>
-                    </w:rPr>
-                    <w:t>will be sent</w:t>
-                  </w:r>
-                  <w:proofErr w:type="gramEnd"/>
-                  <w:r>
-                    <w:rPr>
-                      <w:rFonts w:asciiTheme="minorHAnsi" w:hAnsiTheme="minorHAnsi"/>
-                      <w:szCs w:val="24"/>
-                    </w:rPr>
-                    <w:t xml:space="preserve"> to customer soon.</w:t>
-                  </w:r>
-                </w:p>
-                <w:p>
-                  <w:pPr>
-                    <w:jc w:val="left"/>
-                    <w:cnfStyle w:val="000000100000" w:firstRow="0" w:lastRow="0" w:firstColumn="0" w:lastColumn="0" w:oddVBand="0" w:evenVBand="0" w:oddHBand="1" w:evenHBand="0" w:firstRowFirstColumn="0" w:firstRowLastColumn="0" w:lastRowFirstColumn="0" w:lastRowLastColumn="0"/>
-                    <w:rPr>
-                      <w:rFonts w:asciiTheme="minorHAnsi" w:hAnsiTheme="minorHAnsi"/>
-                      <w:szCs w:val="24"/>
-                    </w:rPr>
-                  </w:pPr>
-                  <w:r>
-                    <w:rPr>
-                      <w:rFonts w:asciiTheme="minorHAnsi" w:hAnsiTheme="minorHAnsi"/>
-                      <w:szCs w:val="24"/>
-                    </w:rPr>
-                    <w:t>[Exception 1]</w:t>
-                  </w:r>
-                </w:p>
-              </w:tc>
-            </w:tr>
-          </w:tbl>
-          <w:p>
-            <w:pPr>
-              <w:spacing w:before="120" w:after="120"/>
-              <w:rPr>
-                <w:rFonts w:asciiTheme="minorHAnsi" w:hAnsiTheme="minorHAnsi"/>
-                <w:b w:val="0"/>
-                <w:szCs w:val="24"/>
-              </w:rPr>
-            </w:pPr>
-            <w:r>
-              <w:rPr>
-                <w:rFonts w:asciiTheme="minorHAnsi" w:hAnsiTheme="minorHAnsi"/>
-                <w:szCs w:val="24"/>
-              </w:rPr>
-              <w:t>Alternative Scenario:</w:t>
-            </w:r>
-            <w:r>
-              <w:rPr>
-                <w:rFonts w:asciiTheme="minorHAnsi" w:hAnsiTheme="minorHAnsi"/>
-                <w:b w:val="0"/>
-                <w:szCs w:val="24"/>
-              </w:rPr>
-              <w:t xml:space="preserve"> </w:t>
-            </w:r>
-          </w:p>
-          <w:tbl>
-            <w:tblPr>
-              <w:tblStyle w:val="LightShading"/>
-              <w:tblW w:w="0" w:type="auto"/>
-              <w:tblBorders>
-                <w:left w:val="single" w:sz="8" w:space="0" w:color="000000" w:themeColor="text1"/>
-                <w:right w:val="single" w:sz="8" w:space="0" w:color="000000" w:themeColor="text1"/>
-                <w:insideH w:val="single" w:sz="8" w:space="0" w:color="000000" w:themeColor="text1"/>
-                <w:insideV w:val="single" w:sz="8" w:space="0" w:color="000000" w:themeColor="text1"/>
-              </w:tblBorders>
-              <w:shd w:val="clear" w:color="auto" w:fill="FFFFFF" w:themeFill="background1"/>
-              <w:tblLook w:val="04A0" w:firstRow="1" w:lastRow="0" w:firstColumn="1" w:lastColumn="0" w:noHBand="0" w:noVBand="1"/>
-            </w:tblPr>
-            <w:tblGrid>
-              <w:gridCol w:w="1340"/>
-              <w:gridCol w:w="3392"/>
-              <w:gridCol w:w="4770"/>
-            </w:tblGrid>
-            <w:tr>
-              <w:trPr>
-                <w:cnfStyle w:val="100000000000" w:firstRow="1" w:lastRow="0" w:firstColumn="0" w:lastColumn="0" w:oddVBand="0" w:evenVBand="0" w:oddHBand="0" w:evenHBand="0" w:firstRowFirstColumn="0" w:firstRowLastColumn="0" w:lastRowFirstColumn="0" w:lastRowLastColumn="0"/>
-              </w:trPr>
-              <w:tc>
-                <w:tcPr>
-                  <w:cnfStyle w:val="001000000000" w:firstRow="0" w:lastRow="0" w:firstColumn="1" w:lastColumn="0" w:oddVBand="0" w:evenVBand="0" w:oddHBand="0" w:evenHBand="0" w:firstRowFirstColumn="0" w:firstRowLastColumn="0" w:lastRowFirstColumn="0" w:lastRowLastColumn="0"/>
-                  <w:tcW w:w="1340" w:type="dxa"/>
-                  <w:tcBorders>
-                    <w:top w:val="none" w:sz="0" w:space="0" w:color="auto"/>
-                    <w:left w:val="none" w:sz="0" w:space="0" w:color="auto"/>
-                    <w:bottom w:val="none" w:sz="0" w:space="0" w:color="auto"/>
-                    <w:right w:val="none" w:sz="0" w:space="0" w:color="auto"/>
-                  </w:tcBorders>
-                  <w:shd w:val="clear" w:color="auto" w:fill="D9D9D9" w:themeFill="background1" w:themeFillShade="D9"/>
-                </w:tcPr>
-                <w:p>
-                  <w:pPr>
-                    <w:jc w:val="center"/>
-                    <w:rPr>
-                      <w:rFonts w:asciiTheme="minorHAnsi" w:hAnsiTheme="minorHAnsi"/>
-                      <w:b w:val="0"/>
-                      <w:szCs w:val="24"/>
-                    </w:rPr>
-                  </w:pPr>
-                  <w:r>
-                    <w:rPr>
-                      <w:rFonts w:asciiTheme="minorHAnsi" w:hAnsiTheme="minorHAnsi"/>
-                      <w:b w:val="0"/>
-                      <w:szCs w:val="24"/>
-                    </w:rPr>
-                    <w:t>No</w:t>
-                  </w:r>
-                </w:p>
-              </w:tc>
-              <w:tc>
-                <w:tcPr>
-                  <w:tcW w:w="3392" w:type="dxa"/>
-                  <w:tcBorders>
-                    <w:top w:val="none" w:sz="0" w:space="0" w:color="auto"/>
-                    <w:left w:val="none" w:sz="0" w:space="0" w:color="auto"/>
-                    <w:bottom w:val="none" w:sz="0" w:space="0" w:color="auto"/>
-                    <w:right w:val="none" w:sz="0" w:space="0" w:color="auto"/>
-                  </w:tcBorders>
-                  <w:shd w:val="clear" w:color="auto" w:fill="D9D9D9" w:themeFill="background1" w:themeFillShade="D9"/>
-                </w:tcPr>
-                <w:p>
-                  <w:pPr>
-                    <w:jc w:val="center"/>
-                    <w:cnfStyle w:val="100000000000" w:firstRow="1" w:lastRow="0" w:firstColumn="0" w:lastColumn="0" w:oddVBand="0" w:evenVBand="0" w:oddHBand="0" w:evenHBand="0" w:firstRowFirstColumn="0" w:firstRowLastColumn="0" w:lastRowFirstColumn="0" w:lastRowLastColumn="0"/>
-                    <w:rPr>
-                      <w:rFonts w:asciiTheme="minorHAnsi" w:hAnsiTheme="minorHAnsi"/>
-                      <w:b w:val="0"/>
-                      <w:szCs w:val="24"/>
-                    </w:rPr>
-                  </w:pPr>
-                  <w:r>
-                    <w:rPr>
-                      <w:rFonts w:asciiTheme="minorHAnsi" w:hAnsiTheme="minorHAnsi"/>
-                      <w:b w:val="0"/>
-                      <w:szCs w:val="24"/>
-                    </w:rPr>
-                    <w:t>Actor Action</w:t>
-                  </w:r>
-                </w:p>
-              </w:tc>
-              <w:tc>
-                <w:tcPr>
-                  <w:tcW w:w="4770" w:type="dxa"/>
-                  <w:tcBorders>
-                    <w:top w:val="none" w:sz="0" w:space="0" w:color="auto"/>
-                    <w:left w:val="none" w:sz="0" w:space="0" w:color="auto"/>
-                    <w:bottom w:val="none" w:sz="0" w:space="0" w:color="auto"/>
-                    <w:right w:val="none" w:sz="0" w:space="0" w:color="auto"/>
-                  </w:tcBorders>
-                  <w:shd w:val="clear" w:color="auto" w:fill="D9D9D9" w:themeFill="background1" w:themeFillShade="D9"/>
-                </w:tcPr>
-                <w:p>
-                  <w:pPr>
-                    <w:jc w:val="center"/>
-                    <w:cnfStyle w:val="100000000000" w:firstRow="1" w:lastRow="0" w:firstColumn="0" w:lastColumn="0" w:oddVBand="0" w:evenVBand="0" w:oddHBand="0" w:evenHBand="0" w:firstRowFirstColumn="0" w:firstRowLastColumn="0" w:lastRowFirstColumn="0" w:lastRowLastColumn="0"/>
-                    <w:rPr>
-                      <w:rFonts w:asciiTheme="minorHAnsi" w:hAnsiTheme="minorHAnsi"/>
-                      <w:b w:val="0"/>
-                      <w:szCs w:val="24"/>
-                    </w:rPr>
-                  </w:pPr>
-                  <w:r>
-                    <w:rPr>
-                      <w:rFonts w:asciiTheme="minorHAnsi" w:hAnsiTheme="minorHAnsi"/>
-                      <w:b w:val="0"/>
-                      <w:szCs w:val="24"/>
-                    </w:rPr>
-                    <w:t>System Response</w:t>
-                  </w:r>
-                </w:p>
-              </w:tc>
-            </w:tr>
-            <w:tr>
-              <w:trPr>
-                <w:cnfStyle w:val="000000100000" w:firstRow="0" w:lastRow="0" w:firstColumn="0" w:lastColumn="0" w:oddVBand="0" w:evenVBand="0" w:oddHBand="1" w:evenHBand="0" w:firstRowFirstColumn="0" w:firstRowLastColumn="0" w:lastRowFirstColumn="0" w:lastRowLastColumn="0"/>
-              </w:trPr>
-              <w:tc>
-                <w:tcPr>
-                  <w:cnfStyle w:val="001000000000" w:firstRow="0" w:lastRow="0" w:firstColumn="1" w:lastColumn="0" w:oddVBand="0" w:evenVBand="0" w:oddHBand="0" w:evenHBand="0" w:firstRowFirstColumn="0" w:firstRowLastColumn="0" w:lastRowFirstColumn="0" w:lastRowLastColumn="0"/>
-                  <w:tcW w:w="1340" w:type="dxa"/>
-                  <w:tcBorders>
-                    <w:left w:val="none" w:sz="0" w:space="0" w:color="auto"/>
-                    <w:right w:val="none" w:sz="0" w:space="0" w:color="auto"/>
-                  </w:tcBorders>
-                  <w:shd w:val="clear" w:color="auto" w:fill="FFFFFF" w:themeFill="background1"/>
-                </w:tcPr>
-                <w:p>
-                  <w:pPr>
-                    <w:jc w:val="center"/>
-                    <w:rPr>
-                      <w:rFonts w:asciiTheme="minorHAnsi" w:hAnsiTheme="minorHAnsi"/>
-                      <w:b w:val="0"/>
-                      <w:szCs w:val="24"/>
-                    </w:rPr>
-                  </w:pPr>
-                  <w:r>
-                    <w:rPr>
-                      <w:rFonts w:asciiTheme="minorHAnsi" w:hAnsiTheme="minorHAnsi"/>
-                      <w:b w:val="0"/>
-                      <w:szCs w:val="24"/>
-                    </w:rPr>
-                    <w:t>1</w:t>
-                  </w:r>
-                </w:p>
-              </w:tc>
-              <w:tc>
-                <w:tcPr>
-                  <w:tcW w:w="3392" w:type="dxa"/>
-                  <w:tcBorders>
-                    <w:left w:val="none" w:sz="0" w:space="0" w:color="auto"/>
-                    <w:right w:val="none" w:sz="0" w:space="0" w:color="auto"/>
-                  </w:tcBorders>
-                  <w:shd w:val="clear" w:color="auto" w:fill="FFFFFF" w:themeFill="background1"/>
-                </w:tcPr>
-                <w:p>
-                  <w:pPr>
-                    <w:jc w:val="left"/>
-                    <w:cnfStyle w:val="000000100000" w:firstRow="0" w:lastRow="0" w:firstColumn="0" w:lastColumn="0" w:oddVBand="0" w:evenVBand="0" w:oddHBand="1" w:evenHBand="0" w:firstRowFirstColumn="0" w:firstRowLastColumn="0" w:lastRowFirstColumn="0" w:lastRowLastColumn="0"/>
-                    <w:rPr>
-                      <w:rFonts w:asciiTheme="minorHAnsi" w:hAnsiTheme="minorHAnsi"/>
-                      <w:szCs w:val="24"/>
-                    </w:rPr>
-                  </w:pPr>
-                  <w:r>
-                    <w:rPr>
-                      <w:rFonts w:asciiTheme="minorHAnsi" w:hAnsiTheme="minorHAnsi"/>
-                      <w:szCs w:val="24"/>
-                    </w:rPr>
-                    <w:t xml:space="preserve">User </w:t>
-                  </w:r>
-                  <w:r>
-                    <w:rPr>
-                      <w:rFonts w:asciiTheme="minorHAnsi" w:hAnsiTheme="minorHAnsi"/>
-                      <w:szCs w:val="24"/>
-                    </w:rPr>
-                    <w:t>choose the direct payment method.</w:t>
-                  </w:r>
-                </w:p>
-              </w:tc>
-              <w:tc>
-                <w:tcPr>
-                  <w:tcW w:w="4770" w:type="dxa"/>
-                  <w:tcBorders>
-                    <w:left w:val="none" w:sz="0" w:space="0" w:color="auto"/>
-                    <w:right w:val="none" w:sz="0" w:space="0" w:color="auto"/>
-                  </w:tcBorders>
-                  <w:shd w:val="clear" w:color="auto" w:fill="FFFFFF" w:themeFill="background1"/>
-                </w:tcPr>
-                <w:p>
-                  <w:pPr>
-                    <w:jc w:val="left"/>
-                    <w:cnfStyle w:val="000000100000" w:firstRow="0" w:lastRow="0" w:firstColumn="0" w:lastColumn="0" w:oddVBand="0" w:evenVBand="0" w:oddHBand="1" w:evenHBand="0" w:firstRowFirstColumn="0" w:firstRowLastColumn="0" w:lastRowFirstColumn="0" w:lastRowLastColumn="0"/>
-                    <w:rPr>
-                      <w:rFonts w:asciiTheme="minorHAnsi" w:hAnsiTheme="minorHAnsi"/>
-                      <w:szCs w:val="24"/>
-                    </w:rPr>
-                  </w:pPr>
-                  <w:r>
-                    <w:rPr>
-                      <w:rFonts w:asciiTheme="minorHAnsi" w:hAnsiTheme="minorHAnsi"/>
-                      <w:szCs w:val="24"/>
-                    </w:rPr>
-                    <w:t>Show company information: address, telephone number.</w:t>
-                  </w:r>
-                </w:p>
-                <w:p>
-                  <w:pPr>
-                    <w:jc w:val="left"/>
-                    <w:cnfStyle w:val="000000100000" w:firstRow="0" w:lastRow="0" w:firstColumn="0" w:lastColumn="0" w:oddVBand="0" w:evenVBand="0" w:oddHBand="1" w:evenHBand="0" w:firstRowFirstColumn="0" w:firstRowLastColumn="0" w:lastRowFirstColumn="0" w:lastRowLastColumn="0"/>
-                    <w:rPr>
-                      <w:rFonts w:asciiTheme="minorHAnsi" w:hAnsiTheme="minorHAnsi"/>
-                      <w:szCs w:val="24"/>
-                    </w:rPr>
-                  </w:pPr>
-                  <w:r>
-                    <w:rPr>
-                      <w:rFonts w:asciiTheme="minorHAnsi" w:hAnsiTheme="minorHAnsi"/>
-                      <w:szCs w:val="24"/>
-                    </w:rPr>
-                    <w:t>[Alternative 2]</w:t>
-                  </w:r>
-                </w:p>
-              </w:tc>
-            </w:tr>
-            <w:tr>
-              <w:tc>
-                <w:tcPr>
-                  <w:cnfStyle w:val="001000000000" w:firstRow="0" w:lastRow="0" w:firstColumn="1" w:lastColumn="0" w:oddVBand="0" w:evenVBand="0" w:oddHBand="0" w:evenHBand="0" w:firstRowFirstColumn="0" w:firstRowLastColumn="0" w:lastRowFirstColumn="0" w:lastRowLastColumn="0"/>
-                  <w:tcW w:w="1340" w:type="dxa"/>
-                  <w:shd w:val="clear" w:color="auto" w:fill="FFFFFF" w:themeFill="background1"/>
-                </w:tcPr>
-                <w:p>
-                  <w:pPr>
-                    <w:jc w:val="center"/>
-                    <w:rPr>
-                      <w:rFonts w:asciiTheme="minorHAnsi" w:hAnsiTheme="minorHAnsi"/>
-                      <w:b w:val="0"/>
-                      <w:szCs w:val="24"/>
-                    </w:rPr>
-                  </w:pPr>
-                  <w:r>
-                    <w:rPr>
-                      <w:rFonts w:asciiTheme="minorHAnsi" w:hAnsiTheme="minorHAnsi"/>
-                      <w:b w:val="0"/>
-                      <w:szCs w:val="24"/>
-                    </w:rPr>
-                    <w:lastRenderedPageBreak/>
-                    <w:t>2</w:t>
-                  </w:r>
-                </w:p>
-              </w:tc>
-              <w:tc>
-                <w:tcPr>
-                  <w:tcW w:w="3392" w:type="dxa"/>
-                  <w:shd w:val="clear" w:color="auto" w:fill="FFFFFF" w:themeFill="background1"/>
-                </w:tcPr>
-                <w:p>
-                  <w:pPr>
-                    <w:cnfStyle w:val="000000000000" w:firstRow="0" w:lastRow="0" w:firstColumn="0" w:lastColumn="0" w:oddVBand="0" w:evenVBand="0" w:oddHBand="0" w:evenHBand="0" w:firstRowFirstColumn="0" w:firstRowLastColumn="0" w:lastRowFirstColumn="0" w:lastRowLastColumn="0"/>
-                    <w:rPr>
-                      <w:rFonts w:asciiTheme="minorHAnsi" w:hAnsiTheme="minorHAnsi"/>
-                      <w:szCs w:val="24"/>
-                    </w:rPr>
-                  </w:pPr>
-                  <w:r>
-                    <w:rPr>
-                      <w:rFonts w:asciiTheme="minorHAnsi" w:hAnsiTheme="minorHAnsi"/>
-                      <w:szCs w:val="24"/>
-                    </w:rPr>
-                    <w:t>If user enter wrong password</w:t>
-                  </w:r>
-                </w:p>
-              </w:tc>
-              <w:tc>
-                <w:tcPr>
-                  <w:tcW w:w="4770" w:type="dxa"/>
-                  <w:shd w:val="clear" w:color="auto" w:fill="FFFFFF" w:themeFill="background1"/>
-                </w:tcPr>
-                <w:p>
-                  <w:pPr>
-                    <w:jc w:val="left"/>
-                    <w:cnfStyle w:val="000000000000" w:firstRow="0" w:lastRow="0" w:firstColumn="0" w:lastColumn="0" w:oddVBand="0" w:evenVBand="0" w:oddHBand="0" w:evenHBand="0" w:firstRowFirstColumn="0" w:firstRowLastColumn="0" w:lastRowFirstColumn="0" w:lastRowLastColumn="0"/>
-                    <w:rPr>
-                      <w:rFonts w:asciiTheme="minorHAnsi" w:hAnsiTheme="minorHAnsi"/>
-                      <w:szCs w:val="24"/>
-                    </w:rPr>
-                  </w:pPr>
-                  <w:r>
-                    <w:rPr>
-                      <w:rFonts w:asciiTheme="minorHAnsi" w:hAnsiTheme="minorHAnsi"/>
-                      <w:szCs w:val="24"/>
-                    </w:rPr>
-                    <w:t>Show message to notify that user has entered wrong password.</w:t>
-                  </w:r>
-                </w:p>
-              </w:tc>
-            </w:tr>
-          </w:tbl>
-          <w:p>
-            <w:pPr>
-              <w:spacing w:before="120" w:after="120"/>
-              <w:rPr>
-                <w:rFonts w:asciiTheme="minorHAnsi" w:hAnsiTheme="minorHAnsi"/>
-                <w:b w:val="0"/>
-                <w:szCs w:val="24"/>
-              </w:rPr>
-            </w:pPr>
-            <w:r>
-              <w:rPr>
-                <w:rFonts w:asciiTheme="minorHAnsi" w:hAnsiTheme="minorHAnsi"/>
-                <w:szCs w:val="24"/>
-              </w:rPr>
-              <w:t>Exceptions:</w:t>
-            </w:r>
-            <w:r>
-              <w:rPr>
-                <w:rFonts w:asciiTheme="minorHAnsi" w:hAnsiTheme="minorHAnsi"/>
-                <w:b w:val="0"/>
-                <w:szCs w:val="24"/>
-              </w:rPr>
-              <w:t xml:space="preserve"> </w:t>
-            </w:r>
-          </w:p>
-          <w:tbl>
-            <w:tblPr>
-              <w:tblStyle w:val="LightShading"/>
-              <w:tblW w:w="0" w:type="auto"/>
-              <w:tblBorders>
-                <w:left w:val="single" w:sz="8" w:space="0" w:color="000000" w:themeColor="text1"/>
-                <w:right w:val="single" w:sz="8" w:space="0" w:color="000000" w:themeColor="text1"/>
-                <w:insideH w:val="single" w:sz="8" w:space="0" w:color="000000" w:themeColor="text1"/>
-                <w:insideV w:val="single" w:sz="8" w:space="0" w:color="000000" w:themeColor="text1"/>
-              </w:tblBorders>
-              <w:shd w:val="clear" w:color="auto" w:fill="FFFFFF" w:themeFill="background1"/>
-              <w:tblLook w:val="04A0" w:firstRow="1" w:lastRow="0" w:firstColumn="1" w:lastColumn="0" w:noHBand="0" w:noVBand="1"/>
-            </w:tblPr>
-            <w:tblGrid>
-              <w:gridCol w:w="1340"/>
-              <w:gridCol w:w="3392"/>
-              <w:gridCol w:w="4770"/>
-            </w:tblGrid>
-            <w:tr>
-              <w:trPr>
-                <w:cnfStyle w:val="100000000000" w:firstRow="1" w:lastRow="0" w:firstColumn="0" w:lastColumn="0" w:oddVBand="0" w:evenVBand="0" w:oddHBand="0" w:evenHBand="0" w:firstRowFirstColumn="0" w:firstRowLastColumn="0" w:lastRowFirstColumn="0" w:lastRowLastColumn="0"/>
-              </w:trPr>
-              <w:tc>
-                <w:tcPr>
-                  <w:cnfStyle w:val="001000000000" w:firstRow="0" w:lastRow="0" w:firstColumn="1" w:lastColumn="0" w:oddVBand="0" w:evenVBand="0" w:oddHBand="0" w:evenHBand="0" w:firstRowFirstColumn="0" w:firstRowLastColumn="0" w:lastRowFirstColumn="0" w:lastRowLastColumn="0"/>
-                  <w:tcW w:w="1340" w:type="dxa"/>
-                  <w:tcBorders>
-                    <w:top w:val="none" w:sz="0" w:space="0" w:color="auto"/>
-                    <w:left w:val="none" w:sz="0" w:space="0" w:color="auto"/>
-                    <w:bottom w:val="none" w:sz="0" w:space="0" w:color="auto"/>
-                    <w:right w:val="none" w:sz="0" w:space="0" w:color="auto"/>
-                  </w:tcBorders>
-                  <w:shd w:val="clear" w:color="auto" w:fill="D9D9D9" w:themeFill="background1" w:themeFillShade="D9"/>
-                </w:tcPr>
-                <w:p>
-                  <w:pPr>
-                    <w:jc w:val="center"/>
-                    <w:rPr>
-                      <w:rFonts w:asciiTheme="minorHAnsi" w:hAnsiTheme="minorHAnsi"/>
-                      <w:b w:val="0"/>
-                      <w:szCs w:val="24"/>
-                    </w:rPr>
-                  </w:pPr>
-                  <w:r>
-                    <w:rPr>
-                      <w:rFonts w:asciiTheme="minorHAnsi" w:hAnsiTheme="minorHAnsi"/>
-                      <w:b w:val="0"/>
-                      <w:szCs w:val="24"/>
-                    </w:rPr>
-                    <w:t>No</w:t>
-                  </w:r>
-                </w:p>
-              </w:tc>
-              <w:tc>
-                <w:tcPr>
-                  <w:tcW w:w="3392" w:type="dxa"/>
-                  <w:tcBorders>
-                    <w:top w:val="none" w:sz="0" w:space="0" w:color="auto"/>
-                    <w:left w:val="none" w:sz="0" w:space="0" w:color="auto"/>
-                    <w:bottom w:val="none" w:sz="0" w:space="0" w:color="auto"/>
-                    <w:right w:val="none" w:sz="0" w:space="0" w:color="auto"/>
-                  </w:tcBorders>
-                  <w:shd w:val="clear" w:color="auto" w:fill="D9D9D9" w:themeFill="background1" w:themeFillShade="D9"/>
-                </w:tcPr>
-                <w:p>
-                  <w:pPr>
-                    <w:jc w:val="center"/>
-                    <w:cnfStyle w:val="100000000000" w:firstRow="1" w:lastRow="0" w:firstColumn="0" w:lastColumn="0" w:oddVBand="0" w:evenVBand="0" w:oddHBand="0" w:evenHBand="0" w:firstRowFirstColumn="0" w:firstRowLastColumn="0" w:lastRowFirstColumn="0" w:lastRowLastColumn="0"/>
-                    <w:rPr>
-                      <w:rFonts w:asciiTheme="minorHAnsi" w:hAnsiTheme="minorHAnsi"/>
-                      <w:b w:val="0"/>
-                      <w:szCs w:val="24"/>
-                    </w:rPr>
-                  </w:pPr>
-                  <w:r>
-                    <w:rPr>
-                      <w:rFonts w:asciiTheme="minorHAnsi" w:hAnsiTheme="minorHAnsi"/>
-                      <w:b w:val="0"/>
-                      <w:szCs w:val="24"/>
-                    </w:rPr>
-                    <w:t>Actor Action</w:t>
-                  </w:r>
-                </w:p>
-              </w:tc>
-              <w:tc>
-                <w:tcPr>
-                  <w:tcW w:w="4770" w:type="dxa"/>
-                  <w:tcBorders>
-                    <w:top w:val="none" w:sz="0" w:space="0" w:color="auto"/>
-                    <w:left w:val="none" w:sz="0" w:space="0" w:color="auto"/>
-                    <w:bottom w:val="none" w:sz="0" w:space="0" w:color="auto"/>
-                    <w:right w:val="none" w:sz="0" w:space="0" w:color="auto"/>
-                  </w:tcBorders>
-                  <w:shd w:val="clear" w:color="auto" w:fill="D9D9D9" w:themeFill="background1" w:themeFillShade="D9"/>
-                </w:tcPr>
-                <w:p>
-                  <w:pPr>
-                    <w:jc w:val="center"/>
-                    <w:cnfStyle w:val="100000000000" w:firstRow="1" w:lastRow="0" w:firstColumn="0" w:lastColumn="0" w:oddVBand="0" w:evenVBand="0" w:oddHBand="0" w:evenHBand="0" w:firstRowFirstColumn="0" w:firstRowLastColumn="0" w:lastRowFirstColumn="0" w:lastRowLastColumn="0"/>
-                    <w:rPr>
-                      <w:rFonts w:asciiTheme="minorHAnsi" w:hAnsiTheme="minorHAnsi"/>
-                      <w:b w:val="0"/>
-                      <w:szCs w:val="24"/>
-                    </w:rPr>
-                  </w:pPr>
-                  <w:r>
-                    <w:rPr>
-                      <w:rFonts w:asciiTheme="minorHAnsi" w:hAnsiTheme="minorHAnsi"/>
-                      <w:b w:val="0"/>
-                      <w:szCs w:val="24"/>
-                    </w:rPr>
-                    <w:t>System Response</w:t>
-                  </w:r>
-                </w:p>
-              </w:tc>
-            </w:tr>
-            <w:tr>
-              <w:trPr>
-                <w:cnfStyle w:val="000000100000" w:firstRow="0" w:lastRow="0" w:firstColumn="0" w:lastColumn="0" w:oddVBand="0" w:evenVBand="0" w:oddHBand="1" w:evenHBand="0" w:firstRowFirstColumn="0" w:firstRowLastColumn="0" w:lastRowFirstColumn="0" w:lastRowLastColumn="0"/>
-              </w:trPr>
-              <w:tc>
-                <w:tcPr>
-                  <w:cnfStyle w:val="001000000000" w:firstRow="0" w:lastRow="0" w:firstColumn="1" w:lastColumn="0" w:oddVBand="0" w:evenVBand="0" w:oddHBand="0" w:evenHBand="0" w:firstRowFirstColumn="0" w:firstRowLastColumn="0" w:lastRowFirstColumn="0" w:lastRowLastColumn="0"/>
-                  <w:tcW w:w="1340" w:type="dxa"/>
-                  <w:tcBorders>
-                    <w:left w:val="none" w:sz="0" w:space="0" w:color="auto"/>
-                    <w:right w:val="none" w:sz="0" w:space="0" w:color="auto"/>
-                  </w:tcBorders>
-                  <w:shd w:val="clear" w:color="auto" w:fill="FFFFFF" w:themeFill="background1"/>
-                </w:tcPr>
-                <w:p>
-                  <w:pPr>
-                    <w:jc w:val="center"/>
-                    <w:rPr>
-                      <w:rFonts w:asciiTheme="minorHAnsi" w:hAnsiTheme="minorHAnsi"/>
-                      <w:b w:val="0"/>
-                      <w:szCs w:val="24"/>
-                    </w:rPr>
-                  </w:pPr>
-                  <w:r>
-                    <w:rPr>
-                      <w:rFonts w:asciiTheme="minorHAnsi" w:hAnsiTheme="minorHAnsi"/>
-                      <w:b w:val="0"/>
-                      <w:szCs w:val="24"/>
-                    </w:rPr>
-                    <w:t>1</w:t>
-                  </w:r>
-                </w:p>
-              </w:tc>
-              <w:tc>
-                <w:tcPr>
-                  <w:tcW w:w="3392" w:type="dxa"/>
-                  <w:tcBorders>
-                    <w:left w:val="none" w:sz="0" w:space="0" w:color="auto"/>
-                    <w:right w:val="none" w:sz="0" w:space="0" w:color="auto"/>
-                  </w:tcBorders>
-                  <w:shd w:val="clear" w:color="auto" w:fill="FFFFFF" w:themeFill="background1"/>
-                </w:tcPr>
-                <w:p>
-                  <w:pPr>
-                    <w:jc w:val="left"/>
-                    <w:cnfStyle w:val="000000100000" w:firstRow="0" w:lastRow="0" w:firstColumn="0" w:lastColumn="0" w:oddVBand="0" w:evenVBand="0" w:oddHBand="1" w:evenHBand="0" w:firstRowFirstColumn="0" w:firstRowLastColumn="0" w:lastRowFirstColumn="0" w:lastRowLastColumn="0"/>
-                    <w:rPr>
-                      <w:rFonts w:asciiTheme="minorHAnsi" w:hAnsiTheme="minorHAnsi"/>
-                      <w:szCs w:val="24"/>
-                    </w:rPr>
-                  </w:pPr>
-                  <w:r>
-                    <w:rPr>
-                      <w:rFonts w:asciiTheme="minorHAnsi" w:hAnsiTheme="minorHAnsi"/>
-                      <w:szCs w:val="24"/>
-                    </w:rPr>
-                    <w:t>If payment failed</w:t>
-                  </w:r>
-                </w:p>
-              </w:tc>
-              <w:tc>
-                <w:tcPr>
-                  <w:tcW w:w="4770" w:type="dxa"/>
-                  <w:tcBorders>
-                    <w:left w:val="none" w:sz="0" w:space="0" w:color="auto"/>
-                    <w:right w:val="none" w:sz="0" w:space="0" w:color="auto"/>
-                  </w:tcBorders>
-                  <w:shd w:val="clear" w:color="auto" w:fill="FFFFFF" w:themeFill="background1"/>
-                </w:tcPr>
-                <w:p>
-                  <w:pPr>
-                    <w:jc w:val="left"/>
-                    <w:cnfStyle w:val="000000100000" w:firstRow="0" w:lastRow="0" w:firstColumn="0" w:lastColumn="0" w:oddVBand="0" w:evenVBand="0" w:oddHBand="1" w:evenHBand="0" w:firstRowFirstColumn="0" w:firstRowLastColumn="0" w:lastRowFirstColumn="0" w:lastRowLastColumn="0"/>
-                    <w:rPr>
-                      <w:rFonts w:asciiTheme="minorHAnsi" w:hAnsiTheme="minorHAnsi"/>
-                      <w:szCs w:val="24"/>
-                    </w:rPr>
-                  </w:pPr>
-                  <w:r>
-                    <w:rPr>
-                      <w:rFonts w:asciiTheme="minorHAnsi" w:hAnsiTheme="minorHAnsi"/>
-                      <w:szCs w:val="24"/>
-                    </w:rPr>
-                    <w:t xml:space="preserve">Show message to notify that the payment failed. The request </w:t>
-                  </w:r>
-                  <w:proofErr w:type="gramStart"/>
-                  <w:r>
-                    <w:rPr>
-                      <w:rFonts w:asciiTheme="minorHAnsi" w:hAnsiTheme="minorHAnsi"/>
-                      <w:szCs w:val="24"/>
-                    </w:rPr>
-                    <w:t>is aborted</w:t>
-                  </w:r>
-                  <w:proofErr w:type="gramEnd"/>
-                  <w:r>
-                    <w:rPr>
-                      <w:rFonts w:asciiTheme="minorHAnsi" w:hAnsiTheme="minorHAnsi"/>
-                      <w:szCs w:val="24"/>
-                    </w:rPr>
-                    <w:t>.</w:t>
-                  </w:r>
-                </w:p>
-              </w:tc>
-            </w:tr>
-          </w:tbl>
-          <w:p>
-            <w:pPr>
-              <w:spacing w:before="120" w:after="120"/>
-              <w:rPr>
-                <w:rFonts w:asciiTheme="minorHAnsi" w:hAnsiTheme="minorHAnsi"/>
-                <w:b w:val="0"/>
-                <w:szCs w:val="24"/>
-              </w:rPr>
-            </w:pPr>
-            <w:r>
-              <w:rPr>
-                <w:rFonts w:asciiTheme="minorHAnsi" w:hAnsiTheme="minorHAnsi"/>
-                <w:szCs w:val="24"/>
-              </w:rPr>
-              <w:t>Relationships:</w:t>
-            </w:r>
-            <w:r>
-              <w:rPr>
-                <w:rFonts w:asciiTheme="minorHAnsi" w:hAnsiTheme="minorHAnsi"/>
-                <w:b w:val="0"/>
-                <w:szCs w:val="24"/>
-              </w:rPr>
-              <w:t xml:space="preserve"> </w:t>
-            </w:r>
-            <w:r>
-              <w:rPr>
-                <w:rFonts w:asciiTheme="minorHAnsi" w:hAnsiTheme="minorHAnsi"/>
-                <w:b w:val="0"/>
-                <w:szCs w:val="24"/>
-              </w:rPr>
-              <w:t>N/A</w:t>
-            </w:r>
-          </w:p>
-          <w:p>
-            <w:pPr>
-              <w:spacing w:before="120" w:after="120"/>
-              <w:rPr>
-                <w:rFonts w:asciiTheme="minorHAnsi" w:hAnsiTheme="minorHAnsi"/>
-                <w:b w:val="0"/>
-                <w:szCs w:val="24"/>
-              </w:rPr>
-            </w:pPr>
-            <w:r>
-              <w:rPr>
-                <w:rFonts w:asciiTheme="minorHAnsi" w:hAnsiTheme="minorHAnsi"/>
-                <w:szCs w:val="24"/>
-              </w:rPr>
-              <w:t>Business Rules:</w:t>
-            </w:r>
-            <w:r>
-              <w:rPr>
-                <w:rFonts w:asciiTheme="minorHAnsi" w:hAnsiTheme="minorHAnsi"/>
-                <w:b w:val="0"/>
-                <w:szCs w:val="24"/>
-              </w:rPr>
-              <w:t xml:space="preserve"> </w:t>
-            </w:r>
-          </w:p>
-          <w:p>
-            <w:pPr>
-              <w:pStyle w:val="ListParagraph"/>
-              <w:keepNext/>
-              <w:numPr>
-                <w:ilvl w:val="0"/>
-                <w:numId w:val="9"/>
-              </w:numPr>
-              <w:rPr>
-                <w:rFonts w:asciiTheme="minorHAnsi" w:hAnsiTheme="minorHAnsi"/>
-                <w:szCs w:val="24"/>
-              </w:rPr>
-            </w:pPr>
-            <w:r>
-              <w:rPr>
-                <w:rFonts w:asciiTheme="minorHAnsi" w:hAnsiTheme="minorHAnsi"/>
-                <w:b w:val="0"/>
-                <w:szCs w:val="24"/>
-              </w:rPr>
-              <w:t>At a time, user can only has one new card request for each contract.</w:t>
-            </w:r>
-          </w:p>
-          <w:p>
-            <w:pPr>
-              <w:pStyle w:val="ListParagraph"/>
-              <w:keepNext/>
-              <w:numPr>
-                <w:ilvl w:val="0"/>
-                <w:numId w:val="9"/>
-              </w:numPr>
-              <w:rPr>
-                <w:rFonts w:asciiTheme="minorHAnsi" w:hAnsiTheme="minorHAnsi"/>
-                <w:szCs w:val="24"/>
-              </w:rPr>
-            </w:pPr>
-            <w:r>
-              <w:rPr>
-                <w:rFonts w:asciiTheme="minorHAnsi" w:hAnsiTheme="minorHAnsi"/>
-                <w:b w:val="0"/>
-                <w:szCs w:val="24"/>
-              </w:rPr>
-              <w:t xml:space="preserve">A notification </w:t>
-            </w:r>
-            <w:proofErr w:type="gramStart"/>
-            <w:r>
-              <w:rPr>
-                <w:rFonts w:asciiTheme="minorHAnsi" w:hAnsiTheme="minorHAnsi"/>
-                <w:b w:val="0"/>
-                <w:szCs w:val="24"/>
-              </w:rPr>
-              <w:t>will be sent</w:t>
-            </w:r>
-            <w:proofErr w:type="gramEnd"/>
-            <w:r>
-              <w:rPr>
-                <w:rFonts w:asciiTheme="minorHAnsi" w:hAnsiTheme="minorHAnsi"/>
-                <w:b w:val="0"/>
-                <w:szCs w:val="24"/>
-              </w:rPr>
-              <w:t xml:space="preserve"> to staff after the process is completed.</w:t>
-            </w:r>
-          </w:p>
-        </w:tc>
-      </w:tr>
-    </w:tbl>
-    <w:p/>
     <w:sectPr>
       <w:footerReference w:type="default" r:id="rId8"/>
       <w:pgSz w:w="11907" w:h="16839" w:code="9"/>
@@ -15487,7 +13282,7 @@
                 <w:bCs/>
                 <w:noProof/>
               </w:rPr>
-              <w:t>1</w:t>
+              <w:t>9</w:t>
             </w:r>
             <w:r>
               <w:rPr>
@@ -15529,7 +13324,7 @@
                 <w:bCs/>
                 <w:noProof/>
               </w:rPr>
-              <w:t>11</w:t>
+              <w:t>9</w:t>
             </w:r>
             <w:r>
               <w:rPr>
@@ -25567,7 +23362,7 @@
 </file>
 
 <file path=customXml/itemProps1.xml><?xml version="1.0" encoding="utf-8"?>
-<ds:datastoreItem xmlns:ds="http://schemas.openxmlformats.org/officeDocument/2006/customXml" ds:itemID="{D129B32A-220B-43C9-A30D-2292001ACB08}">
+<ds:datastoreItem xmlns:ds="http://schemas.openxmlformats.org/officeDocument/2006/customXml" ds:itemID="{01D60C95-4DC6-4929-8CBE-84417D648360}">
   <ds:schemaRefs>
     <ds:schemaRef ds:uri="http://schemas.openxmlformats.org/officeDocument/2006/bibliography"/>
   </ds:schemaRefs>

</xml_diff>

<commit_message>
submit <Customer> Update use cases specification #379
</commit_message>
<xml_diff>
--- a/Document/Reports/Temp/Update Use Cases_PhucNH.docx
+++ b/Document/Reports/Temp/Update Use Cases_PhucNH.docx
@@ -1,6 +1,6 @@
 
 <file path=word/document.xml><?xml version="1.0" encoding="utf-8"?>
-<w:document xmlns:wpc="http://schemas.microsoft.com/office/word/2010/wordprocessingCanvas" xmlns:mc="http://schemas.openxmlformats.org/markup-compatibility/2006" xmlns:o="urn:schemas-microsoft-com:office:office" xmlns:r="http://schemas.openxmlformats.org/officeDocument/2006/relationships" xmlns:m="http://schemas.openxmlformats.org/officeDocument/2006/math" xmlns:v="urn:schemas-microsoft-com:vml" xmlns:wp14="http://schemas.microsoft.com/office/word/2010/wordprocessingDrawing" xmlns:wp="http://schemas.openxmlformats.org/drawingml/2006/wordprocessingDrawing" xmlns:w10="urn:schemas-microsoft-com:office:word" xmlns:w="http://schemas.openxmlformats.org/wordprocessingml/2006/main" xmlns:w14="http://schemas.microsoft.com/office/word/2010/wordml" xmlns:w15="http://schemas.microsoft.com/office/word/2012/wordml" xmlns:wpg="http://schemas.microsoft.com/office/word/2010/wordprocessingGroup" xmlns:wpi="http://schemas.microsoft.com/office/word/2010/wordprocessingInk" xmlns:wne="http://schemas.microsoft.com/office/word/2006/wordml" xmlns:wps="http://schemas.microsoft.com/office/word/2010/wordprocessingShape" mc:Ignorable="w14 w15 wp14">
+<w:document xmlns:wpc="http://schemas.microsoft.com/office/word/2010/wordprocessingCanvas" xmlns:mc="http://schemas.openxmlformats.org/markup-compatibility/2006" xmlns:o="urn:schemas-microsoft-com:office:office" xmlns:r="http://schemas.openxmlformats.org/officeDocument/2006/relationships" xmlns:m="http://schemas.openxmlformats.org/officeDocument/2006/math" xmlns:v="urn:schemas-microsoft-com:vml" xmlns:wp14="http://schemas.microsoft.com/office/word/2010/wordprocessingDrawing" xmlns:wp="http://schemas.openxmlformats.org/drawingml/2006/wordprocessingDrawing" xmlns:w10="urn:schemas-microsoft-com:office:word" xmlns:w="http://schemas.openxmlformats.org/wordprocessingml/2006/main" xmlns:w14="http://schemas.microsoft.com/office/word/2010/wordml" xmlns:wpg="http://schemas.microsoft.com/office/word/2010/wordprocessingGroup" xmlns:wpi="http://schemas.microsoft.com/office/word/2010/wordprocessingInk" xmlns:wne="http://schemas.microsoft.com/office/word/2006/wordml" xmlns:wps="http://schemas.microsoft.com/office/word/2010/wordprocessingShape" mc:Ignorable="w14 wp14">
   <w:body>
     <w:p>
       <w:pPr>
@@ -10,8 +10,6 @@
       <w:r>
         <w:t>&lt;Customer&gt; Renew contract</w:t>
       </w:r>
-      <w:bookmarkStart w:id="0" w:name="_GoBack"/>
-      <w:bookmarkEnd w:id="0"/>
     </w:p>
     <w:p>
       <w:pPr>
@@ -65,13 +63,7 @@
               <w:rPr>
                 <w:szCs w:val="24"/>
               </w:rPr>
-              <w:t xml:space="preserve">USE CASE – </w:t>
-            </w:r>
-            <w:r>
-              <w:rPr>
-                <w:szCs w:val="24"/>
-              </w:rPr>
-              <w:t>WC02</w:t>
+              <w:t>USE CASE – WC02</w:t>
             </w:r>
           </w:p>
         </w:tc>
@@ -287,12 +279,14 @@
                 <w:szCs w:val="24"/>
               </w:rPr>
             </w:pPr>
+            <w:proofErr w:type="spellStart"/>
             <w:r>
               <w:rPr>
                 <w:szCs w:val="24"/>
               </w:rPr>
               <w:t>TriPQM</w:t>
             </w:r>
+            <w:proofErr w:type="spellEnd"/>
           </w:p>
         </w:tc>
       </w:tr>
@@ -484,21 +478,7 @@
                 <w:b w:val="0"/>
                 <w:szCs w:val="24"/>
               </w:rPr>
-              <w:t xml:space="preserve">This use </w:t>
-            </w:r>
-            <w:r>
-              <w:rPr>
-                <w:b w:val="0"/>
-                <w:szCs w:val="24"/>
-              </w:rPr>
-              <w:t>case helps</w:t>
-            </w:r>
-            <w:r>
-              <w:rPr>
-                <w:b w:val="0"/>
-                <w:szCs w:val="24"/>
-              </w:rPr>
-              <w:t xml:space="preserve"> user to renew their contract.</w:t>
+              <w:t>This use case helps user to renew their contract.</w:t>
             </w:r>
           </w:p>
           <w:p>
@@ -550,6 +530,8 @@
               </w:rPr>
               <w:t>Triggers:</w:t>
             </w:r>
+            <w:bookmarkStart w:id="0" w:name="_GoBack"/>
+            <w:bookmarkEnd w:id="0"/>
           </w:p>
           <w:p>
             <w:pPr>
@@ -623,28 +605,22 @@
                 <w:b w:val="0"/>
                 <w:szCs w:val="24"/>
               </w:rPr>
-              <w:t xml:space="preserve">Contract’s expired </w:t>
-            </w:r>
-            <w:r>
-              <w:rPr>
-                <w:b w:val="0"/>
-                <w:szCs w:val="24"/>
-              </w:rPr>
-              <w:t xml:space="preserve">date is </w:t>
-            </w:r>
-            <w:r>
-              <w:rPr>
-                <w:b w:val="0"/>
-                <w:szCs w:val="24"/>
-              </w:rPr>
-              <w:t>less</w:t>
-            </w:r>
-            <w:r>
-              <w:rPr>
-                <w:b w:val="0"/>
-                <w:szCs w:val="24"/>
-              </w:rPr>
-              <w:t xml:space="preserve"> than 2 months</w:t>
+              <w:t xml:space="preserve">Contract’s expired date is less than </w:t>
+            </w:r>
+            <w:r>
+              <w:rPr>
+                <w:b w:val="0"/>
+                <w:szCs w:val="24"/>
+              </w:rPr>
+              <w:t xml:space="preserve">60 </w:t>
+            </w:r>
+            <w:proofErr w:type="gramStart"/>
+            <w:r>
+              <w:rPr>
+                <w:b w:val="0"/>
+                <w:szCs w:val="24"/>
+              </w:rPr>
+              <w:t xml:space="preserve">days </w:t>
             </w:r>
             <w:r>
               <w:rPr>
@@ -653,6 +629,7 @@
               </w:rPr>
               <w:t>.</w:t>
             </w:r>
+            <w:proofErr w:type="gramEnd"/>
           </w:p>
           <w:p>
             <w:pPr>
@@ -712,14 +689,7 @@
                 <w:b w:val="0"/>
                 <w:szCs w:val="24"/>
               </w:rPr>
-              <w:t xml:space="preserve">: </w:t>
-            </w:r>
-            <w:r>
-              <w:rPr>
-                <w:b w:val="0"/>
-                <w:szCs w:val="24"/>
-              </w:rPr>
-              <w:t>Customer's contract is renewed or a renew contract request would be sent to the Staff.</w:t>
+              <w:t>: Customer's contract is renewed or a renew contract request would be sent to the Staff.</w:t>
             </w:r>
           </w:p>
           <w:p>
@@ -960,20 +930,7 @@
                       <w:szCs w:val="24"/>
                     </w:rPr>
                     <w:tab/>
-                  </w:r>
-                  <w:r>
-                    <w:rPr>
-                      <w:color w:val="000000" w:themeColor="text1" w:themeShade="BF"/>
-                      <w:szCs w:val="24"/>
-                    </w:rPr>
-                    <w:t xml:space="preserve">Renewal fee: </w:t>
-                  </w:r>
-                  <w:r>
-                    <w:rPr>
-                      <w:color w:val="000000" w:themeColor="text1" w:themeShade="BF"/>
-                      <w:szCs w:val="24"/>
-                    </w:rPr>
-                    <w:t>text.</w:t>
+                    <w:t>Renewal fee: text.</w:t>
                   </w:r>
                 </w:p>
               </w:tc>
@@ -1035,14 +992,7 @@
                       <w:color w:val="000000" w:themeColor="text1" w:themeShade="BF"/>
                       <w:szCs w:val="24"/>
                     </w:rPr>
-                    <w:t xml:space="preserve">Display </w:t>
-                  </w:r>
-                  <w:r>
-                    <w:rPr>
-                      <w:color w:val="000000" w:themeColor="text1" w:themeShade="BF"/>
-                      <w:szCs w:val="24"/>
-                    </w:rPr>
-                    <w:t>new view with following information:</w:t>
+                    <w:t>Display new view with following information:</w:t>
                   </w:r>
                 </w:p>
                 <w:p>
@@ -1084,21 +1034,7 @@
                       <w:color w:val="000000" w:themeColor="text1" w:themeShade="BF"/>
                       <w:szCs w:val="24"/>
                     </w:rPr>
-                    <w:t xml:space="preserve">- </w:t>
-                  </w:r>
-                  <w:r>
-                    <w:rPr>
-                      <w:color w:val="000000" w:themeColor="text1" w:themeShade="BF"/>
-                      <w:szCs w:val="24"/>
-                    </w:rPr>
-                    <w:t xml:space="preserve">Renewal fee: </w:t>
-                  </w:r>
-                  <w:r>
-                    <w:rPr>
-                      <w:color w:val="000000" w:themeColor="text1" w:themeShade="BF"/>
-                      <w:szCs w:val="24"/>
-                    </w:rPr>
-                    <w:t>text</w:t>
+                    <w:t>- Renewal fee: text</w:t>
                   </w:r>
                 </w:p>
                 <w:p>
@@ -1191,19 +1127,7 @@
                     <w:rPr>
                       <w:szCs w:val="24"/>
                     </w:rPr>
-                    <w:t xml:space="preserve">If user chooses PayPal gateway and </w:t>
-                  </w:r>
-                  <w:r>
-                    <w:rPr>
-                      <w:szCs w:val="24"/>
-                    </w:rPr>
-                    <w:t xml:space="preserve">sends </w:t>
-                  </w:r>
-                  <w:r>
-                    <w:rPr>
-                      <w:szCs w:val="24"/>
-                    </w:rPr>
-                    <w:t>confirm command.</w:t>
+                    <w:t>If user chooses PayPal gateway and sends confirm command.</w:t>
                   </w:r>
                 </w:p>
                 <w:p>
@@ -1236,19 +1160,7 @@
                     <w:rPr>
                       <w:szCs w:val="24"/>
                     </w:rPr>
-                    <w:t xml:space="preserve">Forward to PayPal </w:t>
-                  </w:r>
-                  <w:r>
-                    <w:rPr>
-                      <w:szCs w:val="24"/>
-                    </w:rPr>
-                    <w:t>payment view</w:t>
-                  </w:r>
-                  <w:r>
-                    <w:rPr>
-                      <w:szCs w:val="24"/>
-                    </w:rPr>
-                    <w:t xml:space="preserve"> to process the payment.</w:t>
+                    <w:t>Forward to PayPal payment view to process the payment.</w:t>
                   </w:r>
                 </w:p>
               </w:tc>
@@ -1334,21 +1246,7 @@
                       <w:color w:val="000000" w:themeColor="text1" w:themeShade="BF"/>
                       <w:szCs w:val="24"/>
                     </w:rPr>
-                    <w:t xml:space="preserve">Update information </w:t>
-                  </w:r>
-                  <w:r>
-                    <w:rPr>
-                      <w:color w:val="000000" w:themeColor="text1" w:themeShade="BF"/>
-                      <w:szCs w:val="24"/>
-                    </w:rPr>
-                    <w:t>to the system</w:t>
-                  </w:r>
-                  <w:r>
-                    <w:rPr>
-                      <w:color w:val="000000" w:themeColor="text1" w:themeShade="BF"/>
-                      <w:szCs w:val="24"/>
-                    </w:rPr>
-                    <w:t>. Renew user insurance contract.</w:t>
+                    <w:t>Update information to the system. Renew user insurance contract.</w:t>
                   </w:r>
                 </w:p>
                 <w:p>
@@ -1493,7 +1391,6 @@
                     <w:rPr>
                       <w:szCs w:val="24"/>
                     </w:rPr>
-                    <w:lastRenderedPageBreak/>
                     <w:t>1</w:t>
                   </w:r>
                 </w:p>
@@ -1513,43 +1410,14 @@
                     <w:rPr>
                       <w:szCs w:val="24"/>
                     </w:rPr>
-                    <w:t xml:space="preserve">If user </w:t>
-                  </w:r>
-                  <w:r>
-                    <w:rPr>
-                      <w:szCs w:val="24"/>
-                    </w:rPr>
-                    <w:t>chooses</w:t>
-                  </w:r>
-                  <w:r>
-                    <w:rPr>
-                      <w:szCs w:val="24"/>
-                    </w:rPr>
-                    <w:t xml:space="preserve"> direct payment method</w:t>
-                  </w:r>
-                  <w:r>
-                    <w:rPr>
-                      <w:szCs w:val="24"/>
-                    </w:rPr>
-                    <w:t xml:space="preserve"> </w:t>
-                  </w:r>
-                  <w:r>
-                    <w:rPr>
-                      <w:szCs w:val="24"/>
-                    </w:rPr>
-                    <w:t xml:space="preserve">and </w:t>
-                  </w:r>
-                  <w:r>
-                    <w:rPr>
-                      <w:szCs w:val="24"/>
-                    </w:rPr>
-                    <w:t xml:space="preserve">sends the </w:t>
-                  </w:r>
-                  <w:r>
-                    <w:rPr>
-                      <w:szCs w:val="24"/>
-                    </w:rPr>
-                    <w:t>confirm command.</w:t>
+                    <w:t xml:space="preserve">If user chooses direct payment </w:t>
+                  </w:r>
+                  <w:r>
+                    <w:rPr>
+                      <w:szCs w:val="24"/>
+                    </w:rPr>
+                    <w:lastRenderedPageBreak/>
+                    <w:t>method and sends the confirm command.</w:t>
                   </w:r>
                 </w:p>
               </w:tc>
@@ -1568,6 +1436,7 @@
                     <w:rPr>
                       <w:szCs w:val="24"/>
                     </w:rPr>
+                    <w:lastRenderedPageBreak/>
                     <w:t>Show list of company brands address.</w:t>
                   </w:r>
                 </w:p>
@@ -1586,6 +1455,7 @@
               <w:rPr>
                 <w:szCs w:val="24"/>
               </w:rPr>
+              <w:lastRenderedPageBreak/>
               <w:t>Exceptions:</w:t>
             </w:r>
           </w:p>
@@ -1720,19 +1590,7 @@
                     <w:rPr>
                       <w:szCs w:val="24"/>
                     </w:rPr>
-                    <w:t>S</w:t>
-                  </w:r>
-                  <w:r>
-                    <w:rPr>
-                      <w:szCs w:val="24"/>
-                    </w:rPr>
-                    <w:t>how message to notify user that</w:t>
-                  </w:r>
-                  <w:r>
-                    <w:rPr>
-                      <w:szCs w:val="24"/>
-                    </w:rPr>
-                    <w:t xml:space="preserve"> payment failed and the renew request has been aborted.</w:t>
+                    <w:t>Show message to notify user that payment failed and the renew request has been aborted.</w:t>
                   </w:r>
                 </w:p>
               </w:tc>
@@ -1757,21 +1615,7 @@
                 <w:b w:val="0"/>
                 <w:szCs w:val="24"/>
               </w:rPr>
-              <w:t xml:space="preserve"> Extend “</w:t>
-            </w:r>
-            <w:r>
-              <w:rPr>
-                <w:b w:val="0"/>
-                <w:szCs w:val="24"/>
-              </w:rPr>
-              <w:t>P</w:t>
-            </w:r>
-            <w:r>
-              <w:rPr>
-                <w:b w:val="0"/>
-                <w:szCs w:val="24"/>
-              </w:rPr>
-              <w:t>ayment”.</w:t>
+              <w:t xml:space="preserve"> Extend “Payment”.</w:t>
             </w:r>
           </w:p>
           <w:p>
@@ -1816,63 +1660,7 @@
                 <w:b w:val="0"/>
                 <w:szCs w:val="24"/>
               </w:rPr>
-              <w:t>If</w:t>
-            </w:r>
-            <w:r>
-              <w:rPr>
-                <w:b w:val="0"/>
-                <w:szCs w:val="24"/>
-              </w:rPr>
-              <w:t xml:space="preserve"> contract status is “Expired” and</w:t>
-            </w:r>
-            <w:r>
-              <w:rPr>
-                <w:b w:val="0"/>
-                <w:szCs w:val="24"/>
-              </w:rPr>
-              <w:t xml:space="preserve"> user paid the renew fee through PayPal, system automatically change the contract status</w:t>
-            </w:r>
-            <w:r>
-              <w:rPr>
-                <w:b w:val="0"/>
-                <w:szCs w:val="24"/>
-              </w:rPr>
-              <w:t xml:space="preserve"> to</w:t>
-            </w:r>
-            <w:r>
-              <w:rPr>
-                <w:b w:val="0"/>
-                <w:szCs w:val="24"/>
-              </w:rPr>
-              <w:t xml:space="preserve"> </w:t>
-            </w:r>
-            <w:r>
-              <w:rPr>
-                <w:b w:val="0"/>
-                <w:szCs w:val="24"/>
-              </w:rPr>
-              <w:t>“</w:t>
-            </w:r>
-            <w:r>
-              <w:rPr>
-                <w:b w:val="0"/>
-                <w:szCs w:val="24"/>
-              </w:rPr>
-              <w:t>Ready</w:t>
-            </w:r>
-            <w:r>
-              <w:rPr>
-                <w:b w:val="0"/>
-                <w:szCs w:val="24"/>
-              </w:rPr>
-              <w:t>”</w:t>
-            </w:r>
-            <w:r>
-              <w:rPr>
-                <w:b w:val="0"/>
-                <w:szCs w:val="24"/>
-              </w:rPr>
-              <w:t>.</w:t>
+              <w:t>If contract status is “Expired” and user paid the renew fee through PayPal, system automatically change the contract status to “Ready”.</w:t>
             </w:r>
           </w:p>
           <w:p>
@@ -1895,49 +1683,7 @@
                 <w:b w:val="0"/>
                 <w:szCs w:val="24"/>
               </w:rPr>
-              <w:t xml:space="preserve">If user paid the renew fee directly, </w:t>
-            </w:r>
-            <w:r>
-              <w:rPr>
-                <w:b w:val="0"/>
-                <w:szCs w:val="24"/>
-              </w:rPr>
-              <w:t xml:space="preserve">contract’s status is “Pending” and </w:t>
-            </w:r>
-            <w:r>
-              <w:rPr>
-                <w:b w:val="0"/>
-                <w:szCs w:val="24"/>
-              </w:rPr>
-              <w:t xml:space="preserve">Staff will update the payment for that contract and change contract status to </w:t>
-            </w:r>
-            <w:r>
-              <w:rPr>
-                <w:b w:val="0"/>
-                <w:szCs w:val="24"/>
-              </w:rPr>
-              <w:t>“</w:t>
-            </w:r>
-            <w:r>
-              <w:rPr>
-                <w:b w:val="0"/>
-                <w:szCs w:val="24"/>
-              </w:rPr>
-              <w:t>Ready</w:t>
-            </w:r>
-            <w:r>
-              <w:rPr>
-                <w:b w:val="0"/>
-                <w:szCs w:val="24"/>
-              </w:rPr>
-              <w:t>”</w:t>
-            </w:r>
-            <w:r>
-              <w:rPr>
-                <w:b w:val="0"/>
-                <w:szCs w:val="24"/>
-              </w:rPr>
-              <w:t>.</w:t>
+              <w:t>If user paid the renew fee directly, contract’s status is “Pending” and Staff will update the payment for that contract and change contract status to “Ready”.</w:t>
             </w:r>
           </w:p>
           <w:p>
@@ -1961,6 +1707,64 @@
                 <w:szCs w:val="24"/>
               </w:rPr>
               <w:t>If contract status as “No Card”, it will remain in despite of renew process is completed successfully.</w:t>
+            </w:r>
+          </w:p>
+          <w:p>
+            <w:pPr>
+              <w:pStyle w:val="ListParagraph"/>
+              <w:keepNext/>
+              <w:numPr>
+                <w:ilvl w:val="0"/>
+                <w:numId w:val="1"/>
+              </w:numPr>
+              <w:spacing w:after="0" w:line="240" w:lineRule="auto"/>
+              <w:rPr>
+                <w:b w:val="0"/>
+                <w:szCs w:val="24"/>
+                <w:lang w:val="vi-VN"/>
+              </w:rPr>
+            </w:pPr>
+            <w:r>
+              <w:rPr>
+                <w:b w:val="0"/>
+                <w:szCs w:val="24"/>
+              </w:rPr>
+              <w:t>If contra</w:t>
+            </w:r>
+            <w:r>
+              <w:rPr>
+                <w:b w:val="0"/>
+                <w:szCs w:val="24"/>
+              </w:rPr>
+              <w:t xml:space="preserve">ct type of contract is </w:t>
+            </w:r>
+            <w:r>
+              <w:rPr>
+                <w:b w:val="0"/>
+                <w:szCs w:val="24"/>
+              </w:rPr>
+              <w:t>not active</w:t>
+            </w:r>
+            <w:r>
+              <w:rPr>
+                <w:b w:val="0"/>
+                <w:szCs w:val="24"/>
+              </w:rPr>
+              <w:t xml:space="preserve"> the </w:t>
+            </w:r>
+            <w:r>
+              <w:rPr>
+                <w:b w:val="0"/>
+                <w:szCs w:val="24"/>
+              </w:rPr>
+              <w:t>customer</w:t>
+            </w:r>
+            <w:r>
+              <w:rPr>
+                <w:b w:val="0"/>
+                <w:szCs w:val="24"/>
+              </w:rPr>
+              <w:t xml:space="preserve"> will not be able renew contract.</w:t>
             </w:r>
           </w:p>
           <w:p>
@@ -2058,13 +1862,7 @@
               <w:rPr>
                 <w:szCs w:val="24"/>
               </w:rPr>
-              <w:t xml:space="preserve">USE CASE – </w:t>
-            </w:r>
-            <w:r>
-              <w:rPr>
-                <w:szCs w:val="24"/>
-              </w:rPr>
-              <w:t>WC03</w:t>
+              <w:t>USE CASE – WC03</w:t>
             </w:r>
           </w:p>
         </w:tc>
@@ -2280,12 +2078,14 @@
                 <w:szCs w:val="24"/>
               </w:rPr>
             </w:pPr>
+            <w:proofErr w:type="spellStart"/>
             <w:r>
               <w:rPr>
                 <w:szCs w:val="24"/>
               </w:rPr>
               <w:t>TriPQM</w:t>
             </w:r>
+            <w:proofErr w:type="spellEnd"/>
           </w:p>
         </w:tc>
       </w:tr>
@@ -2477,14 +2277,7 @@
                 <w:b w:val="0"/>
                 <w:szCs w:val="24"/>
               </w:rPr>
-              <w:t xml:space="preserve">This use </w:t>
-            </w:r>
-            <w:r>
-              <w:rPr>
-                <w:b w:val="0"/>
-                <w:szCs w:val="24"/>
-              </w:rPr>
-              <w:t>case helps user cancel their contract.</w:t>
+              <w:t>This use case helps user cancel their contract.</w:t>
             </w:r>
           </w:p>
           <w:p>
@@ -2609,21 +2402,7 @@
                 <w:b w:val="0"/>
                 <w:szCs w:val="24"/>
               </w:rPr>
-              <w:t xml:space="preserve">User’s contract </w:t>
-            </w:r>
-            <w:r>
-              <w:rPr>
-                <w:b w:val="0"/>
-                <w:szCs w:val="24"/>
-              </w:rPr>
-              <w:t>has not</w:t>
-            </w:r>
-            <w:r>
-              <w:rPr>
-                <w:b w:val="0"/>
-                <w:szCs w:val="24"/>
-              </w:rPr>
-              <w:t xml:space="preserve"> expired.</w:t>
+              <w:t>User’s contract has not expired.</w:t>
             </w:r>
           </w:p>
           <w:p>
@@ -2643,35 +2422,7 @@
                 <w:b w:val="0"/>
                 <w:szCs w:val="24"/>
               </w:rPr>
-              <w:t>Customer's contract status must not be</w:t>
-            </w:r>
-            <w:r>
-              <w:rPr>
-                <w:b w:val="0"/>
-                <w:szCs w:val="24"/>
-              </w:rPr>
-              <w:t xml:space="preserve"> “Expired”,</w:t>
-            </w:r>
-            <w:r>
-              <w:rPr>
-                <w:b w:val="0"/>
-                <w:szCs w:val="24"/>
-              </w:rPr>
-              <w:t xml:space="preserve"> "Cancelled"</w:t>
-            </w:r>
-            <w:r>
-              <w:rPr>
-                <w:b w:val="0"/>
-                <w:szCs w:val="24"/>
-              </w:rPr>
-              <w:t xml:space="preserve"> or “Request cancel”</w:t>
-            </w:r>
-            <w:r>
-              <w:rPr>
-                <w:b w:val="0"/>
-                <w:szCs w:val="24"/>
-              </w:rPr>
-              <w:t>.</w:t>
+              <w:t>Customer's contract status must not be “Expired”, "Cancelled" or “Request cancel”.</w:t>
             </w:r>
           </w:p>
           <w:p>
@@ -2867,25 +2618,7 @@
                     <w:rPr>
                       <w:szCs w:val="24"/>
                     </w:rPr>
-                    <w:t>User goes to</w:t>
-                  </w:r>
-                  <w:r>
-                    <w:rPr>
-                      <w:szCs w:val="24"/>
-                    </w:rPr>
-                    <w:t xml:space="preserve"> cancel </w:t>
-                  </w:r>
-                  <w:r>
-                    <w:rPr>
-                      <w:szCs w:val="24"/>
-                    </w:rPr>
-                    <w:t>contract view</w:t>
-                  </w:r>
-                  <w:r>
-                    <w:rPr>
-                      <w:szCs w:val="24"/>
-                    </w:rPr>
-                    <w:t>.</w:t>
+                    <w:t>User goes to cancel contract view.</w:t>
                   </w:r>
                 </w:p>
               </w:tc>
@@ -2904,31 +2637,7 @@
                     <w:rPr>
                       <w:szCs w:val="24"/>
                     </w:rPr>
-                    <w:t xml:space="preserve">Display </w:t>
-                  </w:r>
-                  <w:r>
-                    <w:rPr>
-                      <w:szCs w:val="24"/>
-                    </w:rPr>
-                    <w:t>new view</w:t>
-                  </w:r>
-                  <w:r>
-                    <w:rPr>
-                      <w:szCs w:val="24"/>
-                    </w:rPr>
-                    <w:t xml:space="preserve"> </w:t>
-                  </w:r>
-                  <w:r>
-                    <w:rPr>
-                      <w:szCs w:val="24"/>
-                    </w:rPr>
-                    <w:t>require user input some information</w:t>
-                  </w:r>
-                  <w:r>
-                    <w:rPr>
-                      <w:szCs w:val="24"/>
-                    </w:rPr>
-                    <w:t>:</w:t>
+                    <w:t>Display new view require user input some information:</w:t>
                   </w:r>
                 </w:p>
                 <w:p>
@@ -2972,7 +2681,135 @@
                       <w:color w:val="000000" w:themeColor="text1" w:themeShade="BF"/>
                       <w:szCs w:val="24"/>
                     </w:rPr>
-                    <w:t>“Xe cơ giới bị thu hồi đăng ký”</w:t>
+                    <w:t>“</w:t>
+                  </w:r>
+                  <w:proofErr w:type="spellStart"/>
+                  <w:r>
+                    <w:rPr>
+                      <w:color w:val="000000" w:themeColor="text1" w:themeShade="BF"/>
+                      <w:szCs w:val="24"/>
+                    </w:rPr>
+                    <w:t>Xe</w:t>
+                  </w:r>
+                  <w:proofErr w:type="spellEnd"/>
+                  <w:r>
+                    <w:rPr>
+                      <w:color w:val="000000" w:themeColor="text1" w:themeShade="BF"/>
+                      <w:szCs w:val="24"/>
+                    </w:rPr>
+                    <w:t xml:space="preserve"> </w:t>
+                  </w:r>
+                  <w:proofErr w:type="spellStart"/>
+                  <w:r>
+                    <w:rPr>
+                      <w:color w:val="000000" w:themeColor="text1" w:themeShade="BF"/>
+                      <w:szCs w:val="24"/>
+                    </w:rPr>
+                    <w:t>cơ</w:t>
+                  </w:r>
+                  <w:proofErr w:type="spellEnd"/>
+                  <w:r>
+                    <w:rPr>
+                      <w:color w:val="000000" w:themeColor="text1" w:themeShade="BF"/>
+                      <w:szCs w:val="24"/>
+                    </w:rPr>
+                    <w:t xml:space="preserve"> </w:t>
+                  </w:r>
+                  <w:proofErr w:type="spellStart"/>
+                  <w:r>
+                    <w:rPr>
+                      <w:color w:val="000000" w:themeColor="text1" w:themeShade="BF"/>
+                      <w:szCs w:val="24"/>
+                    </w:rPr>
+                    <w:t>giới</w:t>
+                  </w:r>
+                  <w:proofErr w:type="spellEnd"/>
+                  <w:r>
+                    <w:rPr>
+                      <w:color w:val="000000" w:themeColor="text1" w:themeShade="BF"/>
+                      <w:szCs w:val="24"/>
+                    </w:rPr>
+                    <w:t xml:space="preserve"> </w:t>
+                  </w:r>
+                  <w:proofErr w:type="spellStart"/>
+                  <w:r>
+                    <w:rPr>
+                      <w:color w:val="000000" w:themeColor="text1" w:themeShade="BF"/>
+                      <w:szCs w:val="24"/>
+                    </w:rPr>
+                    <w:t>bị</w:t>
+                  </w:r>
+                  <w:proofErr w:type="spellEnd"/>
+                  <w:r>
+                    <w:rPr>
+                      <w:color w:val="000000" w:themeColor="text1" w:themeShade="BF"/>
+                      <w:szCs w:val="24"/>
+                    </w:rPr>
+                    <w:t xml:space="preserve"> </w:t>
+                  </w:r>
+                  <w:proofErr w:type="spellStart"/>
+                  <w:r>
+                    <w:rPr>
+                      <w:color w:val="000000" w:themeColor="text1" w:themeShade="BF"/>
+                      <w:szCs w:val="24"/>
+                    </w:rPr>
+                    <w:t>thu</w:t>
+                  </w:r>
+                  <w:proofErr w:type="spellEnd"/>
+                  <w:r>
+                    <w:rPr>
+                      <w:color w:val="000000" w:themeColor="text1" w:themeShade="BF"/>
+                      <w:szCs w:val="24"/>
+                    </w:rPr>
+                    <w:t xml:space="preserve"> </w:t>
+                  </w:r>
+                  <w:proofErr w:type="spellStart"/>
+                  <w:r>
+                    <w:rPr>
+                      <w:color w:val="000000" w:themeColor="text1" w:themeShade="BF"/>
+                      <w:szCs w:val="24"/>
+                    </w:rPr>
+                    <w:t>hồi</w:t>
+                  </w:r>
+                  <w:proofErr w:type="spellEnd"/>
+                  <w:r>
+                    <w:rPr>
+                      <w:color w:val="000000" w:themeColor="text1" w:themeShade="BF"/>
+                      <w:szCs w:val="24"/>
+                    </w:rPr>
+                    <w:t xml:space="preserve"> </w:t>
+                  </w:r>
+                  <w:proofErr w:type="spellStart"/>
+                  <w:r>
+                    <w:rPr>
+                      <w:color w:val="000000" w:themeColor="text1" w:themeShade="BF"/>
+                      <w:szCs w:val="24"/>
+                    </w:rPr>
+                    <w:t>đăng</w:t>
+                  </w:r>
+                  <w:proofErr w:type="spellEnd"/>
+                  <w:r>
+                    <w:rPr>
+                      <w:color w:val="000000" w:themeColor="text1" w:themeShade="BF"/>
+                      <w:szCs w:val="24"/>
+                    </w:rPr>
+                    <w:t xml:space="preserve"> </w:t>
+                  </w:r>
+                  <w:proofErr w:type="spellStart"/>
+                  <w:r>
+                    <w:rPr>
+                      <w:color w:val="000000" w:themeColor="text1" w:themeShade="BF"/>
+                      <w:szCs w:val="24"/>
+                    </w:rPr>
+                    <w:t>ký</w:t>
+                  </w:r>
+                  <w:proofErr w:type="spellEnd"/>
+                  <w:r>
+                    <w:rPr>
+                      <w:color w:val="000000" w:themeColor="text1" w:themeShade="BF"/>
+                      <w:szCs w:val="24"/>
+                    </w:rPr>
+                    <w:t>”</w:t>
                   </w:r>
                 </w:p>
                 <w:p>
@@ -2995,7 +2832,103 @@
                       <w:szCs w:val="24"/>
                     </w:rPr>
                     <w:lastRenderedPageBreak/>
-                    <w:t>“Xe cơ giới hết niên hạn”</w:t>
+                    <w:t>“</w:t>
+                  </w:r>
+                  <w:proofErr w:type="spellStart"/>
+                  <w:r>
+                    <w:rPr>
+                      <w:color w:val="000000" w:themeColor="text1" w:themeShade="BF"/>
+                      <w:szCs w:val="24"/>
+                    </w:rPr>
+                    <w:t>Xe</w:t>
+                  </w:r>
+                  <w:proofErr w:type="spellEnd"/>
+                  <w:r>
+                    <w:rPr>
+                      <w:color w:val="000000" w:themeColor="text1" w:themeShade="BF"/>
+                      <w:szCs w:val="24"/>
+                    </w:rPr>
+                    <w:t xml:space="preserve"> </w:t>
+                  </w:r>
+                  <w:proofErr w:type="spellStart"/>
+                  <w:r>
+                    <w:rPr>
+                      <w:color w:val="000000" w:themeColor="text1" w:themeShade="BF"/>
+                      <w:szCs w:val="24"/>
+                    </w:rPr>
+                    <w:t>cơ</w:t>
+                  </w:r>
+                  <w:proofErr w:type="spellEnd"/>
+                  <w:r>
+                    <w:rPr>
+                      <w:color w:val="000000" w:themeColor="text1" w:themeShade="BF"/>
+                      <w:szCs w:val="24"/>
+                    </w:rPr>
+                    <w:t xml:space="preserve"> </w:t>
+                  </w:r>
+                  <w:proofErr w:type="spellStart"/>
+                  <w:r>
+                    <w:rPr>
+                      <w:color w:val="000000" w:themeColor="text1" w:themeShade="BF"/>
+                      <w:szCs w:val="24"/>
+                    </w:rPr>
+                    <w:t>giới</w:t>
+                  </w:r>
+                  <w:proofErr w:type="spellEnd"/>
+                  <w:r>
+                    <w:rPr>
+                      <w:color w:val="000000" w:themeColor="text1" w:themeShade="BF"/>
+                      <w:szCs w:val="24"/>
+                    </w:rPr>
+                    <w:t xml:space="preserve"> </w:t>
+                  </w:r>
+                  <w:proofErr w:type="spellStart"/>
+                  <w:r>
+                    <w:rPr>
+                      <w:color w:val="000000" w:themeColor="text1" w:themeShade="BF"/>
+                      <w:szCs w:val="24"/>
+                    </w:rPr>
+                    <w:t>hết</w:t>
+                  </w:r>
+                  <w:proofErr w:type="spellEnd"/>
+                  <w:r>
+                    <w:rPr>
+                      <w:color w:val="000000" w:themeColor="text1" w:themeShade="BF"/>
+                      <w:szCs w:val="24"/>
+                    </w:rPr>
+                    <w:t xml:space="preserve"> </w:t>
+                  </w:r>
+                  <w:proofErr w:type="spellStart"/>
+                  <w:r>
+                    <w:rPr>
+                      <w:color w:val="000000" w:themeColor="text1" w:themeShade="BF"/>
+                      <w:szCs w:val="24"/>
+                    </w:rPr>
+                    <w:t>niên</w:t>
+                  </w:r>
+                  <w:proofErr w:type="spellEnd"/>
+                  <w:r>
+                    <w:rPr>
+                      <w:color w:val="000000" w:themeColor="text1" w:themeShade="BF"/>
+                      <w:szCs w:val="24"/>
+                    </w:rPr>
+                    <w:t xml:space="preserve"> </w:t>
+                  </w:r>
+                  <w:proofErr w:type="spellStart"/>
+                  <w:r>
+                    <w:rPr>
+                      <w:color w:val="000000" w:themeColor="text1" w:themeShade="BF"/>
+                      <w:szCs w:val="24"/>
+                    </w:rPr>
+                    <w:t>hạn</w:t>
+                  </w:r>
+                  <w:proofErr w:type="spellEnd"/>
+                  <w:r>
+                    <w:rPr>
+                      <w:color w:val="000000" w:themeColor="text1" w:themeShade="BF"/>
+                      <w:szCs w:val="24"/>
+                    </w:rPr>
+                    <w:t>”</w:t>
                   </w:r>
                 </w:p>
                 <w:p>
@@ -3059,13 +2992,7 @@
                     <w:rPr>
                       <w:szCs w:val="24"/>
                     </w:rPr>
-                    <w:t xml:space="preserve">User </w:t>
-                  </w:r>
-                  <w:r>
-                    <w:rPr>
-                      <w:szCs w:val="24"/>
-                    </w:rPr>
-                    <w:t>inputs information</w:t>
+                    <w:t>User inputs information</w:t>
                   </w:r>
                 </w:p>
               </w:tc>
@@ -3195,13 +3122,7 @@
               <w:rPr>
                 <w:szCs w:val="24"/>
               </w:rPr>
-              <w:t>Alternative Scenario:</w:t>
-            </w:r>
-            <w:r>
-              <w:rPr>
-                <w:szCs w:val="24"/>
-              </w:rPr>
-              <w:t xml:space="preserve"> </w:t>
+              <w:t xml:space="preserve">Alternative Scenario: </w:t>
             </w:r>
             <w:r>
               <w:rPr>
@@ -3338,13 +3259,7 @@
                     <w:rPr>
                       <w:szCs w:val="24"/>
                     </w:rPr>
-                    <w:t xml:space="preserve">If user </w:t>
-                  </w:r>
-                  <w:r>
-                    <w:rPr>
-                      <w:szCs w:val="24"/>
-                    </w:rPr>
-                    <w:t>didn't check any reason to cancel contract</w:t>
+                    <w:t>If user didn't check any reason to cancel contract</w:t>
                   </w:r>
                 </w:p>
               </w:tc>
@@ -3388,14 +3303,7 @@
                 <w:b w:val="0"/>
                 <w:szCs w:val="24"/>
               </w:rPr>
-              <w:t xml:space="preserve"> </w:t>
-            </w:r>
-            <w:r>
-              <w:rPr>
-                <w:b w:val="0"/>
-                <w:szCs w:val="24"/>
-              </w:rPr>
-              <w:t>N/A</w:t>
+              <w:t xml:space="preserve"> N/A</w:t>
             </w:r>
           </w:p>
           <w:p>
@@ -3429,56 +3337,7 @@
                 <w:b w:val="0"/>
                 <w:szCs w:val="24"/>
               </w:rPr>
-              <w:t>Cancel</w:t>
-            </w:r>
-            <w:r>
-              <w:rPr>
-                <w:b w:val="0"/>
-                <w:szCs w:val="24"/>
-              </w:rPr>
-              <w:t xml:space="preserve"> contract</w:t>
-            </w:r>
-            <w:r>
-              <w:rPr>
-                <w:b w:val="0"/>
-                <w:szCs w:val="24"/>
-              </w:rPr>
-              <w:t xml:space="preserve"> request </w:t>
-            </w:r>
-            <w:r>
-              <w:rPr>
-                <w:b w:val="0"/>
-                <w:szCs w:val="24"/>
-              </w:rPr>
-              <w:t xml:space="preserve">will be </w:t>
-            </w:r>
-            <w:r>
-              <w:rPr>
-                <w:b w:val="0"/>
-                <w:szCs w:val="24"/>
-              </w:rPr>
-              <w:t>sent</w:t>
-            </w:r>
-            <w:r>
-              <w:rPr>
-                <w:b w:val="0"/>
-                <w:szCs w:val="24"/>
-              </w:rPr>
-              <w:t xml:space="preserve"> </w:t>
-            </w:r>
-            <w:r>
-              <w:rPr>
-                <w:b w:val="0"/>
-                <w:szCs w:val="24"/>
-              </w:rPr>
-              <w:t>to</w:t>
-            </w:r>
-            <w:r>
-              <w:rPr>
-                <w:b w:val="0"/>
-                <w:szCs w:val="24"/>
-              </w:rPr>
-              <w:t xml:space="preserve"> the system with inputted information.</w:t>
+              <w:t>Cancel contract request will be sent to the system with inputted information.</w:t>
             </w:r>
           </w:p>
           <w:p>
@@ -3500,28 +3359,7 @@
                 <w:b w:val="0"/>
                 <w:szCs w:val="24"/>
               </w:rPr>
-              <w:t>System update status of the contract</w:t>
-            </w:r>
-            <w:r>
-              <w:rPr>
-                <w:b w:val="0"/>
-                <w:szCs w:val="24"/>
-              </w:rPr>
-              <w:t xml:space="preserve"> from “Pending”, “No Card” or “Ready”</w:t>
-            </w:r>
-            <w:r>
-              <w:rPr>
-                <w:b w:val="0"/>
-                <w:szCs w:val="24"/>
-              </w:rPr>
-              <w:t xml:space="preserve"> to </w:t>
-            </w:r>
-            <w:r>
-              <w:rPr>
-                <w:b w:val="0"/>
-                <w:szCs w:val="24"/>
-              </w:rPr>
-              <w:t>“Request cancel”.</w:t>
+              <w:t>System update status of the contract from “Pending”, “No Card” or “Ready” to “Request cancel”.</w:t>
             </w:r>
           </w:p>
           <w:p>
@@ -3618,13 +3456,7 @@
               <w:rPr>
                 <w:szCs w:val="24"/>
               </w:rPr>
-              <w:t xml:space="preserve">USE CASE – </w:t>
-            </w:r>
-            <w:r>
-              <w:rPr>
-                <w:szCs w:val="24"/>
-              </w:rPr>
-              <w:t>WC04</w:t>
+              <w:t>USE CASE – WC04</w:t>
             </w:r>
           </w:p>
         </w:tc>
@@ -3840,12 +3672,14 @@
                 <w:szCs w:val="24"/>
               </w:rPr>
             </w:pPr>
+            <w:proofErr w:type="spellStart"/>
             <w:r>
               <w:rPr>
                 <w:szCs w:val="24"/>
               </w:rPr>
               <w:t>TriPQM</w:t>
             </w:r>
+            <w:proofErr w:type="spellEnd"/>
           </w:p>
         </w:tc>
       </w:tr>
@@ -4037,21 +3871,7 @@
                 <w:b w:val="0"/>
                 <w:szCs w:val="24"/>
               </w:rPr>
-              <w:t xml:space="preserve">This use case shows user the history of </w:t>
-            </w:r>
-            <w:r>
-              <w:rPr>
-                <w:b w:val="0"/>
-                <w:szCs w:val="24"/>
-              </w:rPr>
-              <w:t>customer’s</w:t>
-            </w:r>
-            <w:r>
-              <w:rPr>
-                <w:b w:val="0"/>
-                <w:szCs w:val="24"/>
-              </w:rPr>
-              <w:t xml:space="preserve"> transactions.</w:t>
+              <w:t>This use case shows user the history of customer’s transactions.</w:t>
             </w:r>
           </w:p>
           <w:p>
@@ -4179,21 +3999,7 @@
                 <w:b w:val="0"/>
                 <w:szCs w:val="24"/>
               </w:rPr>
-              <w:t xml:space="preserve">There is at least </w:t>
-            </w:r>
-            <w:r>
-              <w:rPr>
-                <w:b w:val="0"/>
-                <w:szCs w:val="24"/>
-              </w:rPr>
-              <w:t>0</w:t>
-            </w:r>
-            <w:r>
-              <w:rPr>
-                <w:b w:val="0"/>
-                <w:szCs w:val="24"/>
-              </w:rPr>
-              <w:t>1 transaction belongs to customer in the system.</w:t>
+              <w:t>There is at least 01 transaction belongs to customer in the system.</w:t>
             </w:r>
           </w:p>
           <w:p>
@@ -4234,21 +4040,7 @@
                 <w:b w:val="0"/>
                 <w:szCs w:val="24"/>
               </w:rPr>
-              <w:t>: Show the</w:t>
-            </w:r>
-            <w:r>
-              <w:rPr>
-                <w:b w:val="0"/>
-                <w:szCs w:val="24"/>
-              </w:rPr>
-              <w:t xml:space="preserve"> customer’s</w:t>
-            </w:r>
-            <w:r>
-              <w:rPr>
-                <w:b w:val="0"/>
-                <w:szCs w:val="24"/>
-              </w:rPr>
-              <w:t xml:space="preserve"> transactions history to the user.</w:t>
+              <w:t>: Show the customer’s transactions history to the user.</w:t>
             </w:r>
           </w:p>
           <w:p>
@@ -4430,19 +4222,7 @@
                     <w:rPr>
                       <w:szCs w:val="24"/>
                     </w:rPr>
-                    <w:t xml:space="preserve">Display </w:t>
-                  </w:r>
-                  <w:r>
-                    <w:rPr>
-                      <w:szCs w:val="24"/>
-                    </w:rPr>
-                    <w:t>new view</w:t>
-                  </w:r>
-                  <w:r>
-                    <w:rPr>
-                      <w:szCs w:val="24"/>
-                    </w:rPr>
-                    <w:t xml:space="preserve"> that show user list of transaction history information includes: </w:t>
+                    <w:t xml:space="preserve">Display new view that show user list of transaction history information includes: </w:t>
                   </w:r>
                 </w:p>
                 <w:p>
@@ -4462,13 +4242,7 @@
                     <w:rPr>
                       <w:szCs w:val="24"/>
                     </w:rPr>
-                    <w:t xml:space="preserve">Date of transaction: </w:t>
-                  </w:r>
-                  <w:r>
-                    <w:rPr>
-                      <w:szCs w:val="24"/>
-                    </w:rPr>
-                    <w:t>text</w:t>
+                    <w:t>Date of transaction: text</w:t>
                   </w:r>
                 </w:p>
                 <w:p>
@@ -4488,13 +4262,7 @@
                     <w:rPr>
                       <w:szCs w:val="24"/>
                     </w:rPr>
-                    <w:t>Payment m</w:t>
-                  </w:r>
-                  <w:r>
-                    <w:rPr>
-                      <w:szCs w:val="24"/>
-                    </w:rPr>
-                    <w:t>ethod: text</w:t>
+                    <w:t>Payment method: text</w:t>
                   </w:r>
                 </w:p>
                 <w:p>
@@ -4535,13 +4303,7 @@
                       <w:szCs w:val="24"/>
                     </w:rPr>
                     <w:lastRenderedPageBreak/>
-                    <w:t xml:space="preserve">Amount: </w:t>
-                  </w:r>
-                  <w:r>
-                    <w:rPr>
-                      <w:szCs w:val="24"/>
-                    </w:rPr>
-                    <w:t>text</w:t>
+                    <w:t>Amount: text</w:t>
                   </w:r>
                 </w:p>
                 <w:p>
@@ -4728,31 +4490,7 @@
                     <w:rPr>
                       <w:szCs w:val="24"/>
                     </w:rPr>
-                    <w:t>If there are</w:t>
-                  </w:r>
-                  <w:r>
-                    <w:rPr>
-                      <w:szCs w:val="24"/>
-                    </w:rPr>
-                    <w:t xml:space="preserve"> no transaction </w:t>
-                  </w:r>
-                  <w:r>
-                    <w:rPr>
-                      <w:szCs w:val="24"/>
-                    </w:rPr>
-                    <w:t>was</w:t>
-                  </w:r>
-                  <w:r>
-                    <w:rPr>
-                      <w:szCs w:val="24"/>
-                    </w:rPr>
-                    <w:t xml:space="preserve"> made</w:t>
-                  </w:r>
-                  <w:r>
-                    <w:rPr>
-                      <w:szCs w:val="24"/>
-                    </w:rPr>
-                    <w:t>.</w:t>
+                    <w:t>If there are no transaction was made.</w:t>
                   </w:r>
                 </w:p>
               </w:tc>
@@ -4771,19 +4509,21 @@
                     <w:rPr>
                       <w:szCs w:val="24"/>
                     </w:rPr>
-                    <w:t>Show message to notify t</w:t>
-                  </w:r>
-                  <w:r>
-                    <w:rPr>
-                      <w:szCs w:val="24"/>
-                    </w:rPr>
-                    <w:t>hat there are no transaction was made</w:t>
-                  </w:r>
-                  <w:r>
-                    <w:rPr>
-                      <w:szCs w:val="24"/>
-                    </w:rPr>
-                    <w:t>.</w:t>
+                    <w:t xml:space="preserve">Show message to notify that there </w:t>
+                  </w:r>
+                  <w:proofErr w:type="gramStart"/>
+                  <w:r>
+                    <w:rPr>
+                      <w:szCs w:val="24"/>
+                    </w:rPr>
+                    <w:t>are no transaction</w:t>
+                  </w:r>
+                  <w:proofErr w:type="gramEnd"/>
+                  <w:r>
+                    <w:rPr>
+                      <w:szCs w:val="24"/>
+                    </w:rPr>
+                    <w:t xml:space="preserve"> was made.</w:t>
                   </w:r>
                 </w:p>
               </w:tc>
@@ -4801,13 +4541,7 @@
               <w:rPr>
                 <w:szCs w:val="24"/>
               </w:rPr>
-              <w:t>Exceptions:</w:t>
-            </w:r>
-            <w:r>
-              <w:rPr>
-                <w:szCs w:val="24"/>
-              </w:rPr>
-              <w:t xml:space="preserve"> </w:t>
+              <w:t xml:space="preserve">Exceptions: </w:t>
             </w:r>
             <w:r>
               <w:rPr>
@@ -4836,14 +4570,7 @@
                 <w:b w:val="0"/>
                 <w:szCs w:val="24"/>
               </w:rPr>
-              <w:t xml:space="preserve"> </w:t>
-            </w:r>
-            <w:r>
-              <w:rPr>
-                <w:b w:val="0"/>
-                <w:szCs w:val="24"/>
-              </w:rPr>
-              <w:t>N/A</w:t>
+              <w:t xml:space="preserve"> N/A</w:t>
             </w:r>
           </w:p>
           <w:p>
@@ -4897,42 +4624,7 @@
                 <w:b w:val="0"/>
                 <w:szCs w:val="24"/>
               </w:rPr>
-              <w:t>List of t</w:t>
-            </w:r>
-            <w:r>
-              <w:rPr>
-                <w:b w:val="0"/>
-                <w:szCs w:val="24"/>
-              </w:rPr>
-              <w:t xml:space="preserve">ransactions </w:t>
-            </w:r>
-            <w:r>
-              <w:rPr>
-                <w:b w:val="0"/>
-                <w:szCs w:val="24"/>
-              </w:rPr>
-              <w:t>will be</w:t>
-            </w:r>
-            <w:r>
-              <w:rPr>
-                <w:b w:val="0"/>
-                <w:szCs w:val="24"/>
-              </w:rPr>
-              <w:t xml:space="preserve"> sorted by date</w:t>
-            </w:r>
-            <w:r>
-              <w:rPr>
-                <w:b w:val="0"/>
-                <w:szCs w:val="24"/>
-              </w:rPr>
-              <w:t xml:space="preserve"> in descending</w:t>
-            </w:r>
-            <w:r>
-              <w:rPr>
-                <w:b w:val="0"/>
-                <w:szCs w:val="24"/>
-              </w:rPr>
-              <w:t xml:space="preserve"> order.</w:t>
+              <w:t>List of transactions will be sorted by date in descending order.</w:t>
             </w:r>
           </w:p>
           <w:p>
@@ -4952,42 +4644,7 @@
                 <w:b w:val="0"/>
                 <w:szCs w:val="24"/>
               </w:rPr>
-              <w:t>Pagination must be display</w:t>
-            </w:r>
-            <w:r>
-              <w:rPr>
-                <w:b w:val="0"/>
-                <w:szCs w:val="24"/>
-              </w:rPr>
-              <w:t>ed</w:t>
-            </w:r>
-            <w:r>
-              <w:rPr>
-                <w:b w:val="0"/>
-                <w:szCs w:val="24"/>
-              </w:rPr>
-              <w:t xml:space="preserve"> if number of </w:t>
-            </w:r>
-            <w:r>
-              <w:rPr>
-                <w:b w:val="0"/>
-                <w:szCs w:val="24"/>
-              </w:rPr>
-              <w:t>transactions</w:t>
-            </w:r>
-            <w:r>
-              <w:rPr>
-                <w:b w:val="0"/>
-                <w:szCs w:val="24"/>
-              </w:rPr>
-              <w:t xml:space="preserve"> larger than 10</w:t>
-            </w:r>
-            <w:r>
-              <w:rPr>
-                <w:b w:val="0"/>
-                <w:szCs w:val="24"/>
-              </w:rPr>
-              <w:t>.</w:t>
+              <w:t>Pagination must be displayed if number of transactions larger than 10.</w:t>
             </w:r>
           </w:p>
           <w:p>
@@ -5008,14 +4665,7 @@
                 <w:b w:val="0"/>
                 <w:szCs w:val="24"/>
               </w:rPr>
-              <w:t xml:space="preserve">Search bar on the top help user </w:t>
-            </w:r>
-            <w:r>
-              <w:rPr>
-                <w:b w:val="0"/>
-                <w:szCs w:val="24"/>
-              </w:rPr>
-              <w:t>finding transactions faster.</w:t>
+              <w:t>Search bar on the top help user finding transactions faster.</w:t>
             </w:r>
           </w:p>
         </w:tc>
@@ -5090,13 +4740,7 @@
               <w:rPr>
                 <w:szCs w:val="24"/>
               </w:rPr>
-              <w:t xml:space="preserve">USE CASE – </w:t>
-            </w:r>
-            <w:r>
-              <w:rPr>
-                <w:szCs w:val="24"/>
-              </w:rPr>
-              <w:t>WC05</w:t>
+              <w:t>USE CASE – WC05</w:t>
             </w:r>
           </w:p>
         </w:tc>
@@ -5312,12 +4956,14 @@
                 <w:szCs w:val="24"/>
               </w:rPr>
             </w:pPr>
+            <w:proofErr w:type="spellStart"/>
             <w:r>
               <w:rPr>
                 <w:szCs w:val="24"/>
               </w:rPr>
               <w:t>TriPQM</w:t>
             </w:r>
+            <w:proofErr w:type="spellEnd"/>
           </w:p>
         </w:tc>
       </w:tr>
@@ -5509,21 +5155,7 @@
                 <w:b w:val="0"/>
                 <w:szCs w:val="24"/>
               </w:rPr>
-              <w:t xml:space="preserve">This use case shows user the history of </w:t>
-            </w:r>
-            <w:r>
-              <w:rPr>
-                <w:b w:val="0"/>
-                <w:szCs w:val="24"/>
-              </w:rPr>
-              <w:t>customer’s</w:t>
-            </w:r>
-            <w:r>
-              <w:rPr>
-                <w:b w:val="0"/>
-                <w:szCs w:val="24"/>
-              </w:rPr>
-              <w:t xml:space="preserve"> accidents.</w:t>
+              <w:t>This use case shows user the history of customer’s accidents.</w:t>
             </w:r>
           </w:p>
           <w:p>
@@ -5651,35 +5283,7 @@
                 <w:b w:val="0"/>
                 <w:szCs w:val="24"/>
               </w:rPr>
-              <w:t xml:space="preserve">There is at least </w:t>
-            </w:r>
-            <w:r>
-              <w:rPr>
-                <w:b w:val="0"/>
-                <w:szCs w:val="24"/>
-              </w:rPr>
-              <w:t>0</w:t>
-            </w:r>
-            <w:r>
-              <w:rPr>
-                <w:b w:val="0"/>
-                <w:szCs w:val="24"/>
-              </w:rPr>
-              <w:t xml:space="preserve">1 </w:t>
-            </w:r>
-            <w:r>
-              <w:rPr>
-                <w:b w:val="0"/>
-                <w:szCs w:val="24"/>
-              </w:rPr>
-              <w:t>accident</w:t>
-            </w:r>
-            <w:r>
-              <w:rPr>
-                <w:b w:val="0"/>
-                <w:szCs w:val="24"/>
-              </w:rPr>
-              <w:t xml:space="preserve"> belongs to customer in the system.</w:t>
+              <w:t>There is at least 01 accident belongs to customer in the system.</w:t>
             </w:r>
           </w:p>
           <w:p>
@@ -5720,21 +5324,7 @@
                 <w:b w:val="0"/>
                 <w:szCs w:val="24"/>
               </w:rPr>
-              <w:t>: Show the</w:t>
-            </w:r>
-            <w:r>
-              <w:rPr>
-                <w:b w:val="0"/>
-                <w:szCs w:val="24"/>
-              </w:rPr>
-              <w:t xml:space="preserve"> customer’s</w:t>
-            </w:r>
-            <w:r>
-              <w:rPr>
-                <w:b w:val="0"/>
-                <w:szCs w:val="24"/>
-              </w:rPr>
-              <w:t xml:space="preserve"> accidents history to the user.</w:t>
+              <w:t>: Show the customer’s accidents history to the user.</w:t>
             </w:r>
           </w:p>
           <w:p>
@@ -5908,19 +5498,7 @@
                     <w:rPr>
                       <w:szCs w:val="24"/>
                     </w:rPr>
-                    <w:t xml:space="preserve">Display </w:t>
-                  </w:r>
-                  <w:r>
-                    <w:rPr>
-                      <w:szCs w:val="24"/>
-                    </w:rPr>
-                    <w:t>new view</w:t>
-                  </w:r>
-                  <w:r>
-                    <w:rPr>
-                      <w:szCs w:val="24"/>
-                    </w:rPr>
-                    <w:t xml:space="preserve"> show list of accidents information includes:</w:t>
+                    <w:t>Display new view show list of accidents information includes:</w:t>
                   </w:r>
                 </w:p>
                 <w:p>
@@ -6127,14 +5705,16 @@
                     <w:rPr>
                       <w:szCs w:val="24"/>
                     </w:rPr>
-                    <w:t>There are</w:t>
-                  </w:r>
-                  <w:r>
-                    <w:rPr>
-                      <w:szCs w:val="24"/>
-                    </w:rPr>
-                    <w:t xml:space="preserve"> no accident</w:t>
-                  </w:r>
+                    <w:t xml:space="preserve">There </w:t>
+                  </w:r>
+                  <w:proofErr w:type="gramStart"/>
+                  <w:r>
+                    <w:rPr>
+                      <w:szCs w:val="24"/>
+                    </w:rPr>
+                    <w:t>are no accident</w:t>
+                  </w:r>
+                  <w:proofErr w:type="gramEnd"/>
                   <w:r>
                     <w:rPr>
                       <w:szCs w:val="24"/>
@@ -6158,19 +5738,7 @@
                     <w:rPr>
                       <w:szCs w:val="24"/>
                     </w:rPr>
-                    <w:t xml:space="preserve">Show message to notify that there </w:t>
-                  </w:r>
-                  <w:r>
-                    <w:rPr>
-                      <w:szCs w:val="24"/>
-                    </w:rPr>
-                    <w:t>are</w:t>
-                  </w:r>
-                  <w:r>
-                    <w:rPr>
-                      <w:szCs w:val="24"/>
-                    </w:rPr>
-                    <w:t xml:space="preserve"> no accident.</w:t>
+                    <w:t>Show message to notify that there are no accident.</w:t>
                   </w:r>
                 </w:p>
               </w:tc>
@@ -6188,13 +5756,7 @@
               <w:rPr>
                 <w:szCs w:val="24"/>
               </w:rPr>
-              <w:t>Exceptions:</w:t>
-            </w:r>
-            <w:r>
-              <w:rPr>
-                <w:szCs w:val="24"/>
-              </w:rPr>
-              <w:t xml:space="preserve"> </w:t>
+              <w:t xml:space="preserve">Exceptions: </w:t>
             </w:r>
             <w:r>
               <w:rPr>
@@ -6223,14 +5785,7 @@
                 <w:b w:val="0"/>
                 <w:szCs w:val="24"/>
               </w:rPr>
-              <w:t xml:space="preserve"> </w:t>
-            </w:r>
-            <w:r>
-              <w:rPr>
-                <w:b w:val="0"/>
-                <w:szCs w:val="24"/>
-              </w:rPr>
-              <w:t>N/A</w:t>
+              <w:t xml:space="preserve"> N/A</w:t>
             </w:r>
           </w:p>
           <w:p>
@@ -6292,42 +5847,7 @@
                 <w:b w:val="0"/>
                 <w:szCs w:val="24"/>
               </w:rPr>
-              <w:t>List of a</w:t>
-            </w:r>
-            <w:r>
-              <w:rPr>
-                <w:b w:val="0"/>
-                <w:szCs w:val="24"/>
-              </w:rPr>
-              <w:t>ccidents</w:t>
-            </w:r>
-            <w:r>
-              <w:rPr>
-                <w:b w:val="0"/>
-                <w:szCs w:val="24"/>
-              </w:rPr>
-              <w:t xml:space="preserve"> will be</w:t>
-            </w:r>
-            <w:r>
-              <w:rPr>
-                <w:b w:val="0"/>
-                <w:szCs w:val="24"/>
-              </w:rPr>
-              <w:t xml:space="preserve"> sorted by date</w:t>
-            </w:r>
-            <w:r>
-              <w:rPr>
-                <w:b w:val="0"/>
-                <w:szCs w:val="24"/>
-              </w:rPr>
-              <w:t xml:space="preserve"> in descending</w:t>
-            </w:r>
-            <w:r>
-              <w:rPr>
-                <w:b w:val="0"/>
-                <w:szCs w:val="24"/>
-              </w:rPr>
-              <w:t xml:space="preserve"> order.</w:t>
+              <w:t>List of accidents will be sorted by date in descending order.</w:t>
             </w:r>
           </w:p>
           <w:p>
@@ -6347,42 +5867,7 @@
                 <w:b w:val="0"/>
                 <w:szCs w:val="24"/>
               </w:rPr>
-              <w:t>Pagination must be display</w:t>
-            </w:r>
-            <w:r>
-              <w:rPr>
-                <w:b w:val="0"/>
-                <w:szCs w:val="24"/>
-              </w:rPr>
-              <w:t>ed</w:t>
-            </w:r>
-            <w:r>
-              <w:rPr>
-                <w:b w:val="0"/>
-                <w:szCs w:val="24"/>
-              </w:rPr>
-              <w:t xml:space="preserve"> if number of </w:t>
-            </w:r>
-            <w:r>
-              <w:rPr>
-                <w:b w:val="0"/>
-                <w:szCs w:val="24"/>
-              </w:rPr>
-              <w:t>accidents</w:t>
-            </w:r>
-            <w:r>
-              <w:rPr>
-                <w:b w:val="0"/>
-                <w:szCs w:val="24"/>
-              </w:rPr>
-              <w:t xml:space="preserve"> larger than 10</w:t>
-            </w:r>
-            <w:r>
-              <w:rPr>
-                <w:b w:val="0"/>
-                <w:szCs w:val="24"/>
-              </w:rPr>
-              <w:t>.</w:t>
+              <w:t>Pagination must be displayed if number of accidents larger than 10.</w:t>
             </w:r>
           </w:p>
           <w:p>
@@ -6403,14 +5888,7 @@
                 <w:b w:val="0"/>
                 <w:szCs w:val="24"/>
               </w:rPr>
-              <w:t xml:space="preserve">Search bar on the top help user </w:t>
-            </w:r>
-            <w:r>
-              <w:rPr>
-                <w:b w:val="0"/>
-                <w:szCs w:val="24"/>
-              </w:rPr>
-              <w:t>to search accident by title.</w:t>
+              <w:t>Search bar on the top help user to search accident by title.</w:t>
             </w:r>
           </w:p>
         </w:tc>
@@ -6485,13 +5963,7 @@
               <w:rPr>
                 <w:szCs w:val="24"/>
               </w:rPr>
-              <w:t xml:space="preserve">USE CASE – </w:t>
-            </w:r>
-            <w:r>
-              <w:rPr>
-                <w:szCs w:val="24"/>
-              </w:rPr>
-              <w:t>WC06</w:t>
+              <w:t>USE CASE – WC06</w:t>
             </w:r>
           </w:p>
         </w:tc>
@@ -6707,12 +6179,14 @@
                 <w:szCs w:val="24"/>
               </w:rPr>
             </w:pPr>
+            <w:proofErr w:type="spellStart"/>
             <w:r>
               <w:rPr>
                 <w:szCs w:val="24"/>
               </w:rPr>
               <w:t>TriPQM</w:t>
             </w:r>
+            <w:proofErr w:type="spellEnd"/>
           </w:p>
         </w:tc>
       </w:tr>
@@ -7032,35 +6506,7 @@
                 <w:b w:val="0"/>
                 <w:szCs w:val="24"/>
               </w:rPr>
-              <w:t xml:space="preserve">There is at least </w:t>
-            </w:r>
-            <w:r>
-              <w:rPr>
-                <w:b w:val="0"/>
-                <w:szCs w:val="24"/>
-              </w:rPr>
-              <w:t>0</w:t>
-            </w:r>
-            <w:r>
-              <w:rPr>
-                <w:b w:val="0"/>
-                <w:szCs w:val="24"/>
-              </w:rPr>
-              <w:t xml:space="preserve">1 </w:t>
-            </w:r>
-            <w:r>
-              <w:rPr>
-                <w:b w:val="0"/>
-                <w:szCs w:val="24"/>
-              </w:rPr>
-              <w:t>punishment</w:t>
-            </w:r>
-            <w:r>
-              <w:rPr>
-                <w:b w:val="0"/>
-                <w:szCs w:val="24"/>
-              </w:rPr>
-              <w:t xml:space="preserve"> belongs to customer in the system.</w:t>
+              <w:t>There is at least 01 punishment belongs to customer in the system.</w:t>
             </w:r>
           </w:p>
           <w:p>
@@ -7295,13 +6741,7 @@
                     <w:rPr>
                       <w:szCs w:val="24"/>
                     </w:rPr>
-                    <w:t xml:space="preserve">Date of punishment: </w:t>
-                  </w:r>
-                  <w:r>
-                    <w:rPr>
-                      <w:szCs w:val="24"/>
-                    </w:rPr>
-                    <w:t>text</w:t>
+                    <w:t>Date of punishment: text</w:t>
                   </w:r>
                 </w:p>
                 <w:p>
@@ -7341,19 +6781,7 @@
                     <w:rPr>
                       <w:szCs w:val="24"/>
                     </w:rPr>
-                    <w:t>Attachment file</w:t>
-                  </w:r>
-                  <w:r>
-                    <w:rPr>
-                      <w:szCs w:val="24"/>
-                    </w:rPr>
-                    <w:t>: link</w:t>
-                  </w:r>
-                  <w:r>
-                    <w:rPr>
-                      <w:szCs w:val="24"/>
-                    </w:rPr>
-                    <w:t xml:space="preserve"> to file.</w:t>
+                    <w:t>Attachment file: link to file.</w:t>
                   </w:r>
                 </w:p>
                 <w:p>
@@ -7499,19 +6927,7 @@
                     <w:rPr>
                       <w:szCs w:val="24"/>
                     </w:rPr>
-                    <w:t xml:space="preserve">There </w:t>
-                  </w:r>
-                  <w:r>
-                    <w:rPr>
-                      <w:szCs w:val="24"/>
-                    </w:rPr>
-                    <w:t>are</w:t>
-                  </w:r>
-                  <w:r>
-                    <w:rPr>
-                      <w:szCs w:val="24"/>
-                    </w:rPr>
-                    <w:t xml:space="preserve"> no punishment</w:t>
+                    <w:t>There are no punishment</w:t>
                   </w:r>
                 </w:p>
               </w:tc>
@@ -7530,19 +6946,7 @@
                     <w:rPr>
                       <w:szCs w:val="24"/>
                     </w:rPr>
-                    <w:t xml:space="preserve">Show message to notify that </w:t>
-                  </w:r>
-                  <w:r>
-                    <w:rPr>
-                      <w:szCs w:val="24"/>
-                    </w:rPr>
-                    <w:t>there are no</w:t>
-                  </w:r>
-                  <w:r>
-                    <w:rPr>
-                      <w:szCs w:val="24"/>
-                    </w:rPr>
-                    <w:t xml:space="preserve"> punishment.</w:t>
+                    <w:t>Show message to notify that there are no punishment.</w:t>
                   </w:r>
                 </w:p>
               </w:tc>
@@ -7560,13 +6964,7 @@
               <w:rPr>
                 <w:szCs w:val="24"/>
               </w:rPr>
-              <w:t>Exceptions:</w:t>
-            </w:r>
-            <w:r>
-              <w:rPr>
-                <w:szCs w:val="24"/>
-              </w:rPr>
-              <w:t xml:space="preserve"> </w:t>
+              <w:t xml:space="preserve">Exceptions: </w:t>
             </w:r>
             <w:r>
               <w:rPr>
@@ -7595,14 +6993,7 @@
                 <w:b w:val="0"/>
                 <w:szCs w:val="24"/>
               </w:rPr>
-              <w:t xml:space="preserve"> </w:t>
-            </w:r>
-            <w:r>
-              <w:rPr>
-                <w:b w:val="0"/>
-                <w:szCs w:val="24"/>
-              </w:rPr>
-              <w:t>N/A</w:t>
+              <w:t xml:space="preserve"> N/A</w:t>
             </w:r>
           </w:p>
           <w:p>
@@ -7677,28 +7068,7 @@
                 <w:b w:val="0"/>
                 <w:szCs w:val="24"/>
               </w:rPr>
-              <w:t xml:space="preserve">Search bar on the top help user finding </w:t>
-            </w:r>
-            <w:r>
-              <w:rPr>
-                <w:b w:val="0"/>
-                <w:szCs w:val="24"/>
-              </w:rPr>
-              <w:t>punishment information</w:t>
-            </w:r>
-            <w:r>
-              <w:rPr>
-                <w:b w:val="0"/>
-                <w:szCs w:val="24"/>
-              </w:rPr>
-              <w:t xml:space="preserve"> faster</w:t>
-            </w:r>
-            <w:r>
-              <w:rPr>
-                <w:b w:val="0"/>
-                <w:szCs w:val="24"/>
-              </w:rPr>
-              <w:t>.</w:t>
+              <w:t>Search bar on the top help user finding punishment information faster.</w:t>
             </w:r>
           </w:p>
           <w:p>
@@ -7719,49 +7089,7 @@
                 <w:b w:val="0"/>
                 <w:szCs w:val="24"/>
               </w:rPr>
-              <w:t>Pagination must be display</w:t>
-            </w:r>
-            <w:r>
-              <w:rPr>
-                <w:b w:val="0"/>
-                <w:szCs w:val="24"/>
-              </w:rPr>
-              <w:t>ed</w:t>
-            </w:r>
-            <w:r>
-              <w:rPr>
-                <w:b w:val="0"/>
-                <w:szCs w:val="24"/>
-              </w:rPr>
-              <w:t xml:space="preserve"> if number of </w:t>
-            </w:r>
-            <w:r>
-              <w:rPr>
-                <w:b w:val="0"/>
-                <w:szCs w:val="24"/>
-              </w:rPr>
-              <w:t>p</w:t>
-            </w:r>
-            <w:r>
-              <w:rPr>
-                <w:b w:val="0"/>
-                <w:szCs w:val="24"/>
-              </w:rPr>
-              <w:t xml:space="preserve">unishments </w:t>
-            </w:r>
-            <w:r>
-              <w:rPr>
-                <w:b w:val="0"/>
-                <w:szCs w:val="24"/>
-              </w:rPr>
-              <w:t>larger than 10</w:t>
-            </w:r>
-            <w:r>
-              <w:rPr>
-                <w:b w:val="0"/>
-                <w:szCs w:val="24"/>
-              </w:rPr>
-              <w:t>.</w:t>
+              <w:t>Pagination must be displayed if number of punishments larger than 10.</w:t>
             </w:r>
           </w:p>
         </w:tc>
@@ -7836,13 +7164,7 @@
               <w:rPr>
                 <w:szCs w:val="24"/>
               </w:rPr>
-              <w:t xml:space="preserve">USE CASE – </w:t>
-            </w:r>
-            <w:r>
-              <w:rPr>
-                <w:szCs w:val="24"/>
-              </w:rPr>
-              <w:t>WC07</w:t>
+              <w:t>USE CASE – WC07</w:t>
             </w:r>
           </w:p>
         </w:tc>
@@ -8058,12 +7380,14 @@
                 <w:szCs w:val="24"/>
               </w:rPr>
             </w:pPr>
+            <w:proofErr w:type="spellStart"/>
             <w:r>
               <w:rPr>
                 <w:szCs w:val="24"/>
               </w:rPr>
               <w:t>TriPQM</w:t>
             </w:r>
+            <w:proofErr w:type="spellEnd"/>
           </w:p>
         </w:tc>
       </w:tr>
@@ -8255,21 +7579,7 @@
                 <w:b w:val="0"/>
                 <w:szCs w:val="24"/>
               </w:rPr>
-              <w:t xml:space="preserve">This use </w:t>
-            </w:r>
-            <w:r>
-              <w:rPr>
-                <w:b w:val="0"/>
-                <w:szCs w:val="24"/>
-              </w:rPr>
-              <w:t>case helps</w:t>
-            </w:r>
-            <w:r>
-              <w:rPr>
-                <w:b w:val="0"/>
-                <w:szCs w:val="24"/>
-              </w:rPr>
-              <w:t xml:space="preserve"> user to request compensation.</w:t>
+              <w:t>This use case helps user to request compensation.</w:t>
             </w:r>
           </w:p>
           <w:p>
@@ -8380,26 +7690,114 @@
           </w:p>
           <w:p>
             <w:pPr>
-              <w:spacing w:after="0" w:line="240" w:lineRule="auto"/>
-              <w:rPr>
-                <w:b w:val="0"/>
-                <w:szCs w:val="24"/>
-              </w:rPr>
-            </w:pPr>
-            <w:r>
-              <w:rPr>
-                <w:szCs w:val="24"/>
-              </w:rPr>
-              <w:t>Post Conditions:</w:t>
-            </w:r>
-          </w:p>
-          <w:p>
-            <w:pPr>
+              <w:pStyle w:val="ListParagraph"/>
               <w:numPr>
                 <w:ilvl w:val="0"/>
                 <w:numId w:val="1"/>
               </w:numPr>
               <w:spacing w:after="0" w:line="240" w:lineRule="auto"/>
+              <w:jc w:val="left"/>
+              <w:rPr>
+                <w:szCs w:val="24"/>
+              </w:rPr>
+            </w:pPr>
+            <w:r>
+              <w:rPr>
+                <w:b w:val="0"/>
+                <w:szCs w:val="24"/>
+              </w:rPr>
+              <w:t>Contract’s status must not be “Pending”.</w:t>
+            </w:r>
+          </w:p>
+          <w:p>
+            <w:pPr>
+              <w:pStyle w:val="ListParagraph"/>
+              <w:numPr>
+                <w:ilvl w:val="0"/>
+                <w:numId w:val="1"/>
+              </w:numPr>
+              <w:spacing w:after="0" w:line="240" w:lineRule="auto"/>
+              <w:jc w:val="left"/>
+              <w:rPr>
+                <w:szCs w:val="24"/>
+              </w:rPr>
+            </w:pPr>
+            <w:r>
+              <w:rPr>
+                <w:b w:val="0"/>
+                <w:szCs w:val="24"/>
+              </w:rPr>
+              <w:t>Contract’s status must not be “</w:t>
+            </w:r>
+            <w:proofErr w:type="spellStart"/>
+            <w:r>
+              <w:rPr>
+                <w:b w:val="0"/>
+                <w:szCs w:val="24"/>
+              </w:rPr>
+              <w:t>Canelled</w:t>
+            </w:r>
+            <w:proofErr w:type="spellEnd"/>
+            <w:proofErr w:type="gramStart"/>
+            <w:r>
+              <w:rPr>
+                <w:b w:val="0"/>
+                <w:szCs w:val="24"/>
+              </w:rPr>
+              <w:t>”  or</w:t>
+            </w:r>
+            <w:proofErr w:type="gramEnd"/>
+            <w:r>
+              <w:rPr>
+                <w:b w:val="0"/>
+                <w:szCs w:val="24"/>
+              </w:rPr>
+              <w:t xml:space="preserve"> “Expired” </w:t>
+            </w:r>
+            <w:r>
+              <w:rPr>
+                <w:b w:val="0"/>
+                <w:szCs w:val="24"/>
+              </w:rPr>
+              <w:t>has</w:t>
+            </w:r>
+            <w:r>
+              <w:rPr>
+                <w:b w:val="0"/>
+                <w:szCs w:val="24"/>
+              </w:rPr>
+              <w:t xml:space="preserve"> </w:t>
+            </w:r>
+            <w:r>
+              <w:rPr>
+                <w:b w:val="0"/>
+                <w:szCs w:val="24"/>
+              </w:rPr>
+              <w:t xml:space="preserve"> expired date is more than 30 days with current date.</w:t>
+            </w:r>
+          </w:p>
+          <w:p>
+            <w:pPr>
+              <w:spacing w:after="0" w:line="240" w:lineRule="auto"/>
+              <w:rPr>
+                <w:b w:val="0"/>
+                <w:szCs w:val="24"/>
+              </w:rPr>
+            </w:pPr>
+            <w:r>
+              <w:rPr>
+                <w:szCs w:val="24"/>
+              </w:rPr>
+              <w:t>Post Conditions:</w:t>
+            </w:r>
+          </w:p>
+          <w:p>
+            <w:pPr>
+              <w:numPr>
+                <w:ilvl w:val="0"/>
+                <w:numId w:val="1"/>
+              </w:numPr>
+              <w:spacing w:after="0" w:line="240" w:lineRule="auto"/>
               <w:rPr>
                 <w:b w:val="0"/>
                 <w:szCs w:val="24"/>
@@ -8416,21 +7814,7 @@
                 <w:b w:val="0"/>
                 <w:szCs w:val="24"/>
               </w:rPr>
-              <w:t>: Store the compensation request to in</w:t>
-            </w:r>
-            <w:r>
-              <w:rPr>
-                <w:b w:val="0"/>
-                <w:szCs w:val="24"/>
-              </w:rPr>
-              <w:t>to the system</w:t>
-            </w:r>
-            <w:r>
-              <w:rPr>
-                <w:b w:val="0"/>
-                <w:szCs w:val="24"/>
-              </w:rPr>
-              <w:t>.</w:t>
+              <w:t>: Store the compensation request to into the system.</w:t>
             </w:r>
           </w:p>
           <w:p>
@@ -8640,19 +8024,7 @@
                     <w:rPr>
                       <w:szCs w:val="24"/>
                     </w:rPr>
-                    <w:t>User</w:t>
-                  </w:r>
-                  <w:r>
-                    <w:rPr>
-                      <w:szCs w:val="24"/>
-                    </w:rPr>
-                    <w:t xml:space="preserve"> goes to request compensation view</w:t>
-                  </w:r>
-                  <w:r>
-                    <w:rPr>
-                      <w:szCs w:val="24"/>
-                    </w:rPr>
-                    <w:t>.</w:t>
+                    <w:t>User goes to request compensation view.</w:t>
                   </w:r>
                 </w:p>
               </w:tc>
@@ -8677,19 +8049,7 @@
                     <w:rPr>
                       <w:szCs w:val="24"/>
                     </w:rPr>
-                    <w:t xml:space="preserve">Display </w:t>
-                  </w:r>
-                  <w:r>
-                    <w:rPr>
-                      <w:szCs w:val="24"/>
-                    </w:rPr>
-                    <w:t>new view</w:t>
-                  </w:r>
-                  <w:r>
-                    <w:rPr>
-                      <w:szCs w:val="24"/>
-                    </w:rPr>
-                    <w:t xml:space="preserve"> ask user to input required information includes:</w:t>
+                    <w:t>Display new view ask user to input required information includes:</w:t>
                   </w:r>
                 </w:p>
                 <w:p>
@@ -8710,31 +8070,7 @@
                     <w:rPr>
                       <w:szCs w:val="24"/>
                     </w:rPr>
-                    <w:t xml:space="preserve">Driver name: </w:t>
-                  </w:r>
-                  <w:r>
-                    <w:rPr>
-                      <w:szCs w:val="24"/>
-                    </w:rPr>
-                    <w:t>free text input</w:t>
-                  </w:r>
-                  <w:r>
-                    <w:rPr>
-                      <w:szCs w:val="24"/>
-                    </w:rPr>
-                    <w:t xml:space="preserve">, required, length </w:t>
-                  </w:r>
-                  <w:r>
-                    <w:rPr>
-                      <w:szCs w:val="24"/>
-                    </w:rPr>
-                    <w:t>3-80</w:t>
-                  </w:r>
-                  <w:r>
-                    <w:rPr>
-                      <w:szCs w:val="24"/>
-                    </w:rPr>
-                    <w:t>.</w:t>
+                    <w:t>Driver name: free text input, required, length 3-80.</w:t>
                   </w:r>
                 </w:p>
                 <w:p>
@@ -8755,31 +8091,7 @@
                     <w:rPr>
                       <w:szCs w:val="24"/>
                     </w:rPr>
-                    <w:t xml:space="preserve">License number: </w:t>
-                  </w:r>
-                  <w:r>
-                    <w:rPr>
-                      <w:szCs w:val="24"/>
-                    </w:rPr>
-                    <w:t>free text input</w:t>
-                  </w:r>
-                  <w:r>
-                    <w:rPr>
-                      <w:szCs w:val="24"/>
-                    </w:rPr>
-                    <w:t xml:space="preserve">, required, length </w:t>
-                  </w:r>
-                  <w:r>
-                    <w:rPr>
-                      <w:szCs w:val="24"/>
-                    </w:rPr>
-                    <w:t>10-15</w:t>
-                  </w:r>
-                  <w:r>
-                    <w:rPr>
-                      <w:szCs w:val="24"/>
-                    </w:rPr>
-                    <w:t>.</w:t>
+                    <w:t>License number: free text input, required, length 10-15.</w:t>
                   </w:r>
                 </w:p>
                 <w:p>
@@ -8800,31 +8112,7 @@
                     <w:rPr>
                       <w:szCs w:val="24"/>
                     </w:rPr>
-                    <w:t xml:space="preserve">License type: </w:t>
-                  </w:r>
-                  <w:r>
-                    <w:rPr>
-                      <w:szCs w:val="24"/>
-                    </w:rPr>
-                    <w:t>free text input</w:t>
-                  </w:r>
-                  <w:r>
-                    <w:rPr>
-                      <w:szCs w:val="24"/>
-                    </w:rPr>
-                    <w:t xml:space="preserve">, required, length </w:t>
-                  </w:r>
-                  <w:r>
-                    <w:rPr>
-                      <w:szCs w:val="24"/>
-                    </w:rPr>
-                    <w:t>1-10</w:t>
-                  </w:r>
-                  <w:r>
-                    <w:rPr>
-                      <w:szCs w:val="24"/>
-                    </w:rPr>
-                    <w:t>.</w:t>
+                    <w:t>License type: free text input, required, length 1-10.</w:t>
                   </w:r>
                 </w:p>
                 <w:p>
@@ -8845,25 +8133,7 @@
                     <w:rPr>
                       <w:szCs w:val="24"/>
                     </w:rPr>
-                    <w:t xml:space="preserve">Driver phone: </w:t>
-                  </w:r>
-                  <w:r>
-                    <w:rPr>
-                      <w:szCs w:val="24"/>
-                    </w:rPr>
-                    <w:t>free text input</w:t>
-                  </w:r>
-                  <w:r>
-                    <w:rPr>
-                      <w:szCs w:val="24"/>
-                    </w:rPr>
-                    <w:t xml:space="preserve">, required, length </w:t>
-                  </w:r>
-                  <w:r>
-                    <w:rPr>
-                      <w:szCs w:val="24"/>
-                    </w:rPr>
-                    <w:t>8-15.</w:t>
+                    <w:t>Driver phone: free text input, required, length 8-15.</w:t>
                   </w:r>
                 </w:p>
                 <w:p>
@@ -8884,25 +8154,7 @@
                     <w:rPr>
                       <w:szCs w:val="24"/>
                     </w:rPr>
-                    <w:t xml:space="preserve">Vehicle capacity: </w:t>
-                  </w:r>
-                  <w:r>
-                    <w:rPr>
-                      <w:szCs w:val="24"/>
-                    </w:rPr>
-                    <w:t>free text input</w:t>
-                  </w:r>
-                  <w:r>
-                    <w:rPr>
-                      <w:szCs w:val="24"/>
-                    </w:rPr>
-                    <w:t xml:space="preserve">, required, length </w:t>
-                  </w:r>
-                  <w:r>
-                    <w:rPr>
-                      <w:szCs w:val="24"/>
-                    </w:rPr>
-                    <w:t>1-20.</w:t>
+                    <w:t>Vehicle capacity: free text input, required, length 1-20.</w:t>
                   </w:r>
                 </w:p>
                 <w:p>
@@ -8923,25 +8175,7 @@
                     <w:rPr>
                       <w:szCs w:val="24"/>
                     </w:rPr>
-                    <w:t xml:space="preserve">Driver address: </w:t>
-                  </w:r>
-                  <w:r>
-                    <w:rPr>
-                      <w:szCs w:val="24"/>
-                    </w:rPr>
-                    <w:t>free text input</w:t>
-                  </w:r>
-                  <w:r>
-                    <w:rPr>
-                      <w:szCs w:val="24"/>
-                    </w:rPr>
-                    <w:t xml:space="preserve">, required, length </w:t>
-                  </w:r>
-                  <w:r>
-                    <w:rPr>
-                      <w:szCs w:val="24"/>
-                    </w:rPr>
-                    <w:t>3-250.</w:t>
+                    <w:t>Driver address: free text input, required, length 3-250.</w:t>
                   </w:r>
                 </w:p>
                 <w:p>
@@ -8962,25 +8196,7 @@
                     <w:rPr>
                       <w:szCs w:val="24"/>
                     </w:rPr>
-                    <w:t xml:space="preserve">Plate number of accident motor: </w:t>
-                  </w:r>
-                  <w:r>
-                    <w:rPr>
-                      <w:szCs w:val="24"/>
-                    </w:rPr>
-                    <w:t>free text input</w:t>
-                  </w:r>
-                  <w:r>
-                    <w:rPr>
-                      <w:szCs w:val="24"/>
-                    </w:rPr>
-                    <w:t xml:space="preserve">, required, length </w:t>
-                  </w:r>
-                  <w:r>
-                    <w:rPr>
-                      <w:szCs w:val="24"/>
-                    </w:rPr>
-                    <w:t>4-15.</w:t>
+                    <w:t>Plate number of accident motor: free text input, required, length 4-15.</w:t>
                   </w:r>
                 </w:p>
                 <w:p>
@@ -9001,25 +8217,7 @@
                     <w:rPr>
                       <w:szCs w:val="24"/>
                     </w:rPr>
-                    <w:t>Date of accident: date</w:t>
-                  </w:r>
-                  <w:r>
-                    <w:rPr>
-                      <w:szCs w:val="24"/>
-                    </w:rPr>
-                    <w:t xml:space="preserve"> time input</w:t>
-                  </w:r>
-                  <w:r>
-                    <w:rPr>
-                      <w:szCs w:val="24"/>
-                    </w:rPr>
-                    <w:t>, required</w:t>
-                  </w:r>
-                  <w:r>
-                    <w:rPr>
-                      <w:szCs w:val="24"/>
-                    </w:rPr>
-                    <w:t>.</w:t>
+                    <w:t>Date of accident: date time input, required.</w:t>
                   </w:r>
                 </w:p>
                 <w:p>
@@ -9040,25 +8238,14 @@
                     <w:rPr>
                       <w:szCs w:val="24"/>
                     </w:rPr>
-                    <w:t xml:space="preserve">Place of accident: </w:t>
-                  </w:r>
-                  <w:r>
-                    <w:rPr>
-                      <w:szCs w:val="24"/>
-                    </w:rPr>
-                    <w:t>free text input</w:t>
-                  </w:r>
-                  <w:r>
-                    <w:rPr>
-                      <w:szCs w:val="24"/>
-                    </w:rPr>
-                    <w:t xml:space="preserve">, required, length </w:t>
-                  </w:r>
-                  <w:r>
-                    <w:rPr>
-                      <w:szCs w:val="24"/>
-                    </w:rPr>
-                    <w:t>3-250.</w:t>
+                    <w:t xml:space="preserve">Place of accident: free text input, required, </w:t>
+                  </w:r>
+                  <w:r>
+                    <w:rPr>
+                      <w:szCs w:val="24"/>
+                    </w:rPr>
+                    <w:lastRenderedPageBreak/>
+                    <w:t>length 3-250.</w:t>
                   </w:r>
                 </w:p>
                 <w:p>
@@ -9079,25 +8266,7 @@
                     <w:rPr>
                       <w:szCs w:val="24"/>
                     </w:rPr>
-                    <w:t xml:space="preserve">Control Police Department: </w:t>
-                  </w:r>
-                  <w:r>
-                    <w:rPr>
-                      <w:szCs w:val="24"/>
-                    </w:rPr>
-                    <w:t>free text input</w:t>
-                  </w:r>
-                  <w:r>
-                    <w:rPr>
-                      <w:szCs w:val="24"/>
-                    </w:rPr>
-                    <w:t xml:space="preserve">, required, length </w:t>
-                  </w:r>
-                  <w:r>
-                    <w:rPr>
-                      <w:szCs w:val="24"/>
-                    </w:rPr>
-                    <w:t>3-250.</w:t>
+                    <w:t>Control Police Department: free text input, required, length 3-250.</w:t>
                   </w:r>
                 </w:p>
                 <w:p>
@@ -9118,32 +8287,7 @@
                     <w:rPr>
                       <w:szCs w:val="24"/>
                     </w:rPr>
-                    <w:lastRenderedPageBreak/>
-                    <w:t xml:space="preserve">Description: </w:t>
-                  </w:r>
-                  <w:r>
-                    <w:rPr>
-                      <w:szCs w:val="24"/>
-                    </w:rPr>
-                    <w:t>free text input</w:t>
-                  </w:r>
-                  <w:r>
-                    <w:rPr>
-                      <w:szCs w:val="24"/>
-                    </w:rPr>
-                    <w:t xml:space="preserve">, required, length </w:t>
-                  </w:r>
-                  <w:r>
-                    <w:rPr>
-                      <w:szCs w:val="24"/>
-                    </w:rPr>
-                    <w:t>1-2000</w:t>
-                  </w:r>
-                  <w:r>
-                    <w:rPr>
-                      <w:szCs w:val="24"/>
-                    </w:rPr>
-                    <w:t>.</w:t>
+                    <w:t>Description: free text input, required, length 1-2000.</w:t>
                   </w:r>
                 </w:p>
                 <w:p>
@@ -9164,25 +8308,7 @@
                     <w:rPr>
                       <w:szCs w:val="24"/>
                     </w:rPr>
-                    <w:t xml:space="preserve">Human damage: </w:t>
-                  </w:r>
-                  <w:r>
-                    <w:rPr>
-                      <w:szCs w:val="24"/>
-                    </w:rPr>
-                    <w:t>free text input</w:t>
-                  </w:r>
-                  <w:r>
-                    <w:rPr>
-                      <w:szCs w:val="24"/>
-                    </w:rPr>
-                    <w:t xml:space="preserve">, required, length </w:t>
-                  </w:r>
-                  <w:r>
-                    <w:rPr>
-                      <w:szCs w:val="24"/>
-                    </w:rPr>
-                    <w:t>1-2000.</w:t>
+                    <w:t>Human damage: free text input, required, length 1-2000.</w:t>
                   </w:r>
                 </w:p>
                 <w:p>
@@ -9203,25 +8329,7 @@
                     <w:rPr>
                       <w:szCs w:val="24"/>
                     </w:rPr>
-                    <w:t xml:space="preserve">Asset damage: </w:t>
-                  </w:r>
-                  <w:r>
-                    <w:rPr>
-                      <w:szCs w:val="24"/>
-                    </w:rPr>
-                    <w:t>free text input</w:t>
-                  </w:r>
-                  <w:r>
-                    <w:rPr>
-                      <w:szCs w:val="24"/>
-                    </w:rPr>
-                    <w:t xml:space="preserve">, required, length </w:t>
-                  </w:r>
-                  <w:r>
-                    <w:rPr>
-                      <w:szCs w:val="24"/>
-                    </w:rPr>
-                    <w:t>1-2000.</w:t>
+                    <w:t>Asset damage: free text input, required, length 1-2000.</w:t>
                   </w:r>
                 </w:p>
                 <w:p>
@@ -9242,25 +8350,7 @@
                     <w:rPr>
                       <w:szCs w:val="24"/>
                     </w:rPr>
-                    <w:t xml:space="preserve">Observer: </w:t>
-                  </w:r>
-                  <w:r>
-                    <w:rPr>
-                      <w:szCs w:val="24"/>
-                    </w:rPr>
-                    <w:t>free text input</w:t>
-                  </w:r>
-                  <w:r>
-                    <w:rPr>
-                      <w:szCs w:val="24"/>
-                    </w:rPr>
-                    <w:t xml:space="preserve">, required, length </w:t>
-                  </w:r>
-                  <w:r>
-                    <w:rPr>
-                      <w:szCs w:val="24"/>
-                    </w:rPr>
-                    <w:t>3-80.</w:t>
+                    <w:t>Observer: free text input, required, length 3-80.</w:t>
                   </w:r>
                 </w:p>
                 <w:p>
@@ -9281,43 +8371,7 @@
                     <w:rPr>
                       <w:szCs w:val="24"/>
                     </w:rPr>
-                    <w:t xml:space="preserve">Compensation note: </w:t>
-                  </w:r>
-                  <w:r>
-                    <w:rPr>
-                      <w:szCs w:val="24"/>
-                    </w:rPr>
-                    <w:t>free text input</w:t>
-                  </w:r>
-                  <w:r>
-                    <w:rPr>
-                      <w:szCs w:val="24"/>
-                    </w:rPr>
-                    <w:t xml:space="preserve">, </w:t>
-                  </w:r>
-                  <w:r>
-                    <w:rPr>
-                      <w:szCs w:val="24"/>
-                    </w:rPr>
-                    <w:t>required,</w:t>
-                  </w:r>
-                  <w:r>
-                    <w:rPr>
-                      <w:szCs w:val="24"/>
-                    </w:rPr>
-                    <w:t xml:space="preserve"> length </w:t>
-                  </w:r>
-                  <w:r>
-                    <w:rPr>
-                      <w:szCs w:val="24"/>
-                    </w:rPr>
-                    <w:t>1-2000</w:t>
-                  </w:r>
-                  <w:r>
-                    <w:rPr>
-                      <w:szCs w:val="24"/>
-                    </w:rPr>
-                    <w:t>.</w:t>
+                    <w:t>Compensation note: free text input, required, length 1-2000.</w:t>
                   </w:r>
                 </w:p>
                 <w:p>
@@ -9338,13 +8392,7 @@
                     <w:rPr>
                       <w:szCs w:val="24"/>
                     </w:rPr>
-                    <w:t>Attachment file: file upload input</w:t>
-                  </w:r>
-                  <w:r>
-                    <w:rPr>
-                      <w:szCs w:val="24"/>
-                    </w:rPr>
-                    <w:t>.</w:t>
+                    <w:t>Attachment file: file upload input.</w:t>
                   </w:r>
                 </w:p>
               </w:tc>
@@ -9398,13 +8446,7 @@
                     <w:rPr>
                       <w:szCs w:val="24"/>
                     </w:rPr>
-                    <w:t>User fill required information and attach the mi</w:t>
-                  </w:r>
-                  <w:r>
-                    <w:rPr>
-                      <w:szCs w:val="24"/>
-                    </w:rPr>
-                    <w:t>nutes of the accident (if any).</w:t>
+                    <w:t>User fill required information and attach the minutes of the accident (if any).</w:t>
                   </w:r>
                 </w:p>
               </w:tc>
@@ -9486,13 +8528,7 @@
                     <w:rPr>
                       <w:szCs w:val="24"/>
                     </w:rPr>
-                    <w:t xml:space="preserve">User </w:t>
-                  </w:r>
-                  <w:r>
-                    <w:rPr>
-                      <w:szCs w:val="24"/>
-                    </w:rPr>
-                    <w:t>sends request compensation command</w:t>
+                    <w:t>User sends request compensation command</w:t>
                   </w:r>
                 </w:p>
               </w:tc>
@@ -9519,19 +8555,7 @@
                     <w:rPr>
                       <w:szCs w:val="24"/>
                     </w:rPr>
-                    <w:t xml:space="preserve">Show message to notify that request punishment </w:t>
-                  </w:r>
-                  <w:r>
-                    <w:rPr>
-                      <w:szCs w:val="24"/>
-                    </w:rPr>
-                    <w:t>succeed</w:t>
-                  </w:r>
-                  <w:r>
-                    <w:rPr>
-                      <w:szCs w:val="24"/>
-                    </w:rPr>
-                    <w:t>.</w:t>
+                    <w:t>Show message to notify that request punishment succeed.</w:t>
                   </w:r>
                 </w:p>
                 <w:p>
@@ -9546,13 +8570,7 @@
                     <w:rPr>
                       <w:szCs w:val="24"/>
                     </w:rPr>
-                    <w:t>[E</w:t>
-                  </w:r>
-                  <w:r>
-                    <w:rPr>
-                      <w:szCs w:val="24"/>
-                    </w:rPr>
-                    <w:t>xception 1, 2]</w:t>
+                    <w:t>[Exception 1, 2]</w:t>
                   </w:r>
                 </w:p>
               </w:tc>
@@ -9570,13 +8588,7 @@
               <w:rPr>
                 <w:szCs w:val="24"/>
               </w:rPr>
-              <w:t>Alternative Scenario:</w:t>
-            </w:r>
-            <w:r>
-              <w:rPr>
-                <w:szCs w:val="24"/>
-              </w:rPr>
-              <w:t xml:space="preserve"> </w:t>
+              <w:t xml:space="preserve">Alternative Scenario: </w:t>
             </w:r>
             <w:r>
               <w:rPr>
@@ -9893,14 +8905,7 @@
                 <w:b w:val="0"/>
                 <w:szCs w:val="24"/>
               </w:rPr>
-              <w:t xml:space="preserve"> </w:t>
-            </w:r>
-            <w:r>
-              <w:rPr>
-                <w:b w:val="0"/>
-                <w:szCs w:val="24"/>
-              </w:rPr>
-              <w:t>N/A</w:t>
+              <w:t xml:space="preserve"> N/A</w:t>
             </w:r>
           </w:p>
           <w:p>
@@ -9934,42 +8939,7 @@
                 <w:b w:val="0"/>
                 <w:szCs w:val="24"/>
               </w:rPr>
-              <w:t xml:space="preserve">Compensation request </w:t>
-            </w:r>
-            <w:r>
-              <w:rPr>
-                <w:b w:val="0"/>
-                <w:szCs w:val="24"/>
-              </w:rPr>
-              <w:t xml:space="preserve">will be </w:t>
-            </w:r>
-            <w:r>
-              <w:rPr>
-                <w:b w:val="0"/>
-                <w:szCs w:val="24"/>
-              </w:rPr>
-              <w:t>sent</w:t>
-            </w:r>
-            <w:r>
-              <w:rPr>
-                <w:b w:val="0"/>
-                <w:szCs w:val="24"/>
-              </w:rPr>
-              <w:t xml:space="preserve"> </w:t>
-            </w:r>
-            <w:r>
-              <w:rPr>
-                <w:b w:val="0"/>
-                <w:szCs w:val="24"/>
-              </w:rPr>
-              <w:t>to</w:t>
-            </w:r>
-            <w:r>
-              <w:rPr>
-                <w:b w:val="0"/>
-                <w:szCs w:val="24"/>
-              </w:rPr>
-              <w:t xml:space="preserve"> the system with inputted information.</w:t>
+              <w:t>Compensation request will be sent to the system with inputted information.</w:t>
             </w:r>
           </w:p>
           <w:p>
@@ -10009,7 +8979,55 @@
                 <w:b w:val="0"/>
                 <w:szCs w:val="24"/>
               </w:rPr>
-              <w:t>New compensation request status will be set to “Đang xử lý”.</w:t>
+              <w:t>New compensation request status will be set to “</w:t>
+            </w:r>
+            <w:proofErr w:type="spellStart"/>
+            <w:r>
+              <w:rPr>
+                <w:b w:val="0"/>
+                <w:szCs w:val="24"/>
+              </w:rPr>
+              <w:t>Đang</w:t>
+            </w:r>
+            <w:proofErr w:type="spellEnd"/>
+            <w:r>
+              <w:rPr>
+                <w:b w:val="0"/>
+                <w:szCs w:val="24"/>
+              </w:rPr>
+              <w:t xml:space="preserve"> </w:t>
+            </w:r>
+            <w:proofErr w:type="spellStart"/>
+            <w:r>
+              <w:rPr>
+                <w:b w:val="0"/>
+                <w:szCs w:val="24"/>
+              </w:rPr>
+              <w:t>xử</w:t>
+            </w:r>
+            <w:proofErr w:type="spellEnd"/>
+            <w:r>
+              <w:rPr>
+                <w:b w:val="0"/>
+                <w:szCs w:val="24"/>
+              </w:rPr>
+              <w:t xml:space="preserve"> </w:t>
+            </w:r>
+            <w:proofErr w:type="spellStart"/>
+            <w:r>
+              <w:rPr>
+                <w:b w:val="0"/>
+                <w:szCs w:val="24"/>
+              </w:rPr>
+              <w:t>lý</w:t>
+            </w:r>
+            <w:proofErr w:type="spellEnd"/>
+            <w:r>
+              <w:rPr>
+                <w:b w:val="0"/>
+                <w:szCs w:val="24"/>
+              </w:rPr>
+              <w:t>”.</w:t>
             </w:r>
           </w:p>
           <w:p>
@@ -10030,7 +9048,55 @@
                 <w:b w:val="0"/>
                 <w:szCs w:val="24"/>
               </w:rPr>
-              <w:t>Compensation decision will be set to “Chưa quyết định”.</w:t>
+              <w:t>Compensation decision will be set to “</w:t>
+            </w:r>
+            <w:proofErr w:type="spellStart"/>
+            <w:r>
+              <w:rPr>
+                <w:b w:val="0"/>
+                <w:szCs w:val="24"/>
+              </w:rPr>
+              <w:t>Chưa</w:t>
+            </w:r>
+            <w:proofErr w:type="spellEnd"/>
+            <w:r>
+              <w:rPr>
+                <w:b w:val="0"/>
+                <w:szCs w:val="24"/>
+              </w:rPr>
+              <w:t xml:space="preserve"> </w:t>
+            </w:r>
+            <w:proofErr w:type="spellStart"/>
+            <w:r>
+              <w:rPr>
+                <w:b w:val="0"/>
+                <w:szCs w:val="24"/>
+              </w:rPr>
+              <w:t>quyết</w:t>
+            </w:r>
+            <w:proofErr w:type="spellEnd"/>
+            <w:r>
+              <w:rPr>
+                <w:b w:val="0"/>
+                <w:szCs w:val="24"/>
+              </w:rPr>
+              <w:t xml:space="preserve"> </w:t>
+            </w:r>
+            <w:proofErr w:type="spellStart"/>
+            <w:r>
+              <w:rPr>
+                <w:b w:val="0"/>
+                <w:szCs w:val="24"/>
+              </w:rPr>
+              <w:t>định</w:t>
+            </w:r>
+            <w:proofErr w:type="spellEnd"/>
+            <w:r>
+              <w:rPr>
+                <w:b w:val="0"/>
+                <w:szCs w:val="24"/>
+              </w:rPr>
+              <w:t>”.</w:t>
             </w:r>
           </w:p>
           <w:p>
@@ -10124,13 +9190,7 @@
               <w:rPr>
                 <w:szCs w:val="24"/>
               </w:rPr>
-              <w:t xml:space="preserve">USE CASE – </w:t>
-            </w:r>
-            <w:r>
-              <w:rPr>
-                <w:szCs w:val="24"/>
-              </w:rPr>
-              <w:t>WC08</w:t>
+              <w:t>USE CASE – WC08</w:t>
             </w:r>
           </w:p>
         </w:tc>
@@ -10346,12 +9406,14 @@
                 <w:szCs w:val="24"/>
               </w:rPr>
             </w:pPr>
+            <w:proofErr w:type="spellStart"/>
             <w:r>
               <w:rPr>
                 <w:szCs w:val="24"/>
               </w:rPr>
               <w:t>TriPQM</w:t>
             </w:r>
+            <w:proofErr w:type="spellEnd"/>
           </w:p>
         </w:tc>
       </w:tr>
@@ -10543,35 +9605,22 @@
                 <w:b w:val="0"/>
                 <w:szCs w:val="24"/>
               </w:rPr>
-              <w:t xml:space="preserve">This use </w:t>
-            </w:r>
-            <w:r>
-              <w:rPr>
-                <w:b w:val="0"/>
-                <w:szCs w:val="24"/>
-              </w:rPr>
-              <w:t>case helps</w:t>
-            </w:r>
-            <w:r>
-              <w:rPr>
-                <w:b w:val="0"/>
-                <w:szCs w:val="24"/>
-              </w:rPr>
-              <w:t xml:space="preserve"> user to view compensation history.</w:t>
-            </w:r>
-          </w:p>
-          <w:p>
-            <w:pPr>
-              <w:spacing w:after="0" w:line="240" w:lineRule="auto"/>
-              <w:rPr>
-                <w:b w:val="0"/>
-                <w:szCs w:val="24"/>
-              </w:rPr>
-            </w:pPr>
-            <w:r>
-              <w:rPr>
-                <w:szCs w:val="24"/>
-              </w:rPr>
+              <w:t>This use case helps user to view compensation history.</w:t>
+            </w:r>
+          </w:p>
+          <w:p>
+            <w:pPr>
+              <w:spacing w:after="0" w:line="240" w:lineRule="auto"/>
+              <w:rPr>
+                <w:b w:val="0"/>
+                <w:szCs w:val="24"/>
+              </w:rPr>
+            </w:pPr>
+            <w:r>
+              <w:rPr>
+                <w:szCs w:val="24"/>
+              </w:rPr>
+              <w:lastRenderedPageBreak/>
               <w:t>Goal:</w:t>
             </w:r>
           </w:p>
@@ -10627,7 +9676,6 @@
                 <w:b w:val="0"/>
                 <w:szCs w:val="24"/>
               </w:rPr>
-              <w:lastRenderedPageBreak/>
               <w:t>User sends view compensation history command.</w:t>
             </w:r>
           </w:p>
@@ -10686,35 +9734,7 @@
                 <w:b w:val="0"/>
                 <w:szCs w:val="24"/>
               </w:rPr>
-              <w:t xml:space="preserve">There is at least </w:t>
-            </w:r>
-            <w:r>
-              <w:rPr>
-                <w:b w:val="0"/>
-                <w:szCs w:val="24"/>
-              </w:rPr>
-              <w:t>0</w:t>
-            </w:r>
-            <w:r>
-              <w:rPr>
-                <w:b w:val="0"/>
-                <w:szCs w:val="24"/>
-              </w:rPr>
-              <w:t xml:space="preserve">1 </w:t>
-            </w:r>
-            <w:r>
-              <w:rPr>
-                <w:b w:val="0"/>
-                <w:szCs w:val="24"/>
-              </w:rPr>
-              <w:t>compensation</w:t>
-            </w:r>
-            <w:r>
-              <w:rPr>
-                <w:b w:val="0"/>
-                <w:szCs w:val="24"/>
-              </w:rPr>
-              <w:t xml:space="preserve"> belongs to customer in the system.</w:t>
+              <w:t>There is at least 01 compensation belongs to customer in the system.</w:t>
             </w:r>
           </w:p>
           <w:p>
@@ -11097,43 +10117,7 @@
                     <w:rPr>
                       <w:szCs w:val="24"/>
                     </w:rPr>
-                    <w:t xml:space="preserve">Display </w:t>
-                  </w:r>
-                  <w:r>
-                    <w:rPr>
-                      <w:szCs w:val="24"/>
-                    </w:rPr>
-                    <w:t>new view</w:t>
-                  </w:r>
-                  <w:r>
-                    <w:rPr>
-                      <w:szCs w:val="24"/>
-                    </w:rPr>
-                    <w:t xml:space="preserve"> that show the </w:t>
-                  </w:r>
-                  <w:r>
-                    <w:rPr>
-                      <w:szCs w:val="24"/>
-                    </w:rPr>
-                    <w:t>detail</w:t>
-                  </w:r>
-                  <w:r>
-                    <w:rPr>
-                      <w:szCs w:val="24"/>
-                    </w:rPr>
-                    <w:t xml:space="preserve"> of </w:t>
-                  </w:r>
-                  <w:r>
-                    <w:rPr>
-                      <w:szCs w:val="24"/>
-                    </w:rPr>
-                    <w:t xml:space="preserve">the selected </w:t>
-                  </w:r>
-                  <w:r>
-                    <w:rPr>
-                      <w:szCs w:val="24"/>
-                    </w:rPr>
-                    <w:t>compensation includes:</w:t>
+                    <w:t>Display new view that show the detail of the selected compensation includes:</w:t>
                   </w:r>
                 </w:p>
                 <w:p>
@@ -11153,13 +10137,7 @@
                     <w:rPr>
                       <w:szCs w:val="24"/>
                     </w:rPr>
-                    <w:t>Driver name: text</w:t>
-                  </w:r>
-                  <w:r>
-                    <w:rPr>
-                      <w:szCs w:val="24"/>
-                    </w:rPr>
-                    <w:t>.</w:t>
+                    <w:t>Driver name: text.</w:t>
                   </w:r>
                 </w:p>
                 <w:p>
@@ -11179,13 +10157,7 @@
                     <w:rPr>
                       <w:szCs w:val="24"/>
                     </w:rPr>
-                    <w:t>License number: text</w:t>
-                  </w:r>
-                  <w:r>
-                    <w:rPr>
-                      <w:szCs w:val="24"/>
-                    </w:rPr>
-                    <w:t>.</w:t>
+                    <w:t>License number: text.</w:t>
                   </w:r>
                 </w:p>
                 <w:p>
@@ -11205,13 +10177,7 @@
                     <w:rPr>
                       <w:szCs w:val="24"/>
                     </w:rPr>
-                    <w:t>License type: text</w:t>
-                  </w:r>
-                  <w:r>
-                    <w:rPr>
-                      <w:szCs w:val="24"/>
-                    </w:rPr>
-                    <w:t>.</w:t>
+                    <w:t>License type: text.</w:t>
                   </w:r>
                 </w:p>
                 <w:p>
@@ -11231,13 +10197,7 @@
                     <w:rPr>
                       <w:szCs w:val="24"/>
                     </w:rPr>
-                    <w:t>Driver phone: text</w:t>
-                  </w:r>
-                  <w:r>
-                    <w:rPr>
-                      <w:szCs w:val="24"/>
-                    </w:rPr>
-                    <w:t>.</w:t>
+                    <w:t>Driver phone: text.</w:t>
                   </w:r>
                 </w:p>
                 <w:p>
@@ -11257,13 +10217,7 @@
                     <w:rPr>
                       <w:szCs w:val="24"/>
                     </w:rPr>
-                    <w:t>Vehicle capacity: text</w:t>
-                  </w:r>
-                  <w:r>
-                    <w:rPr>
-                      <w:szCs w:val="24"/>
-                    </w:rPr>
-                    <w:t>.</w:t>
+                    <w:t>Vehicle capacity: text.</w:t>
                   </w:r>
                 </w:p>
                 <w:p>
@@ -11283,13 +10237,7 @@
                     <w:rPr>
                       <w:szCs w:val="24"/>
                     </w:rPr>
-                    <w:t>Driver address: text</w:t>
-                  </w:r>
-                  <w:r>
-                    <w:rPr>
-                      <w:szCs w:val="24"/>
-                    </w:rPr>
-                    <w:t>.</w:t>
+                    <w:t>Driver address: text.</w:t>
                   </w:r>
                 </w:p>
                 <w:p>
@@ -11309,13 +10257,7 @@
                     <w:rPr>
                       <w:szCs w:val="24"/>
                     </w:rPr>
-                    <w:t>Plate number of accident motor: text</w:t>
-                  </w:r>
-                  <w:r>
-                    <w:rPr>
-                      <w:szCs w:val="24"/>
-                    </w:rPr>
-                    <w:t>.</w:t>
+                    <w:t>Plate number of accident motor: text.</w:t>
                   </w:r>
                 </w:p>
                 <w:p>
@@ -11335,13 +10277,7 @@
                     <w:rPr>
                       <w:szCs w:val="24"/>
                     </w:rPr>
-                    <w:t xml:space="preserve">Date of accident: </w:t>
-                  </w:r>
-                  <w:r>
-                    <w:rPr>
-                      <w:szCs w:val="24"/>
-                    </w:rPr>
-                    <w:t>text.</w:t>
+                    <w:t>Date of accident: text.</w:t>
                   </w:r>
                 </w:p>
                 <w:p>
@@ -11361,13 +10297,7 @@
                     <w:rPr>
                       <w:szCs w:val="24"/>
                     </w:rPr>
-                    <w:t xml:space="preserve">Place of accident: </w:t>
-                  </w:r>
-                  <w:r>
-                    <w:rPr>
-                      <w:szCs w:val="24"/>
-                    </w:rPr>
-                    <w:t>text.</w:t>
+                    <w:t>Place of accident: text.</w:t>
                   </w:r>
                 </w:p>
                 <w:p>
@@ -11387,13 +10317,7 @@
                     <w:rPr>
                       <w:szCs w:val="24"/>
                     </w:rPr>
-                    <w:t>Control Police Department: text</w:t>
-                  </w:r>
-                  <w:r>
-                    <w:rPr>
-                      <w:szCs w:val="24"/>
-                    </w:rPr>
-                    <w:t>.</w:t>
+                    <w:t>Control Police Department: text.</w:t>
                   </w:r>
                 </w:p>
                 <w:p>
@@ -11413,13 +10337,7 @@
                     <w:rPr>
                       <w:szCs w:val="24"/>
                     </w:rPr>
-                    <w:t>Description: text</w:t>
-                  </w:r>
-                  <w:r>
-                    <w:rPr>
-                      <w:szCs w:val="24"/>
-                    </w:rPr>
-                    <w:t>.</w:t>
+                    <w:t>Description: text.</w:t>
                   </w:r>
                 </w:p>
                 <w:p>
@@ -11439,13 +10357,7 @@
                     <w:rPr>
                       <w:szCs w:val="24"/>
                     </w:rPr>
-                    <w:t>Human damage: text</w:t>
-                  </w:r>
-                  <w:r>
-                    <w:rPr>
-                      <w:szCs w:val="24"/>
-                    </w:rPr>
-                    <w:t>.</w:t>
+                    <w:t>Human damage: text.</w:t>
                   </w:r>
                 </w:p>
                 <w:p>
@@ -11465,13 +10377,7 @@
                     <w:rPr>
                       <w:szCs w:val="24"/>
                     </w:rPr>
-                    <w:t>Asset damage: text</w:t>
-                  </w:r>
-                  <w:r>
-                    <w:rPr>
-                      <w:szCs w:val="24"/>
-                    </w:rPr>
-                    <w:t>.</w:t>
+                    <w:t>Asset damage: text.</w:t>
                   </w:r>
                 </w:p>
                 <w:p>
@@ -11491,13 +10397,7 @@
                     <w:rPr>
                       <w:szCs w:val="24"/>
                     </w:rPr>
-                    <w:t>Observer: text</w:t>
-                  </w:r>
-                  <w:r>
-                    <w:rPr>
-                      <w:szCs w:val="24"/>
-                    </w:rPr>
-                    <w:t>.</w:t>
+                    <w:t>Observer: text.</w:t>
                   </w:r>
                 </w:p>
                 <w:p>
@@ -11517,13 +10417,7 @@
                     <w:rPr>
                       <w:szCs w:val="24"/>
                     </w:rPr>
-                    <w:t>Compensation note: text</w:t>
-                  </w:r>
-                  <w:r>
-                    <w:rPr>
-                      <w:szCs w:val="24"/>
-                    </w:rPr>
-                    <w:t>.</w:t>
+                    <w:t>Compensation note: text.</w:t>
                   </w:r>
                 </w:p>
                 <w:p>
@@ -11543,25 +10437,7 @@
                     <w:rPr>
                       <w:szCs w:val="24"/>
                     </w:rPr>
-                    <w:t>Attachment</w:t>
-                  </w:r>
-                  <w:r>
-                    <w:rPr>
-                      <w:szCs w:val="24"/>
-                    </w:rPr>
-                    <w:t xml:space="preserve"> file</w:t>
-                  </w:r>
-                  <w:r>
-                    <w:rPr>
-                      <w:szCs w:val="24"/>
-                    </w:rPr>
-                    <w:t>: link</w:t>
-                  </w:r>
-                  <w:r>
-                    <w:rPr>
-                      <w:szCs w:val="24"/>
-                    </w:rPr>
-                    <w:t xml:space="preserve"> to file.</w:t>
+                    <w:t>Attachment file: link to file.</w:t>
                   </w:r>
                 </w:p>
                 <w:p>
@@ -11581,13 +10457,7 @@
                     <w:rPr>
                       <w:szCs w:val="24"/>
                     </w:rPr>
-                    <w:t xml:space="preserve">Created date: </w:t>
-                  </w:r>
-                  <w:r>
-                    <w:rPr>
-                      <w:szCs w:val="24"/>
-                    </w:rPr>
-                    <w:t>text.</w:t>
+                    <w:t>Created date: text.</w:t>
                   </w:r>
                 </w:p>
                 <w:p>
@@ -11607,13 +10477,7 @@
                     <w:rPr>
                       <w:szCs w:val="24"/>
                     </w:rPr>
-                    <w:t xml:space="preserve">Resolve date: </w:t>
-                  </w:r>
-                  <w:r>
-                    <w:rPr>
-                      <w:szCs w:val="24"/>
-                    </w:rPr>
-                    <w:t>text.</w:t>
+                    <w:t>Resolve date: text.</w:t>
                   </w:r>
                 </w:p>
                 <w:p>
@@ -11633,13 +10497,7 @@
                     <w:rPr>
                       <w:szCs w:val="24"/>
                     </w:rPr>
-                    <w:t>Decision: text</w:t>
-                  </w:r>
-                  <w:r>
-                    <w:rPr>
-                      <w:szCs w:val="24"/>
-                    </w:rPr>
-                    <w:t>.</w:t>
+                    <w:t>Decision: text.</w:t>
                   </w:r>
                 </w:p>
                 <w:p>
@@ -11659,13 +10517,7 @@
                     <w:rPr>
                       <w:szCs w:val="24"/>
                     </w:rPr>
-                    <w:t>Resolve note: text</w:t>
-                  </w:r>
-                  <w:r>
-                    <w:rPr>
-                      <w:szCs w:val="24"/>
-                    </w:rPr>
-                    <w:t>.</w:t>
+                    <w:t>Resolve note: text.</w:t>
                   </w:r>
                 </w:p>
                 <w:p>
@@ -11811,13 +10663,7 @@
                     <w:rPr>
                       <w:szCs w:val="24"/>
                     </w:rPr>
-                    <w:t>There are</w:t>
-                  </w:r>
-                  <w:r>
-                    <w:rPr>
-                      <w:szCs w:val="24"/>
-                    </w:rPr>
-                    <w:t xml:space="preserve"> no compensation</w:t>
+                    <w:t>There are no compensation</w:t>
                   </w:r>
                 </w:p>
               </w:tc>
@@ -11836,19 +10682,7 @@
                     <w:rPr>
                       <w:szCs w:val="24"/>
                     </w:rPr>
-                    <w:t xml:space="preserve">Show message to notify that </w:t>
-                  </w:r>
-                  <w:r>
-                    <w:rPr>
-                      <w:szCs w:val="24"/>
-                    </w:rPr>
-                    <w:t>there are no</w:t>
-                  </w:r>
-                  <w:r>
-                    <w:rPr>
-                      <w:szCs w:val="24"/>
-                    </w:rPr>
-                    <w:t xml:space="preserve"> compensation.</w:t>
+                    <w:t>Show message to notify that there are no compensation.</w:t>
                   </w:r>
                 </w:p>
               </w:tc>
@@ -11866,13 +10700,7 @@
               <w:rPr>
                 <w:szCs w:val="24"/>
               </w:rPr>
-              <w:t>Exceptions:</w:t>
-            </w:r>
-            <w:r>
-              <w:rPr>
-                <w:szCs w:val="24"/>
-              </w:rPr>
-              <w:t xml:space="preserve"> </w:t>
+              <w:t xml:space="preserve">Exceptions: </w:t>
             </w:r>
             <w:r>
               <w:rPr>
@@ -11894,6 +10722,7 @@
               <w:rPr>
                 <w:szCs w:val="24"/>
               </w:rPr>
+              <w:lastRenderedPageBreak/>
               <w:t>Relationships:</w:t>
             </w:r>
             <w:r>
@@ -11901,14 +10730,7 @@
                 <w:b w:val="0"/>
                 <w:szCs w:val="24"/>
               </w:rPr>
-              <w:t xml:space="preserve"> </w:t>
-            </w:r>
-            <w:r>
-              <w:rPr>
-                <w:b w:val="0"/>
-                <w:szCs w:val="24"/>
-              </w:rPr>
-              <w:t>N/A</w:t>
+              <w:t xml:space="preserve"> N/A</w:t>
             </w:r>
           </w:p>
           <w:p>
@@ -11962,7 +10784,6 @@
                 <w:b w:val="0"/>
                 <w:szCs w:val="24"/>
               </w:rPr>
-              <w:lastRenderedPageBreak/>
               <w:t>List of compensation is sorted by resolve date in decreasing order. The unsolved compensations will be the top rows.</w:t>
             </w:r>
           </w:p>
@@ -11983,42 +10804,7 @@
                 <w:b w:val="0"/>
                 <w:szCs w:val="24"/>
               </w:rPr>
-              <w:t>Pagination must be display</w:t>
-            </w:r>
-            <w:r>
-              <w:rPr>
-                <w:b w:val="0"/>
-                <w:szCs w:val="24"/>
-              </w:rPr>
-              <w:t>ed</w:t>
-            </w:r>
-            <w:r>
-              <w:rPr>
-                <w:b w:val="0"/>
-                <w:szCs w:val="24"/>
-              </w:rPr>
-              <w:t xml:space="preserve"> if number of </w:t>
-            </w:r>
-            <w:r>
-              <w:rPr>
-                <w:b w:val="0"/>
-                <w:szCs w:val="24"/>
-              </w:rPr>
-              <w:t xml:space="preserve">compensations </w:t>
-            </w:r>
-            <w:r>
-              <w:rPr>
-                <w:b w:val="0"/>
-                <w:szCs w:val="24"/>
-              </w:rPr>
-              <w:t>larger than 10</w:t>
-            </w:r>
-            <w:r>
-              <w:rPr>
-                <w:b w:val="0"/>
-                <w:szCs w:val="24"/>
-              </w:rPr>
-              <w:t>.</w:t>
+              <w:t>Pagination must be displayed if number of compensations larger than 10.</w:t>
             </w:r>
           </w:p>
           <w:p>
@@ -12039,14 +10825,7 @@
                 <w:b w:val="0"/>
                 <w:szCs w:val="24"/>
               </w:rPr>
-              <w:t xml:space="preserve">Search bar on the top help user </w:t>
-            </w:r>
-            <w:r>
-              <w:rPr>
-                <w:b w:val="0"/>
-                <w:szCs w:val="24"/>
-              </w:rPr>
-              <w:t>to finding compensation faster.</w:t>
+              <w:t>Search bar on the top help user to finding compensation faster.</w:t>
             </w:r>
           </w:p>
         </w:tc>
@@ -12061,7 +10840,7 @@
       </w:pPr>
     </w:p>
     <w:sectPr>
-      <w:footerReference w:type="default" r:id="rId5"/>
+      <w:footerReference w:type="default" r:id="rId8"/>
       <w:pgSz w:w="11907" w:h="16839" w:code="9"/>
       <w:pgMar w:top="1418" w:right="1134" w:bottom="1418" w:left="1985" w:header="720" w:footer="720" w:gutter="0"/>
       <w:cols w:space="720"/>
@@ -12071,8 +10850,33 @@
 </w:document>
 </file>
 
+<file path=word/endnotes.xml><?xml version="1.0" encoding="utf-8"?>
+<w:endnotes xmlns:wpc="http://schemas.microsoft.com/office/word/2010/wordprocessingCanvas" xmlns:mc="http://schemas.openxmlformats.org/markup-compatibility/2006" xmlns:o="urn:schemas-microsoft-com:office:office" xmlns:r="http://schemas.openxmlformats.org/officeDocument/2006/relationships" xmlns:m="http://schemas.openxmlformats.org/officeDocument/2006/math" xmlns:v="urn:schemas-microsoft-com:vml" xmlns:wp14="http://schemas.microsoft.com/office/word/2010/wordprocessingDrawing" xmlns:wp="http://schemas.openxmlformats.org/drawingml/2006/wordprocessingDrawing" xmlns:w10="urn:schemas-microsoft-com:office:word" xmlns:w="http://schemas.openxmlformats.org/wordprocessingml/2006/main" xmlns:w14="http://schemas.microsoft.com/office/word/2010/wordml" xmlns:wpg="http://schemas.microsoft.com/office/word/2010/wordprocessingGroup" xmlns:wpi="http://schemas.microsoft.com/office/word/2010/wordprocessingInk" xmlns:wne="http://schemas.microsoft.com/office/word/2006/wordml" xmlns:wps="http://schemas.microsoft.com/office/word/2010/wordprocessingShape" mc:Ignorable="w14 wp14">
+  <w:endnote w:type="separator" w:id="-1">
+    <w:p>
+      <w:pPr>
+        <w:spacing w:after="0" w:line="240" w:lineRule="auto"/>
+      </w:pPr>
+      <w:r>
+        <w:separator/>
+      </w:r>
+    </w:p>
+  </w:endnote>
+  <w:endnote w:type="continuationSeparator" w:id="0">
+    <w:p>
+      <w:pPr>
+        <w:spacing w:after="0" w:line="240" w:lineRule="auto"/>
+      </w:pPr>
+      <w:r>
+        <w:continuationSeparator/>
+      </w:r>
+    </w:p>
+  </w:endnote>
+</w:endnotes>
+</file>
+
 <file path=word/footer1.xml><?xml version="1.0" encoding="utf-8"?>
-<w:ftr xmlns:wpc="http://schemas.microsoft.com/office/word/2010/wordprocessingCanvas" xmlns:mc="http://schemas.openxmlformats.org/markup-compatibility/2006" xmlns:o="urn:schemas-microsoft-com:office:office" xmlns:r="http://schemas.openxmlformats.org/officeDocument/2006/relationships" xmlns:m="http://schemas.openxmlformats.org/officeDocument/2006/math" xmlns:v="urn:schemas-microsoft-com:vml" xmlns:wp14="http://schemas.microsoft.com/office/word/2010/wordprocessingDrawing" xmlns:wp="http://schemas.openxmlformats.org/drawingml/2006/wordprocessingDrawing" xmlns:w10="urn:schemas-microsoft-com:office:word" xmlns:w="http://schemas.openxmlformats.org/wordprocessingml/2006/main" xmlns:w14="http://schemas.microsoft.com/office/word/2010/wordml" xmlns:w15="http://schemas.microsoft.com/office/word/2012/wordml" xmlns:wpg="http://schemas.microsoft.com/office/word/2010/wordprocessingGroup" xmlns:wpi="http://schemas.microsoft.com/office/word/2010/wordprocessingInk" xmlns:wne="http://schemas.microsoft.com/office/word/2006/wordml" xmlns:wps="http://schemas.microsoft.com/office/word/2010/wordprocessingShape" mc:Ignorable="w14 w15 wp14">
+<w:ftr xmlns:wpc="http://schemas.microsoft.com/office/word/2010/wordprocessingCanvas" xmlns:mc="http://schemas.openxmlformats.org/markup-compatibility/2006" xmlns:o="urn:schemas-microsoft-com:office:office" xmlns:r="http://schemas.openxmlformats.org/officeDocument/2006/relationships" xmlns:m="http://schemas.openxmlformats.org/officeDocument/2006/math" xmlns:v="urn:schemas-microsoft-com:vml" xmlns:wp14="http://schemas.microsoft.com/office/word/2010/wordprocessingDrawing" xmlns:wp="http://schemas.openxmlformats.org/drawingml/2006/wordprocessingDrawing" xmlns:w10="urn:schemas-microsoft-com:office:word" xmlns:w="http://schemas.openxmlformats.org/wordprocessingml/2006/main" xmlns:w14="http://schemas.microsoft.com/office/word/2010/wordml" xmlns:wpg="http://schemas.microsoft.com/office/word/2010/wordprocessingGroup" xmlns:wpi="http://schemas.microsoft.com/office/word/2010/wordprocessingInk" xmlns:wne="http://schemas.microsoft.com/office/word/2006/wordml" xmlns:wps="http://schemas.microsoft.com/office/word/2010/wordprocessingShape" mc:Ignorable="w14 wp14">
   <w:sdt>
     <w:sdtPr>
       <w:id w:val="-758067351"/>
@@ -12081,7 +10885,6 @@
         <w:docPartUnique/>
       </w:docPartObj>
     </w:sdtPr>
-    <w:sdtEndPr/>
     <w:sdtContent>
       <w:sdt>
         <w:sdtPr>
@@ -12091,7 +10894,6 @@
             <w:docPartUnique/>
           </w:docPartObj>
         </w:sdtPr>
-        <w:sdtEndPr/>
         <w:sdtContent>
           <w:p>
             <w:pPr>
@@ -12130,7 +10932,7 @@
                 <w:bCs/>
                 <w:noProof/>
               </w:rPr>
-              <w:t>1</w:t>
+              <w:t>3</w:t>
             </w:r>
             <w:r>
               <w:rPr>
@@ -12195,9 +10997,34 @@
 </w:ftr>
 </file>
 
+<file path=word/footnotes.xml><?xml version="1.0" encoding="utf-8"?>
+<w:footnotes xmlns:wpc="http://schemas.microsoft.com/office/word/2010/wordprocessingCanvas" xmlns:mc="http://schemas.openxmlformats.org/markup-compatibility/2006" xmlns:o="urn:schemas-microsoft-com:office:office" xmlns:r="http://schemas.openxmlformats.org/officeDocument/2006/relationships" xmlns:m="http://schemas.openxmlformats.org/officeDocument/2006/math" xmlns:v="urn:schemas-microsoft-com:vml" xmlns:wp14="http://schemas.microsoft.com/office/word/2010/wordprocessingDrawing" xmlns:wp="http://schemas.openxmlformats.org/drawingml/2006/wordprocessingDrawing" xmlns:w10="urn:schemas-microsoft-com:office:word" xmlns:w="http://schemas.openxmlformats.org/wordprocessingml/2006/main" xmlns:w14="http://schemas.microsoft.com/office/word/2010/wordml" xmlns:wpg="http://schemas.microsoft.com/office/word/2010/wordprocessingGroup" xmlns:wpi="http://schemas.microsoft.com/office/word/2010/wordprocessingInk" xmlns:wne="http://schemas.microsoft.com/office/word/2006/wordml" xmlns:wps="http://schemas.microsoft.com/office/word/2010/wordprocessingShape" mc:Ignorable="w14 wp14">
+  <w:footnote w:type="separator" w:id="-1">
+    <w:p>
+      <w:pPr>
+        <w:spacing w:after="0" w:line="240" w:lineRule="auto"/>
+      </w:pPr>
+      <w:r>
+        <w:separator/>
+      </w:r>
+    </w:p>
+  </w:footnote>
+  <w:footnote w:type="continuationSeparator" w:id="0">
+    <w:p>
+      <w:pPr>
+        <w:spacing w:after="0" w:line="240" w:lineRule="auto"/>
+      </w:pPr>
+      <w:r>
+        <w:continuationSeparator/>
+      </w:r>
+    </w:p>
+  </w:footnote>
+</w:footnotes>
+</file>
+
 <file path=word/numbering.xml><?xml version="1.0" encoding="utf-8"?>
-<w:numbering xmlns:wpc="http://schemas.microsoft.com/office/word/2010/wordprocessingCanvas" xmlns:mc="http://schemas.openxmlformats.org/markup-compatibility/2006" xmlns:o="urn:schemas-microsoft-com:office:office" xmlns:r="http://schemas.openxmlformats.org/officeDocument/2006/relationships" xmlns:m="http://schemas.openxmlformats.org/officeDocument/2006/math" xmlns:v="urn:schemas-microsoft-com:vml" xmlns:wp14="http://schemas.microsoft.com/office/word/2010/wordprocessingDrawing" xmlns:wp="http://schemas.openxmlformats.org/drawingml/2006/wordprocessingDrawing" xmlns:w10="urn:schemas-microsoft-com:office:word" xmlns:w="http://schemas.openxmlformats.org/wordprocessingml/2006/main" xmlns:w14="http://schemas.microsoft.com/office/word/2010/wordml" xmlns:w15="http://schemas.microsoft.com/office/word/2012/wordml" xmlns:wpg="http://schemas.microsoft.com/office/word/2010/wordprocessingGroup" xmlns:wpi="http://schemas.microsoft.com/office/word/2010/wordprocessingInk" xmlns:wne="http://schemas.microsoft.com/office/word/2006/wordml" xmlns:wps="http://schemas.microsoft.com/office/word/2010/wordprocessingShape" mc:Ignorable="w14 w15 wp14">
-  <w:abstractNum w:abstractNumId="0" w15:restartNumberingAfterBreak="0">
+<w:numbering xmlns:wpc="http://schemas.microsoft.com/office/word/2010/wordprocessingCanvas" xmlns:mc="http://schemas.openxmlformats.org/markup-compatibility/2006" xmlns:o="urn:schemas-microsoft-com:office:office" xmlns:r="http://schemas.openxmlformats.org/officeDocument/2006/relationships" xmlns:m="http://schemas.openxmlformats.org/officeDocument/2006/math" xmlns:v="urn:schemas-microsoft-com:vml" xmlns:wp14="http://schemas.microsoft.com/office/word/2010/wordprocessingDrawing" xmlns:wp="http://schemas.openxmlformats.org/drawingml/2006/wordprocessingDrawing" xmlns:w10="urn:schemas-microsoft-com:office:word" xmlns:w="http://schemas.openxmlformats.org/wordprocessingml/2006/main" xmlns:w14="http://schemas.microsoft.com/office/word/2010/wordml" xmlns:wpg="http://schemas.microsoft.com/office/word/2010/wordprocessingGroup" xmlns:wpi="http://schemas.microsoft.com/office/word/2010/wordprocessingInk" xmlns:wne="http://schemas.microsoft.com/office/word/2006/wordml" xmlns:wps="http://schemas.microsoft.com/office/word/2010/wordprocessingShape" mc:Ignorable="w14 wp14">
+  <w:abstractNum w:abstractNumId="0">
     <w:nsid w:val="1C826C27"/>
     <w:multiLevelType w:val="hybridMultilevel"/>
     <w:tmpl w:val="A3301342"/>
@@ -12309,7 +11136,7 @@
       </w:rPr>
     </w:lvl>
   </w:abstractNum>
-  <w:abstractNum w:abstractNumId="1" w15:restartNumberingAfterBreak="0">
+  <w:abstractNum w:abstractNumId="1">
     <w:nsid w:val="1D30613A"/>
     <w:multiLevelType w:val="hybridMultilevel"/>
     <w:tmpl w:val="C3B2111A"/>
@@ -12421,7 +11248,7 @@
       </w:rPr>
     </w:lvl>
   </w:abstractNum>
-  <w:abstractNum w:abstractNumId="2" w15:restartNumberingAfterBreak="0">
+  <w:abstractNum w:abstractNumId="2">
     <w:nsid w:val="22802F3C"/>
     <w:multiLevelType w:val="hybridMultilevel"/>
     <w:tmpl w:val="7B887E7C"/>
@@ -12534,7 +11361,7 @@
       </w:rPr>
     </w:lvl>
   </w:abstractNum>
-  <w:abstractNum w:abstractNumId="3" w15:restartNumberingAfterBreak="0">
+  <w:abstractNum w:abstractNumId="3">
     <w:nsid w:val="3FE909F0"/>
     <w:multiLevelType w:val="hybridMultilevel"/>
     <w:tmpl w:val="765E8BD6"/>
@@ -12662,7 +11489,7 @@
 </file>
 
 <file path=word/styles.xml><?xml version="1.0" encoding="utf-8"?>
-<w:styles xmlns:mc="http://schemas.openxmlformats.org/markup-compatibility/2006" xmlns:r="http://schemas.openxmlformats.org/officeDocument/2006/relationships" xmlns:w="http://schemas.openxmlformats.org/wordprocessingml/2006/main" xmlns:w14="http://schemas.microsoft.com/office/word/2010/wordml" xmlns:w15="http://schemas.microsoft.com/office/word/2012/wordml" mc:Ignorable="w14 w15">
+<w:styles xmlns:mc="http://schemas.openxmlformats.org/markup-compatibility/2006" xmlns:r="http://schemas.openxmlformats.org/officeDocument/2006/relationships" xmlns:w="http://schemas.openxmlformats.org/wordprocessingml/2006/main" xmlns:w14="http://schemas.microsoft.com/office/word/2010/wordml" mc:Ignorable="w14">
   <w:docDefaults>
     <w:rPrDefault>
       <w:rPr>
@@ -12678,378 +11505,144 @@
       </w:pPr>
     </w:pPrDefault>
   </w:docDefaults>
-  <w:latentStyles w:defLockedState="0" w:defUIPriority="99" w:defSemiHidden="0" w:defUnhideWhenUsed="0" w:defQFormat="0" w:count="371">
-    <w:lsdException w:name="Normal" w:uiPriority="0" w:qFormat="1"/>
-    <w:lsdException w:name="heading 1" w:uiPriority="9" w:qFormat="1"/>
-    <w:lsdException w:name="heading 2" w:semiHidden="1" w:uiPriority="9" w:unhideWhenUsed="1" w:qFormat="1"/>
-    <w:lsdException w:name="heading 3" w:semiHidden="1" w:uiPriority="9" w:unhideWhenUsed="1" w:qFormat="1"/>
-    <w:lsdException w:name="heading 4" w:semiHidden="1" w:uiPriority="9" w:unhideWhenUsed="1" w:qFormat="1"/>
-    <w:lsdException w:name="heading 5" w:semiHidden="1" w:uiPriority="9" w:unhideWhenUsed="1" w:qFormat="1"/>
-    <w:lsdException w:name="heading 6" w:semiHidden="1" w:uiPriority="9" w:unhideWhenUsed="1" w:qFormat="1"/>
-    <w:lsdException w:name="heading 7" w:semiHidden="1" w:uiPriority="9" w:unhideWhenUsed="1" w:qFormat="1"/>
-    <w:lsdException w:name="heading 8" w:semiHidden="1" w:uiPriority="9" w:unhideWhenUsed="1" w:qFormat="1"/>
-    <w:lsdException w:name="heading 9" w:semiHidden="1" w:uiPriority="9" w:unhideWhenUsed="1" w:qFormat="1"/>
-    <w:lsdException w:name="index 1" w:semiHidden="1" w:unhideWhenUsed="1"/>
-    <w:lsdException w:name="index 2" w:semiHidden="1" w:unhideWhenUsed="1"/>
-    <w:lsdException w:name="index 3" w:semiHidden="1" w:unhideWhenUsed="1"/>
-    <w:lsdException w:name="index 4" w:semiHidden="1" w:unhideWhenUsed="1"/>
-    <w:lsdException w:name="index 5" w:semiHidden="1" w:unhideWhenUsed="1"/>
-    <w:lsdException w:name="index 6" w:semiHidden="1" w:unhideWhenUsed="1"/>
-    <w:lsdException w:name="index 7" w:semiHidden="1" w:unhideWhenUsed="1"/>
-    <w:lsdException w:name="index 8" w:semiHidden="1" w:unhideWhenUsed="1"/>
-    <w:lsdException w:name="index 9" w:semiHidden="1" w:unhideWhenUsed="1"/>
-    <w:lsdException w:name="toc 1" w:semiHidden="1" w:uiPriority="39" w:unhideWhenUsed="1"/>
-    <w:lsdException w:name="toc 2" w:semiHidden="1" w:uiPriority="39" w:unhideWhenUsed="1"/>
-    <w:lsdException w:name="toc 3" w:semiHidden="1" w:uiPriority="39" w:unhideWhenUsed="1"/>
-    <w:lsdException w:name="toc 4" w:semiHidden="1" w:uiPriority="39" w:unhideWhenUsed="1"/>
-    <w:lsdException w:name="toc 5" w:semiHidden="1" w:uiPriority="39" w:unhideWhenUsed="1"/>
-    <w:lsdException w:name="toc 6" w:semiHidden="1" w:uiPriority="39" w:unhideWhenUsed="1"/>
-    <w:lsdException w:name="toc 7" w:semiHidden="1" w:uiPriority="39" w:unhideWhenUsed="1"/>
-    <w:lsdException w:name="toc 8" w:semiHidden="1" w:uiPriority="39" w:unhideWhenUsed="1"/>
-    <w:lsdException w:name="toc 9" w:semiHidden="1" w:uiPriority="39" w:unhideWhenUsed="1"/>
-    <w:lsdException w:name="Normal Indent" w:semiHidden="1" w:unhideWhenUsed="1"/>
-    <w:lsdException w:name="footnote text" w:semiHidden="1" w:unhideWhenUsed="1"/>
-    <w:lsdException w:name="annotation text" w:semiHidden="1" w:unhideWhenUsed="1"/>
-    <w:lsdException w:name="header" w:semiHidden="1" w:unhideWhenUsed="1"/>
-    <w:lsdException w:name="footer" w:semiHidden="1" w:unhideWhenUsed="1"/>
-    <w:lsdException w:name="index heading" w:semiHidden="1" w:unhideWhenUsed="1"/>
-    <w:lsdException w:name="caption" w:semiHidden="1" w:uiPriority="35" w:unhideWhenUsed="1" w:qFormat="1"/>
-    <w:lsdException w:name="table of figures" w:semiHidden="1" w:unhideWhenUsed="1"/>
-    <w:lsdException w:name="envelope address" w:semiHidden="1" w:unhideWhenUsed="1"/>
-    <w:lsdException w:name="envelope return" w:semiHidden="1" w:unhideWhenUsed="1"/>
-    <w:lsdException w:name="footnote reference" w:semiHidden="1" w:unhideWhenUsed="1"/>
-    <w:lsdException w:name="annotation reference" w:semiHidden="1" w:unhideWhenUsed="1"/>
-    <w:lsdException w:name="line number" w:semiHidden="1" w:unhideWhenUsed="1"/>
-    <w:lsdException w:name="page number" w:semiHidden="1" w:unhideWhenUsed="1"/>
-    <w:lsdException w:name="endnote reference" w:semiHidden="1" w:unhideWhenUsed="1"/>
-    <w:lsdException w:name="endnote text" w:semiHidden="1" w:unhideWhenUsed="1"/>
-    <w:lsdException w:name="table of authorities" w:semiHidden="1" w:unhideWhenUsed="1"/>
-    <w:lsdException w:name="macro" w:semiHidden="1" w:unhideWhenUsed="1"/>
-    <w:lsdException w:name="toa heading" w:semiHidden="1" w:unhideWhenUsed="1"/>
-    <w:lsdException w:name="List" w:semiHidden="1" w:unhideWhenUsed="1"/>
-    <w:lsdException w:name="List Bullet" w:semiHidden="1" w:unhideWhenUsed="1"/>
-    <w:lsdException w:name="List Number" w:semiHidden="1" w:unhideWhenUsed="1"/>
-    <w:lsdException w:name="List 2" w:semiHidden="1" w:unhideWhenUsed="1"/>
-    <w:lsdException w:name="List 3" w:semiHidden="1" w:unhideWhenUsed="1"/>
-    <w:lsdException w:name="List 4" w:semiHidden="1" w:unhideWhenUsed="1"/>
-    <w:lsdException w:name="List 5" w:semiHidden="1" w:unhideWhenUsed="1"/>
-    <w:lsdException w:name="List Bullet 2" w:semiHidden="1" w:unhideWhenUsed="1"/>
-    <w:lsdException w:name="List Bullet 3" w:semiHidden="1" w:unhideWhenUsed="1"/>
-    <w:lsdException w:name="List Bullet 4" w:semiHidden="1" w:unhideWhenUsed="1"/>
-    <w:lsdException w:name="List Bullet 5" w:semiHidden="1" w:unhideWhenUsed="1"/>
-    <w:lsdException w:name="List Number 2" w:semiHidden="1" w:unhideWhenUsed="1"/>
-    <w:lsdException w:name="List Number 3" w:semiHidden="1" w:unhideWhenUsed="1"/>
-    <w:lsdException w:name="List Number 4" w:semiHidden="1" w:unhideWhenUsed="1"/>
-    <w:lsdException w:name="List Number 5" w:semiHidden="1" w:unhideWhenUsed="1"/>
-    <w:lsdException w:name="Title" w:uiPriority="10" w:qFormat="1"/>
-    <w:lsdException w:name="Closing" w:semiHidden="1" w:unhideWhenUsed="1"/>
-    <w:lsdException w:name="Signature" w:semiHidden="1" w:unhideWhenUsed="1"/>
-    <w:lsdException w:name="Default Paragraph Font" w:semiHidden="1" w:uiPriority="1" w:unhideWhenUsed="1"/>
-    <w:lsdException w:name="Body Text" w:semiHidden="1" w:unhideWhenUsed="1"/>
-    <w:lsdException w:name="Body Text Indent" w:semiHidden="1" w:unhideWhenUsed="1"/>
-    <w:lsdException w:name="List Continue" w:semiHidden="1" w:unhideWhenUsed="1"/>
-    <w:lsdException w:name="List Continue 2" w:semiHidden="1" w:unhideWhenUsed="1"/>
-    <w:lsdException w:name="List Continue 3" w:semiHidden="1" w:unhideWhenUsed="1"/>
-    <w:lsdException w:name="List Continue 4" w:semiHidden="1" w:unhideWhenUsed="1"/>
-    <w:lsdException w:name="List Continue 5" w:semiHidden="1" w:unhideWhenUsed="1"/>
-    <w:lsdException w:name="Message Header" w:semiHidden="1" w:unhideWhenUsed="1"/>
-    <w:lsdException w:name="Subtitle" w:uiPriority="11" w:qFormat="1"/>
-    <w:lsdException w:name="Salutation" w:semiHidden="1" w:unhideWhenUsed="1"/>
-    <w:lsdException w:name="Date" w:semiHidden="1" w:unhideWhenUsed="1"/>
-    <w:lsdException w:name="Body Text First Indent" w:semiHidden="1" w:unhideWhenUsed="1"/>
-    <w:lsdException w:name="Body Text First Indent 2" w:semiHidden="1" w:unhideWhenUsed="1"/>
-    <w:lsdException w:name="Note Heading" w:semiHidden="1" w:unhideWhenUsed="1"/>
-    <w:lsdException w:name="Body Text 2" w:semiHidden="1" w:unhideWhenUsed="1"/>
-    <w:lsdException w:name="Body Text 3" w:semiHidden="1" w:unhideWhenUsed="1"/>
-    <w:lsdException w:name="Body Text Indent 2" w:semiHidden="1" w:unhideWhenUsed="1"/>
-    <w:lsdException w:name="Body Text Indent 3" w:semiHidden="1" w:unhideWhenUsed="1"/>
-    <w:lsdException w:name="Block Text" w:semiHidden="1" w:unhideWhenUsed="1"/>
-    <w:lsdException w:name="Hyperlink" w:semiHidden="1" w:unhideWhenUsed="1"/>
-    <w:lsdException w:name="FollowedHyperlink" w:semiHidden="1" w:unhideWhenUsed="1"/>
-    <w:lsdException w:name="Strong" w:uiPriority="22" w:qFormat="1"/>
-    <w:lsdException w:name="Emphasis" w:uiPriority="20" w:qFormat="1"/>
-    <w:lsdException w:name="Document Map" w:semiHidden="1" w:unhideWhenUsed="1"/>
-    <w:lsdException w:name="Plain Text" w:semiHidden="1" w:unhideWhenUsed="1"/>
-    <w:lsdException w:name="E-mail Signature" w:semiHidden="1" w:unhideWhenUsed="1"/>
-    <w:lsdException w:name="HTML Top of Form" w:semiHidden="1" w:unhideWhenUsed="1"/>
-    <w:lsdException w:name="HTML Bottom of Form" w:semiHidden="1" w:unhideWhenUsed="1"/>
-    <w:lsdException w:name="Normal (Web)" w:semiHidden="1" w:unhideWhenUsed="1"/>
-    <w:lsdException w:name="HTML Acronym" w:semiHidden="1" w:unhideWhenUsed="1"/>
-    <w:lsdException w:name="HTML Address" w:semiHidden="1" w:unhideWhenUsed="1"/>
-    <w:lsdException w:name="HTML Cite" w:semiHidden="1" w:unhideWhenUsed="1"/>
-    <w:lsdException w:name="HTML Code" w:semiHidden="1" w:unhideWhenUsed="1"/>
-    <w:lsdException w:name="HTML Definition" w:semiHidden="1" w:unhideWhenUsed="1"/>
-    <w:lsdException w:name="HTML Keyboard" w:semiHidden="1" w:unhideWhenUsed="1"/>
-    <w:lsdException w:name="HTML Preformatted" w:semiHidden="1" w:unhideWhenUsed="1"/>
-    <w:lsdException w:name="HTML Sample" w:semiHidden="1" w:unhideWhenUsed="1"/>
-    <w:lsdException w:name="HTML Typewriter" w:semiHidden="1" w:unhideWhenUsed="1"/>
-    <w:lsdException w:name="HTML Variable" w:semiHidden="1" w:unhideWhenUsed="1"/>
-    <w:lsdException w:name="Normal Table" w:semiHidden="1" w:unhideWhenUsed="1"/>
-    <w:lsdException w:name="annotation subject" w:semiHidden="1" w:unhideWhenUsed="1"/>
-    <w:lsdException w:name="No List" w:semiHidden="1" w:unhideWhenUsed="1"/>
-    <w:lsdException w:name="Outline List 1" w:semiHidden="1" w:unhideWhenUsed="1"/>
-    <w:lsdException w:name="Outline List 2" w:semiHidden="1" w:unhideWhenUsed="1"/>
-    <w:lsdException w:name="Outline List 3" w:semiHidden="1" w:unhideWhenUsed="1"/>
-    <w:lsdException w:name="Table Simple 1" w:semiHidden="1" w:unhideWhenUsed="1"/>
-    <w:lsdException w:name="Table Simple 2" w:semiHidden="1" w:unhideWhenUsed="1"/>
-    <w:lsdException w:name="Table Simple 3" w:semiHidden="1" w:unhideWhenUsed="1"/>
-    <w:lsdException w:name="Table Classic 1" w:semiHidden="1" w:unhideWhenUsed="1"/>
-    <w:lsdException w:name="Table Classic 2" w:semiHidden="1" w:unhideWhenUsed="1"/>
-    <w:lsdException w:name="Table Classic 3" w:semiHidden="1" w:unhideWhenUsed="1"/>
-    <w:lsdException w:name="Table Classic 4" w:semiHidden="1" w:unhideWhenUsed="1"/>
-    <w:lsdException w:name="Table Colorful 1" w:semiHidden="1" w:unhideWhenUsed="1"/>
-    <w:lsdException w:name="Table Colorful 2" w:semiHidden="1" w:unhideWhenUsed="1"/>
-    <w:lsdException w:name="Table Colorful 3" w:semiHidden="1" w:unhideWhenUsed="1"/>
-    <w:lsdException w:name="Table Columns 1" w:semiHidden="1" w:unhideWhenUsed="1"/>
-    <w:lsdException w:name="Table Columns 2" w:semiHidden="1" w:unhideWhenUsed="1"/>
-    <w:lsdException w:name="Table Columns 3" w:semiHidden="1" w:unhideWhenUsed="1"/>
-    <w:lsdException w:name="Table Columns 4" w:semiHidden="1" w:unhideWhenUsed="1"/>
-    <w:lsdException w:name="Table Columns 5" w:semiHidden="1" w:unhideWhenUsed="1"/>
-    <w:lsdException w:name="Table Grid 1" w:semiHidden="1" w:unhideWhenUsed="1"/>
-    <w:lsdException w:name="Table Grid 2" w:semiHidden="1" w:unhideWhenUsed="1"/>
-    <w:lsdException w:name="Table Grid 3" w:semiHidden="1" w:unhideWhenUsed="1"/>
-    <w:lsdException w:name="Table Grid 4" w:semiHidden="1" w:unhideWhenUsed="1"/>
-    <w:lsdException w:name="Table Grid 5" w:semiHidden="1" w:unhideWhenUsed="1"/>
-    <w:lsdException w:name="Table Grid 6" w:semiHidden="1" w:unhideWhenUsed="1"/>
-    <w:lsdException w:name="Table Grid 7" w:semiHidden="1" w:unhideWhenUsed="1"/>
-    <w:lsdException w:name="Table Grid 8" w:semiHidden="1" w:unhideWhenUsed="1"/>
-    <w:lsdException w:name="Table List 1" w:semiHidden="1" w:unhideWhenUsed="1"/>
-    <w:lsdException w:name="Table List 2" w:semiHidden="1" w:unhideWhenUsed="1"/>
-    <w:lsdException w:name="Table List 3" w:semiHidden="1" w:unhideWhenUsed="1"/>
-    <w:lsdException w:name="Table List 4" w:semiHidden="1" w:unhideWhenUsed="1"/>
-    <w:lsdException w:name="Table List 5" w:semiHidden="1" w:unhideWhenUsed="1"/>
-    <w:lsdException w:name="Table List 6" w:semiHidden="1" w:unhideWhenUsed="1"/>
-    <w:lsdException w:name="Table List 7" w:semiHidden="1" w:unhideWhenUsed="1"/>
-    <w:lsdException w:name="Table List 8" w:semiHidden="1" w:unhideWhenUsed="1"/>
-    <w:lsdException w:name="Table 3D effects 1" w:semiHidden="1" w:unhideWhenUsed="1"/>
-    <w:lsdException w:name="Table 3D effects 2" w:semiHidden="1" w:unhideWhenUsed="1"/>
-    <w:lsdException w:name="Table 3D effects 3" w:semiHidden="1" w:unhideWhenUsed="1"/>
-    <w:lsdException w:name="Table Contemporary" w:semiHidden="1" w:unhideWhenUsed="1"/>
-    <w:lsdException w:name="Table Elegant" w:semiHidden="1" w:unhideWhenUsed="1"/>
-    <w:lsdException w:name="Table Professional" w:semiHidden="1" w:unhideWhenUsed="1"/>
-    <w:lsdException w:name="Table Subtle 1" w:semiHidden="1" w:unhideWhenUsed="1"/>
-    <w:lsdException w:name="Table Subtle 2" w:semiHidden="1" w:unhideWhenUsed="1"/>
-    <w:lsdException w:name="Table Web 1" w:semiHidden="1" w:unhideWhenUsed="1"/>
-    <w:lsdException w:name="Table Web 2" w:semiHidden="1" w:unhideWhenUsed="1"/>
-    <w:lsdException w:name="Table Web 3" w:semiHidden="1" w:unhideWhenUsed="1"/>
-    <w:lsdException w:name="Balloon Text" w:semiHidden="1" w:unhideWhenUsed="1"/>
-    <w:lsdException w:name="Table Grid" w:uiPriority="39"/>
-    <w:lsdException w:name="Table Theme" w:semiHidden="1" w:unhideWhenUsed="1"/>
-    <w:lsdException w:name="Placeholder Text" w:semiHidden="1"/>
-    <w:lsdException w:name="No Spacing" w:uiPriority="1" w:qFormat="1"/>
-    <w:lsdException w:name="Light Shading" w:uiPriority="60"/>
-    <w:lsdException w:name="Light List" w:uiPriority="61"/>
-    <w:lsdException w:name="Light Grid" w:uiPriority="62"/>
-    <w:lsdException w:name="Medium Shading 1" w:uiPriority="63"/>
-    <w:lsdException w:name="Medium Shading 2" w:uiPriority="64"/>
-    <w:lsdException w:name="Medium List 1" w:uiPriority="65"/>
-    <w:lsdException w:name="Medium List 2" w:uiPriority="66"/>
-    <w:lsdException w:name="Medium Grid 1" w:uiPriority="67"/>
-    <w:lsdException w:name="Medium Grid 2" w:uiPriority="68"/>
-    <w:lsdException w:name="Medium Grid 3" w:uiPriority="69"/>
-    <w:lsdException w:name="Dark List" w:uiPriority="70"/>
-    <w:lsdException w:name="Colorful Shading" w:uiPriority="71"/>
-    <w:lsdException w:name="Colorful List" w:uiPriority="72"/>
-    <w:lsdException w:name="Colorful Grid" w:uiPriority="73"/>
-    <w:lsdException w:name="Light Shading Accent 1" w:uiPriority="60"/>
-    <w:lsdException w:name="Light List Accent 1" w:uiPriority="61"/>
-    <w:lsdException w:name="Light Grid Accent 1" w:uiPriority="62"/>
-    <w:lsdException w:name="Medium Shading 1 Accent 1" w:uiPriority="63"/>
-    <w:lsdException w:name="Medium Shading 2 Accent 1" w:uiPriority="64"/>
-    <w:lsdException w:name="Medium List 1 Accent 1" w:uiPriority="65"/>
-    <w:lsdException w:name="Revision" w:semiHidden="1"/>
-    <w:lsdException w:name="List Paragraph" w:uiPriority="34" w:qFormat="1"/>
-    <w:lsdException w:name="Quote" w:uiPriority="29" w:qFormat="1"/>
-    <w:lsdException w:name="Intense Quote" w:uiPriority="30" w:qFormat="1"/>
-    <w:lsdException w:name="Medium List 2 Accent 1" w:uiPriority="66"/>
-    <w:lsdException w:name="Medium Grid 1 Accent 1" w:uiPriority="67"/>
-    <w:lsdException w:name="Medium Grid 2 Accent 1" w:uiPriority="68"/>
-    <w:lsdException w:name="Medium Grid 3 Accent 1" w:uiPriority="69"/>
-    <w:lsdException w:name="Dark List Accent 1" w:uiPriority="70"/>
-    <w:lsdException w:name="Colorful Shading Accent 1" w:uiPriority="71"/>
-    <w:lsdException w:name="Colorful List Accent 1" w:uiPriority="72"/>
-    <w:lsdException w:name="Colorful Grid Accent 1" w:uiPriority="73"/>
-    <w:lsdException w:name="Light Shading Accent 2" w:uiPriority="60"/>
-    <w:lsdException w:name="Light List Accent 2" w:uiPriority="61"/>
-    <w:lsdException w:name="Light Grid Accent 2" w:uiPriority="62"/>
-    <w:lsdException w:name="Medium Shading 1 Accent 2" w:uiPriority="63"/>
-    <w:lsdException w:name="Medium Shading 2 Accent 2" w:uiPriority="64"/>
-    <w:lsdException w:name="Medium List 1 Accent 2" w:uiPriority="65"/>
-    <w:lsdException w:name="Medium List 2 Accent 2" w:uiPriority="66"/>
-    <w:lsdException w:name="Medium Grid 1 Accent 2" w:uiPriority="67"/>
-    <w:lsdException w:name="Medium Grid 2 Accent 2" w:uiPriority="68"/>
-    <w:lsdException w:name="Medium Grid 3 Accent 2" w:uiPriority="69"/>
-    <w:lsdException w:name="Dark List Accent 2" w:uiPriority="70"/>
-    <w:lsdException w:name="Colorful Shading Accent 2" w:uiPriority="71"/>
-    <w:lsdException w:name="Colorful List Accent 2" w:uiPriority="72"/>
-    <w:lsdException w:name="Colorful Grid Accent 2" w:uiPriority="73"/>
-    <w:lsdException w:name="Light Shading Accent 3" w:uiPriority="60"/>
-    <w:lsdException w:name="Light List Accent 3" w:uiPriority="61"/>
-    <w:lsdException w:name="Light Grid Accent 3" w:uiPriority="62"/>
-    <w:lsdException w:name="Medium Shading 1 Accent 3" w:uiPriority="63"/>
-    <w:lsdException w:name="Medium Shading 2 Accent 3" w:uiPriority="64"/>
-    <w:lsdException w:name="Medium List 1 Accent 3" w:uiPriority="65"/>
-    <w:lsdException w:name="Medium List 2 Accent 3" w:uiPriority="66"/>
-    <w:lsdException w:name="Medium Grid 1 Accent 3" w:uiPriority="67"/>
-    <w:lsdException w:name="Medium Grid 2 Accent 3" w:uiPriority="68"/>
-    <w:lsdException w:name="Medium Grid 3 Accent 3" w:uiPriority="69"/>
-    <w:lsdException w:name="Dark List Accent 3" w:uiPriority="70"/>
-    <w:lsdException w:name="Colorful Shading Accent 3" w:uiPriority="71"/>
-    <w:lsdException w:name="Colorful List Accent 3" w:uiPriority="72"/>
-    <w:lsdException w:name="Colorful Grid Accent 3" w:uiPriority="73"/>
-    <w:lsdException w:name="Light Shading Accent 4" w:uiPriority="60"/>
-    <w:lsdException w:name="Light List Accent 4" w:uiPriority="61"/>
-    <w:lsdException w:name="Light Grid Accent 4" w:uiPriority="62"/>
-    <w:lsdException w:name="Medium Shading 1 Accent 4" w:uiPriority="63"/>
-    <w:lsdException w:name="Medium Shading 2 Accent 4" w:uiPriority="64"/>
-    <w:lsdException w:name="Medium List 1 Accent 4" w:uiPriority="65"/>
-    <w:lsdException w:name="Medium List 2 Accent 4" w:uiPriority="66"/>
-    <w:lsdException w:name="Medium Grid 1 Accent 4" w:uiPriority="67"/>
-    <w:lsdException w:name="Medium Grid 2 Accent 4" w:uiPriority="68"/>
-    <w:lsdException w:name="Medium Grid 3 Accent 4" w:uiPriority="69"/>
-    <w:lsdException w:name="Dark List Accent 4" w:uiPriority="70"/>
-    <w:lsdException w:name="Colorful Shading Accent 4" w:uiPriority="71"/>
-    <w:lsdException w:name="Colorful List Accent 4" w:uiPriority="72"/>
-    <w:lsdException w:name="Colorful Grid Accent 4" w:uiPriority="73"/>
-    <w:lsdException w:name="Light Shading Accent 5" w:uiPriority="60"/>
-    <w:lsdException w:name="Light List Accent 5" w:uiPriority="61"/>
-    <w:lsdException w:name="Light Grid Accent 5" w:uiPriority="62"/>
-    <w:lsdException w:name="Medium Shading 1 Accent 5" w:uiPriority="63"/>
-    <w:lsdException w:name="Medium Shading 2 Accent 5" w:uiPriority="64"/>
-    <w:lsdException w:name="Medium List 1 Accent 5" w:uiPriority="65"/>
-    <w:lsdException w:name="Medium List 2 Accent 5" w:uiPriority="66"/>
-    <w:lsdException w:name="Medium Grid 1 Accent 5" w:uiPriority="67"/>
-    <w:lsdException w:name="Medium Grid 2 Accent 5" w:uiPriority="68"/>
-    <w:lsdException w:name="Medium Grid 3 Accent 5" w:uiPriority="69"/>
-    <w:lsdException w:name="Dark List Accent 5" w:uiPriority="70"/>
-    <w:lsdException w:name="Colorful Shading Accent 5" w:uiPriority="71"/>
-    <w:lsdException w:name="Colorful List Accent 5" w:uiPriority="72"/>
-    <w:lsdException w:name="Colorful Grid Accent 5" w:uiPriority="73"/>
-    <w:lsdException w:name="Light Shading Accent 6" w:uiPriority="60"/>
-    <w:lsdException w:name="Light List Accent 6" w:uiPriority="61"/>
-    <w:lsdException w:name="Light Grid Accent 6" w:uiPriority="62"/>
-    <w:lsdException w:name="Medium Shading 1 Accent 6" w:uiPriority="63"/>
-    <w:lsdException w:name="Medium Shading 2 Accent 6" w:uiPriority="64"/>
-    <w:lsdException w:name="Medium List 1 Accent 6" w:uiPriority="65"/>
-    <w:lsdException w:name="Medium List 2 Accent 6" w:uiPriority="66"/>
-    <w:lsdException w:name="Medium Grid 1 Accent 6" w:uiPriority="67"/>
-    <w:lsdException w:name="Medium Grid 2 Accent 6" w:uiPriority="68"/>
-    <w:lsdException w:name="Medium Grid 3 Accent 6" w:uiPriority="69"/>
-    <w:lsdException w:name="Dark List Accent 6" w:uiPriority="70"/>
-    <w:lsdException w:name="Colorful Shading Accent 6" w:uiPriority="71"/>
-    <w:lsdException w:name="Colorful List Accent 6" w:uiPriority="72"/>
-    <w:lsdException w:name="Colorful Grid Accent 6" w:uiPriority="73"/>
-    <w:lsdException w:name="Subtle Emphasis" w:uiPriority="19" w:qFormat="1"/>
-    <w:lsdException w:name="Intense Emphasis" w:uiPriority="21" w:qFormat="1"/>
-    <w:lsdException w:name="Subtle Reference" w:uiPriority="31" w:qFormat="1"/>
-    <w:lsdException w:name="Intense Reference" w:uiPriority="32" w:qFormat="1"/>
-    <w:lsdException w:name="Book Title" w:uiPriority="33" w:qFormat="1"/>
-    <w:lsdException w:name="Bibliography" w:semiHidden="1" w:uiPriority="37" w:unhideWhenUsed="1"/>
-    <w:lsdException w:name="TOC Heading" w:semiHidden="1" w:uiPriority="39" w:unhideWhenUsed="1" w:qFormat="1"/>
-    <w:lsdException w:name="Plain Table 1" w:uiPriority="41"/>
-    <w:lsdException w:name="Plain Table 2" w:uiPriority="42"/>
-    <w:lsdException w:name="Plain Table 3" w:uiPriority="43"/>
-    <w:lsdException w:name="Plain Table 4" w:uiPriority="44"/>
-    <w:lsdException w:name="Plain Table 5" w:uiPriority="45"/>
-    <w:lsdException w:name="Grid Table Light" w:uiPriority="40"/>
-    <w:lsdException w:name="Grid Table 1 Light" w:uiPriority="46"/>
-    <w:lsdException w:name="Grid Table 2" w:uiPriority="47"/>
-    <w:lsdException w:name="Grid Table 3" w:uiPriority="48"/>
-    <w:lsdException w:name="Grid Table 4" w:uiPriority="49"/>
-    <w:lsdException w:name="Grid Table 5 Dark" w:uiPriority="50"/>
-    <w:lsdException w:name="Grid Table 6 Colorful" w:uiPriority="51"/>
-    <w:lsdException w:name="Grid Table 7 Colorful" w:uiPriority="52"/>
-    <w:lsdException w:name="Grid Table 1 Light Accent 1" w:uiPriority="46"/>
-    <w:lsdException w:name="Grid Table 2 Accent 1" w:uiPriority="47"/>
-    <w:lsdException w:name="Grid Table 3 Accent 1" w:uiPriority="48"/>
-    <w:lsdException w:name="Grid Table 4 Accent 1" w:uiPriority="49"/>
-    <w:lsdException w:name="Grid Table 5 Dark Accent 1" w:uiPriority="50"/>
-    <w:lsdException w:name="Grid Table 6 Colorful Accent 1" w:uiPriority="51"/>
-    <w:lsdException w:name="Grid Table 7 Colorful Accent 1" w:uiPriority="52"/>
-    <w:lsdException w:name="Grid Table 1 Light Accent 2" w:uiPriority="46"/>
-    <w:lsdException w:name="Grid Table 2 Accent 2" w:uiPriority="47"/>
-    <w:lsdException w:name="Grid Table 3 Accent 2" w:uiPriority="48"/>
-    <w:lsdException w:name="Grid Table 4 Accent 2" w:uiPriority="49"/>
-    <w:lsdException w:name="Grid Table 5 Dark Accent 2" w:uiPriority="50"/>
-    <w:lsdException w:name="Grid Table 6 Colorful Accent 2" w:uiPriority="51"/>
-    <w:lsdException w:name="Grid Table 7 Colorful Accent 2" w:uiPriority="52"/>
-    <w:lsdException w:name="Grid Table 1 Light Accent 3" w:uiPriority="46"/>
-    <w:lsdException w:name="Grid Table 2 Accent 3" w:uiPriority="47"/>
-    <w:lsdException w:name="Grid Table 3 Accent 3" w:uiPriority="48"/>
-    <w:lsdException w:name="Grid Table 4 Accent 3" w:uiPriority="49"/>
-    <w:lsdException w:name="Grid Table 5 Dark Accent 3" w:uiPriority="50"/>
-    <w:lsdException w:name="Grid Table 6 Colorful Accent 3" w:uiPriority="51"/>
-    <w:lsdException w:name="Grid Table 7 Colorful Accent 3" w:uiPriority="52"/>
-    <w:lsdException w:name="Grid Table 1 Light Accent 4" w:uiPriority="46"/>
-    <w:lsdException w:name="Grid Table 2 Accent 4" w:uiPriority="47"/>
-    <w:lsdException w:name="Grid Table 3 Accent 4" w:uiPriority="48"/>
-    <w:lsdException w:name="Grid Table 4 Accent 4" w:uiPriority="49"/>
-    <w:lsdException w:name="Grid Table 5 Dark Accent 4" w:uiPriority="50"/>
-    <w:lsdException w:name="Grid Table 6 Colorful Accent 4" w:uiPriority="51"/>
-    <w:lsdException w:name="Grid Table 7 Colorful Accent 4" w:uiPriority="52"/>
-    <w:lsdException w:name="Grid Table 1 Light Accent 5" w:uiPriority="46"/>
-    <w:lsdException w:name="Grid Table 2 Accent 5" w:uiPriority="47"/>
-    <w:lsdException w:name="Grid Table 3 Accent 5" w:uiPriority="48"/>
-    <w:lsdException w:name="Grid Table 4 Accent 5" w:uiPriority="49"/>
-    <w:lsdException w:name="Grid Table 5 Dark Accent 5" w:uiPriority="50"/>
-    <w:lsdException w:name="Grid Table 6 Colorful Accent 5" w:uiPriority="51"/>
-    <w:lsdException w:name="Grid Table 7 Colorful Accent 5" w:uiPriority="52"/>
-    <w:lsdException w:name="Grid Table 1 Light Accent 6" w:uiPriority="46"/>
-    <w:lsdException w:name="Grid Table 2 Accent 6" w:uiPriority="47"/>
-    <w:lsdException w:name="Grid Table 3 Accent 6" w:uiPriority="48"/>
-    <w:lsdException w:name="Grid Table 4 Accent 6" w:uiPriority="49"/>
-    <w:lsdException w:name="Grid Table 5 Dark Accent 6" w:uiPriority="50"/>
-    <w:lsdException w:name="Grid Table 6 Colorful Accent 6" w:uiPriority="51"/>
-    <w:lsdException w:name="Grid Table 7 Colorful Accent 6" w:uiPriority="52"/>
-    <w:lsdException w:name="List Table 1 Light" w:uiPriority="46"/>
-    <w:lsdException w:name="List Table 2" w:uiPriority="47"/>
-    <w:lsdException w:name="List Table 3" w:uiPriority="48"/>
-    <w:lsdException w:name="List Table 4" w:uiPriority="49"/>
-    <w:lsdException w:name="List Table 5 Dark" w:uiPriority="50"/>
-    <w:lsdException w:name="List Table 6 Colorful" w:uiPriority="51"/>
-    <w:lsdException w:name="List Table 7 Colorful" w:uiPriority="52"/>
-    <w:lsdException w:name="List Table 1 Light Accent 1" w:uiPriority="46"/>
-    <w:lsdException w:name="List Table 2 Accent 1" w:uiPriority="47"/>
-    <w:lsdException w:name="List Table 3 Accent 1" w:uiPriority="48"/>
-    <w:lsdException w:name="List Table 4 Accent 1" w:uiPriority="49"/>
-    <w:lsdException w:name="List Table 5 Dark Accent 1" w:uiPriority="50"/>
-    <w:lsdException w:name="List Table 6 Colorful Accent 1" w:uiPriority="51"/>
-    <w:lsdException w:name="List Table 7 Colorful Accent 1" w:uiPriority="52"/>
-    <w:lsdException w:name="List Table 1 Light Accent 2" w:uiPriority="46"/>
-    <w:lsdException w:name="List Table 2 Accent 2" w:uiPriority="47"/>
-    <w:lsdException w:name="List Table 3 Accent 2" w:uiPriority="48"/>
-    <w:lsdException w:name="List Table 4 Accent 2" w:uiPriority="49"/>
-    <w:lsdException w:name="List Table 5 Dark Accent 2" w:uiPriority="50"/>
-    <w:lsdException w:name="List Table 6 Colorful Accent 2" w:uiPriority="51"/>
-    <w:lsdException w:name="List Table 7 Colorful Accent 2" w:uiPriority="52"/>
-    <w:lsdException w:name="List Table 1 Light Accent 3" w:uiPriority="46"/>
-    <w:lsdException w:name="List Table 2 Accent 3" w:uiPriority="47"/>
-    <w:lsdException w:name="List Table 3 Accent 3" w:uiPriority="48"/>
-    <w:lsdException w:name="List Table 4 Accent 3" w:uiPriority="49"/>
-    <w:lsdException w:name="List Table 5 Dark Accent 3" w:uiPriority="50"/>
-    <w:lsdException w:name="List Table 6 Colorful Accent 3" w:uiPriority="51"/>
-    <w:lsdException w:name="List Table 7 Colorful Accent 3" w:uiPriority="52"/>
-    <w:lsdException w:name="List Table 1 Light Accent 4" w:uiPriority="46"/>
-    <w:lsdException w:name="List Table 2 Accent 4" w:uiPriority="47"/>
-    <w:lsdException w:name="List Table 3 Accent 4" w:uiPriority="48"/>
-    <w:lsdException w:name="List Table 4 Accent 4" w:uiPriority="49"/>
-    <w:lsdException w:name="List Table 5 Dark Accent 4" w:uiPriority="50"/>
-    <w:lsdException w:name="List Table 6 Colorful Accent 4" w:uiPriority="51"/>
-    <w:lsdException w:name="List Table 7 Colorful Accent 4" w:uiPriority="52"/>
-    <w:lsdException w:name="List Table 1 Light Accent 5" w:uiPriority="46"/>
-    <w:lsdException w:name="List Table 2 Accent 5" w:uiPriority="47"/>
-    <w:lsdException w:name="List Table 3 Accent 5" w:uiPriority="48"/>
-    <w:lsdException w:name="List Table 4 Accent 5" w:uiPriority="49"/>
-    <w:lsdException w:name="List Table 5 Dark Accent 5" w:uiPriority="50"/>
-    <w:lsdException w:name="List Table 6 Colorful Accent 5" w:uiPriority="51"/>
-    <w:lsdException w:name="List Table 7 Colorful Accent 5" w:uiPriority="52"/>
-    <w:lsdException w:name="List Table 1 Light Accent 6" w:uiPriority="46"/>
-    <w:lsdException w:name="List Table 2 Accent 6" w:uiPriority="47"/>
-    <w:lsdException w:name="List Table 3 Accent 6" w:uiPriority="48"/>
-    <w:lsdException w:name="List Table 4 Accent 6" w:uiPriority="49"/>
-    <w:lsdException w:name="List Table 5 Dark Accent 6" w:uiPriority="50"/>
-    <w:lsdException w:name="List Table 6 Colorful Accent 6" w:uiPriority="51"/>
-    <w:lsdException w:name="List Table 7 Colorful Accent 6" w:uiPriority="52"/>
+  <w:latentStyles w:defLockedState="0" w:defUIPriority="99" w:defSemiHidden="1" w:defUnhideWhenUsed="1" w:defQFormat="0" w:count="267">
+    <w:lsdException w:name="Normal" w:semiHidden="0" w:uiPriority="0" w:unhideWhenUsed="0" w:qFormat="1"/>
+    <w:lsdException w:name="heading 1" w:semiHidden="0" w:uiPriority="9" w:unhideWhenUsed="0" w:qFormat="1"/>
+    <w:lsdException w:name="heading 2" w:uiPriority="9" w:qFormat="1"/>
+    <w:lsdException w:name="heading 3" w:uiPriority="9" w:qFormat="1"/>
+    <w:lsdException w:name="heading 4" w:uiPriority="9" w:qFormat="1"/>
+    <w:lsdException w:name="heading 5" w:uiPriority="9" w:qFormat="1"/>
+    <w:lsdException w:name="heading 6" w:uiPriority="9" w:qFormat="1"/>
+    <w:lsdException w:name="heading 7" w:uiPriority="9" w:qFormat="1"/>
+    <w:lsdException w:name="heading 8" w:uiPriority="9" w:qFormat="1"/>
+    <w:lsdException w:name="heading 9" w:uiPriority="9" w:qFormat="1"/>
+    <w:lsdException w:name="toc 1" w:uiPriority="39"/>
+    <w:lsdException w:name="toc 2" w:uiPriority="39"/>
+    <w:lsdException w:name="toc 3" w:uiPriority="39"/>
+    <w:lsdException w:name="toc 4" w:uiPriority="39"/>
+    <w:lsdException w:name="toc 5" w:uiPriority="39"/>
+    <w:lsdException w:name="toc 6" w:uiPriority="39"/>
+    <w:lsdException w:name="toc 7" w:uiPriority="39"/>
+    <w:lsdException w:name="toc 8" w:uiPriority="39"/>
+    <w:lsdException w:name="toc 9" w:uiPriority="39"/>
+    <w:lsdException w:name="caption" w:uiPriority="35" w:qFormat="1"/>
+    <w:lsdException w:name="Title" w:semiHidden="0" w:uiPriority="10" w:unhideWhenUsed="0" w:qFormat="1"/>
+    <w:lsdException w:name="Default Paragraph Font" w:uiPriority="1"/>
+    <w:lsdException w:name="Subtitle" w:semiHidden="0" w:uiPriority="11" w:unhideWhenUsed="0" w:qFormat="1"/>
+    <w:lsdException w:name="Strong" w:semiHidden="0" w:uiPriority="22" w:unhideWhenUsed="0" w:qFormat="1"/>
+    <w:lsdException w:name="Emphasis" w:semiHidden="0" w:uiPriority="20" w:unhideWhenUsed="0" w:qFormat="1"/>
+    <w:lsdException w:name="Table Grid" w:semiHidden="0" w:uiPriority="39" w:unhideWhenUsed="0"/>
+    <w:lsdException w:name="Placeholder Text" w:unhideWhenUsed="0"/>
+    <w:lsdException w:name="No Spacing" w:semiHidden="0" w:uiPriority="1" w:unhideWhenUsed="0" w:qFormat="1"/>
+    <w:lsdException w:name="Light Shading" w:semiHidden="0" w:uiPriority="60" w:unhideWhenUsed="0"/>
+    <w:lsdException w:name="Light List" w:semiHidden="0" w:uiPriority="61" w:unhideWhenUsed="0"/>
+    <w:lsdException w:name="Light Grid" w:semiHidden="0" w:uiPriority="62" w:unhideWhenUsed="0"/>
+    <w:lsdException w:name="Medium Shading 1" w:semiHidden="0" w:uiPriority="63" w:unhideWhenUsed="0"/>
+    <w:lsdException w:name="Medium Shading 2" w:semiHidden="0" w:uiPriority="64" w:unhideWhenUsed="0"/>
+    <w:lsdException w:name="Medium List 1" w:semiHidden="0" w:uiPriority="65" w:unhideWhenUsed="0"/>
+    <w:lsdException w:name="Medium List 2" w:semiHidden="0" w:uiPriority="66" w:unhideWhenUsed="0"/>
+    <w:lsdException w:name="Medium Grid 1" w:semiHidden="0" w:uiPriority="67" w:unhideWhenUsed="0"/>
+    <w:lsdException w:name="Medium Grid 2" w:semiHidden="0" w:uiPriority="68" w:unhideWhenUsed="0"/>
+    <w:lsdException w:name="Medium Grid 3" w:semiHidden="0" w:uiPriority="69" w:unhideWhenUsed="0"/>
+    <w:lsdException w:name="Dark List" w:semiHidden="0" w:uiPriority="70" w:unhideWhenUsed="0"/>
+    <w:lsdException w:name="Colorful Shading" w:semiHidden="0" w:uiPriority="71" w:unhideWhenUsed="0"/>
+    <w:lsdException w:name="Colorful List" w:semiHidden="0" w:uiPriority="72" w:unhideWhenUsed="0"/>
+    <w:lsdException w:name="Colorful Grid" w:semiHidden="0" w:uiPriority="73" w:unhideWhenUsed="0"/>
+    <w:lsdException w:name="Light Shading Accent 1" w:semiHidden="0" w:uiPriority="60" w:unhideWhenUsed="0"/>
+    <w:lsdException w:name="Light List Accent 1" w:semiHidden="0" w:uiPriority="61" w:unhideWhenUsed="0"/>
+    <w:lsdException w:name="Light Grid Accent 1" w:semiHidden="0" w:uiPriority="62" w:unhideWhenUsed="0"/>
+    <w:lsdException w:name="Medium Shading 1 Accent 1" w:semiHidden="0" w:uiPriority="63" w:unhideWhenUsed="0"/>
+    <w:lsdException w:name="Medium Shading 2 Accent 1" w:semiHidden="0" w:uiPriority="64" w:unhideWhenUsed="0"/>
+    <w:lsdException w:name="Medium List 1 Accent 1" w:semiHidden="0" w:uiPriority="65" w:unhideWhenUsed="0"/>
+    <w:lsdException w:name="Revision" w:unhideWhenUsed="0"/>
+    <w:lsdException w:name="List Paragraph" w:semiHidden="0" w:uiPriority="34" w:unhideWhenUsed="0" w:qFormat="1"/>
+    <w:lsdException w:name="Quote" w:semiHidden="0" w:uiPriority="29" w:unhideWhenUsed="0" w:qFormat="1"/>
+    <w:lsdException w:name="Intense Quote" w:semiHidden="0" w:uiPriority="30" w:unhideWhenUsed="0" w:qFormat="1"/>
+    <w:lsdException w:name="Medium List 2 Accent 1" w:semiHidden="0" w:uiPriority="66" w:unhideWhenUsed="0"/>
+    <w:lsdException w:name="Medium Grid 1 Accent 1" w:semiHidden="0" w:uiPriority="67" w:unhideWhenUsed="0"/>
+    <w:lsdException w:name="Medium Grid 2 Accent 1" w:semiHidden="0" w:uiPriority="68" w:unhideWhenUsed="0"/>
+    <w:lsdException w:name="Medium Grid 3 Accent 1" w:semiHidden="0" w:uiPriority="69" w:unhideWhenUsed="0"/>
+    <w:lsdException w:name="Dark List Accent 1" w:semiHidden="0" w:uiPriority="70" w:unhideWhenUsed="0"/>
+    <w:lsdException w:name="Colorful Shading Accent 1" w:semiHidden="0" w:uiPriority="71" w:unhideWhenUsed="0"/>
+    <w:lsdException w:name="Colorful List Accent 1" w:semiHidden="0" w:uiPriority="72" w:unhideWhenUsed="0"/>
+    <w:lsdException w:name="Colorful Grid Accent 1" w:semiHidden="0" w:uiPriority="73" w:unhideWhenUsed="0"/>
+    <w:lsdException w:name="Light Shading Accent 2" w:semiHidden="0" w:uiPriority="60" w:unhideWhenUsed="0"/>
+    <w:lsdException w:name="Light List Accent 2" w:semiHidden="0" w:uiPriority="61" w:unhideWhenUsed="0"/>
+    <w:lsdException w:name="Light Grid Accent 2" w:semiHidden="0" w:uiPriority="62" w:unhideWhenUsed="0"/>
+    <w:lsdException w:name="Medium Shading 1 Accent 2" w:semiHidden="0" w:uiPriority="63" w:unhideWhenUsed="0"/>
+    <w:lsdException w:name="Medium Shading 2 Accent 2" w:semiHidden="0" w:uiPriority="64" w:unhideWhenUsed="0"/>
+    <w:lsdException w:name="Medium List 1 Accent 2" w:semiHidden="0" w:uiPriority="65" w:unhideWhenUsed="0"/>
+    <w:lsdException w:name="Medium List 2 Accent 2" w:semiHidden="0" w:uiPriority="66" w:unhideWhenUsed="0"/>
+    <w:lsdException w:name="Medium Grid 1 Accent 2" w:semiHidden="0" w:uiPriority="67" w:unhideWhenUsed="0"/>
+    <w:lsdException w:name="Medium Grid 2 Accent 2" w:semiHidden="0" w:uiPriority="68" w:unhideWhenUsed="0"/>
+    <w:lsdException w:name="Medium Grid 3 Accent 2" w:semiHidden="0" w:uiPriority="69" w:unhideWhenUsed="0"/>
+    <w:lsdException w:name="Dark List Accent 2" w:semiHidden="0" w:uiPriority="70" w:unhideWhenUsed="0"/>
+    <w:lsdException w:name="Colorful Shading Accent 2" w:semiHidden="0" w:uiPriority="71" w:unhideWhenUsed="0"/>
+    <w:lsdException w:name="Colorful List Accent 2" w:semiHidden="0" w:uiPriority="72" w:unhideWhenUsed="0"/>
+    <w:lsdException w:name="Colorful Grid Accent 2" w:semiHidden="0" w:uiPriority="73" w:unhideWhenUsed="0"/>
+    <w:lsdException w:name="Light Shading Accent 3" w:semiHidden="0" w:uiPriority="60" w:unhideWhenUsed="0"/>
+    <w:lsdException w:name="Light List Accent 3" w:semiHidden="0" w:uiPriority="61" w:unhideWhenUsed="0"/>
+    <w:lsdException w:name="Light Grid Accent 3" w:semiHidden="0" w:uiPriority="62" w:unhideWhenUsed="0"/>
+    <w:lsdException w:name="Medium Shading 1 Accent 3" w:semiHidden="0" w:uiPriority="63" w:unhideWhenUsed="0"/>
+    <w:lsdException w:name="Medium Shading 2 Accent 3" w:semiHidden="0" w:uiPriority="64" w:unhideWhenUsed="0"/>
+    <w:lsdException w:name="Medium List 1 Accent 3" w:semiHidden="0" w:uiPriority="65" w:unhideWhenUsed="0"/>
+    <w:lsdException w:name="Medium List 2 Accent 3" w:semiHidden="0" w:uiPriority="66" w:unhideWhenUsed="0"/>
+    <w:lsdException w:name="Medium Grid 1 Accent 3" w:semiHidden="0" w:uiPriority="67" w:unhideWhenUsed="0"/>
+    <w:lsdException w:name="Medium Grid 2 Accent 3" w:semiHidden="0" w:uiPriority="68" w:unhideWhenUsed="0"/>
+    <w:lsdException w:name="Medium Grid 3 Accent 3" w:semiHidden="0" w:uiPriority="69" w:unhideWhenUsed="0"/>
+    <w:lsdException w:name="Dark List Accent 3" w:semiHidden="0" w:uiPriority="70" w:unhideWhenUsed="0"/>
+    <w:lsdException w:name="Colorful Shading Accent 3" w:semiHidden="0" w:uiPriority="71" w:unhideWhenUsed="0"/>
+    <w:lsdException w:name="Colorful List Accent 3" w:semiHidden="0" w:uiPriority="72" w:unhideWhenUsed="0"/>
+    <w:lsdException w:name="Colorful Grid Accent 3" w:semiHidden="0" w:uiPriority="73" w:unhideWhenUsed="0"/>
+    <w:lsdException w:name="Light Shading Accent 4" w:semiHidden="0" w:uiPriority="60" w:unhideWhenUsed="0"/>
+    <w:lsdException w:name="Light List Accent 4" w:semiHidden="0" w:uiPriority="61" w:unhideWhenUsed="0"/>
+    <w:lsdException w:name="Light Grid Accent 4" w:semiHidden="0" w:uiPriority="62" w:unhideWhenUsed="0"/>
+    <w:lsdException w:name="Medium Shading 1 Accent 4" w:semiHidden="0" w:uiPriority="63" w:unhideWhenUsed="0"/>
+    <w:lsdException w:name="Medium Shading 2 Accent 4" w:semiHidden="0" w:uiPriority="64" w:unhideWhenUsed="0"/>
+    <w:lsdException w:name="Medium List 1 Accent 4" w:semiHidden="0" w:uiPriority="65" w:unhideWhenUsed="0"/>
+    <w:lsdException w:name="Medium List 2 Accent 4" w:semiHidden="0" w:uiPriority="66" w:unhideWhenUsed="0"/>
+    <w:lsdException w:name="Medium Grid 1 Accent 4" w:semiHidden="0" w:uiPriority="67" w:unhideWhenUsed="0"/>
+    <w:lsdException w:name="Medium Grid 2 Accent 4" w:semiHidden="0" w:uiPriority="68" w:unhideWhenUsed="0"/>
+    <w:lsdException w:name="Medium Grid 3 Accent 4" w:semiHidden="0" w:uiPriority="69" w:unhideWhenUsed="0"/>
+    <w:lsdException w:name="Dark List Accent 4" w:semiHidden="0" w:uiPriority="70" w:unhideWhenUsed="0"/>
+    <w:lsdException w:name="Colorful Shading Accent 4" w:semiHidden="0" w:uiPriority="71" w:unhideWhenUsed="0"/>
+    <w:lsdException w:name="Colorful List Accent 4" w:semiHidden="0" w:uiPriority="72" w:unhideWhenUsed="0"/>
+    <w:lsdException w:name="Colorful Grid Accent 4" w:semiHidden="0" w:uiPriority="73" w:unhideWhenUsed="0"/>
+    <w:lsdException w:name="Light Shading Accent 5" w:semiHidden="0" w:uiPriority="60" w:unhideWhenUsed="0"/>
+    <w:lsdException w:name="Light List Accent 5" w:semiHidden="0" w:uiPriority="61" w:unhideWhenUsed="0"/>
+    <w:lsdException w:name="Light Grid Accent 5" w:semiHidden="0" w:uiPriority="62" w:unhideWhenUsed="0"/>
+    <w:lsdException w:name="Medium Shading 1 Accent 5" w:semiHidden="0" w:uiPriority="63" w:unhideWhenUsed="0"/>
+    <w:lsdException w:name="Medium Shading 2 Accent 5" w:semiHidden="0" w:uiPriority="64" w:unhideWhenUsed="0"/>
+    <w:lsdException w:name="Medium List 1 Accent 5" w:semiHidden="0" w:uiPriority="65" w:unhideWhenUsed="0"/>
+    <w:lsdException w:name="Medium List 2 Accent 5" w:semiHidden="0" w:uiPriority="66" w:unhideWhenUsed="0"/>
+    <w:lsdException w:name="Medium Grid 1 Accent 5" w:semiHidden="0" w:uiPriority="67" w:unhideWhenUsed="0"/>
+    <w:lsdException w:name="Medium Grid 2 Accent 5" w:semiHidden="0" w:uiPriority="68" w:unhideWhenUsed="0"/>
+    <w:lsdException w:name="Medium Grid 3 Accent 5" w:semiHidden="0" w:uiPriority="69" w:unhideWhenUsed="0"/>
+    <w:lsdException w:name="Dark List Accent 5" w:semiHidden="0" w:uiPriority="70" w:unhideWhenUsed="0"/>
+    <w:lsdException w:name="Colorful Shading Accent 5" w:semiHidden="0" w:uiPriority="71" w:unhideWhenUsed="0"/>
+    <w:lsdException w:name="Colorful List Accent 5" w:semiHidden="0" w:uiPriority="72" w:unhideWhenUsed="0"/>
+    <w:lsdException w:name="Colorful Grid Accent 5" w:semiHidden="0" w:uiPriority="73" w:unhideWhenUsed="0"/>
+    <w:lsdException w:name="Light Shading Accent 6" w:semiHidden="0" w:uiPriority="60" w:unhideWhenUsed="0"/>
+    <w:lsdException w:name="Light List Accent 6" w:semiHidden="0" w:uiPriority="61" w:unhideWhenUsed="0"/>
+    <w:lsdException w:name="Light Grid Accent 6" w:semiHidden="0" w:uiPriority="62" w:unhideWhenUsed="0"/>
+    <w:lsdException w:name="Medium Shading 1 Accent 6" w:semiHidden="0" w:uiPriority="63" w:unhideWhenUsed="0"/>
+    <w:lsdException w:name="Medium Shading 2 Accent 6" w:semiHidden="0" w:uiPriority="64" w:unhideWhenUsed="0"/>
+    <w:lsdException w:name="Medium List 1 Accent 6" w:semiHidden="0" w:uiPriority="65" w:unhideWhenUsed="0"/>
+    <w:lsdException w:name="Medium List 2 Accent 6" w:semiHidden="0" w:uiPriority="66" w:unhideWhenUsed="0"/>
+    <w:lsdException w:name="Medium Grid 1 Accent 6" w:semiHidden="0" w:uiPriority="67" w:unhideWhenUsed="0"/>
+    <w:lsdException w:name="Medium Grid 2 Accent 6" w:semiHidden="0" w:uiPriority="68" w:unhideWhenUsed="0"/>
+    <w:lsdException w:name="Medium Grid 3 Accent 6" w:semiHidden="0" w:uiPriority="69" w:unhideWhenUsed="0"/>
+    <w:lsdException w:name="Dark List Accent 6" w:semiHidden="0" w:uiPriority="70" w:unhideWhenUsed="0"/>
+    <w:lsdException w:name="Colorful Shading Accent 6" w:semiHidden="0" w:uiPriority="71" w:unhideWhenUsed="0"/>
+    <w:lsdException w:name="Colorful List Accent 6" w:semiHidden="0" w:uiPriority="72" w:unhideWhenUsed="0"/>
+    <w:lsdException w:name="Colorful Grid Accent 6" w:semiHidden="0" w:uiPriority="73" w:unhideWhenUsed="0"/>
+    <w:lsdException w:name="Subtle Emphasis" w:semiHidden="0" w:uiPriority="19" w:unhideWhenUsed="0" w:qFormat="1"/>
+    <w:lsdException w:name="Intense Emphasis" w:semiHidden="0" w:uiPriority="21" w:unhideWhenUsed="0" w:qFormat="1"/>
+    <w:lsdException w:name="Subtle Reference" w:semiHidden="0" w:uiPriority="31" w:unhideWhenUsed="0" w:qFormat="1"/>
+    <w:lsdException w:name="Intense Reference" w:semiHidden="0" w:uiPriority="32" w:unhideWhenUsed="0" w:qFormat="1"/>
+    <w:lsdException w:name="Book Title" w:semiHidden="0" w:uiPriority="33" w:unhideWhenUsed="0" w:qFormat="1"/>
+    <w:lsdException w:name="Bibliography" w:uiPriority="37"/>
+    <w:lsdException w:name="TOC Heading" w:uiPriority="39" w:qFormat="1"/>
   </w:latentStyles>
   <w:style w:type="paragraph" w:default="1" w:styleId="Normal">
     <w:name w:val="Normal"/>
@@ -13136,6 +11729,7 @@
       <w:sz w:val="22"/>
     </w:rPr>
     <w:tblPr>
+      <w:tblInd w:w="0" w:type="dxa"/>
       <w:tblBorders>
         <w:top w:val="single" w:sz="4" w:space="0" w:color="auto"/>
         <w:left w:val="single" w:sz="4" w:space="0" w:color="auto"/>
@@ -13144,6 +11738,12 @@
         <w:insideH w:val="single" w:sz="4" w:space="0" w:color="auto"/>
         <w:insideV w:val="single" w:sz="4" w:space="0" w:color="auto"/>
       </w:tblBorders>
+      <w:tblCellMar>
+        <w:top w:w="0" w:type="dxa"/>
+        <w:left w:w="108" w:type="dxa"/>
+        <w:bottom w:w="0" w:type="dxa"/>
+        <w:right w:w="108" w:type="dxa"/>
+      </w:tblCellMar>
     </w:tblPr>
   </w:style>
   <w:style w:type="paragraph" w:styleId="Footer">
@@ -13226,10 +11826,447 @@
     <w:tblPr>
       <w:tblStyleRowBandSize w:val="1"/>
       <w:tblStyleColBandSize w:val="1"/>
+      <w:tblInd w:w="0" w:type="dxa"/>
       <w:tblBorders>
         <w:top w:val="single" w:sz="8" w:space="0" w:color="000000" w:themeColor="text1"/>
         <w:bottom w:val="single" w:sz="8" w:space="0" w:color="000000" w:themeColor="text1"/>
       </w:tblBorders>
+      <w:tblCellMar>
+        <w:top w:w="0" w:type="dxa"/>
+        <w:left w:w="108" w:type="dxa"/>
+        <w:bottom w:w="0" w:type="dxa"/>
+        <w:right w:w="108" w:type="dxa"/>
+      </w:tblCellMar>
+    </w:tblPr>
+    <w:tblStylePr w:type="firstRow">
+      <w:pPr>
+        <w:spacing w:before="0" w:after="0" w:line="240" w:lineRule="auto"/>
+      </w:pPr>
+      <w:rPr>
+        <w:b/>
+        <w:bCs/>
+      </w:rPr>
+      <w:tblPr/>
+      <w:tcPr>
+        <w:tcBorders>
+          <w:top w:val="single" w:sz="8" w:space="0" w:color="000000" w:themeColor="text1"/>
+          <w:left w:val="nil"/>
+          <w:bottom w:val="single" w:sz="8" w:space="0" w:color="000000" w:themeColor="text1"/>
+          <w:right w:val="nil"/>
+          <w:insideH w:val="nil"/>
+          <w:insideV w:val="nil"/>
+        </w:tcBorders>
+      </w:tcPr>
+    </w:tblStylePr>
+    <w:tblStylePr w:type="lastRow">
+      <w:pPr>
+        <w:spacing w:before="0" w:after="0" w:line="240" w:lineRule="auto"/>
+      </w:pPr>
+      <w:rPr>
+        <w:b/>
+        <w:bCs/>
+      </w:rPr>
+      <w:tblPr/>
+      <w:tcPr>
+        <w:tcBorders>
+          <w:top w:val="single" w:sz="8" w:space="0" w:color="000000" w:themeColor="text1"/>
+          <w:left w:val="nil"/>
+          <w:bottom w:val="single" w:sz="8" w:space="0" w:color="000000" w:themeColor="text1"/>
+          <w:right w:val="nil"/>
+          <w:insideH w:val="nil"/>
+          <w:insideV w:val="nil"/>
+        </w:tcBorders>
+      </w:tcPr>
+    </w:tblStylePr>
+    <w:tblStylePr w:type="firstCol">
+      <w:rPr>
+        <w:b/>
+        <w:bCs/>
+      </w:rPr>
+    </w:tblStylePr>
+    <w:tblStylePr w:type="lastCol">
+      <w:rPr>
+        <w:b/>
+        <w:bCs/>
+      </w:rPr>
+    </w:tblStylePr>
+    <w:tblStylePr w:type="band1Vert">
+      <w:tblPr/>
+      <w:tcPr>
+        <w:tcBorders>
+          <w:left w:val="nil"/>
+          <w:right w:val="nil"/>
+          <w:insideH w:val="nil"/>
+          <w:insideV w:val="nil"/>
+        </w:tcBorders>
+        <w:shd w:val="clear" w:color="auto" w:fill="C0C0C0" w:themeFill="text1" w:themeFillTint="3F"/>
+      </w:tcPr>
+    </w:tblStylePr>
+    <w:tblStylePr w:type="band1Horz">
+      <w:tblPr/>
+      <w:tcPr>
+        <w:tcBorders>
+          <w:left w:val="nil"/>
+          <w:right w:val="nil"/>
+          <w:insideH w:val="nil"/>
+          <w:insideV w:val="nil"/>
+        </w:tcBorders>
+        <w:shd w:val="clear" w:color="auto" w:fill="C0C0C0" w:themeFill="text1" w:themeFillTint="3F"/>
+      </w:tcPr>
+    </w:tblStylePr>
+  </w:style>
+</w:styles>
+</file>
+
+<file path=word/stylesWithEffects.xml><?xml version="1.0" encoding="utf-8"?>
+<w:styles xmlns:wpc="http://schemas.microsoft.com/office/word/2010/wordprocessingCanvas" xmlns:mc="http://schemas.openxmlformats.org/markup-compatibility/2006" xmlns:o="urn:schemas-microsoft-com:office:office" xmlns:r="http://schemas.openxmlformats.org/officeDocument/2006/relationships" xmlns:m="http://schemas.openxmlformats.org/officeDocument/2006/math" xmlns:v="urn:schemas-microsoft-com:vml" xmlns:wp14="http://schemas.microsoft.com/office/word/2010/wordprocessingDrawing" xmlns:wp="http://schemas.openxmlformats.org/drawingml/2006/wordprocessingDrawing" xmlns:w10="urn:schemas-microsoft-com:office:word" xmlns:w="http://schemas.openxmlformats.org/wordprocessingml/2006/main" xmlns:w14="http://schemas.microsoft.com/office/word/2010/wordml" xmlns:wpg="http://schemas.microsoft.com/office/word/2010/wordprocessingGroup" xmlns:wpi="http://schemas.microsoft.com/office/word/2010/wordprocessingInk" xmlns:wne="http://schemas.microsoft.com/office/word/2006/wordml" xmlns:wps="http://schemas.microsoft.com/office/word/2010/wordprocessingShape" mc:Ignorable="w14 wp14">
+  <w:docDefaults>
+    <w:rPrDefault>
+      <w:rPr>
+        <w:rFonts w:ascii="Times New Roman" w:eastAsiaTheme="minorHAnsi" w:hAnsi="Times New Roman" w:cstheme="minorBidi"/>
+        <w:sz w:val="28"/>
+        <w:szCs w:val="22"/>
+        <w:lang w:val="en-US" w:eastAsia="en-US" w:bidi="ar-SA"/>
+      </w:rPr>
+    </w:rPrDefault>
+    <w:pPrDefault>
+      <w:pPr>
+        <w:jc w:val="both"/>
+      </w:pPr>
+    </w:pPrDefault>
+  </w:docDefaults>
+  <w:latentStyles w:defLockedState="0" w:defUIPriority="99" w:defSemiHidden="1" w:defUnhideWhenUsed="1" w:defQFormat="0" w:count="267">
+    <w:lsdException w:name="Normal" w:semiHidden="0" w:uiPriority="0" w:unhideWhenUsed="0" w:qFormat="1"/>
+    <w:lsdException w:name="heading 1" w:semiHidden="0" w:uiPriority="9" w:unhideWhenUsed="0" w:qFormat="1"/>
+    <w:lsdException w:name="heading 2" w:uiPriority="9" w:qFormat="1"/>
+    <w:lsdException w:name="heading 3" w:uiPriority="9" w:qFormat="1"/>
+    <w:lsdException w:name="heading 4" w:uiPriority="9" w:qFormat="1"/>
+    <w:lsdException w:name="heading 5" w:uiPriority="9" w:qFormat="1"/>
+    <w:lsdException w:name="heading 6" w:uiPriority="9" w:qFormat="1"/>
+    <w:lsdException w:name="heading 7" w:uiPriority="9" w:qFormat="1"/>
+    <w:lsdException w:name="heading 8" w:uiPriority="9" w:qFormat="1"/>
+    <w:lsdException w:name="heading 9" w:uiPriority="9" w:qFormat="1"/>
+    <w:lsdException w:name="toc 1" w:uiPriority="39"/>
+    <w:lsdException w:name="toc 2" w:uiPriority="39"/>
+    <w:lsdException w:name="toc 3" w:uiPriority="39"/>
+    <w:lsdException w:name="toc 4" w:uiPriority="39"/>
+    <w:lsdException w:name="toc 5" w:uiPriority="39"/>
+    <w:lsdException w:name="toc 6" w:uiPriority="39"/>
+    <w:lsdException w:name="toc 7" w:uiPriority="39"/>
+    <w:lsdException w:name="toc 8" w:uiPriority="39"/>
+    <w:lsdException w:name="toc 9" w:uiPriority="39"/>
+    <w:lsdException w:name="caption" w:uiPriority="35" w:qFormat="1"/>
+    <w:lsdException w:name="Title" w:semiHidden="0" w:uiPriority="10" w:unhideWhenUsed="0" w:qFormat="1"/>
+    <w:lsdException w:name="Default Paragraph Font" w:uiPriority="1"/>
+    <w:lsdException w:name="Subtitle" w:semiHidden="0" w:uiPriority="11" w:unhideWhenUsed="0" w:qFormat="1"/>
+    <w:lsdException w:name="Strong" w:semiHidden="0" w:uiPriority="22" w:unhideWhenUsed="0" w:qFormat="1"/>
+    <w:lsdException w:name="Emphasis" w:semiHidden="0" w:uiPriority="20" w:unhideWhenUsed="0" w:qFormat="1"/>
+    <w:lsdException w:name="Table Grid" w:semiHidden="0" w:uiPriority="39" w:unhideWhenUsed="0"/>
+    <w:lsdException w:name="Placeholder Text" w:unhideWhenUsed="0"/>
+    <w:lsdException w:name="No Spacing" w:semiHidden="0" w:uiPriority="1" w:unhideWhenUsed="0" w:qFormat="1"/>
+    <w:lsdException w:name="Light Shading" w:semiHidden="0" w:uiPriority="60" w:unhideWhenUsed="0"/>
+    <w:lsdException w:name="Light List" w:semiHidden="0" w:uiPriority="61" w:unhideWhenUsed="0"/>
+    <w:lsdException w:name="Light Grid" w:semiHidden="0" w:uiPriority="62" w:unhideWhenUsed="0"/>
+    <w:lsdException w:name="Medium Shading 1" w:semiHidden="0" w:uiPriority="63" w:unhideWhenUsed="0"/>
+    <w:lsdException w:name="Medium Shading 2" w:semiHidden="0" w:uiPriority="64" w:unhideWhenUsed="0"/>
+    <w:lsdException w:name="Medium List 1" w:semiHidden="0" w:uiPriority="65" w:unhideWhenUsed="0"/>
+    <w:lsdException w:name="Medium List 2" w:semiHidden="0" w:uiPriority="66" w:unhideWhenUsed="0"/>
+    <w:lsdException w:name="Medium Grid 1" w:semiHidden="0" w:uiPriority="67" w:unhideWhenUsed="0"/>
+    <w:lsdException w:name="Medium Grid 2" w:semiHidden="0" w:uiPriority="68" w:unhideWhenUsed="0"/>
+    <w:lsdException w:name="Medium Grid 3" w:semiHidden="0" w:uiPriority="69" w:unhideWhenUsed="0"/>
+    <w:lsdException w:name="Dark List" w:semiHidden="0" w:uiPriority="70" w:unhideWhenUsed="0"/>
+    <w:lsdException w:name="Colorful Shading" w:semiHidden="0" w:uiPriority="71" w:unhideWhenUsed="0"/>
+    <w:lsdException w:name="Colorful List" w:semiHidden="0" w:uiPriority="72" w:unhideWhenUsed="0"/>
+    <w:lsdException w:name="Colorful Grid" w:semiHidden="0" w:uiPriority="73" w:unhideWhenUsed="0"/>
+    <w:lsdException w:name="Light Shading Accent 1" w:semiHidden="0" w:uiPriority="60" w:unhideWhenUsed="0"/>
+    <w:lsdException w:name="Light List Accent 1" w:semiHidden="0" w:uiPriority="61" w:unhideWhenUsed="0"/>
+    <w:lsdException w:name="Light Grid Accent 1" w:semiHidden="0" w:uiPriority="62" w:unhideWhenUsed="0"/>
+    <w:lsdException w:name="Medium Shading 1 Accent 1" w:semiHidden="0" w:uiPriority="63" w:unhideWhenUsed="0"/>
+    <w:lsdException w:name="Medium Shading 2 Accent 1" w:semiHidden="0" w:uiPriority="64" w:unhideWhenUsed="0"/>
+    <w:lsdException w:name="Medium List 1 Accent 1" w:semiHidden="0" w:uiPriority="65" w:unhideWhenUsed="0"/>
+    <w:lsdException w:name="Revision" w:unhideWhenUsed="0"/>
+    <w:lsdException w:name="List Paragraph" w:semiHidden="0" w:uiPriority="34" w:unhideWhenUsed="0" w:qFormat="1"/>
+    <w:lsdException w:name="Quote" w:semiHidden="0" w:uiPriority="29" w:unhideWhenUsed="0" w:qFormat="1"/>
+    <w:lsdException w:name="Intense Quote" w:semiHidden="0" w:uiPriority="30" w:unhideWhenUsed="0" w:qFormat="1"/>
+    <w:lsdException w:name="Medium List 2 Accent 1" w:semiHidden="0" w:uiPriority="66" w:unhideWhenUsed="0"/>
+    <w:lsdException w:name="Medium Grid 1 Accent 1" w:semiHidden="0" w:uiPriority="67" w:unhideWhenUsed="0"/>
+    <w:lsdException w:name="Medium Grid 2 Accent 1" w:semiHidden="0" w:uiPriority="68" w:unhideWhenUsed="0"/>
+    <w:lsdException w:name="Medium Grid 3 Accent 1" w:semiHidden="0" w:uiPriority="69" w:unhideWhenUsed="0"/>
+    <w:lsdException w:name="Dark List Accent 1" w:semiHidden="0" w:uiPriority="70" w:unhideWhenUsed="0"/>
+    <w:lsdException w:name="Colorful Shading Accent 1" w:semiHidden="0" w:uiPriority="71" w:unhideWhenUsed="0"/>
+    <w:lsdException w:name="Colorful List Accent 1" w:semiHidden="0" w:uiPriority="72" w:unhideWhenUsed="0"/>
+    <w:lsdException w:name="Colorful Grid Accent 1" w:semiHidden="0" w:uiPriority="73" w:unhideWhenUsed="0"/>
+    <w:lsdException w:name="Light Shading Accent 2" w:semiHidden="0" w:uiPriority="60" w:unhideWhenUsed="0"/>
+    <w:lsdException w:name="Light List Accent 2" w:semiHidden="0" w:uiPriority="61" w:unhideWhenUsed="0"/>
+    <w:lsdException w:name="Light Grid Accent 2" w:semiHidden="0" w:uiPriority="62" w:unhideWhenUsed="0"/>
+    <w:lsdException w:name="Medium Shading 1 Accent 2" w:semiHidden="0" w:uiPriority="63" w:unhideWhenUsed="0"/>
+    <w:lsdException w:name="Medium Shading 2 Accent 2" w:semiHidden="0" w:uiPriority="64" w:unhideWhenUsed="0"/>
+    <w:lsdException w:name="Medium List 1 Accent 2" w:semiHidden="0" w:uiPriority="65" w:unhideWhenUsed="0"/>
+    <w:lsdException w:name="Medium List 2 Accent 2" w:semiHidden="0" w:uiPriority="66" w:unhideWhenUsed="0"/>
+    <w:lsdException w:name="Medium Grid 1 Accent 2" w:semiHidden="0" w:uiPriority="67" w:unhideWhenUsed="0"/>
+    <w:lsdException w:name="Medium Grid 2 Accent 2" w:semiHidden="0" w:uiPriority="68" w:unhideWhenUsed="0"/>
+    <w:lsdException w:name="Medium Grid 3 Accent 2" w:semiHidden="0" w:uiPriority="69" w:unhideWhenUsed="0"/>
+    <w:lsdException w:name="Dark List Accent 2" w:semiHidden="0" w:uiPriority="70" w:unhideWhenUsed="0"/>
+    <w:lsdException w:name="Colorful Shading Accent 2" w:semiHidden="0" w:uiPriority="71" w:unhideWhenUsed="0"/>
+    <w:lsdException w:name="Colorful List Accent 2" w:semiHidden="0" w:uiPriority="72" w:unhideWhenUsed="0"/>
+    <w:lsdException w:name="Colorful Grid Accent 2" w:semiHidden="0" w:uiPriority="73" w:unhideWhenUsed="0"/>
+    <w:lsdException w:name="Light Shading Accent 3" w:semiHidden="0" w:uiPriority="60" w:unhideWhenUsed="0"/>
+    <w:lsdException w:name="Light List Accent 3" w:semiHidden="0" w:uiPriority="61" w:unhideWhenUsed="0"/>
+    <w:lsdException w:name="Light Grid Accent 3" w:semiHidden="0" w:uiPriority="62" w:unhideWhenUsed="0"/>
+    <w:lsdException w:name="Medium Shading 1 Accent 3" w:semiHidden="0" w:uiPriority="63" w:unhideWhenUsed="0"/>
+    <w:lsdException w:name="Medium Shading 2 Accent 3" w:semiHidden="0" w:uiPriority="64" w:unhideWhenUsed="0"/>
+    <w:lsdException w:name="Medium List 1 Accent 3" w:semiHidden="0" w:uiPriority="65" w:unhideWhenUsed="0"/>
+    <w:lsdException w:name="Medium List 2 Accent 3" w:semiHidden="0" w:uiPriority="66" w:unhideWhenUsed="0"/>
+    <w:lsdException w:name="Medium Grid 1 Accent 3" w:semiHidden="0" w:uiPriority="67" w:unhideWhenUsed="0"/>
+    <w:lsdException w:name="Medium Grid 2 Accent 3" w:semiHidden="0" w:uiPriority="68" w:unhideWhenUsed="0"/>
+    <w:lsdException w:name="Medium Grid 3 Accent 3" w:semiHidden="0" w:uiPriority="69" w:unhideWhenUsed="0"/>
+    <w:lsdException w:name="Dark List Accent 3" w:semiHidden="0" w:uiPriority="70" w:unhideWhenUsed="0"/>
+    <w:lsdException w:name="Colorful Shading Accent 3" w:semiHidden="0" w:uiPriority="71" w:unhideWhenUsed="0"/>
+    <w:lsdException w:name="Colorful List Accent 3" w:semiHidden="0" w:uiPriority="72" w:unhideWhenUsed="0"/>
+    <w:lsdException w:name="Colorful Grid Accent 3" w:semiHidden="0" w:uiPriority="73" w:unhideWhenUsed="0"/>
+    <w:lsdException w:name="Light Shading Accent 4" w:semiHidden="0" w:uiPriority="60" w:unhideWhenUsed="0"/>
+    <w:lsdException w:name="Light List Accent 4" w:semiHidden="0" w:uiPriority="61" w:unhideWhenUsed="0"/>
+    <w:lsdException w:name="Light Grid Accent 4" w:semiHidden="0" w:uiPriority="62" w:unhideWhenUsed="0"/>
+    <w:lsdException w:name="Medium Shading 1 Accent 4" w:semiHidden="0" w:uiPriority="63" w:unhideWhenUsed="0"/>
+    <w:lsdException w:name="Medium Shading 2 Accent 4" w:semiHidden="0" w:uiPriority="64" w:unhideWhenUsed="0"/>
+    <w:lsdException w:name="Medium List 1 Accent 4" w:semiHidden="0" w:uiPriority="65" w:unhideWhenUsed="0"/>
+    <w:lsdException w:name="Medium List 2 Accent 4" w:semiHidden="0" w:uiPriority="66" w:unhideWhenUsed="0"/>
+    <w:lsdException w:name="Medium Grid 1 Accent 4" w:semiHidden="0" w:uiPriority="67" w:unhideWhenUsed="0"/>
+    <w:lsdException w:name="Medium Grid 2 Accent 4" w:semiHidden="0" w:uiPriority="68" w:unhideWhenUsed="0"/>
+    <w:lsdException w:name="Medium Grid 3 Accent 4" w:semiHidden="0" w:uiPriority="69" w:unhideWhenUsed="0"/>
+    <w:lsdException w:name="Dark List Accent 4" w:semiHidden="0" w:uiPriority="70" w:unhideWhenUsed="0"/>
+    <w:lsdException w:name="Colorful Shading Accent 4" w:semiHidden="0" w:uiPriority="71" w:unhideWhenUsed="0"/>
+    <w:lsdException w:name="Colorful List Accent 4" w:semiHidden="0" w:uiPriority="72" w:unhideWhenUsed="0"/>
+    <w:lsdException w:name="Colorful Grid Accent 4" w:semiHidden="0" w:uiPriority="73" w:unhideWhenUsed="0"/>
+    <w:lsdException w:name="Light Shading Accent 5" w:semiHidden="0" w:uiPriority="60" w:unhideWhenUsed="0"/>
+    <w:lsdException w:name="Light List Accent 5" w:semiHidden="0" w:uiPriority="61" w:unhideWhenUsed="0"/>
+    <w:lsdException w:name="Light Grid Accent 5" w:semiHidden="0" w:uiPriority="62" w:unhideWhenUsed="0"/>
+    <w:lsdException w:name="Medium Shading 1 Accent 5" w:semiHidden="0" w:uiPriority="63" w:unhideWhenUsed="0"/>
+    <w:lsdException w:name="Medium Shading 2 Accent 5" w:semiHidden="0" w:uiPriority="64" w:unhideWhenUsed="0"/>
+    <w:lsdException w:name="Medium List 1 Accent 5" w:semiHidden="0" w:uiPriority="65" w:unhideWhenUsed="0"/>
+    <w:lsdException w:name="Medium List 2 Accent 5" w:semiHidden="0" w:uiPriority="66" w:unhideWhenUsed="0"/>
+    <w:lsdException w:name="Medium Grid 1 Accent 5" w:semiHidden="0" w:uiPriority="67" w:unhideWhenUsed="0"/>
+    <w:lsdException w:name="Medium Grid 2 Accent 5" w:semiHidden="0" w:uiPriority="68" w:unhideWhenUsed="0"/>
+    <w:lsdException w:name="Medium Grid 3 Accent 5" w:semiHidden="0" w:uiPriority="69" w:unhideWhenUsed="0"/>
+    <w:lsdException w:name="Dark List Accent 5" w:semiHidden="0" w:uiPriority="70" w:unhideWhenUsed="0"/>
+    <w:lsdException w:name="Colorful Shading Accent 5" w:semiHidden="0" w:uiPriority="71" w:unhideWhenUsed="0"/>
+    <w:lsdException w:name="Colorful List Accent 5" w:semiHidden="0" w:uiPriority="72" w:unhideWhenUsed="0"/>
+    <w:lsdException w:name="Colorful Grid Accent 5" w:semiHidden="0" w:uiPriority="73" w:unhideWhenUsed="0"/>
+    <w:lsdException w:name="Light Shading Accent 6" w:semiHidden="0" w:uiPriority="60" w:unhideWhenUsed="0"/>
+    <w:lsdException w:name="Light List Accent 6" w:semiHidden="0" w:uiPriority="61" w:unhideWhenUsed="0"/>
+    <w:lsdException w:name="Light Grid Accent 6" w:semiHidden="0" w:uiPriority="62" w:unhideWhenUsed="0"/>
+    <w:lsdException w:name="Medium Shading 1 Accent 6" w:semiHidden="0" w:uiPriority="63" w:unhideWhenUsed="0"/>
+    <w:lsdException w:name="Medium Shading 2 Accent 6" w:semiHidden="0" w:uiPriority="64" w:unhideWhenUsed="0"/>
+    <w:lsdException w:name="Medium List 1 Accent 6" w:semiHidden="0" w:uiPriority="65" w:unhideWhenUsed="0"/>
+    <w:lsdException w:name="Medium List 2 Accent 6" w:semiHidden="0" w:uiPriority="66" w:unhideWhenUsed="0"/>
+    <w:lsdException w:name="Medium Grid 1 Accent 6" w:semiHidden="0" w:uiPriority="67" w:unhideWhenUsed="0"/>
+    <w:lsdException w:name="Medium Grid 2 Accent 6" w:semiHidden="0" w:uiPriority="68" w:unhideWhenUsed="0"/>
+    <w:lsdException w:name="Medium Grid 3 Accent 6" w:semiHidden="0" w:uiPriority="69" w:unhideWhenUsed="0"/>
+    <w:lsdException w:name="Dark List Accent 6" w:semiHidden="0" w:uiPriority="70" w:unhideWhenUsed="0"/>
+    <w:lsdException w:name="Colorful Shading Accent 6" w:semiHidden="0" w:uiPriority="71" w:unhideWhenUsed="0"/>
+    <w:lsdException w:name="Colorful List Accent 6" w:semiHidden="0" w:uiPriority="72" w:unhideWhenUsed="0"/>
+    <w:lsdException w:name="Colorful Grid Accent 6" w:semiHidden="0" w:uiPriority="73" w:unhideWhenUsed="0"/>
+    <w:lsdException w:name="Subtle Emphasis" w:semiHidden="0" w:uiPriority="19" w:unhideWhenUsed="0" w:qFormat="1"/>
+    <w:lsdException w:name="Intense Emphasis" w:semiHidden="0" w:uiPriority="21" w:unhideWhenUsed="0" w:qFormat="1"/>
+    <w:lsdException w:name="Subtle Reference" w:semiHidden="0" w:uiPriority="31" w:unhideWhenUsed="0" w:qFormat="1"/>
+    <w:lsdException w:name="Intense Reference" w:semiHidden="0" w:uiPriority="32" w:unhideWhenUsed="0" w:qFormat="1"/>
+    <w:lsdException w:name="Book Title" w:semiHidden="0" w:uiPriority="33" w:unhideWhenUsed="0" w:qFormat="1"/>
+    <w:lsdException w:name="Bibliography" w:uiPriority="37"/>
+    <w:lsdException w:name="TOC Heading" w:uiPriority="39" w:qFormat="1"/>
+  </w:latentStyles>
+  <w:style w:type="paragraph" w:default="1" w:styleId="Normal">
+    <w:name w:val="Normal"/>
+    <w:qFormat/>
+    <w:rsid w:val="008A0681"/>
+    <w:pPr>
+      <w:spacing w:after="160" w:line="259" w:lineRule="auto"/>
+    </w:pPr>
+    <w:rPr>
+      <w:rFonts w:asciiTheme="minorHAnsi" w:hAnsiTheme="minorHAnsi"/>
+      <w:sz w:val="24"/>
+    </w:rPr>
+  </w:style>
+  <w:style w:type="paragraph" w:styleId="Heading1">
+    <w:name w:val="heading 1"/>
+    <w:basedOn w:val="Normal"/>
+    <w:next w:val="Normal"/>
+    <w:link w:val="Heading1Char"/>
+    <w:uiPriority w:val="9"/>
+    <w:qFormat/>
+    <w:rsid w:val="008A0681"/>
+    <w:pPr>
+      <w:keepNext/>
+      <w:keepLines/>
+      <w:spacing w:before="240" w:after="0"/>
+      <w:outlineLvl w:val="0"/>
+    </w:pPr>
+    <w:rPr>
+      <w:rFonts w:asciiTheme="majorHAnsi" w:eastAsiaTheme="majorEastAsia" w:hAnsiTheme="majorHAnsi" w:cstheme="majorBidi"/>
+      <w:b/>
+      <w:szCs w:val="32"/>
+    </w:rPr>
+  </w:style>
+  <w:style w:type="character" w:default="1" w:styleId="DefaultParagraphFont">
+    <w:name w:val="Default Paragraph Font"/>
+    <w:uiPriority w:val="1"/>
+    <w:semiHidden/>
+    <w:unhideWhenUsed/>
+  </w:style>
+  <w:style w:type="table" w:default="1" w:styleId="TableNormal">
+    <w:name w:val="Normal Table"/>
+    <w:uiPriority w:val="99"/>
+    <w:semiHidden/>
+    <w:unhideWhenUsed/>
+    <w:tblPr>
+      <w:tblInd w:w="0" w:type="dxa"/>
+      <w:tblCellMar>
+        <w:top w:w="0" w:type="dxa"/>
+        <w:left w:w="108" w:type="dxa"/>
+        <w:bottom w:w="0" w:type="dxa"/>
+        <w:right w:w="108" w:type="dxa"/>
+      </w:tblCellMar>
+    </w:tblPr>
+  </w:style>
+  <w:style w:type="numbering" w:default="1" w:styleId="NoList">
+    <w:name w:val="No List"/>
+    <w:uiPriority w:val="99"/>
+    <w:semiHidden/>
+    <w:unhideWhenUsed/>
+  </w:style>
+  <w:style w:type="character" w:customStyle="1" w:styleId="Heading1Char">
+    <w:name w:val="Heading 1 Char"/>
+    <w:basedOn w:val="DefaultParagraphFont"/>
+    <w:link w:val="Heading1"/>
+    <w:uiPriority w:val="9"/>
+    <w:rsid w:val="008A0681"/>
+    <w:rPr>
+      <w:rFonts w:asciiTheme="majorHAnsi" w:eastAsiaTheme="majorEastAsia" w:hAnsiTheme="majorHAnsi" w:cstheme="majorBidi"/>
+      <w:b/>
+      <w:sz w:val="24"/>
+      <w:szCs w:val="32"/>
+    </w:rPr>
+  </w:style>
+  <w:style w:type="table" w:styleId="TableGrid">
+    <w:name w:val="Table Grid"/>
+    <w:basedOn w:val="TableNormal"/>
+    <w:uiPriority w:val="39"/>
+    <w:rsid w:val="008A0681"/>
+    <w:pPr>
+      <w:jc w:val="left"/>
+    </w:pPr>
+    <w:rPr>
+      <w:rFonts w:asciiTheme="minorHAnsi" w:hAnsiTheme="minorHAnsi"/>
+      <w:sz w:val="22"/>
+    </w:rPr>
+    <w:tblPr>
+      <w:tblInd w:w="0" w:type="dxa"/>
+      <w:tblBorders>
+        <w:top w:val="single" w:sz="4" w:space="0" w:color="auto"/>
+        <w:left w:val="single" w:sz="4" w:space="0" w:color="auto"/>
+        <w:bottom w:val="single" w:sz="4" w:space="0" w:color="auto"/>
+        <w:right w:val="single" w:sz="4" w:space="0" w:color="auto"/>
+        <w:insideH w:val="single" w:sz="4" w:space="0" w:color="auto"/>
+        <w:insideV w:val="single" w:sz="4" w:space="0" w:color="auto"/>
+      </w:tblBorders>
+      <w:tblCellMar>
+        <w:top w:w="0" w:type="dxa"/>
+        <w:left w:w="108" w:type="dxa"/>
+        <w:bottom w:w="0" w:type="dxa"/>
+        <w:right w:w="108" w:type="dxa"/>
+      </w:tblCellMar>
+    </w:tblPr>
+  </w:style>
+  <w:style w:type="paragraph" w:styleId="Footer">
+    <w:name w:val="footer"/>
+    <w:basedOn w:val="Normal"/>
+    <w:link w:val="FooterChar"/>
+    <w:uiPriority w:val="99"/>
+    <w:unhideWhenUsed/>
+    <w:rsid w:val="008A0681"/>
+    <w:pPr>
+      <w:tabs>
+        <w:tab w:val="center" w:pos="4680"/>
+        <w:tab w:val="right" w:pos="9360"/>
+      </w:tabs>
+      <w:spacing w:after="0" w:line="240" w:lineRule="auto"/>
+    </w:pPr>
+  </w:style>
+  <w:style w:type="character" w:customStyle="1" w:styleId="FooterChar">
+    <w:name w:val="Footer Char"/>
+    <w:basedOn w:val="DefaultParagraphFont"/>
+    <w:link w:val="Footer"/>
+    <w:uiPriority w:val="99"/>
+    <w:rsid w:val="008A0681"/>
+    <w:rPr>
+      <w:rFonts w:asciiTheme="minorHAnsi" w:hAnsiTheme="minorHAnsi"/>
+      <w:sz w:val="24"/>
+    </w:rPr>
+  </w:style>
+  <w:style w:type="paragraph" w:styleId="ListParagraph">
+    <w:name w:val="List Paragraph"/>
+    <w:basedOn w:val="Normal"/>
+    <w:link w:val="ListParagraphChar"/>
+    <w:uiPriority w:val="34"/>
+    <w:qFormat/>
+    <w:rsid w:val="008A0681"/>
+    <w:pPr>
+      <w:ind w:left="720"/>
+      <w:contextualSpacing/>
+    </w:pPr>
+  </w:style>
+  <w:style w:type="paragraph" w:styleId="Caption">
+    <w:name w:val="caption"/>
+    <w:basedOn w:val="Normal"/>
+    <w:next w:val="Normal"/>
+    <w:uiPriority w:val="35"/>
+    <w:unhideWhenUsed/>
+    <w:qFormat/>
+    <w:rsid w:val="008A0681"/>
+    <w:pPr>
+      <w:spacing w:after="200" w:line="240" w:lineRule="auto"/>
+      <w:jc w:val="center"/>
+    </w:pPr>
+    <w:rPr>
+      <w:i/>
+      <w:iCs/>
+      <w:color w:val="767171" w:themeColor="background2" w:themeShade="80"/>
+      <w:szCs w:val="18"/>
+    </w:rPr>
+  </w:style>
+  <w:style w:type="character" w:customStyle="1" w:styleId="ListParagraphChar">
+    <w:name w:val="List Paragraph Char"/>
+    <w:link w:val="ListParagraph"/>
+    <w:uiPriority w:val="34"/>
+    <w:locked/>
+    <w:rsid w:val="008A0681"/>
+    <w:rPr>
+      <w:rFonts w:asciiTheme="minorHAnsi" w:hAnsiTheme="minorHAnsi"/>
+      <w:sz w:val="24"/>
+    </w:rPr>
+  </w:style>
+  <w:style w:type="table" w:styleId="LightShading">
+    <w:name w:val="Light Shading"/>
+    <w:basedOn w:val="TableNormal"/>
+    <w:uiPriority w:val="60"/>
+    <w:unhideWhenUsed/>
+    <w:rsid w:val="008A0681"/>
+    <w:rPr>
+      <w:color w:val="000000" w:themeColor="text1" w:themeShade="BF"/>
+    </w:rPr>
+    <w:tblPr>
+      <w:tblStyleRowBandSize w:val="1"/>
+      <w:tblStyleColBandSize w:val="1"/>
+      <w:tblInd w:w="0" w:type="dxa"/>
+      <w:tblBorders>
+        <w:top w:val="single" w:sz="8" w:space="0" w:color="000000" w:themeColor="text1"/>
+        <w:bottom w:val="single" w:sz="8" w:space="0" w:color="000000" w:themeColor="text1"/>
+      </w:tblBorders>
+      <w:tblCellMar>
+        <w:top w:w="0" w:type="dxa"/>
+        <w:left w:w="108" w:type="dxa"/>
+        <w:bottom w:w="0" w:type="dxa"/>
+        <w:right w:w="108" w:type="dxa"/>
+      </w:tblCellMar>
     </w:tblPr>
     <w:tblStylePr w:type="firstRow">
       <w:pPr>
@@ -13354,7 +12391,7 @@
     </a:clrScheme>
     <a:fontScheme name="Office">
       <a:majorFont>
-        <a:latin typeface="Calibri Light" panose="020F0302020204030204"/>
+        <a:latin typeface="Calibri Light"/>
         <a:ea typeface=""/>
         <a:cs typeface=""/>
         <a:font script="Jpan" typeface="ＭＳ ゴシック"/>
@@ -13389,7 +12426,7 @@
         <a:font script="Geor" typeface="Sylfaen"/>
       </a:majorFont>
       <a:minorFont>
-        <a:latin typeface="Calibri" panose="020F0502020204030204"/>
+        <a:latin typeface="Calibri"/>
         <a:ea typeface=""/>
         <a:cs typeface=""/>
         <a:font script="Jpan" typeface="ＭＳ 明朝"/>
@@ -13566,7 +12603,7 @@
   <a:extraClrSchemeLst/>
   <a:extLst>
     <a:ext uri="{05A4C25C-085E-4340-85A3-A5531E510DB2}">
-      <thm15:themeFamily xmlns:thm15="http://schemas.microsoft.com/office/thememl/2012/main" name="Office Theme" id="{62F939B6-93AF-4DB8-9C6B-D6C7DFDC589F}" vid="{4A3C46E8-61CC-4603-A589-7422A47A8E4A}"/>
+      <thm15:themeFamily xmlns:thm15="http://schemas.microsoft.com/office/thememl/2012/main" xmlns="" name="Office Theme" id="{62F939B6-93AF-4DB8-9C6B-D6C7DFDC589F}" vid="{4A3C46E8-61CC-4603-A589-7422A47A8E4A}"/>
     </a:ext>
   </a:extLst>
 </a:theme>

</xml_diff>

<commit_message>
<Customer> Update use cases specification #379
</commit_message>
<xml_diff>
--- a/Document/Reports/Temp/Update Use Cases_PhucNH.docx
+++ b/Document/Reports/Temp/Update Use Cases_PhucNH.docx
@@ -530,8 +530,6 @@
               </w:rPr>
               <w:t>Triggers:</w:t>
             </w:r>
-            <w:bookmarkStart w:id="0" w:name="_GoBack"/>
-            <w:bookmarkEnd w:id="0"/>
           </w:p>
           <w:p>
             <w:pPr>
@@ -883,6 +881,38 @@
                       <w:color w:val="000000" w:themeColor="text1" w:themeShade="BF"/>
                       <w:szCs w:val="24"/>
                     </w:rPr>
+                    <w:t xml:space="preserve">- </w:t>
+                  </w:r>
+                  <w:r>
+                    <w:rPr>
+                      <w:color w:val="000000" w:themeColor="text1" w:themeShade="BF"/>
+                      <w:szCs w:val="24"/>
+                    </w:rPr>
+                    <w:t>Type of contract</w:t>
+                  </w:r>
+                  <w:r>
+                    <w:rPr>
+                      <w:color w:val="000000" w:themeColor="text1" w:themeShade="BF"/>
+                      <w:szCs w:val="24"/>
+                    </w:rPr>
+                    <w:t>: text</w:t>
+                  </w:r>
+                </w:p>
+                <w:p>
+                  <w:pPr>
+                    <w:pStyle w:val="ListParagraph"/>
+                    <w:spacing w:after="0" w:line="240" w:lineRule="auto"/>
+                    <w:ind w:left="288" w:hanging="144"/>
+                    <w:rPr>
+                      <w:color w:val="000000" w:themeColor="text1" w:themeShade="BF"/>
+                      <w:szCs w:val="24"/>
+                    </w:rPr>
+                  </w:pPr>
+                  <w:r>
+                    <w:rPr>
+                      <w:color w:val="000000" w:themeColor="text1" w:themeShade="BF"/>
+                      <w:szCs w:val="24"/>
+                    </w:rPr>
                     <w:t>- Start date: text</w:t>
                   </w:r>
                 </w:p>
@@ -1391,6 +1421,7 @@
                     <w:rPr>
                       <w:szCs w:val="24"/>
                     </w:rPr>
+                    <w:lastRenderedPageBreak/>
                     <w:t>1</w:t>
                   </w:r>
                 </w:p>
@@ -1410,14 +1441,7 @@
                     <w:rPr>
                       <w:szCs w:val="24"/>
                     </w:rPr>
-                    <w:t xml:space="preserve">If user chooses direct payment </w:t>
-                  </w:r>
-                  <w:r>
-                    <w:rPr>
-                      <w:szCs w:val="24"/>
-                    </w:rPr>
-                    <w:lastRenderedPageBreak/>
-                    <w:t>method and sends the confirm command.</w:t>
+                    <w:t>If user chooses direct payment method and sends the confirm command.</w:t>
                   </w:r>
                 </w:p>
               </w:tc>
@@ -1436,7 +1460,6 @@
                     <w:rPr>
                       <w:szCs w:val="24"/>
                     </w:rPr>
-                    <w:lastRenderedPageBreak/>
                     <w:t>Show list of company brands address.</w:t>
                   </w:r>
                 </w:p>
@@ -1455,7 +1478,6 @@
               <w:rPr>
                 <w:szCs w:val="24"/>
               </w:rPr>
-              <w:lastRenderedPageBreak/>
               <w:t>Exceptions:</w:t>
             </w:r>
           </w:p>
@@ -2681,127 +2703,371 @@
                       <w:color w:val="000000" w:themeColor="text1" w:themeShade="BF"/>
                       <w:szCs w:val="24"/>
                     </w:rPr>
+                    <w:lastRenderedPageBreak/>
                     <w:t>“</w:t>
                   </w:r>
                   <w:proofErr w:type="spellStart"/>
                   <w:r>
                     <w:rPr>
-                      <w:color w:val="000000" w:themeColor="text1" w:themeShade="BF"/>
-                      <w:szCs w:val="24"/>
+                      <w:rFonts w:ascii="Helvetica" w:hAnsi="Helvetica"/>
+                      <w:color w:val="333333"/>
+                      <w:sz w:val="21"/>
+                      <w:szCs w:val="21"/>
+                      <w:shd w:val="clear" w:color="auto" w:fill="FFFFFF"/>
                     </w:rPr>
                     <w:t>Xe</w:t>
                   </w:r>
                   <w:proofErr w:type="spellEnd"/>
                   <w:r>
                     <w:rPr>
-                      <w:color w:val="000000" w:themeColor="text1" w:themeShade="BF"/>
-                      <w:szCs w:val="24"/>
+                      <w:rFonts w:ascii="Helvetica" w:hAnsi="Helvetica"/>
+                      <w:color w:val="333333"/>
+                      <w:sz w:val="21"/>
+                      <w:szCs w:val="21"/>
+                      <w:shd w:val="clear" w:color="auto" w:fill="FFFFFF"/>
                     </w:rPr>
                     <w:t xml:space="preserve"> </w:t>
                   </w:r>
                   <w:proofErr w:type="spellStart"/>
                   <w:r>
                     <w:rPr>
-                      <w:color w:val="000000" w:themeColor="text1" w:themeShade="BF"/>
-                      <w:szCs w:val="24"/>
+                      <w:rFonts w:ascii="Helvetica" w:hAnsi="Helvetica"/>
+                      <w:color w:val="333333"/>
+                      <w:sz w:val="21"/>
+                      <w:szCs w:val="21"/>
+                      <w:shd w:val="clear" w:color="auto" w:fill="FFFFFF"/>
                     </w:rPr>
                     <w:t>cơ</w:t>
                   </w:r>
                   <w:proofErr w:type="spellEnd"/>
                   <w:r>
                     <w:rPr>
-                      <w:color w:val="000000" w:themeColor="text1" w:themeShade="BF"/>
-                      <w:szCs w:val="24"/>
+                      <w:rFonts w:ascii="Helvetica" w:hAnsi="Helvetica"/>
+                      <w:color w:val="333333"/>
+                      <w:sz w:val="21"/>
+                      <w:szCs w:val="21"/>
+                      <w:shd w:val="clear" w:color="auto" w:fill="FFFFFF"/>
                     </w:rPr>
                     <w:t xml:space="preserve"> </w:t>
                   </w:r>
                   <w:proofErr w:type="spellStart"/>
                   <w:r>
                     <w:rPr>
-                      <w:color w:val="000000" w:themeColor="text1" w:themeShade="BF"/>
-                      <w:szCs w:val="24"/>
+                      <w:rFonts w:ascii="Helvetica" w:hAnsi="Helvetica"/>
+                      <w:color w:val="333333"/>
+                      <w:sz w:val="21"/>
+                      <w:szCs w:val="21"/>
+                      <w:shd w:val="clear" w:color="auto" w:fill="FFFFFF"/>
                     </w:rPr>
                     <w:t>giới</w:t>
                   </w:r>
                   <w:proofErr w:type="spellEnd"/>
                   <w:r>
                     <w:rPr>
-                      <w:color w:val="000000" w:themeColor="text1" w:themeShade="BF"/>
-                      <w:szCs w:val="24"/>
+                      <w:rFonts w:ascii="Helvetica" w:hAnsi="Helvetica"/>
+                      <w:color w:val="333333"/>
+                      <w:sz w:val="21"/>
+                      <w:szCs w:val="21"/>
+                      <w:shd w:val="clear" w:color="auto" w:fill="FFFFFF"/>
                     </w:rPr>
                     <w:t xml:space="preserve"> </w:t>
                   </w:r>
                   <w:proofErr w:type="spellStart"/>
                   <w:r>
                     <w:rPr>
-                      <w:color w:val="000000" w:themeColor="text1" w:themeShade="BF"/>
-                      <w:szCs w:val="24"/>
+                      <w:rFonts w:ascii="Helvetica" w:hAnsi="Helvetica"/>
+                      <w:color w:val="333333"/>
+                      <w:sz w:val="21"/>
+                      <w:szCs w:val="21"/>
+                      <w:shd w:val="clear" w:color="auto" w:fill="FFFFFF"/>
                     </w:rPr>
                     <w:t>bị</w:t>
                   </w:r>
                   <w:proofErr w:type="spellEnd"/>
                   <w:r>
                     <w:rPr>
-                      <w:color w:val="000000" w:themeColor="text1" w:themeShade="BF"/>
-                      <w:szCs w:val="24"/>
+                      <w:rFonts w:ascii="Helvetica" w:hAnsi="Helvetica"/>
+                      <w:color w:val="333333"/>
+                      <w:sz w:val="21"/>
+                      <w:szCs w:val="21"/>
+                      <w:shd w:val="clear" w:color="auto" w:fill="FFFFFF"/>
                     </w:rPr>
                     <w:t xml:space="preserve"> </w:t>
                   </w:r>
                   <w:proofErr w:type="spellStart"/>
                   <w:r>
                     <w:rPr>
-                      <w:color w:val="000000" w:themeColor="text1" w:themeShade="BF"/>
-                      <w:szCs w:val="24"/>
+                      <w:rFonts w:ascii="Helvetica" w:hAnsi="Helvetica"/>
+                      <w:color w:val="333333"/>
+                      <w:sz w:val="21"/>
+                      <w:szCs w:val="21"/>
+                      <w:shd w:val="clear" w:color="auto" w:fill="FFFFFF"/>
                     </w:rPr>
                     <w:t>thu</w:t>
                   </w:r>
                   <w:proofErr w:type="spellEnd"/>
                   <w:r>
                     <w:rPr>
-                      <w:color w:val="000000" w:themeColor="text1" w:themeShade="BF"/>
-                      <w:szCs w:val="24"/>
+                      <w:rFonts w:ascii="Helvetica" w:hAnsi="Helvetica"/>
+                      <w:color w:val="333333"/>
+                      <w:sz w:val="21"/>
+                      <w:szCs w:val="21"/>
+                      <w:shd w:val="clear" w:color="auto" w:fill="FFFFFF"/>
                     </w:rPr>
                     <w:t xml:space="preserve"> </w:t>
                   </w:r>
                   <w:proofErr w:type="spellStart"/>
                   <w:r>
                     <w:rPr>
-                      <w:color w:val="000000" w:themeColor="text1" w:themeShade="BF"/>
-                      <w:szCs w:val="24"/>
+                      <w:rFonts w:ascii="Helvetica" w:hAnsi="Helvetica"/>
+                      <w:color w:val="333333"/>
+                      <w:sz w:val="21"/>
+                      <w:szCs w:val="21"/>
+                      <w:shd w:val="clear" w:color="auto" w:fill="FFFFFF"/>
                     </w:rPr>
                     <w:t>hồi</w:t>
                   </w:r>
                   <w:proofErr w:type="spellEnd"/>
                   <w:r>
                     <w:rPr>
-                      <w:color w:val="000000" w:themeColor="text1" w:themeShade="BF"/>
-                      <w:szCs w:val="24"/>
+                      <w:rFonts w:ascii="Helvetica" w:hAnsi="Helvetica"/>
+                      <w:color w:val="333333"/>
+                      <w:sz w:val="21"/>
+                      <w:szCs w:val="21"/>
+                      <w:shd w:val="clear" w:color="auto" w:fill="FFFFFF"/>
                     </w:rPr>
                     <w:t xml:space="preserve"> </w:t>
                   </w:r>
                   <w:proofErr w:type="spellStart"/>
                   <w:r>
                     <w:rPr>
-                      <w:color w:val="000000" w:themeColor="text1" w:themeShade="BF"/>
-                      <w:szCs w:val="24"/>
+                      <w:rFonts w:ascii="Helvetica" w:hAnsi="Helvetica"/>
+                      <w:color w:val="333333"/>
+                      <w:sz w:val="21"/>
+                      <w:szCs w:val="21"/>
+                      <w:shd w:val="clear" w:color="auto" w:fill="FFFFFF"/>
                     </w:rPr>
                     <w:t>đăng</w:t>
                   </w:r>
                   <w:proofErr w:type="spellEnd"/>
                   <w:r>
                     <w:rPr>
-                      <w:color w:val="000000" w:themeColor="text1" w:themeShade="BF"/>
-                      <w:szCs w:val="24"/>
+                      <w:rFonts w:ascii="Helvetica" w:hAnsi="Helvetica"/>
+                      <w:color w:val="333333"/>
+                      <w:sz w:val="21"/>
+                      <w:szCs w:val="21"/>
+                      <w:shd w:val="clear" w:color="auto" w:fill="FFFFFF"/>
                     </w:rPr>
                     <w:t xml:space="preserve"> </w:t>
                   </w:r>
                   <w:proofErr w:type="spellStart"/>
                   <w:r>
                     <w:rPr>
-                      <w:color w:val="000000" w:themeColor="text1" w:themeShade="BF"/>
-                      <w:szCs w:val="24"/>
+                      <w:rFonts w:ascii="Helvetica" w:hAnsi="Helvetica"/>
+                      <w:color w:val="333333"/>
+                      <w:sz w:val="21"/>
+                      <w:szCs w:val="21"/>
+                      <w:shd w:val="clear" w:color="auto" w:fill="FFFFFF"/>
                     </w:rPr>
                     <w:t>ký</w:t>
+                  </w:r>
+                  <w:proofErr w:type="spellEnd"/>
+                  <w:r>
+                    <w:rPr>
+                      <w:rFonts w:ascii="Helvetica" w:hAnsi="Helvetica"/>
+                      <w:color w:val="333333"/>
+                      <w:sz w:val="21"/>
+                      <w:szCs w:val="21"/>
+                      <w:shd w:val="clear" w:color="auto" w:fill="FFFFFF"/>
+                    </w:rPr>
+                    <w:t xml:space="preserve"> </w:t>
+                  </w:r>
+                  <w:proofErr w:type="spellStart"/>
+                  <w:r>
+                    <w:rPr>
+                      <w:rFonts w:ascii="Helvetica" w:hAnsi="Helvetica"/>
+                      <w:color w:val="333333"/>
+                      <w:sz w:val="21"/>
+                      <w:szCs w:val="21"/>
+                      <w:shd w:val="clear" w:color="auto" w:fill="FFFFFF"/>
+                    </w:rPr>
+                    <w:t>và</w:t>
+                  </w:r>
+                  <w:proofErr w:type="spellEnd"/>
+                  <w:r>
+                    <w:rPr>
+                      <w:rFonts w:ascii="Helvetica" w:hAnsi="Helvetica"/>
+                      <w:color w:val="333333"/>
+                      <w:sz w:val="21"/>
+                      <w:szCs w:val="21"/>
+                      <w:shd w:val="clear" w:color="auto" w:fill="FFFFFF"/>
+                    </w:rPr>
+                    <w:t xml:space="preserve"> </w:t>
+                  </w:r>
+                  <w:proofErr w:type="spellStart"/>
+                  <w:r>
+                    <w:rPr>
+                      <w:rFonts w:ascii="Helvetica" w:hAnsi="Helvetica"/>
+                      <w:color w:val="333333"/>
+                      <w:sz w:val="21"/>
+                      <w:szCs w:val="21"/>
+                      <w:shd w:val="clear" w:color="auto" w:fill="FFFFFF"/>
+                    </w:rPr>
+                    <w:t>biển</w:t>
+                  </w:r>
+                  <w:proofErr w:type="spellEnd"/>
+                  <w:r>
+                    <w:rPr>
+                      <w:rFonts w:ascii="Helvetica" w:hAnsi="Helvetica"/>
+                      <w:color w:val="333333"/>
+                      <w:sz w:val="21"/>
+                      <w:szCs w:val="21"/>
+                      <w:shd w:val="clear" w:color="auto" w:fill="FFFFFF"/>
+                    </w:rPr>
+                    <w:t xml:space="preserve"> </w:t>
+                  </w:r>
+                  <w:proofErr w:type="spellStart"/>
+                  <w:r>
+                    <w:rPr>
+                      <w:rFonts w:ascii="Helvetica" w:hAnsi="Helvetica"/>
+                      <w:color w:val="333333"/>
+                      <w:sz w:val="21"/>
+                      <w:szCs w:val="21"/>
+                      <w:shd w:val="clear" w:color="auto" w:fill="FFFFFF"/>
+                    </w:rPr>
+                    <w:t>số</w:t>
+                  </w:r>
+                  <w:proofErr w:type="spellEnd"/>
+                  <w:r>
+                    <w:rPr>
+                      <w:rFonts w:ascii="Helvetica" w:hAnsi="Helvetica"/>
+                      <w:color w:val="333333"/>
+                      <w:sz w:val="21"/>
+                      <w:szCs w:val="21"/>
+                      <w:shd w:val="clear" w:color="auto" w:fill="FFFFFF"/>
+                    </w:rPr>
+                    <w:t xml:space="preserve"> </w:t>
+                  </w:r>
+                  <w:proofErr w:type="spellStart"/>
+                  <w:r>
+                    <w:rPr>
+                      <w:rFonts w:ascii="Helvetica" w:hAnsi="Helvetica"/>
+                      <w:color w:val="333333"/>
+                      <w:sz w:val="21"/>
+                      <w:szCs w:val="21"/>
+                      <w:shd w:val="clear" w:color="auto" w:fill="FFFFFF"/>
+                    </w:rPr>
+                    <w:t>theo</w:t>
+                  </w:r>
+                  <w:proofErr w:type="spellEnd"/>
+                  <w:r>
+                    <w:rPr>
+                      <w:rFonts w:ascii="Helvetica" w:hAnsi="Helvetica"/>
+                      <w:color w:val="333333"/>
+                      <w:sz w:val="21"/>
+                      <w:szCs w:val="21"/>
+                      <w:shd w:val="clear" w:color="auto" w:fill="FFFFFF"/>
+                    </w:rPr>
+                    <w:t xml:space="preserve"> </w:t>
+                  </w:r>
+                  <w:proofErr w:type="spellStart"/>
+                  <w:r>
+                    <w:rPr>
+                      <w:rFonts w:ascii="Helvetica" w:hAnsi="Helvetica"/>
+                      <w:color w:val="333333"/>
+                      <w:sz w:val="21"/>
+                      <w:szCs w:val="21"/>
+                      <w:shd w:val="clear" w:color="auto" w:fill="FFFFFF"/>
+                    </w:rPr>
+                    <w:t>quy</w:t>
+                  </w:r>
+                  <w:proofErr w:type="spellEnd"/>
+                  <w:r>
+                    <w:rPr>
+                      <w:rFonts w:ascii="Helvetica" w:hAnsi="Helvetica"/>
+                      <w:color w:val="333333"/>
+                      <w:sz w:val="21"/>
+                      <w:szCs w:val="21"/>
+                      <w:shd w:val="clear" w:color="auto" w:fill="FFFFFF"/>
+                    </w:rPr>
+                    <w:t xml:space="preserve"> </w:t>
+                  </w:r>
+                  <w:proofErr w:type="spellStart"/>
+                  <w:r>
+                    <w:rPr>
+                      <w:rFonts w:ascii="Helvetica" w:hAnsi="Helvetica"/>
+                      <w:color w:val="333333"/>
+                      <w:sz w:val="21"/>
+                      <w:szCs w:val="21"/>
+                      <w:shd w:val="clear" w:color="auto" w:fill="FFFFFF"/>
+                    </w:rPr>
+                    <w:t>định</w:t>
+                  </w:r>
+                  <w:proofErr w:type="spellEnd"/>
+                  <w:r>
+                    <w:rPr>
+                      <w:rFonts w:ascii="Helvetica" w:hAnsi="Helvetica"/>
+                      <w:color w:val="333333"/>
+                      <w:sz w:val="21"/>
+                      <w:szCs w:val="21"/>
+                      <w:shd w:val="clear" w:color="auto" w:fill="FFFFFF"/>
+                    </w:rPr>
+                    <w:t xml:space="preserve"> </w:t>
+                  </w:r>
+                  <w:proofErr w:type="spellStart"/>
+                  <w:r>
+                    <w:rPr>
+                      <w:rFonts w:ascii="Helvetica" w:hAnsi="Helvetica"/>
+                      <w:color w:val="333333"/>
+                      <w:sz w:val="21"/>
+                      <w:szCs w:val="21"/>
+                      <w:shd w:val="clear" w:color="auto" w:fill="FFFFFF"/>
+                    </w:rPr>
+                    <w:t>của</w:t>
+                  </w:r>
+                  <w:proofErr w:type="spellEnd"/>
+                  <w:r>
+                    <w:rPr>
+                      <w:rFonts w:ascii="Helvetica" w:hAnsi="Helvetica"/>
+                      <w:color w:val="333333"/>
+                      <w:sz w:val="21"/>
+                      <w:szCs w:val="21"/>
+                      <w:shd w:val="clear" w:color="auto" w:fill="FFFFFF"/>
+                    </w:rPr>
+                    <w:t xml:space="preserve"> </w:t>
+                  </w:r>
+                  <w:proofErr w:type="spellStart"/>
+                  <w:r>
+                    <w:rPr>
+                      <w:rFonts w:ascii="Helvetica" w:hAnsi="Helvetica"/>
+                      <w:color w:val="333333"/>
+                      <w:sz w:val="21"/>
+                      <w:szCs w:val="21"/>
+                      <w:shd w:val="clear" w:color="auto" w:fill="FFFFFF"/>
+                    </w:rPr>
+                    <w:t>pháp</w:t>
+                  </w:r>
+                  <w:proofErr w:type="spellEnd"/>
+                  <w:r>
+                    <w:rPr>
+                      <w:rFonts w:ascii="Helvetica" w:hAnsi="Helvetica"/>
+                      <w:color w:val="333333"/>
+                      <w:sz w:val="21"/>
+                      <w:szCs w:val="21"/>
+                      <w:shd w:val="clear" w:color="auto" w:fill="FFFFFF"/>
+                    </w:rPr>
+                    <w:t xml:space="preserve"> </w:t>
+                  </w:r>
+                  <w:proofErr w:type="spellStart"/>
+                  <w:r>
+                    <w:rPr>
+                      <w:rFonts w:ascii="Helvetica" w:hAnsi="Helvetica"/>
+                      <w:color w:val="333333"/>
+                      <w:sz w:val="21"/>
+                      <w:szCs w:val="21"/>
+                      <w:shd w:val="clear" w:color="auto" w:fill="FFFFFF"/>
+                    </w:rPr>
+                    <w:t>luật</w:t>
                   </w:r>
                   <w:proofErr w:type="spellEnd"/>
                   <w:r>
@@ -2831,96 +3097,1046 @@
                       <w:color w:val="000000" w:themeColor="text1" w:themeShade="BF"/>
                       <w:szCs w:val="24"/>
                     </w:rPr>
-                    <w:lastRenderedPageBreak/>
                     <w:t>“</w:t>
                   </w:r>
                   <w:proofErr w:type="spellStart"/>
                   <w:r>
                     <w:rPr>
+                      <w:rFonts w:ascii="Helvetica" w:hAnsi="Helvetica"/>
+                      <w:color w:val="333333"/>
+                      <w:sz w:val="21"/>
+                      <w:szCs w:val="21"/>
+                      <w:shd w:val="clear" w:color="auto" w:fill="FFFFFF"/>
+                    </w:rPr>
+                    <w:t>Xe</w:t>
+                  </w:r>
+                  <w:proofErr w:type="spellEnd"/>
+                  <w:r>
+                    <w:rPr>
+                      <w:rFonts w:ascii="Helvetica" w:hAnsi="Helvetica"/>
+                      <w:color w:val="333333"/>
+                      <w:sz w:val="21"/>
+                      <w:szCs w:val="21"/>
+                      <w:shd w:val="clear" w:color="auto" w:fill="FFFFFF"/>
+                    </w:rPr>
+                    <w:t xml:space="preserve"> </w:t>
+                  </w:r>
+                  <w:proofErr w:type="spellStart"/>
+                  <w:r>
+                    <w:rPr>
+                      <w:rFonts w:ascii="Helvetica" w:hAnsi="Helvetica"/>
+                      <w:color w:val="333333"/>
+                      <w:sz w:val="21"/>
+                      <w:szCs w:val="21"/>
+                      <w:shd w:val="clear" w:color="auto" w:fill="FFFFFF"/>
+                    </w:rPr>
+                    <w:t>cơ</w:t>
+                  </w:r>
+                  <w:proofErr w:type="spellEnd"/>
+                  <w:r>
+                    <w:rPr>
+                      <w:rFonts w:ascii="Helvetica" w:hAnsi="Helvetica"/>
+                      <w:color w:val="333333"/>
+                      <w:sz w:val="21"/>
+                      <w:szCs w:val="21"/>
+                      <w:shd w:val="clear" w:color="auto" w:fill="FFFFFF"/>
+                    </w:rPr>
+                    <w:t xml:space="preserve"> </w:t>
+                  </w:r>
+                  <w:proofErr w:type="spellStart"/>
+                  <w:r>
+                    <w:rPr>
+                      <w:rFonts w:ascii="Helvetica" w:hAnsi="Helvetica"/>
+                      <w:color w:val="333333"/>
+                      <w:sz w:val="21"/>
+                      <w:szCs w:val="21"/>
+                      <w:shd w:val="clear" w:color="auto" w:fill="FFFFFF"/>
+                    </w:rPr>
+                    <w:t>giới</w:t>
+                  </w:r>
+                  <w:proofErr w:type="spellEnd"/>
+                  <w:r>
+                    <w:rPr>
+                      <w:rFonts w:ascii="Helvetica" w:hAnsi="Helvetica"/>
+                      <w:color w:val="333333"/>
+                      <w:sz w:val="21"/>
+                      <w:szCs w:val="21"/>
+                      <w:shd w:val="clear" w:color="auto" w:fill="FFFFFF"/>
+                    </w:rPr>
+                    <w:t xml:space="preserve"> </w:t>
+                  </w:r>
+                  <w:proofErr w:type="spellStart"/>
+                  <w:r>
+                    <w:rPr>
+                      <w:rFonts w:ascii="Helvetica" w:hAnsi="Helvetica"/>
+                      <w:color w:val="333333"/>
+                      <w:sz w:val="21"/>
+                      <w:szCs w:val="21"/>
+                      <w:shd w:val="clear" w:color="auto" w:fill="FFFFFF"/>
+                    </w:rPr>
+                    <w:t>hết</w:t>
+                  </w:r>
+                  <w:proofErr w:type="spellEnd"/>
+                  <w:r>
+                    <w:rPr>
+                      <w:rFonts w:ascii="Helvetica" w:hAnsi="Helvetica"/>
+                      <w:color w:val="333333"/>
+                      <w:sz w:val="21"/>
+                      <w:szCs w:val="21"/>
+                      <w:shd w:val="clear" w:color="auto" w:fill="FFFFFF"/>
+                    </w:rPr>
+                    <w:t xml:space="preserve"> </w:t>
+                  </w:r>
+                  <w:proofErr w:type="spellStart"/>
+                  <w:r>
+                    <w:rPr>
+                      <w:rFonts w:ascii="Helvetica" w:hAnsi="Helvetica"/>
+                      <w:color w:val="333333"/>
+                      <w:sz w:val="21"/>
+                      <w:szCs w:val="21"/>
+                      <w:shd w:val="clear" w:color="auto" w:fill="FFFFFF"/>
+                    </w:rPr>
+                    <w:t>niên</w:t>
+                  </w:r>
+                  <w:proofErr w:type="spellEnd"/>
+                  <w:r>
+                    <w:rPr>
+                      <w:rFonts w:ascii="Helvetica" w:hAnsi="Helvetica"/>
+                      <w:color w:val="333333"/>
+                      <w:sz w:val="21"/>
+                      <w:szCs w:val="21"/>
+                      <w:shd w:val="clear" w:color="auto" w:fill="FFFFFF"/>
+                    </w:rPr>
+                    <w:t xml:space="preserve"> </w:t>
+                  </w:r>
+                  <w:proofErr w:type="spellStart"/>
+                  <w:r>
+                    <w:rPr>
+                      <w:rFonts w:ascii="Helvetica" w:hAnsi="Helvetica"/>
+                      <w:color w:val="333333"/>
+                      <w:sz w:val="21"/>
+                      <w:szCs w:val="21"/>
+                      <w:shd w:val="clear" w:color="auto" w:fill="FFFFFF"/>
+                    </w:rPr>
+                    <w:t>hạn</w:t>
+                  </w:r>
+                  <w:proofErr w:type="spellEnd"/>
+                  <w:r>
+                    <w:rPr>
+                      <w:rFonts w:ascii="Helvetica" w:hAnsi="Helvetica"/>
+                      <w:color w:val="333333"/>
+                      <w:sz w:val="21"/>
+                      <w:szCs w:val="21"/>
+                      <w:shd w:val="clear" w:color="auto" w:fill="FFFFFF"/>
+                    </w:rPr>
+                    <w:t xml:space="preserve"> </w:t>
+                  </w:r>
+                  <w:proofErr w:type="spellStart"/>
+                  <w:r>
+                    <w:rPr>
+                      <w:rFonts w:ascii="Helvetica" w:hAnsi="Helvetica"/>
+                      <w:color w:val="333333"/>
+                      <w:sz w:val="21"/>
+                      <w:szCs w:val="21"/>
+                      <w:shd w:val="clear" w:color="auto" w:fill="FFFFFF"/>
+                    </w:rPr>
+                    <w:t>sử</w:t>
+                  </w:r>
+                  <w:proofErr w:type="spellEnd"/>
+                  <w:r>
+                    <w:rPr>
+                      <w:rFonts w:ascii="Helvetica" w:hAnsi="Helvetica"/>
+                      <w:color w:val="333333"/>
+                      <w:sz w:val="21"/>
+                      <w:szCs w:val="21"/>
+                      <w:shd w:val="clear" w:color="auto" w:fill="FFFFFF"/>
+                    </w:rPr>
+                    <w:t xml:space="preserve"> </w:t>
+                  </w:r>
+                  <w:proofErr w:type="spellStart"/>
+                  <w:r>
+                    <w:rPr>
+                      <w:rFonts w:ascii="Helvetica" w:hAnsi="Helvetica"/>
+                      <w:color w:val="333333"/>
+                      <w:sz w:val="21"/>
+                      <w:szCs w:val="21"/>
+                      <w:shd w:val="clear" w:color="auto" w:fill="FFFFFF"/>
+                    </w:rPr>
+                    <w:t>dụng</w:t>
+                  </w:r>
+                  <w:proofErr w:type="spellEnd"/>
+                  <w:r>
+                    <w:rPr>
+                      <w:rFonts w:ascii="Helvetica" w:hAnsi="Helvetica"/>
+                      <w:color w:val="333333"/>
+                      <w:sz w:val="21"/>
+                      <w:szCs w:val="21"/>
+                      <w:shd w:val="clear" w:color="auto" w:fill="FFFFFF"/>
+                    </w:rPr>
+                    <w:t xml:space="preserve"> </w:t>
+                  </w:r>
+                  <w:proofErr w:type="spellStart"/>
+                  <w:r>
+                    <w:rPr>
+                      <w:rFonts w:ascii="Helvetica" w:hAnsi="Helvetica"/>
+                      <w:color w:val="333333"/>
+                      <w:sz w:val="21"/>
+                      <w:szCs w:val="21"/>
+                      <w:shd w:val="clear" w:color="auto" w:fill="FFFFFF"/>
+                    </w:rPr>
+                    <w:t>theo</w:t>
+                  </w:r>
+                  <w:proofErr w:type="spellEnd"/>
+                  <w:r>
+                    <w:rPr>
+                      <w:rFonts w:ascii="Helvetica" w:hAnsi="Helvetica"/>
+                      <w:color w:val="333333"/>
+                      <w:sz w:val="21"/>
+                      <w:szCs w:val="21"/>
+                      <w:shd w:val="clear" w:color="auto" w:fill="FFFFFF"/>
+                    </w:rPr>
+                    <w:t xml:space="preserve"> </w:t>
+                  </w:r>
+                  <w:proofErr w:type="spellStart"/>
+                  <w:r>
+                    <w:rPr>
+                      <w:rFonts w:ascii="Helvetica" w:hAnsi="Helvetica"/>
+                      <w:color w:val="333333"/>
+                      <w:sz w:val="21"/>
+                      <w:szCs w:val="21"/>
+                      <w:shd w:val="clear" w:color="auto" w:fill="FFFFFF"/>
+                    </w:rPr>
+                    <w:t>quy</w:t>
+                  </w:r>
+                  <w:proofErr w:type="spellEnd"/>
+                  <w:r>
+                    <w:rPr>
+                      <w:rFonts w:ascii="Helvetica" w:hAnsi="Helvetica"/>
+                      <w:color w:val="333333"/>
+                      <w:sz w:val="21"/>
+                      <w:szCs w:val="21"/>
+                      <w:shd w:val="clear" w:color="auto" w:fill="FFFFFF"/>
+                    </w:rPr>
+                    <w:t xml:space="preserve"> </w:t>
+                  </w:r>
+                  <w:proofErr w:type="spellStart"/>
+                  <w:r>
+                    <w:rPr>
+                      <w:rFonts w:ascii="Helvetica" w:hAnsi="Helvetica"/>
+                      <w:color w:val="333333"/>
+                      <w:sz w:val="21"/>
+                      <w:szCs w:val="21"/>
+                      <w:shd w:val="clear" w:color="auto" w:fill="FFFFFF"/>
+                    </w:rPr>
+                    <w:t>định</w:t>
+                  </w:r>
+                  <w:proofErr w:type="spellEnd"/>
+                  <w:r>
+                    <w:rPr>
+                      <w:rFonts w:ascii="Helvetica" w:hAnsi="Helvetica"/>
+                      <w:color w:val="333333"/>
+                      <w:sz w:val="21"/>
+                      <w:szCs w:val="21"/>
+                      <w:shd w:val="clear" w:color="auto" w:fill="FFFFFF"/>
+                    </w:rPr>
+                    <w:t xml:space="preserve"> </w:t>
+                  </w:r>
+                  <w:proofErr w:type="spellStart"/>
+                  <w:r>
+                    <w:rPr>
+                      <w:rFonts w:ascii="Helvetica" w:hAnsi="Helvetica"/>
+                      <w:color w:val="333333"/>
+                      <w:sz w:val="21"/>
+                      <w:szCs w:val="21"/>
+                      <w:shd w:val="clear" w:color="auto" w:fill="FFFFFF"/>
+                    </w:rPr>
+                    <w:t>của</w:t>
+                  </w:r>
+                  <w:proofErr w:type="spellEnd"/>
+                  <w:r>
+                    <w:rPr>
+                      <w:rFonts w:ascii="Helvetica" w:hAnsi="Helvetica"/>
+                      <w:color w:val="333333"/>
+                      <w:sz w:val="21"/>
+                      <w:szCs w:val="21"/>
+                      <w:shd w:val="clear" w:color="auto" w:fill="FFFFFF"/>
+                    </w:rPr>
+                    <w:t xml:space="preserve"> </w:t>
+                  </w:r>
+                  <w:proofErr w:type="spellStart"/>
+                  <w:r>
+                    <w:rPr>
+                      <w:rFonts w:ascii="Helvetica" w:hAnsi="Helvetica"/>
+                      <w:color w:val="333333"/>
+                      <w:sz w:val="21"/>
+                      <w:szCs w:val="21"/>
+                      <w:shd w:val="clear" w:color="auto" w:fill="FFFFFF"/>
+                    </w:rPr>
+                    <w:t>pháp</w:t>
+                  </w:r>
+                  <w:proofErr w:type="spellEnd"/>
+                  <w:r>
+                    <w:rPr>
+                      <w:rFonts w:ascii="Helvetica" w:hAnsi="Helvetica"/>
+                      <w:color w:val="333333"/>
+                      <w:sz w:val="21"/>
+                      <w:szCs w:val="21"/>
+                      <w:shd w:val="clear" w:color="auto" w:fill="FFFFFF"/>
+                    </w:rPr>
+                    <w:t xml:space="preserve"> </w:t>
+                  </w:r>
+                  <w:proofErr w:type="spellStart"/>
+                  <w:r>
+                    <w:rPr>
+                      <w:rFonts w:ascii="Helvetica" w:hAnsi="Helvetica"/>
+                      <w:color w:val="333333"/>
+                      <w:sz w:val="21"/>
+                      <w:szCs w:val="21"/>
+                      <w:shd w:val="clear" w:color="auto" w:fill="FFFFFF"/>
+                    </w:rPr>
+                    <w:t>luật</w:t>
+                  </w:r>
+                  <w:proofErr w:type="spellEnd"/>
+                  <w:r>
+                    <w:rPr>
                       <w:color w:val="000000" w:themeColor="text1" w:themeShade="BF"/>
                       <w:szCs w:val="24"/>
                     </w:rPr>
+                    <w:t>”</w:t>
+                  </w:r>
+                </w:p>
+                <w:p>
+                  <w:pPr>
+                    <w:pStyle w:val="ListParagraph"/>
+                    <w:numPr>
+                      <w:ilvl w:val="1"/>
+                      <w:numId w:val="2"/>
+                    </w:numPr>
+                    <w:spacing w:after="0" w:line="240" w:lineRule="auto"/>
+                    <w:ind w:left="576" w:hanging="288"/>
+                    <w:rPr>
+                      <w:color w:val="000000" w:themeColor="text1" w:themeShade="BF"/>
+                      <w:szCs w:val="24"/>
+                    </w:rPr>
+                  </w:pPr>
+                  <w:r>
+                    <w:rPr>
+                      <w:color w:val="000000" w:themeColor="text1" w:themeShade="BF"/>
+                      <w:szCs w:val="24"/>
+                    </w:rPr>
+                    <w:t>“</w:t>
+                  </w:r>
+                  <w:proofErr w:type="spellStart"/>
+                  <w:r>
+                    <w:rPr>
+                      <w:rFonts w:ascii="Helvetica" w:hAnsi="Helvetica"/>
+                      <w:color w:val="333333"/>
+                      <w:sz w:val="21"/>
+                      <w:szCs w:val="21"/>
+                      <w:shd w:val="clear" w:color="auto" w:fill="FFFFFF"/>
+                    </w:rPr>
                     <w:t>Xe</w:t>
                   </w:r>
                   <w:proofErr w:type="spellEnd"/>
                   <w:r>
                     <w:rPr>
+                      <w:rFonts w:ascii="Helvetica" w:hAnsi="Helvetica"/>
+                      <w:color w:val="333333"/>
+                      <w:sz w:val="21"/>
+                      <w:szCs w:val="21"/>
+                      <w:shd w:val="clear" w:color="auto" w:fill="FFFFFF"/>
+                    </w:rPr>
+                    <w:t xml:space="preserve"> </w:t>
+                  </w:r>
+                  <w:proofErr w:type="spellStart"/>
+                  <w:r>
+                    <w:rPr>
+                      <w:rFonts w:ascii="Helvetica" w:hAnsi="Helvetica"/>
+                      <w:color w:val="333333"/>
+                      <w:sz w:val="21"/>
+                      <w:szCs w:val="21"/>
+                      <w:shd w:val="clear" w:color="auto" w:fill="FFFFFF"/>
+                    </w:rPr>
+                    <w:t>cơ</w:t>
+                  </w:r>
+                  <w:proofErr w:type="spellEnd"/>
+                  <w:r>
+                    <w:rPr>
+                      <w:rFonts w:ascii="Helvetica" w:hAnsi="Helvetica"/>
+                      <w:color w:val="333333"/>
+                      <w:sz w:val="21"/>
+                      <w:szCs w:val="21"/>
+                      <w:shd w:val="clear" w:color="auto" w:fill="FFFFFF"/>
+                    </w:rPr>
+                    <w:t xml:space="preserve"> </w:t>
+                  </w:r>
+                  <w:proofErr w:type="spellStart"/>
+                  <w:r>
+                    <w:rPr>
+                      <w:rFonts w:ascii="Helvetica" w:hAnsi="Helvetica"/>
+                      <w:color w:val="333333"/>
+                      <w:sz w:val="21"/>
+                      <w:szCs w:val="21"/>
+                      <w:shd w:val="clear" w:color="auto" w:fill="FFFFFF"/>
+                    </w:rPr>
+                    <w:t>giới</w:t>
+                  </w:r>
+                  <w:proofErr w:type="spellEnd"/>
+                  <w:r>
+                    <w:rPr>
+                      <w:rFonts w:ascii="Helvetica" w:hAnsi="Helvetica"/>
+                      <w:color w:val="333333"/>
+                      <w:sz w:val="21"/>
+                      <w:szCs w:val="21"/>
+                      <w:shd w:val="clear" w:color="auto" w:fill="FFFFFF"/>
+                    </w:rPr>
+                    <w:t xml:space="preserve"> </w:t>
+                  </w:r>
+                  <w:proofErr w:type="spellStart"/>
+                  <w:r>
+                    <w:rPr>
+                      <w:rFonts w:ascii="Helvetica" w:hAnsi="Helvetica"/>
+                      <w:color w:val="333333"/>
+                      <w:sz w:val="21"/>
+                      <w:szCs w:val="21"/>
+                      <w:shd w:val="clear" w:color="auto" w:fill="FFFFFF"/>
+                    </w:rPr>
+                    <w:t>bị</w:t>
+                  </w:r>
+                  <w:proofErr w:type="spellEnd"/>
+                  <w:r>
+                    <w:rPr>
+                      <w:rFonts w:ascii="Helvetica" w:hAnsi="Helvetica"/>
+                      <w:color w:val="333333"/>
+                      <w:sz w:val="21"/>
+                      <w:szCs w:val="21"/>
+                      <w:shd w:val="clear" w:color="auto" w:fill="FFFFFF"/>
+                    </w:rPr>
+                    <w:t xml:space="preserve"> </w:t>
+                  </w:r>
+                  <w:proofErr w:type="spellStart"/>
+                  <w:r>
+                    <w:rPr>
+                      <w:rFonts w:ascii="Helvetica" w:hAnsi="Helvetica"/>
+                      <w:color w:val="333333"/>
+                      <w:sz w:val="21"/>
+                      <w:szCs w:val="21"/>
+                      <w:shd w:val="clear" w:color="auto" w:fill="FFFFFF"/>
+                    </w:rPr>
+                    <w:t>mất</w:t>
+                  </w:r>
+                  <w:proofErr w:type="spellEnd"/>
+                  <w:r>
+                    <w:rPr>
+                      <w:rFonts w:ascii="Helvetica" w:hAnsi="Helvetica"/>
+                      <w:color w:val="333333"/>
+                      <w:sz w:val="21"/>
+                      <w:szCs w:val="21"/>
+                      <w:shd w:val="clear" w:color="auto" w:fill="FFFFFF"/>
+                    </w:rPr>
+                    <w:t xml:space="preserve"> </w:t>
+                  </w:r>
+                  <w:proofErr w:type="spellStart"/>
+                  <w:r>
+                    <w:rPr>
+                      <w:rFonts w:ascii="Helvetica" w:hAnsi="Helvetica"/>
+                      <w:color w:val="333333"/>
+                      <w:sz w:val="21"/>
+                      <w:szCs w:val="21"/>
+                      <w:shd w:val="clear" w:color="auto" w:fill="FFFFFF"/>
+                    </w:rPr>
+                    <w:t>được</w:t>
+                  </w:r>
+                  <w:proofErr w:type="spellEnd"/>
+                  <w:r>
+                    <w:rPr>
+                      <w:rFonts w:ascii="Helvetica" w:hAnsi="Helvetica"/>
+                      <w:color w:val="333333"/>
+                      <w:sz w:val="21"/>
+                      <w:szCs w:val="21"/>
+                      <w:shd w:val="clear" w:color="auto" w:fill="FFFFFF"/>
+                    </w:rPr>
+                    <w:t xml:space="preserve"> </w:t>
+                  </w:r>
+                  <w:proofErr w:type="spellStart"/>
+                  <w:r>
+                    <w:rPr>
+                      <w:rFonts w:ascii="Helvetica" w:hAnsi="Helvetica"/>
+                      <w:color w:val="333333"/>
+                      <w:sz w:val="21"/>
+                      <w:szCs w:val="21"/>
+                      <w:shd w:val="clear" w:color="auto" w:fill="FFFFFF"/>
+                    </w:rPr>
+                    <w:t>cơ</w:t>
+                  </w:r>
+                  <w:proofErr w:type="spellEnd"/>
+                  <w:r>
+                    <w:rPr>
+                      <w:rFonts w:ascii="Helvetica" w:hAnsi="Helvetica"/>
+                      <w:color w:val="333333"/>
+                      <w:sz w:val="21"/>
+                      <w:szCs w:val="21"/>
+                      <w:shd w:val="clear" w:color="auto" w:fill="FFFFFF"/>
+                    </w:rPr>
+                    <w:t xml:space="preserve"> </w:t>
+                  </w:r>
+                  <w:proofErr w:type="spellStart"/>
+                  <w:r>
+                    <w:rPr>
+                      <w:rFonts w:ascii="Helvetica" w:hAnsi="Helvetica"/>
+                      <w:color w:val="333333"/>
+                      <w:sz w:val="21"/>
+                      <w:szCs w:val="21"/>
+                      <w:shd w:val="clear" w:color="auto" w:fill="FFFFFF"/>
+                    </w:rPr>
+                    <w:t>quan</w:t>
+                  </w:r>
+                  <w:proofErr w:type="spellEnd"/>
+                  <w:r>
+                    <w:rPr>
+                      <w:rFonts w:ascii="Helvetica" w:hAnsi="Helvetica"/>
+                      <w:color w:val="333333"/>
+                      <w:sz w:val="21"/>
+                      <w:szCs w:val="21"/>
+                      <w:shd w:val="clear" w:color="auto" w:fill="FFFFFF"/>
+                    </w:rPr>
+                    <w:t xml:space="preserve"> </w:t>
+                  </w:r>
+                  <w:proofErr w:type="spellStart"/>
+                  <w:r>
+                    <w:rPr>
+                      <w:rFonts w:ascii="Helvetica" w:hAnsi="Helvetica"/>
+                      <w:color w:val="333333"/>
+                      <w:sz w:val="21"/>
+                      <w:szCs w:val="21"/>
+                      <w:shd w:val="clear" w:color="auto" w:fill="FFFFFF"/>
+                    </w:rPr>
+                    <w:t>công</w:t>
+                  </w:r>
+                  <w:proofErr w:type="spellEnd"/>
+                  <w:r>
+                    <w:rPr>
+                      <w:rFonts w:ascii="Helvetica" w:hAnsi="Helvetica"/>
+                      <w:color w:val="333333"/>
+                      <w:sz w:val="21"/>
+                      <w:szCs w:val="21"/>
+                      <w:shd w:val="clear" w:color="auto" w:fill="FFFFFF"/>
+                    </w:rPr>
+                    <w:t xml:space="preserve"> an </w:t>
+                  </w:r>
+                  <w:proofErr w:type="spellStart"/>
+                  <w:r>
+                    <w:rPr>
+                      <w:rFonts w:ascii="Helvetica" w:hAnsi="Helvetica"/>
+                      <w:color w:val="333333"/>
+                      <w:sz w:val="21"/>
+                      <w:szCs w:val="21"/>
+                      <w:shd w:val="clear" w:color="auto" w:fill="FFFFFF"/>
+                    </w:rPr>
+                    <w:t>xác</w:t>
+                  </w:r>
+                  <w:proofErr w:type="spellEnd"/>
+                  <w:r>
+                    <w:rPr>
+                      <w:rFonts w:ascii="Helvetica" w:hAnsi="Helvetica"/>
+                      <w:color w:val="333333"/>
+                      <w:sz w:val="21"/>
+                      <w:szCs w:val="21"/>
+                      <w:shd w:val="clear" w:color="auto" w:fill="FFFFFF"/>
+                    </w:rPr>
+                    <w:t xml:space="preserve"> </w:t>
+                  </w:r>
+                  <w:proofErr w:type="spellStart"/>
+                  <w:r>
+                    <w:rPr>
+                      <w:rFonts w:ascii="Helvetica" w:hAnsi="Helvetica"/>
+                      <w:color w:val="333333"/>
+                      <w:sz w:val="21"/>
+                      <w:szCs w:val="21"/>
+                      <w:shd w:val="clear" w:color="auto" w:fill="FFFFFF"/>
+                    </w:rPr>
+                    <w:t>nhận</w:t>
+                  </w:r>
+                  <w:proofErr w:type="spellEnd"/>
+                  <w:r>
+                    <w:rPr>
                       <w:color w:val="000000" w:themeColor="text1" w:themeShade="BF"/>
                       <w:szCs w:val="24"/>
                     </w:rPr>
+                    <w:t>”</w:t>
+                  </w:r>
+                </w:p>
+                <w:p>
+                  <w:pPr>
+                    <w:pStyle w:val="ListParagraph"/>
+                    <w:numPr>
+                      <w:ilvl w:val="1"/>
+                      <w:numId w:val="2"/>
+                    </w:numPr>
+                    <w:spacing w:after="0" w:line="240" w:lineRule="auto"/>
+                    <w:ind w:left="576" w:hanging="288"/>
+                    <w:rPr>
+                      <w:color w:val="000000" w:themeColor="text1" w:themeShade="BF"/>
+                      <w:szCs w:val="24"/>
+                    </w:rPr>
+                  </w:pPr>
+                  <w:r>
+                    <w:rPr>
+                      <w:color w:val="000000" w:themeColor="text1" w:themeShade="BF"/>
+                      <w:szCs w:val="24"/>
+                    </w:rPr>
+                    <w:t>“</w:t>
+                  </w:r>
+                  <w:proofErr w:type="spellStart"/>
+                  <w:r>
+                    <w:rPr>
+                      <w:rFonts w:ascii="Helvetica" w:hAnsi="Helvetica"/>
+                      <w:color w:val="333333"/>
+                      <w:sz w:val="21"/>
+                      <w:szCs w:val="21"/>
+                      <w:shd w:val="clear" w:color="auto" w:fill="FFFFFF"/>
+                    </w:rPr>
+                    <w:t>Xe</w:t>
+                  </w:r>
+                  <w:proofErr w:type="spellEnd"/>
+                  <w:r>
+                    <w:rPr>
+                      <w:rFonts w:ascii="Helvetica" w:hAnsi="Helvetica"/>
+                      <w:color w:val="333333"/>
+                      <w:sz w:val="21"/>
+                      <w:szCs w:val="21"/>
+                      <w:shd w:val="clear" w:color="auto" w:fill="FFFFFF"/>
+                    </w:rPr>
                     <w:t xml:space="preserve"> </w:t>
                   </w:r>
                   <w:proofErr w:type="spellStart"/>
                   <w:r>
                     <w:rPr>
-                      <w:color w:val="000000" w:themeColor="text1" w:themeShade="BF"/>
-                      <w:szCs w:val="24"/>
+                      <w:rFonts w:ascii="Helvetica" w:hAnsi="Helvetica"/>
+                      <w:color w:val="333333"/>
+                      <w:sz w:val="21"/>
+                      <w:szCs w:val="21"/>
+                      <w:shd w:val="clear" w:color="auto" w:fill="FFFFFF"/>
                     </w:rPr>
                     <w:t>cơ</w:t>
                   </w:r>
                   <w:proofErr w:type="spellEnd"/>
                   <w:r>
                     <w:rPr>
-                      <w:color w:val="000000" w:themeColor="text1" w:themeShade="BF"/>
-                      <w:szCs w:val="24"/>
+                      <w:rFonts w:ascii="Helvetica" w:hAnsi="Helvetica"/>
+                      <w:color w:val="333333"/>
+                      <w:sz w:val="21"/>
+                      <w:szCs w:val="21"/>
+                      <w:shd w:val="clear" w:color="auto" w:fill="FFFFFF"/>
                     </w:rPr>
                     <w:t xml:space="preserve"> </w:t>
                   </w:r>
                   <w:proofErr w:type="spellStart"/>
                   <w:r>
                     <w:rPr>
-                      <w:color w:val="000000" w:themeColor="text1" w:themeShade="BF"/>
-                      <w:szCs w:val="24"/>
+                      <w:rFonts w:ascii="Helvetica" w:hAnsi="Helvetica"/>
+                      <w:color w:val="333333"/>
+                      <w:sz w:val="21"/>
+                      <w:szCs w:val="21"/>
+                      <w:shd w:val="clear" w:color="auto" w:fill="FFFFFF"/>
                     </w:rPr>
                     <w:t>giới</w:t>
                   </w:r>
                   <w:proofErr w:type="spellEnd"/>
                   <w:r>
                     <w:rPr>
-                      <w:color w:val="000000" w:themeColor="text1" w:themeShade="BF"/>
-                      <w:szCs w:val="24"/>
+                      <w:rFonts w:ascii="Helvetica" w:hAnsi="Helvetica"/>
+                      <w:color w:val="333333"/>
+                      <w:sz w:val="21"/>
+                      <w:szCs w:val="21"/>
+                      <w:shd w:val="clear" w:color="auto" w:fill="FFFFFF"/>
                     </w:rPr>
                     <w:t xml:space="preserve"> </w:t>
                   </w:r>
                   <w:proofErr w:type="spellStart"/>
                   <w:r>
                     <w:rPr>
-                      <w:color w:val="000000" w:themeColor="text1" w:themeShade="BF"/>
-                      <w:szCs w:val="24"/>
-                    </w:rPr>
-                    <w:t>hết</w:t>
+                      <w:rFonts w:ascii="Helvetica" w:hAnsi="Helvetica"/>
+                      <w:color w:val="333333"/>
+                      <w:sz w:val="21"/>
+                      <w:szCs w:val="21"/>
+                      <w:shd w:val="clear" w:color="auto" w:fill="FFFFFF"/>
+                    </w:rPr>
+                    <w:t>hỏng</w:t>
                   </w:r>
                   <w:proofErr w:type="spellEnd"/>
                   <w:r>
                     <w:rPr>
-                      <w:color w:val="000000" w:themeColor="text1" w:themeShade="BF"/>
-                      <w:szCs w:val="24"/>
+                      <w:rFonts w:ascii="Helvetica" w:hAnsi="Helvetica"/>
+                      <w:color w:val="333333"/>
+                      <w:sz w:val="21"/>
+                      <w:szCs w:val="21"/>
+                      <w:shd w:val="clear" w:color="auto" w:fill="FFFFFF"/>
                     </w:rPr>
                     <w:t xml:space="preserve"> </w:t>
                   </w:r>
                   <w:proofErr w:type="spellStart"/>
                   <w:r>
                     <w:rPr>
-                      <w:color w:val="000000" w:themeColor="text1" w:themeShade="BF"/>
-                      <w:szCs w:val="24"/>
-                    </w:rPr>
-                    <w:t>niên</w:t>
+                      <w:rFonts w:ascii="Helvetica" w:hAnsi="Helvetica"/>
+                      <w:color w:val="333333"/>
+                      <w:sz w:val="21"/>
+                      <w:szCs w:val="21"/>
+                      <w:shd w:val="clear" w:color="auto" w:fill="FFFFFF"/>
+                    </w:rPr>
+                    <w:t>không</w:t>
                   </w:r>
                   <w:proofErr w:type="spellEnd"/>
                   <w:r>
                     <w:rPr>
-                      <w:color w:val="000000" w:themeColor="text1" w:themeShade="BF"/>
-                      <w:szCs w:val="24"/>
+                      <w:rFonts w:ascii="Helvetica" w:hAnsi="Helvetica"/>
+                      <w:color w:val="333333"/>
+                      <w:sz w:val="21"/>
+                      <w:szCs w:val="21"/>
+                      <w:shd w:val="clear" w:color="auto" w:fill="FFFFFF"/>
                     </w:rPr>
                     <w:t xml:space="preserve"> </w:t>
                   </w:r>
                   <w:proofErr w:type="spellStart"/>
                   <w:r>
                     <w:rPr>
-                      <w:color w:val="000000" w:themeColor="text1" w:themeShade="BF"/>
-                      <w:szCs w:val="24"/>
-                    </w:rPr>
-                    <w:t>hạn</w:t>
+                      <w:rFonts w:ascii="Helvetica" w:hAnsi="Helvetica"/>
+                      <w:color w:val="333333"/>
+                      <w:sz w:val="21"/>
+                      <w:szCs w:val="21"/>
+                      <w:shd w:val="clear" w:color="auto" w:fill="FFFFFF"/>
+                    </w:rPr>
+                    <w:t>sử</w:t>
+                  </w:r>
+                  <w:proofErr w:type="spellEnd"/>
+                  <w:r>
+                    <w:rPr>
+                      <w:rFonts w:ascii="Helvetica" w:hAnsi="Helvetica"/>
+                      <w:color w:val="333333"/>
+                      <w:sz w:val="21"/>
+                      <w:szCs w:val="21"/>
+                      <w:shd w:val="clear" w:color="auto" w:fill="FFFFFF"/>
+                    </w:rPr>
+                    <w:t xml:space="preserve"> </w:t>
+                  </w:r>
+                  <w:proofErr w:type="spellStart"/>
+                  <w:r>
+                    <w:rPr>
+                      <w:rFonts w:ascii="Helvetica" w:hAnsi="Helvetica"/>
+                      <w:color w:val="333333"/>
+                      <w:sz w:val="21"/>
+                      <w:szCs w:val="21"/>
+                      <w:shd w:val="clear" w:color="auto" w:fill="FFFFFF"/>
+                    </w:rPr>
+                    <w:t>dụng</w:t>
+                  </w:r>
+                  <w:proofErr w:type="spellEnd"/>
+                  <w:r>
+                    <w:rPr>
+                      <w:rFonts w:ascii="Helvetica" w:hAnsi="Helvetica"/>
+                      <w:color w:val="333333"/>
+                      <w:sz w:val="21"/>
+                      <w:szCs w:val="21"/>
+                      <w:shd w:val="clear" w:color="auto" w:fill="FFFFFF"/>
+                    </w:rPr>
+                    <w:t xml:space="preserve"> </w:t>
+                  </w:r>
+                  <w:proofErr w:type="spellStart"/>
+                  <w:r>
+                    <w:rPr>
+                      <w:rFonts w:ascii="Helvetica" w:hAnsi="Helvetica"/>
+                      <w:color w:val="333333"/>
+                      <w:sz w:val="21"/>
+                      <w:szCs w:val="21"/>
+                      <w:shd w:val="clear" w:color="auto" w:fill="FFFFFF"/>
+                    </w:rPr>
+                    <w:t>được</w:t>
+                  </w:r>
+                  <w:proofErr w:type="spellEnd"/>
+                  <w:r>
+                    <w:rPr>
+                      <w:rFonts w:ascii="Helvetica" w:hAnsi="Helvetica"/>
+                      <w:color w:val="333333"/>
+                      <w:sz w:val="21"/>
+                      <w:szCs w:val="21"/>
+                      <w:shd w:val="clear" w:color="auto" w:fill="FFFFFF"/>
+                    </w:rPr>
+                    <w:t xml:space="preserve"> </w:t>
+                  </w:r>
+                  <w:proofErr w:type="spellStart"/>
+                  <w:r>
+                    <w:rPr>
+                      <w:rFonts w:ascii="Helvetica" w:hAnsi="Helvetica"/>
+                      <w:color w:val="333333"/>
+                      <w:sz w:val="21"/>
+                      <w:szCs w:val="21"/>
+                      <w:shd w:val="clear" w:color="auto" w:fill="FFFFFF"/>
+                    </w:rPr>
+                    <w:t>hoặc</w:t>
+                  </w:r>
+                  <w:proofErr w:type="spellEnd"/>
+                  <w:r>
+                    <w:rPr>
+                      <w:rFonts w:ascii="Helvetica" w:hAnsi="Helvetica"/>
+                      <w:color w:val="333333"/>
+                      <w:sz w:val="21"/>
+                      <w:szCs w:val="21"/>
+                      <w:shd w:val="clear" w:color="auto" w:fill="FFFFFF"/>
+                    </w:rPr>
+                    <w:t xml:space="preserve"> </w:t>
+                  </w:r>
+                  <w:proofErr w:type="spellStart"/>
+                  <w:r>
+                    <w:rPr>
+                      <w:rFonts w:ascii="Helvetica" w:hAnsi="Helvetica"/>
+                      <w:color w:val="333333"/>
+                      <w:sz w:val="21"/>
+                      <w:szCs w:val="21"/>
+                      <w:shd w:val="clear" w:color="auto" w:fill="FFFFFF"/>
+                    </w:rPr>
+                    <w:t>bị</w:t>
+                  </w:r>
+                  <w:proofErr w:type="spellEnd"/>
+                  <w:r>
+                    <w:rPr>
+                      <w:rFonts w:ascii="Helvetica" w:hAnsi="Helvetica"/>
+                      <w:color w:val="333333"/>
+                      <w:sz w:val="21"/>
+                      <w:szCs w:val="21"/>
+                      <w:shd w:val="clear" w:color="auto" w:fill="FFFFFF"/>
+                    </w:rPr>
+                    <w:t xml:space="preserve"> </w:t>
+                  </w:r>
+                  <w:proofErr w:type="spellStart"/>
+                  <w:r>
+                    <w:rPr>
+                      <w:rFonts w:ascii="Helvetica" w:hAnsi="Helvetica"/>
+                      <w:color w:val="333333"/>
+                      <w:sz w:val="21"/>
+                      <w:szCs w:val="21"/>
+                      <w:shd w:val="clear" w:color="auto" w:fill="FFFFFF"/>
+                    </w:rPr>
+                    <w:t>phá</w:t>
+                  </w:r>
+                  <w:proofErr w:type="spellEnd"/>
+                  <w:r>
+                    <w:rPr>
+                      <w:rFonts w:ascii="Helvetica" w:hAnsi="Helvetica"/>
+                      <w:color w:val="333333"/>
+                      <w:sz w:val="21"/>
+                      <w:szCs w:val="21"/>
+                      <w:shd w:val="clear" w:color="auto" w:fill="FFFFFF"/>
+                    </w:rPr>
+                    <w:t xml:space="preserve"> </w:t>
+                  </w:r>
+                  <w:proofErr w:type="spellStart"/>
+                  <w:r>
+                    <w:rPr>
+                      <w:rFonts w:ascii="Helvetica" w:hAnsi="Helvetica"/>
+                      <w:color w:val="333333"/>
+                      <w:sz w:val="21"/>
+                      <w:szCs w:val="21"/>
+                      <w:shd w:val="clear" w:color="auto" w:fill="FFFFFF"/>
+                    </w:rPr>
+                    <w:t>huỷ</w:t>
+                  </w:r>
+                  <w:proofErr w:type="spellEnd"/>
+                  <w:r>
+                    <w:rPr>
+                      <w:rFonts w:ascii="Helvetica" w:hAnsi="Helvetica"/>
+                      <w:color w:val="333333"/>
+                      <w:sz w:val="21"/>
+                      <w:szCs w:val="21"/>
+                      <w:shd w:val="clear" w:color="auto" w:fill="FFFFFF"/>
+                    </w:rPr>
+                    <w:t xml:space="preserve"> do tai </w:t>
+                  </w:r>
+                  <w:proofErr w:type="spellStart"/>
+                  <w:r>
+                    <w:rPr>
+                      <w:rFonts w:ascii="Helvetica" w:hAnsi="Helvetica"/>
+                      <w:color w:val="333333"/>
+                      <w:sz w:val="21"/>
+                      <w:szCs w:val="21"/>
+                      <w:shd w:val="clear" w:color="auto" w:fill="FFFFFF"/>
+                    </w:rPr>
+                    <w:t>nạn</w:t>
+                  </w:r>
+                  <w:proofErr w:type="spellEnd"/>
+                  <w:r>
+                    <w:rPr>
+                      <w:rFonts w:ascii="Helvetica" w:hAnsi="Helvetica"/>
+                      <w:color w:val="333333"/>
+                      <w:sz w:val="21"/>
+                      <w:szCs w:val="21"/>
+                      <w:shd w:val="clear" w:color="auto" w:fill="FFFFFF"/>
+                    </w:rPr>
+                    <w:t xml:space="preserve"> </w:t>
+                  </w:r>
+                  <w:proofErr w:type="spellStart"/>
+                  <w:r>
+                    <w:rPr>
+                      <w:rFonts w:ascii="Helvetica" w:hAnsi="Helvetica"/>
+                      <w:color w:val="333333"/>
+                      <w:sz w:val="21"/>
+                      <w:szCs w:val="21"/>
+                      <w:shd w:val="clear" w:color="auto" w:fill="FFFFFF"/>
+                    </w:rPr>
+                    <w:t>giao</w:t>
+                  </w:r>
+                  <w:proofErr w:type="spellEnd"/>
+                  <w:r>
+                    <w:rPr>
+                      <w:rFonts w:ascii="Helvetica" w:hAnsi="Helvetica"/>
+                      <w:color w:val="333333"/>
+                      <w:sz w:val="21"/>
+                      <w:szCs w:val="21"/>
+                      <w:shd w:val="clear" w:color="auto" w:fill="FFFFFF"/>
+                    </w:rPr>
+                    <w:t xml:space="preserve"> </w:t>
+                  </w:r>
+                  <w:proofErr w:type="spellStart"/>
+                  <w:r>
+                    <w:rPr>
+                      <w:rFonts w:ascii="Helvetica" w:hAnsi="Helvetica"/>
+                      <w:color w:val="333333"/>
+                      <w:sz w:val="21"/>
+                      <w:szCs w:val="21"/>
+                      <w:shd w:val="clear" w:color="auto" w:fill="FFFFFF"/>
+                    </w:rPr>
+                    <w:t>thông</w:t>
+                  </w:r>
+                  <w:proofErr w:type="spellEnd"/>
+                  <w:r>
+                    <w:rPr>
+                      <w:rFonts w:ascii="Helvetica" w:hAnsi="Helvetica"/>
+                      <w:color w:val="333333"/>
+                      <w:sz w:val="21"/>
+                      <w:szCs w:val="21"/>
+                      <w:shd w:val="clear" w:color="auto" w:fill="FFFFFF"/>
+                    </w:rPr>
+                    <w:t xml:space="preserve"> </w:t>
+                  </w:r>
+                  <w:proofErr w:type="spellStart"/>
+                  <w:r>
+                    <w:rPr>
+                      <w:rFonts w:ascii="Helvetica" w:hAnsi="Helvetica"/>
+                      <w:color w:val="333333"/>
+                      <w:sz w:val="21"/>
+                      <w:szCs w:val="21"/>
+                      <w:shd w:val="clear" w:color="auto" w:fill="FFFFFF"/>
+                    </w:rPr>
+                    <w:t>được</w:t>
+                  </w:r>
+                  <w:proofErr w:type="spellEnd"/>
+                  <w:r>
+                    <w:rPr>
+                      <w:rFonts w:ascii="Helvetica" w:hAnsi="Helvetica"/>
+                      <w:color w:val="333333"/>
+                      <w:sz w:val="21"/>
+                      <w:szCs w:val="21"/>
+                      <w:shd w:val="clear" w:color="auto" w:fill="FFFFFF"/>
+                    </w:rPr>
+                    <w:t xml:space="preserve"> </w:t>
+                  </w:r>
+                  <w:proofErr w:type="spellStart"/>
+                  <w:r>
+                    <w:rPr>
+                      <w:rFonts w:ascii="Helvetica" w:hAnsi="Helvetica"/>
+                      <w:color w:val="333333"/>
+                      <w:sz w:val="21"/>
+                      <w:szCs w:val="21"/>
+                      <w:shd w:val="clear" w:color="auto" w:fill="FFFFFF"/>
+                    </w:rPr>
+                    <w:t>cơ</w:t>
+                  </w:r>
+                  <w:proofErr w:type="spellEnd"/>
+                  <w:r>
+                    <w:rPr>
+                      <w:rFonts w:ascii="Helvetica" w:hAnsi="Helvetica"/>
+                      <w:color w:val="333333"/>
+                      <w:sz w:val="21"/>
+                      <w:szCs w:val="21"/>
+                      <w:shd w:val="clear" w:color="auto" w:fill="FFFFFF"/>
+                    </w:rPr>
+                    <w:t xml:space="preserve"> </w:t>
+                  </w:r>
+                  <w:proofErr w:type="spellStart"/>
+                  <w:r>
+                    <w:rPr>
+                      <w:rFonts w:ascii="Helvetica" w:hAnsi="Helvetica"/>
+                      <w:color w:val="333333"/>
+                      <w:sz w:val="21"/>
+                      <w:szCs w:val="21"/>
+                      <w:shd w:val="clear" w:color="auto" w:fill="FFFFFF"/>
+                    </w:rPr>
+                    <w:t>quan</w:t>
+                  </w:r>
+                  <w:proofErr w:type="spellEnd"/>
+                  <w:r>
+                    <w:rPr>
+                      <w:rFonts w:ascii="Helvetica" w:hAnsi="Helvetica"/>
+                      <w:color w:val="333333"/>
+                      <w:sz w:val="21"/>
+                      <w:szCs w:val="21"/>
+                      <w:shd w:val="clear" w:color="auto" w:fill="FFFFFF"/>
+                    </w:rPr>
+                    <w:t xml:space="preserve"> </w:t>
+                  </w:r>
+                  <w:proofErr w:type="spellStart"/>
+                  <w:r>
+                    <w:rPr>
+                      <w:rFonts w:ascii="Helvetica" w:hAnsi="Helvetica"/>
+                      <w:color w:val="333333"/>
+                      <w:sz w:val="21"/>
+                      <w:szCs w:val="21"/>
+                      <w:shd w:val="clear" w:color="auto" w:fill="FFFFFF"/>
+                    </w:rPr>
+                    <w:t>công</w:t>
+                  </w:r>
+                  <w:proofErr w:type="spellEnd"/>
+                  <w:r>
+                    <w:rPr>
+                      <w:rFonts w:ascii="Helvetica" w:hAnsi="Helvetica"/>
+                      <w:color w:val="333333"/>
+                      <w:sz w:val="21"/>
+                      <w:szCs w:val="21"/>
+                      <w:shd w:val="clear" w:color="auto" w:fill="FFFFFF"/>
+                    </w:rPr>
+                    <w:t xml:space="preserve"> an </w:t>
+                  </w:r>
+                  <w:proofErr w:type="spellStart"/>
+                  <w:r>
+                    <w:rPr>
+                      <w:rFonts w:ascii="Helvetica" w:hAnsi="Helvetica"/>
+                      <w:color w:val="333333"/>
+                      <w:sz w:val="21"/>
+                      <w:szCs w:val="21"/>
+                      <w:shd w:val="clear" w:color="auto" w:fill="FFFFFF"/>
+                    </w:rPr>
+                    <w:t>xác</w:t>
+                  </w:r>
+                  <w:proofErr w:type="spellEnd"/>
+                  <w:r>
+                    <w:rPr>
+                      <w:rFonts w:ascii="Helvetica" w:hAnsi="Helvetica"/>
+                      <w:color w:val="333333"/>
+                      <w:sz w:val="21"/>
+                      <w:szCs w:val="21"/>
+                      <w:shd w:val="clear" w:color="auto" w:fill="FFFFFF"/>
+                    </w:rPr>
+                    <w:t xml:space="preserve"> </w:t>
+                  </w:r>
+                  <w:proofErr w:type="spellStart"/>
+                  <w:r>
+                    <w:rPr>
+                      <w:rFonts w:ascii="Helvetica" w:hAnsi="Helvetica"/>
+                      <w:color w:val="333333"/>
+                      <w:sz w:val="21"/>
+                      <w:szCs w:val="21"/>
+                      <w:shd w:val="clear" w:color="auto" w:fill="FFFFFF"/>
+                    </w:rPr>
+                    <w:t>nhận</w:t>
                   </w:r>
                   <w:proofErr w:type="spellEnd"/>
                   <w:r>
@@ -4059,6 +5275,7 @@
               <w:rPr>
                 <w:szCs w:val="24"/>
               </w:rPr>
+              <w:lastRenderedPageBreak/>
               <w:t>Fail</w:t>
             </w:r>
             <w:r>
@@ -4242,7 +5459,25 @@
                     <w:rPr>
                       <w:szCs w:val="24"/>
                     </w:rPr>
-                    <w:t>Date of transaction: text</w:t>
+                    <w:t>T</w:t>
+                  </w:r>
+                  <w:r>
+                    <w:rPr>
+                      <w:szCs w:val="24"/>
+                    </w:rPr>
+                    <w:t>ransaction</w:t>
+                  </w:r>
+                  <w:r>
+                    <w:rPr>
+                      <w:szCs w:val="24"/>
+                    </w:rPr>
+                    <w:t xml:space="preserve"> code</w:t>
+                  </w:r>
+                  <w:r>
+                    <w:rPr>
+                      <w:szCs w:val="24"/>
+                    </w:rPr>
+                    <w:t>: text</w:t>
                   </w:r>
                 </w:p>
                 <w:p>
@@ -4262,7 +5497,7 @@
                     <w:rPr>
                       <w:szCs w:val="24"/>
                     </w:rPr>
-                    <w:t>Payment method: text</w:t>
+                    <w:t>Date of transaction: text</w:t>
                   </w:r>
                 </w:p>
                 <w:p>
@@ -4282,7 +5517,7 @@
                     <w:rPr>
                       <w:szCs w:val="24"/>
                     </w:rPr>
-                    <w:t>Service: text</w:t>
+                    <w:t>Payment method: text</w:t>
                   </w:r>
                 </w:p>
                 <w:p>
@@ -4302,8 +5537,7 @@
                     <w:rPr>
                       <w:szCs w:val="24"/>
                     </w:rPr>
-                    <w:lastRenderedPageBreak/>
-                    <w:t>Amount: text</w:t>
+                    <w:t>Service: text</w:t>
                   </w:r>
                 </w:p>
                 <w:p>
@@ -4323,7 +5557,7 @@
                     <w:rPr>
                       <w:szCs w:val="24"/>
                     </w:rPr>
-                    <w:t>Receiver: text</w:t>
+                    <w:t>Amount: text</w:t>
                   </w:r>
                 </w:p>
                 <w:p>
@@ -4343,7 +5577,19 @@
                     <w:rPr>
                       <w:szCs w:val="24"/>
                     </w:rPr>
-                    <w:t>PayPal transaction ID: text</w:t>
+                    <w:t>View detail transaction</w:t>
+                  </w:r>
+                  <w:r>
+                    <w:rPr>
+                      <w:szCs w:val="24"/>
+                    </w:rPr>
+                    <w:t xml:space="preserve">: </w:t>
+                  </w:r>
+                  <w:r>
+                    <w:rPr>
+                      <w:szCs w:val="24"/>
+                    </w:rPr>
+                    <w:t>button</w:t>
                   </w:r>
                 </w:p>
                 <w:p>
@@ -4374,7 +5620,6 @@
               <w:rPr>
                 <w:szCs w:val="24"/>
               </w:rPr>
-              <w:lastRenderedPageBreak/>
               <w:t>Alternative Scenario:</w:t>
             </w:r>
           </w:p>
@@ -5460,6 +6705,7 @@
                     <w:rPr>
                       <w:szCs w:val="24"/>
                     </w:rPr>
+                    <w:lastRenderedPageBreak/>
                     <w:t>1</w:t>
                   </w:r>
                 </w:p>
@@ -5518,7 +6764,25 @@
                     <w:rPr>
                       <w:szCs w:val="24"/>
                     </w:rPr>
-                    <w:t>Date of accident: text</w:t>
+                    <w:t>Accident</w:t>
+                  </w:r>
+                  <w:r>
+                    <w:rPr>
+                      <w:szCs w:val="24"/>
+                    </w:rPr>
+                    <w:t xml:space="preserve"> </w:t>
+                  </w:r>
+                  <w:r>
+                    <w:rPr>
+                      <w:szCs w:val="24"/>
+                    </w:rPr>
+                    <w:t>code</w:t>
+                  </w:r>
+                  <w:r>
+                    <w:rPr>
+                      <w:szCs w:val="24"/>
+                    </w:rPr>
+                    <w:t>: text</w:t>
                   </w:r>
                 </w:p>
                 <w:p>
@@ -5534,11 +6798,39 @@
                       <w:szCs w:val="24"/>
                     </w:rPr>
                   </w:pPr>
-                  <w:r>
-                    <w:rPr>
-                      <w:szCs w:val="24"/>
-                    </w:rPr>
-                    <w:t>Title: text</w:t>
+                  <w:proofErr w:type="spellStart"/>
+                  <w:r>
+                    <w:rPr>
+                      <w:szCs w:val="24"/>
+                    </w:rPr>
+                    <w:t>Contant</w:t>
+                  </w:r>
+                  <w:proofErr w:type="spellEnd"/>
+                  <w:r>
+                    <w:rPr>
+                      <w:szCs w:val="24"/>
+                    </w:rPr>
+                    <w:t xml:space="preserve"> of accident: text</w:t>
+                  </w:r>
+                </w:p>
+                <w:p>
+                  <w:pPr>
+                    <w:pStyle w:val="ListParagraph"/>
+                    <w:numPr>
+                      <w:ilvl w:val="0"/>
+                      <w:numId w:val="1"/>
+                    </w:numPr>
+                    <w:spacing w:after="0" w:line="240" w:lineRule="auto"/>
+                    <w:ind w:left="288" w:hanging="144"/>
+                    <w:rPr>
+                      <w:szCs w:val="24"/>
+                    </w:rPr>
+                  </w:pPr>
+                  <w:r>
+                    <w:rPr>
+                      <w:szCs w:val="24"/>
+                    </w:rPr>
+                    <w:t>Date of accident: text</w:t>
                   </w:r>
                 </w:p>
                 <w:p>
@@ -5685,7 +6977,6 @@
                     <w:rPr>
                       <w:szCs w:val="24"/>
                     </w:rPr>
-                    <w:lastRenderedPageBreak/>
                     <w:t>1</w:t>
                   </w:r>
                 </w:p>
@@ -6741,7 +8032,31 @@
                     <w:rPr>
                       <w:szCs w:val="24"/>
                     </w:rPr>
-                    <w:t>Date of punishment: text</w:t>
+                    <w:t>P</w:t>
+                  </w:r>
+                  <w:r>
+                    <w:rPr>
+                      <w:szCs w:val="24"/>
+                    </w:rPr>
+                    <w:t>unishment</w:t>
+                  </w:r>
+                  <w:r>
+                    <w:rPr>
+                      <w:szCs w:val="24"/>
+                    </w:rPr>
+                    <w:t xml:space="preserve"> </w:t>
+                  </w:r>
+                  <w:r>
+                    <w:rPr>
+                      <w:szCs w:val="24"/>
+                    </w:rPr>
+                    <w:t>code</w:t>
+                  </w:r>
+                  <w:r>
+                    <w:rPr>
+                      <w:szCs w:val="24"/>
+                    </w:rPr>
+                    <w:t>: text</w:t>
                   </w:r>
                 </w:p>
                 <w:p>
@@ -6757,11 +8072,19 @@
                       <w:szCs w:val="24"/>
                     </w:rPr>
                   </w:pPr>
-                  <w:r>
-                    <w:rPr>
-                      <w:szCs w:val="24"/>
-                    </w:rPr>
-                    <w:t>Punishment title: text</w:t>
+                  <w:proofErr w:type="spellStart"/>
+                  <w:r>
+                    <w:rPr>
+                      <w:szCs w:val="24"/>
+                    </w:rPr>
+                    <w:t>Contant</w:t>
+                  </w:r>
+                  <w:proofErr w:type="spellEnd"/>
+                  <w:r>
+                    <w:rPr>
+                      <w:szCs w:val="24"/>
+                    </w:rPr>
+                    <w:t xml:space="preserve"> of punishment: text</w:t>
                   </w:r>
                 </w:p>
                 <w:p>
@@ -6781,6 +8104,39 @@
                     <w:rPr>
                       <w:szCs w:val="24"/>
                     </w:rPr>
+                    <w:t xml:space="preserve">Date </w:t>
+                  </w:r>
+                  <w:r>
+                    <w:rPr>
+                      <w:szCs w:val="24"/>
+                    </w:rPr>
+                    <w:t>sent</w:t>
+                  </w:r>
+                  <w:r>
+                    <w:rPr>
+                      <w:szCs w:val="24"/>
+                    </w:rPr>
+                    <w:t xml:space="preserve"> punishment: text</w:t>
+                  </w:r>
+                </w:p>
+                <w:p>
+                  <w:pPr>
+                    <w:pStyle w:val="ListParagraph"/>
+                    <w:numPr>
+                      <w:ilvl w:val="0"/>
+                      <w:numId w:val="1"/>
+                    </w:numPr>
+                    <w:spacing w:after="0" w:line="240" w:lineRule="auto"/>
+                    <w:ind w:left="288" w:hanging="144"/>
+                    <w:rPr>
+                      <w:szCs w:val="24"/>
+                    </w:rPr>
+                  </w:pPr>
+                  <w:r>
+                    <w:rPr>
+                      <w:szCs w:val="24"/>
+                    </w:rPr>
+                    <w:lastRenderedPageBreak/>
                     <w:t>Attachment file: link to file.</w:t>
                   </w:r>
                 </w:p>
@@ -6812,6 +8168,7 @@
               <w:rPr>
                 <w:szCs w:val="24"/>
               </w:rPr>
+              <w:lastRenderedPageBreak/>
               <w:t>Alternative Scenario:</w:t>
             </w:r>
           </w:p>
@@ -7047,7 +8404,6 @@
                 <w:b w:val="0"/>
                 <w:szCs w:val="24"/>
               </w:rPr>
-              <w:lastRenderedPageBreak/>
               <w:t>Punishments list is sorted by date order.</w:t>
             </w:r>
           </w:p>
@@ -8133,6 +9489,7 @@
                     <w:rPr>
                       <w:szCs w:val="24"/>
                     </w:rPr>
+                    <w:lastRenderedPageBreak/>
                     <w:t>Driver phone: free text input, required, length 8-15.</w:t>
                   </w:r>
                 </w:p>
@@ -8238,14 +9595,7 @@
                     <w:rPr>
                       <w:szCs w:val="24"/>
                     </w:rPr>
-                    <w:t xml:space="preserve">Place of accident: free text input, required, </w:t>
-                  </w:r>
-                  <w:r>
-                    <w:rPr>
-                      <w:szCs w:val="24"/>
-                    </w:rPr>
-                    <w:lastRenderedPageBreak/>
-                    <w:t>length 3-250.</w:t>
+                    <w:t>Place of accident: free text input, required, length 3-250.</w:t>
                   </w:r>
                 </w:p>
                 <w:p>
@@ -9190,6 +10540,7 @@
               <w:rPr>
                 <w:szCs w:val="24"/>
               </w:rPr>
+              <w:lastRenderedPageBreak/>
               <w:t>USE CASE – WC08</w:t>
             </w:r>
           </w:p>
@@ -9620,7 +10971,6 @@
               <w:rPr>
                 <w:szCs w:val="24"/>
               </w:rPr>
-              <w:lastRenderedPageBreak/>
               <w:t>Goal:</w:t>
             </w:r>
           </w:p>
@@ -10017,26 +11367,6 @@
                     <w:rPr>
                       <w:szCs w:val="24"/>
                     </w:rPr>
-                    <w:t>Customer name: text.</w:t>
-                  </w:r>
-                </w:p>
-                <w:p>
-                  <w:pPr>
-                    <w:pStyle w:val="ListParagraph"/>
-                    <w:numPr>
-                      <w:ilvl w:val="0"/>
-                      <w:numId w:val="1"/>
-                    </w:numPr>
-                    <w:spacing w:after="0" w:line="240" w:lineRule="auto"/>
-                    <w:ind w:left="288" w:hanging="144"/>
-                    <w:rPr>
-                      <w:szCs w:val="24"/>
-                    </w:rPr>
-                  </w:pPr>
-                  <w:r>
-                    <w:rPr>
-                      <w:szCs w:val="24"/>
-                    </w:rPr>
                     <w:t>Request date: text.</w:t>
                   </w:r>
                 </w:p>
@@ -10137,7 +11467,13 @@
                     <w:rPr>
                       <w:szCs w:val="24"/>
                     </w:rPr>
-                    <w:t>Driver name: text.</w:t>
+                    <w:t>Contract code</w:t>
+                  </w:r>
+                  <w:r>
+                    <w:rPr>
+                      <w:szCs w:val="24"/>
+                    </w:rPr>
+                    <w:t>: text.</w:t>
                   </w:r>
                 </w:p>
                 <w:p>
@@ -10157,7 +11493,13 @@
                     <w:rPr>
                       <w:szCs w:val="24"/>
                     </w:rPr>
-                    <w:t>License number: text.</w:t>
+                    <w:t>Customer</w:t>
+                  </w:r>
+                  <w:r>
+                    <w:rPr>
+                      <w:szCs w:val="24"/>
+                    </w:rPr>
+                    <w:t xml:space="preserve"> name: text.</w:t>
                   </w:r>
                 </w:p>
                 <w:p>
@@ -10177,7 +11519,7 @@
                     <w:rPr>
                       <w:szCs w:val="24"/>
                     </w:rPr>
-                    <w:t>License type: text.</w:t>
+                    <w:t>Driver name: text.</w:t>
                   </w:r>
                 </w:p>
                 <w:p>
@@ -10193,11 +11535,13 @@
                       <w:szCs w:val="24"/>
                     </w:rPr>
                   </w:pPr>
-                  <w:r>
-                    <w:rPr>
-                      <w:szCs w:val="24"/>
-                    </w:rPr>
-                    <w:t>Driver phone: text.</w:t>
+                  <w:bookmarkStart w:id="0" w:name="_GoBack"/>
+                  <w:bookmarkEnd w:id="0"/>
+                  <w:r>
+                    <w:rPr>
+                      <w:szCs w:val="24"/>
+                    </w:rPr>
+                    <w:t>License number: text.</w:t>
                   </w:r>
                 </w:p>
                 <w:p>
@@ -10217,7 +11561,7 @@
                     <w:rPr>
                       <w:szCs w:val="24"/>
                     </w:rPr>
-                    <w:t>Vehicle capacity: text.</w:t>
+                    <w:t>License type: text.</w:t>
                   </w:r>
                 </w:p>
                 <w:p>
@@ -10237,7 +11581,7 @@
                     <w:rPr>
                       <w:szCs w:val="24"/>
                     </w:rPr>
-                    <w:t>Driver address: text.</w:t>
+                    <w:t>Driver phone: text.</w:t>
                   </w:r>
                 </w:p>
                 <w:p>
@@ -10257,7 +11601,7 @@
                     <w:rPr>
                       <w:szCs w:val="24"/>
                     </w:rPr>
-                    <w:t>Plate number of accident motor: text.</w:t>
+                    <w:t>Vehicle capacity: text.</w:t>
                   </w:r>
                 </w:p>
                 <w:p>
@@ -10277,7 +11621,7 @@
                     <w:rPr>
                       <w:szCs w:val="24"/>
                     </w:rPr>
-                    <w:t>Date of accident: text.</w:t>
+                    <w:t>Driver address: text.</w:t>
                   </w:r>
                 </w:p>
                 <w:p>
@@ -10297,7 +11641,7 @@
                     <w:rPr>
                       <w:szCs w:val="24"/>
                     </w:rPr>
-                    <w:t>Place of accident: text.</w:t>
+                    <w:t>Plate number of accident motor: text.</w:t>
                   </w:r>
                 </w:p>
                 <w:p>
@@ -10317,7 +11661,7 @@
                     <w:rPr>
                       <w:szCs w:val="24"/>
                     </w:rPr>
-                    <w:t>Control Police Department: text.</w:t>
+                    <w:t>Date of accident: text.</w:t>
                   </w:r>
                 </w:p>
                 <w:p>
@@ -10337,7 +11681,7 @@
                     <w:rPr>
                       <w:szCs w:val="24"/>
                     </w:rPr>
-                    <w:t>Description: text.</w:t>
+                    <w:t>Place of accident: text.</w:t>
                   </w:r>
                 </w:p>
                 <w:p>
@@ -10357,7 +11701,7 @@
                     <w:rPr>
                       <w:szCs w:val="24"/>
                     </w:rPr>
-                    <w:t>Human damage: text.</w:t>
+                    <w:t>Control Police Department: text.</w:t>
                   </w:r>
                 </w:p>
                 <w:p>
@@ -10377,7 +11721,7 @@
                     <w:rPr>
                       <w:szCs w:val="24"/>
                     </w:rPr>
-                    <w:t>Asset damage: text.</w:t>
+                    <w:t>Description: text.</w:t>
                   </w:r>
                 </w:p>
                 <w:p>
@@ -10397,7 +11741,7 @@
                     <w:rPr>
                       <w:szCs w:val="24"/>
                     </w:rPr>
-                    <w:t>Observer: text.</w:t>
+                    <w:t>Human damage: text.</w:t>
                   </w:r>
                 </w:p>
                 <w:p>
@@ -10417,7 +11761,7 @@
                     <w:rPr>
                       <w:szCs w:val="24"/>
                     </w:rPr>
-                    <w:t>Compensation note: text.</w:t>
+                    <w:t>Asset damage: text.</w:t>
                   </w:r>
                 </w:p>
                 <w:p>
@@ -10437,7 +11781,7 @@
                     <w:rPr>
                       <w:szCs w:val="24"/>
                     </w:rPr>
-                    <w:t>Attachment file: link to file.</w:t>
+                    <w:t>Observer: text.</w:t>
                   </w:r>
                 </w:p>
                 <w:p>
@@ -10457,7 +11801,7 @@
                     <w:rPr>
                       <w:szCs w:val="24"/>
                     </w:rPr>
-                    <w:t>Created date: text.</w:t>
+                    <w:t>Compensation note: text.</w:t>
                   </w:r>
                 </w:p>
                 <w:p>
@@ -10477,7 +11821,7 @@
                     <w:rPr>
                       <w:szCs w:val="24"/>
                     </w:rPr>
-                    <w:t>Resolve date: text.</w:t>
+                    <w:t>Attachment file: link to file.</w:t>
                   </w:r>
                 </w:p>
                 <w:p>
@@ -10497,7 +11841,8 @@
                     <w:rPr>
                       <w:szCs w:val="24"/>
                     </w:rPr>
-                    <w:t>Decision: text.</w:t>
+                    <w:lastRenderedPageBreak/>
+                    <w:t>Created date: text.</w:t>
                   </w:r>
                 </w:p>
                 <w:p>
@@ -10517,6 +11862,46 @@
                     <w:rPr>
                       <w:szCs w:val="24"/>
                     </w:rPr>
+                    <w:t>Resolve date: text.</w:t>
+                  </w:r>
+                </w:p>
+                <w:p>
+                  <w:pPr>
+                    <w:pStyle w:val="ListParagraph"/>
+                    <w:numPr>
+                      <w:ilvl w:val="0"/>
+                      <w:numId w:val="1"/>
+                    </w:numPr>
+                    <w:spacing w:after="0" w:line="240" w:lineRule="auto"/>
+                    <w:ind w:left="288" w:hanging="144"/>
+                    <w:rPr>
+                      <w:szCs w:val="24"/>
+                    </w:rPr>
+                  </w:pPr>
+                  <w:r>
+                    <w:rPr>
+                      <w:szCs w:val="24"/>
+                    </w:rPr>
+                    <w:t>Decision: text.</w:t>
+                  </w:r>
+                </w:p>
+                <w:p>
+                  <w:pPr>
+                    <w:pStyle w:val="ListParagraph"/>
+                    <w:numPr>
+                      <w:ilvl w:val="0"/>
+                      <w:numId w:val="1"/>
+                    </w:numPr>
+                    <w:spacing w:after="0" w:line="240" w:lineRule="auto"/>
+                    <w:ind w:left="288" w:hanging="144"/>
+                    <w:rPr>
+                      <w:szCs w:val="24"/>
+                    </w:rPr>
+                  </w:pPr>
+                  <w:r>
+                    <w:rPr>
+                      <w:szCs w:val="24"/>
+                    </w:rPr>
                     <w:t>Resolve note: text.</w:t>
                   </w:r>
                 </w:p>
@@ -10548,6 +11933,7 @@
               <w:rPr>
                 <w:szCs w:val="24"/>
               </w:rPr>
+              <w:lastRenderedPageBreak/>
               <w:t>Alternative Scenario:</w:t>
             </w:r>
           </w:p>
@@ -10722,7 +12108,6 @@
               <w:rPr>
                 <w:szCs w:val="24"/>
               </w:rPr>
-              <w:lastRenderedPageBreak/>
               <w:t>Relationships:</w:t>
             </w:r>
             <w:r>
@@ -10885,6 +12270,7 @@
         <w:docPartUnique/>
       </w:docPartObj>
     </w:sdtPr>
+    <w:sdtEndPr/>
     <w:sdtContent>
       <w:sdt>
         <w:sdtPr>
@@ -10894,6 +12280,7 @@
             <w:docPartUnique/>
           </w:docPartObj>
         </w:sdtPr>
+        <w:sdtEndPr/>
         <w:sdtContent>
           <w:p>
             <w:pPr>
@@ -10932,7 +12319,7 @@
                 <w:bCs/>
                 <w:noProof/>
               </w:rPr>
-              <w:t>3</w:t>
+              <w:t>8</w:t>
             </w:r>
             <w:r>
               <w:rPr>
@@ -12603,7 +13990,7 @@
   <a:extraClrSchemeLst/>
   <a:extLst>
     <a:ext uri="{05A4C25C-085E-4340-85A3-A5531E510DB2}">
-      <thm15:themeFamily xmlns:thm15="http://schemas.microsoft.com/office/thememl/2012/main" xmlns="" name="Office Theme" id="{62F939B6-93AF-4DB8-9C6B-D6C7DFDC589F}" vid="{4A3C46E8-61CC-4603-A589-7422A47A8E4A}"/>
+      <thm15:themeFamily xmlns="" xmlns:thm15="http://schemas.microsoft.com/office/thememl/2012/main" name="Office Theme" id="{62F939B6-93AF-4DB8-9C6B-D6C7DFDC589F}" vid="{4A3C46E8-61CC-4603-A589-7422A47A8E4A}"/>
     </a:ext>
   </a:extLst>
 </a:theme>

</xml_diff>